<commit_message>
CIV-8314: Fixed the issue with the template
</commit_message>
<xml_diff>
--- a/docker/docmosis/templates/CV-UNS-STD-ENG-01388.docx
+++ b/docker/docmosis/templates/CV-UNS-STD-ENG-01388.docx
@@ -430,7 +430,7 @@
               </wp:inline>
             </w:drawing>
           </mc:Choice>
-          <mc:Fallback xmlns:w16du="http://schemas.microsoft.com/office/word/2023/wordml/word16du" xmlns:a="http://schemas.openxmlformats.org/drawingml/2006/main" xmlns:pic="http://schemas.openxmlformats.org/drawingml/2006/picture">
+          <mc:Fallback xmlns:pic="http://schemas.openxmlformats.org/drawingml/2006/picture" xmlns:a="http://schemas.openxmlformats.org/drawingml/2006/main" xmlns:w16du="http://schemas.microsoft.com/office/word/2023/wordml/word16du">
             <w:pict w14:anchorId="02525EF3">
               <v:group id="Group 2791" style="width:467.95pt;height:68.75pt;mso-position-horizontal-relative:char;mso-position-vertical-relative:line" coordsize="59429,8731" o:spid="_x0000_s1026" w14:anchorId="6D56B9AB" o:gfxdata="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">
                 <v:shapetype id="_x0000_t75" coordsize="21600,21600" filled="f" stroked="f" o:spt="75" o:preferrelative="t" path="m@4@5l@4@11@9@11@9@5xe">
@@ -1058,7 +1058,7 @@
               </wp:inline>
             </w:drawing>
           </mc:Choice>
-          <mc:Fallback xmlns:w16du="http://schemas.microsoft.com/office/word/2023/wordml/word16du" xmlns:a="http://schemas.openxmlformats.org/drawingml/2006/main" xmlns:pic="http://schemas.openxmlformats.org/drawingml/2006/picture">
+          <mc:Fallback xmlns:pic="http://schemas.openxmlformats.org/drawingml/2006/picture" xmlns:a="http://schemas.openxmlformats.org/drawingml/2006/main" xmlns:w16du="http://schemas.microsoft.com/office/word/2023/wordml/word16du">
             <w:pict w14:anchorId="47815A15">
               <v:group id="Group 2792" style="width:467.95pt;height:.75pt;mso-position-horizontal-relative:char;mso-position-vertical-relative:line" coordsize="59429,95" o:spid="_x0000_s1026" w14:anchorId="0BA703C9" o:gfxdata="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">
                 <v:shape id="Shape 91" style="position:absolute;width:59429;height:0;visibility:visible;mso-wrap-style:square;v-text-anchor:top" coordsize="5942965,0" o:spid="_x0000_s1027" filled="f" path="m5942965,l,e" o:gfxdata="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">
@@ -1877,52 +1877,6 @@
       <w:pPr>
         <w:rPr>
           <w:rFonts w:ascii="Arial" w:hAnsi="Arial" w:cs="Arial"/>
-          <w:bCs/>
-        </w:rPr>
-      </w:pPr>
-    </w:p>
-    <w:p>
-      <w:pPr>
-        <w:rPr>
-          <w:rFonts w:ascii="Arial" w:hAnsi="Arial" w:cs="Arial"/>
-          <w:b/>
-        </w:rPr>
-      </w:pPr>
-      <w:r>
-        <w:rPr>
-          <w:rFonts w:ascii="Arial" w:hAnsi="Arial" w:cs="Arial"/>
-          <w:bCs/>
-        </w:rPr>
-        <w:t>&lt;&lt;cs_{</w:t>
-      </w:r>
-      <w:proofErr w:type="spellStart"/>
-      <w:r>
-        <w:rPr>
-          <w:rFonts w:ascii="Arial" w:hAnsi="Arial" w:cs="Arial"/>
-          <w:lang w:val="en-US"/>
-        </w:rPr>
-        <w:t>smallClaimsHearingToggle</w:t>
-      </w:r>
-      <w:proofErr w:type="spellEnd"/>
-      <w:r>
-        <w:rPr>
-          <w:rFonts w:ascii="Arial" w:hAnsi="Arial" w:cs="Arial"/>
-          <w:lang w:val="en-US"/>
-        </w:rPr>
-        <w:t>=true</w:t>
-      </w:r>
-      <w:r>
-        <w:rPr>
-          <w:rFonts w:ascii="Arial" w:hAnsi="Arial" w:cs="Arial"/>
-          <w:lang w:val="en-US"/>
-        </w:rPr>
-        <w:t>}&gt;&gt;</w:t>
-      </w:r>
-    </w:p>
-    <w:p>
-      <w:pPr>
-        <w:rPr>
-          <w:rFonts w:ascii="Arial" w:hAnsi="Arial" w:cs="Arial"/>
           <w:b/>
         </w:rPr>
       </w:pPr>
@@ -2717,15 +2671,7 @@
           <w:rFonts w:ascii="Arial" w:eastAsia="Times New Roman" w:hAnsi="Arial" w:cs="Arial"/>
           <w:lang w:eastAsia="en-GB"/>
         </w:rPr>
-        <w:t xml:space="preserve">&gt;&gt; </w:t>
-      </w:r>
-      <w:r>
-        <w:rPr>
-          <w:rFonts w:ascii="Arial" w:eastAsia="Times New Roman" w:hAnsi="Arial" w:cs="Arial"/>
-          <w:lang w:eastAsia="en-GB"/>
-        </w:rPr>
-        <w:lastRenderedPageBreak/>
-        <w:t>&lt;&lt;</w:t>
+        <w:t>&gt;&gt; &lt;&lt;</w:t>
       </w:r>
       <w:proofErr w:type="spellStart"/>
       <w:r>
@@ -2835,6 +2781,7 @@
           <w:szCs w:val="24"/>
           <w:lang w:val="es-ES" w:eastAsia="en-GB"/>
         </w:rPr>
+        <w:lastRenderedPageBreak/>
         <w:t>&lt;&lt;es_&gt;&gt;</w:t>
       </w:r>
     </w:p>
@@ -3572,7 +3519,6 @@
         <w:rPr>
           <w:rFonts w:ascii="Arial" w:hAnsi="Arial" w:cs="Arial"/>
         </w:rPr>
-        <w:lastRenderedPageBreak/>
         <w:t>&lt;&lt;</w:t>
       </w:r>
       <w:r>
@@ -3613,6 +3559,7 @@
         <w:rPr>
           <w:rFonts w:ascii="Arial" w:hAnsi="Arial" w:cs="Arial"/>
         </w:rPr>
+        <w:lastRenderedPageBreak/>
         <w:t>A failure to comply with the paragraph above will result in the claimant being debarred from asserting impecuniosity at the final hearing.</w:t>
       </w:r>
     </w:p>
@@ -7862,6 +7809,40 @@
 </file>
 
 <file path=customXml/item1.xml><?xml version="1.0" encoding="utf-8"?>
+<?mso-contentType ?>
+<FormTemplates xmlns="http://schemas.microsoft.com/sharepoint/v3/contenttype/forms">
+  <Display>DocumentLibraryForm</Display>
+  <Edit>DocumentLibraryForm</Edit>
+  <New>DocumentLibraryForm</New>
+</FormTemplates>
+</file>
+
+<file path=customXml/item2.xml><?xml version="1.0" encoding="utf-8"?>
+<p:properties xmlns:p="http://schemas.microsoft.com/office/2006/metadata/properties" xmlns:xsi="http://www.w3.org/2001/XMLSchema-instance" xmlns:pc="http://schemas.microsoft.com/office/infopath/2007/PartnerControls">
+  <documentManagement>
+    <Stage xmlns="f336f4fe-8719-4ea2-b5d6-29b3a580aeb4">In Approval</Stage>
+    <Next_x0020_Stage xmlns="f336f4fe-8719-4ea2-b5d6-29b3a580aeb4">ApproveOrReject</Next_x0020_Stage>
+    <Admin_x0020_Action xmlns="f336f4fe-8719-4ea2-b5d6-29b3a580aeb4" xsi:nil="true"/>
+    <Template_x0020_Category xmlns="f336f4fe-8719-4ea2-b5d6-29b3a580aeb4">Standard Direction - STD</Template_x0020_Category>
+    <Action xmlns="f336f4fe-8719-4ea2-b5d6-29b3a580aeb4" xsi:nil="true"/>
+    <Purpose1 xmlns="f336f4fe-8719-4ea2-b5d6-29b3a580aeb4">SDO</Purpose1>
+    <Template_x0020_Language xmlns="f336f4fe-8719-4ea2-b5d6-29b3a580aeb4">English - ENG</Template_x0020_Language>
+    <Rename xmlns="f336f4fe-8719-4ea2-b5d6-29b3a580aeb4">true</Rename>
+    <Tornado_x0020_Filename xmlns="f336f4fe-8719-4ea2-b5d6-29b3a580aeb4" xsi:nil="true"/>
+    <Approval_x0020_Request_x0020_Comment xmlns="f336f4fe-8719-4ea2-b5d6-29b3a580aeb4">Requesting approval for CIV-10335</Approval_x0020_Request_x0020_Comment>
+    <Publication_x0020_Date xmlns="f336f4fe-8719-4ea2-b5d6-29b3a580aeb4">2023-01-23T00:00:00+00:00</Publication_x0020_Date>
+    <SharedWithUsers xmlns="f336f4fe-8719-4ea2-b5d6-29b3a580aeb4">
+      <UserInfo>
+        <DisplayName>Robert Allright</DisplayName>
+        <AccountId>23</AccountId>
+        <AccountType/>
+      </UserInfo>
+    </SharedWithUsers>
+  </documentManagement>
+</p:properties>
+</file>
+
+<file path=customXml/item3.xml><?xml version="1.0" encoding="utf-8"?>
 <ct:contentTypeSchema xmlns:ct="http://schemas.microsoft.com/office/2006/metadata/contentType" xmlns:ma="http://schemas.microsoft.com/office/2006/metadata/properties/metaAttributes" ct:_="" ma:_="" ma:contentTypeName="_CtTemplate" ma:contentTypeID="0x01010064A5FDCCFB03F540B94405305D7DE14F00A4F8B82F7CEF57469A8FE5CEAB7A0EE0" ma:contentTypeVersion="55" ma:contentTypeDescription="Part of Template Management with Site Columns representing custom attributes." ma:contentTypeScope="" ma:versionID="e48abcd8da7fe05ec90dabdfbb8c2749">
   <xsd:schema xmlns:xsd="http://www.w3.org/2001/XMLSchema" xmlns:xs="http://www.w3.org/2001/XMLSchema" xmlns:p="http://schemas.microsoft.com/office/2006/metadata/properties" xmlns:ns2="f336f4fe-8719-4ea2-b5d6-29b3a580aeb4" xmlns:ns3="b57b892a-dd61-4bba-b372-a8d93da2c7e6" targetNamespace="http://schemas.microsoft.com/office/2006/metadata/properties" ma:root="true" ma:fieldsID="4c733adc908683170864ffc34cec60fa" ns2:_="" ns3:_="">
     <xsd:import namespace="f336f4fe-8719-4ea2-b5d6-29b3a580aeb4"/>
@@ -8183,41 +8164,25 @@
 </ct:contentTypeSchema>
 </file>
 
-<file path=customXml/item2.xml><?xml version="1.0" encoding="utf-8"?>
-<p:properties xmlns:p="http://schemas.microsoft.com/office/2006/metadata/properties" xmlns:xsi="http://www.w3.org/2001/XMLSchema-instance" xmlns:pc="http://schemas.microsoft.com/office/infopath/2007/PartnerControls">
-  <documentManagement>
-    <Stage xmlns="f336f4fe-8719-4ea2-b5d6-29b3a580aeb4">In Approval</Stage>
-    <Next_x0020_Stage xmlns="f336f4fe-8719-4ea2-b5d6-29b3a580aeb4">ApproveOrReject</Next_x0020_Stage>
-    <Admin_x0020_Action xmlns="f336f4fe-8719-4ea2-b5d6-29b3a580aeb4" xsi:nil="true"/>
-    <Template_x0020_Category xmlns="f336f4fe-8719-4ea2-b5d6-29b3a580aeb4">Standard Direction - STD</Template_x0020_Category>
-    <Action xmlns="f336f4fe-8719-4ea2-b5d6-29b3a580aeb4" xsi:nil="true"/>
-    <Purpose1 xmlns="f336f4fe-8719-4ea2-b5d6-29b3a580aeb4">SDO</Purpose1>
-    <Template_x0020_Language xmlns="f336f4fe-8719-4ea2-b5d6-29b3a580aeb4">English - ENG</Template_x0020_Language>
-    <Rename xmlns="f336f4fe-8719-4ea2-b5d6-29b3a580aeb4">true</Rename>
-    <Tornado_x0020_Filename xmlns="f336f4fe-8719-4ea2-b5d6-29b3a580aeb4" xsi:nil="true"/>
-    <Approval_x0020_Request_x0020_Comment xmlns="f336f4fe-8719-4ea2-b5d6-29b3a580aeb4">Requesting approval for CIV-10335</Approval_x0020_Request_x0020_Comment>
-    <Publication_x0020_Date xmlns="f336f4fe-8719-4ea2-b5d6-29b3a580aeb4">2023-01-23T00:00:00+00:00</Publication_x0020_Date>
-    <SharedWithUsers xmlns="f336f4fe-8719-4ea2-b5d6-29b3a580aeb4">
-      <UserInfo>
-        <DisplayName>Robert Allright</DisplayName>
-        <AccountId>23</AccountId>
-        <AccountType/>
-      </UserInfo>
-    </SharedWithUsers>
-  </documentManagement>
-</p:properties>
+<file path=customXml/itemProps1.xml><?xml version="1.0" encoding="utf-8"?>
+<ds:datastoreItem xmlns:ds="http://schemas.openxmlformats.org/officeDocument/2006/customXml" ds:itemID="{B583B4CC-35D2-469F-8442-D174E33954A3}">
+  <ds:schemaRefs>
+    <ds:schemaRef ds:uri="http://schemas.microsoft.com/sharepoint/v3/contenttype/forms"/>
+  </ds:schemaRefs>
+</ds:datastoreItem>
 </file>
 
-<file path=customXml/item3.xml><?xml version="1.0" encoding="utf-8"?>
-<?mso-contentType ?>
-<FormTemplates xmlns="http://schemas.microsoft.com/sharepoint/v3/contenttype/forms">
-  <Display>DocumentLibraryForm</Display>
-  <Edit>DocumentLibraryForm</Edit>
-  <New>DocumentLibraryForm</New>
-</FormTemplates>
+<file path=customXml/itemProps2.xml><?xml version="1.0" encoding="utf-8"?>
+<ds:datastoreItem xmlns:ds="http://schemas.openxmlformats.org/officeDocument/2006/customXml" ds:itemID="{465BA454-9CB8-4FFC-A2E1-57E06FB538DD}">
+  <ds:schemaRefs>
+    <ds:schemaRef ds:uri="http://schemas.microsoft.com/office/2006/metadata/properties"/>
+    <ds:schemaRef ds:uri="http://schemas.microsoft.com/office/infopath/2007/PartnerControls"/>
+    <ds:schemaRef ds:uri="f336f4fe-8719-4ea2-b5d6-29b3a580aeb4"/>
+  </ds:schemaRefs>
+</ds:datastoreItem>
 </file>
 
-<file path=customXml/itemProps1.xml><?xml version="1.0" encoding="utf-8"?>
+<file path=customXml/itemProps3.xml><?xml version="1.0" encoding="utf-8"?>
 <ds:datastoreItem xmlns:ds="http://schemas.openxmlformats.org/officeDocument/2006/customXml" ds:itemID="{E1CB654C-2BA0-4A66-935D-E034A090D8A0}">
   <ds:schemaRefs>
     <ds:schemaRef ds:uri="http://schemas.microsoft.com/office/2006/metadata/contentType"/>
@@ -8236,24 +8201,6 @@
 </ds:datastoreItem>
 </file>
 
-<file path=customXml/itemProps2.xml><?xml version="1.0" encoding="utf-8"?>
-<ds:datastoreItem xmlns:ds="http://schemas.openxmlformats.org/officeDocument/2006/customXml" ds:itemID="{465BA454-9CB8-4FFC-A2E1-57E06FB538DD}">
-  <ds:schemaRefs>
-    <ds:schemaRef ds:uri="http://schemas.microsoft.com/office/2006/metadata/properties"/>
-    <ds:schemaRef ds:uri="http://schemas.microsoft.com/office/infopath/2007/PartnerControls"/>
-    <ds:schemaRef ds:uri="f336f4fe-8719-4ea2-b5d6-29b3a580aeb4"/>
-  </ds:schemaRefs>
-</ds:datastoreItem>
-</file>
-
-<file path=customXml/itemProps3.xml><?xml version="1.0" encoding="utf-8"?>
-<ds:datastoreItem xmlns:ds="http://schemas.openxmlformats.org/officeDocument/2006/customXml" ds:itemID="{B583B4CC-35D2-469F-8442-D174E33954A3}">
-  <ds:schemaRefs>
-    <ds:schemaRef ds:uri="http://schemas.microsoft.com/sharepoint/v3/contenttype/forms"/>
-  </ds:schemaRefs>
-</ds:datastoreItem>
-</file>
-
 <file path=docMetadata/LabelInfo.xml><?xml version="1.0" encoding="utf-8"?>
 <clbl:labelList xmlns:clbl="http://schemas.microsoft.com/office/2020/mipLabelMetadata">
   <clbl:label id="{fa22dce2-39a9-4bf4-a557-7a50b593b56a}" enabled="1" method="Privileged" siteId="{3e0088dc-0629-4ae6-aa8c-813e7a296f50}" contentBits="0" removed="0"/>

</xml_diff>

<commit_message>
CIV-13269 SDO Docmosis changes for CARM
</commit_message>
<xml_diff>
--- a/docker/docmosis/templates/CV-UNS-STD-ENG-01388.docx
+++ b/docker/docmosis/templates/CV-UNS-STD-ENG-01388.docx
@@ -430,7 +430,7 @@
               </wp:inline>
             </w:drawing>
           </mc:Choice>
-          <mc:Fallback xmlns:w16du="http://schemas.microsoft.com/office/word/2023/wordml/word16du" xmlns:a="http://schemas.openxmlformats.org/drawingml/2006/main" xmlns:pic="http://schemas.openxmlformats.org/drawingml/2006/picture">
+          <mc:Fallback xmlns:pic="http://schemas.openxmlformats.org/drawingml/2006/picture" xmlns:a="http://schemas.openxmlformats.org/drawingml/2006/main" xmlns:w16du="http://schemas.microsoft.com/office/word/2023/wordml/word16du">
             <w:pict w14:anchorId="02525EF3">
               <v:group id="Group 2791" style="width:467.95pt;height:68.75pt;mso-position-horizontal-relative:char;mso-position-vertical-relative:line" coordsize="59429,8731" o:spid="_x0000_s1026" w14:anchorId="6D56B9AB" o:gfxdata="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">
                 <v:shapetype id="_x0000_t75" coordsize="21600,21600" filled="f" stroked="f" o:spt="75" o:preferrelative="t" path="m@4@5l@4@11@9@11@9@5xe">
@@ -1058,7 +1058,7 @@
               </wp:inline>
             </w:drawing>
           </mc:Choice>
-          <mc:Fallback xmlns:w16du="http://schemas.microsoft.com/office/word/2023/wordml/word16du" xmlns:a="http://schemas.openxmlformats.org/drawingml/2006/main" xmlns:pic="http://schemas.openxmlformats.org/drawingml/2006/picture">
+          <mc:Fallback xmlns:pic="http://schemas.openxmlformats.org/drawingml/2006/picture" xmlns:a="http://schemas.openxmlformats.org/drawingml/2006/main" xmlns:w16du="http://schemas.microsoft.com/office/word/2023/wordml/word16du">
             <w:pict w14:anchorId="47815A15">
               <v:group id="Group 2792" style="width:467.95pt;height:.75pt;mso-position-horizontal-relative:char;mso-position-vertical-relative:line" coordsize="59429,95" o:spid="_x0000_s1026" w14:anchorId="0BA703C9" o:gfxdata="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">
                 <v:shape id="Shape 91" style="position:absolute;width:59429;height:0;visibility:visible;mso-wrap-style:square;v-text-anchor:top" coordsize="5942965,0" o:spid="_x0000_s1027" filled="f" path="m5942965,l,e" o:gfxdata="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">
@@ -1152,6 +1152,33 @@
       <w:pPr>
         <w:rPr>
           <w:rFonts w:ascii="Arial" w:hAnsi="Arial" w:cs="Arial"/>
+        </w:rPr>
+      </w:pPr>
+      <w:r>
+        <w:rPr>
+          <w:rFonts w:ascii="Arial" w:hAnsi="Arial" w:cs="Arial"/>
+        </w:rPr>
+        <w:t>&lt;&lt;cs_{</w:t>
+      </w:r>
+      <w:proofErr w:type="spellStart"/>
+      <w:r>
+        <w:rPr>
+          <w:rFonts w:ascii="Arial" w:hAnsi="Arial" w:cs="Arial"/>
+        </w:rPr>
+        <w:t>carmEnabled</w:t>
+      </w:r>
+      <w:proofErr w:type="spellEnd"/>
+      <w:r>
+        <w:rPr>
+          <w:rFonts w:ascii="Arial" w:hAnsi="Arial" w:cs="Arial"/>
+        </w:rPr>
+        <w:t>!=true}&gt;&gt;</w:t>
+      </w:r>
+    </w:p>
+    <w:p>
+      <w:pPr>
+        <w:rPr>
+          <w:rFonts w:ascii="Arial" w:hAnsi="Arial" w:cs="Arial"/>
           <w:bCs/>
           <w:snapToGrid w:val="0"/>
           <w:szCs w:val="20"/>
@@ -1177,6 +1204,16 @@
           <w:lang w:val="en-US"/>
         </w:rPr>
         <w:br/>
+      </w:r>
+      <w:r>
+        <w:rPr>
+          <w:rFonts w:ascii="Arial" w:hAnsi="Arial" w:cs="Arial"/>
+          <w:bCs/>
+          <w:snapToGrid w:val="0"/>
+          <w:szCs w:val="20"/>
+          <w:lang w:val="en-US"/>
+        </w:rPr>
+        <w:t>&lt;&lt;es_&gt;&gt;</w:t>
       </w:r>
     </w:p>
     <w:p>
@@ -4543,9 +4580,97 @@
       <w:pPr>
         <w:rPr>
           <w:rFonts w:ascii="Arial" w:hAnsi="Arial" w:cs="Arial"/>
-          <w:bCs/>
-        </w:rPr>
-      </w:pPr>
+        </w:rPr>
+      </w:pPr>
+      <w:r>
+        <w:rPr>
+          <w:rFonts w:ascii="Arial" w:hAnsi="Arial" w:cs="Arial"/>
+        </w:rPr>
+        <w:t>&lt;&lt;cs_{</w:t>
+      </w:r>
+      <w:proofErr w:type="spellStart"/>
+      <w:r>
+        <w:rPr>
+          <w:rFonts w:ascii="Arial" w:hAnsi="Arial" w:cs="Arial"/>
+        </w:rPr>
+        <w:t>smallClaimsMediationSectionToggle</w:t>
+      </w:r>
+      <w:proofErr w:type="spellEnd"/>
+      <w:r>
+        <w:rPr>
+          <w:rFonts w:ascii="Arial" w:hAnsi="Arial" w:cs="Arial"/>
+        </w:rPr>
+        <w:t>=true}&gt;&gt;</w:t>
+      </w:r>
+    </w:p>
+    <w:p>
+      <w:pPr>
+        <w:rPr>
+          <w:rFonts w:ascii="Arial" w:hAnsi="Arial" w:cs="Arial"/>
+          <w:b/>
+          <w:bCs/>
+        </w:rPr>
+      </w:pPr>
+      <w:r>
+        <w:rPr>
+          <w:rFonts w:ascii="Arial" w:hAnsi="Arial" w:cs="Arial"/>
+          <w:b/>
+          <w:bCs/>
+        </w:rPr>
+        <w:t>Mediation representation</w:t>
+      </w:r>
+    </w:p>
+    <w:p>
+      <w:pPr>
+        <w:pStyle w:val="ListParagraph"/>
+        <w:numPr>
+          <w:ilvl w:val="0"/>
+          <w:numId w:val="1"/>
+        </w:numPr>
+        <w:rPr>
+          <w:rFonts w:ascii="Arial" w:hAnsi="Arial" w:cs="Arial"/>
+        </w:rPr>
+      </w:pPr>
+      <w:r>
+        <w:rPr>
+          <w:rFonts w:ascii="Arial" w:hAnsi="Arial" w:cs="Arial"/>
+        </w:rPr>
+        <w:t>&lt;&lt;</w:t>
+      </w:r>
+      <w:r>
+        <w:rPr>
+          <w:rFonts w:ascii="Arial" w:hAnsi="Arial" w:cs="Arial"/>
+        </w:rPr>
+        <w:t xml:space="preserve"> </w:t>
+      </w:r>
+      <w:proofErr w:type="spellStart"/>
+      <w:r>
+        <w:rPr>
+          <w:rFonts w:ascii="Arial" w:hAnsi="Arial" w:cs="Arial"/>
+        </w:rPr>
+        <w:t>smallClaimMediationSectionInput</w:t>
+      </w:r>
+      <w:proofErr w:type="spellEnd"/>
+      <w:r>
+        <w:rPr>
+          <w:rFonts w:ascii="Arial" w:hAnsi="Arial" w:cs="Arial"/>
+        </w:rPr>
+        <w:t>&gt;&gt;</w:t>
+      </w:r>
+    </w:p>
+    <w:p>
+      <w:pPr>
+        <w:spacing w:line="256" w:lineRule="auto"/>
+        <w:rPr>
+          <w:rFonts w:ascii="Arial" w:hAnsi="Arial" w:cs="Arial"/>
+        </w:rPr>
+      </w:pPr>
+      <w:r>
+        <w:rPr>
+          <w:rFonts w:ascii="Arial" w:hAnsi="Arial" w:cs="Arial"/>
+        </w:rPr>
+        <w:t>&lt;&lt;es_&gt;&gt;</w:t>
+      </w:r>
     </w:p>
     <w:p>
       <w:pPr>
@@ -7795,6 +7920,40 @@
 </file>
 
 <file path=customXml/item1.xml><?xml version="1.0" encoding="utf-8"?>
+<?mso-contentType ?>
+<FormTemplates xmlns="http://schemas.microsoft.com/sharepoint/v3/contenttype/forms">
+  <Display>DocumentLibraryForm</Display>
+  <Edit>DocumentLibraryForm</Edit>
+  <New>DocumentLibraryForm</New>
+</FormTemplates>
+</file>
+
+<file path=customXml/item2.xml><?xml version="1.0" encoding="utf-8"?>
+<p:properties xmlns:p="http://schemas.microsoft.com/office/2006/metadata/properties" xmlns:xsi="http://www.w3.org/2001/XMLSchema-instance" xmlns:pc="http://schemas.microsoft.com/office/infopath/2007/PartnerControls">
+  <documentManagement>
+    <Stage xmlns="f336f4fe-8719-4ea2-b5d6-29b3a580aeb4">In Approval</Stage>
+    <Next_x0020_Stage xmlns="f336f4fe-8719-4ea2-b5d6-29b3a580aeb4">ApproveOrReject</Next_x0020_Stage>
+    <Admin_x0020_Action xmlns="f336f4fe-8719-4ea2-b5d6-29b3a580aeb4" xsi:nil="true"/>
+    <Template_x0020_Category xmlns="f336f4fe-8719-4ea2-b5d6-29b3a580aeb4">Standard Direction - STD</Template_x0020_Category>
+    <Action xmlns="f336f4fe-8719-4ea2-b5d6-29b3a580aeb4" xsi:nil="true"/>
+    <Purpose1 xmlns="f336f4fe-8719-4ea2-b5d6-29b3a580aeb4">SDO</Purpose1>
+    <Template_x0020_Language xmlns="f336f4fe-8719-4ea2-b5d6-29b3a580aeb4">English - ENG</Template_x0020_Language>
+    <Rename xmlns="f336f4fe-8719-4ea2-b5d6-29b3a580aeb4">true</Rename>
+    <Tornado_x0020_Filename xmlns="f336f4fe-8719-4ea2-b5d6-29b3a580aeb4" xsi:nil="true"/>
+    <Approval_x0020_Request_x0020_Comment xmlns="f336f4fe-8719-4ea2-b5d6-29b3a580aeb4">Requesting approval for CIV-10335</Approval_x0020_Request_x0020_Comment>
+    <Publication_x0020_Date xmlns="f336f4fe-8719-4ea2-b5d6-29b3a580aeb4">2023-01-23T00:00:00+00:00</Publication_x0020_Date>
+    <SharedWithUsers xmlns="f336f4fe-8719-4ea2-b5d6-29b3a580aeb4">
+      <UserInfo>
+        <DisplayName>Robert Allright</DisplayName>
+        <AccountId>23</AccountId>
+        <AccountType/>
+      </UserInfo>
+    </SharedWithUsers>
+  </documentManagement>
+</p:properties>
+</file>
+
+<file path=customXml/item3.xml><?xml version="1.0" encoding="utf-8"?>
 <ct:contentTypeSchema xmlns:ct="http://schemas.microsoft.com/office/2006/metadata/contentType" xmlns:ma="http://schemas.microsoft.com/office/2006/metadata/properties/metaAttributes" ct:_="" ma:_="" ma:contentTypeName="_CtTemplate" ma:contentTypeID="0x01010064A5FDCCFB03F540B94405305D7DE14F00A4F8B82F7CEF57469A8FE5CEAB7A0EE0" ma:contentTypeVersion="55" ma:contentTypeDescription="Part of Template Management with Site Columns representing custom attributes." ma:contentTypeScope="" ma:versionID="e48abcd8da7fe05ec90dabdfbb8c2749">
   <xsd:schema xmlns:xsd="http://www.w3.org/2001/XMLSchema" xmlns:xs="http://www.w3.org/2001/XMLSchema" xmlns:p="http://schemas.microsoft.com/office/2006/metadata/properties" xmlns:ns2="f336f4fe-8719-4ea2-b5d6-29b3a580aeb4" xmlns:ns3="b57b892a-dd61-4bba-b372-a8d93da2c7e6" targetNamespace="http://schemas.microsoft.com/office/2006/metadata/properties" ma:root="true" ma:fieldsID="4c733adc908683170864ffc34cec60fa" ns2:_="" ns3:_="">
     <xsd:import namespace="f336f4fe-8719-4ea2-b5d6-29b3a580aeb4"/>
@@ -8116,41 +8275,25 @@
 </ct:contentTypeSchema>
 </file>
 
-<file path=customXml/item2.xml><?xml version="1.0" encoding="utf-8"?>
-<p:properties xmlns:p="http://schemas.microsoft.com/office/2006/metadata/properties" xmlns:xsi="http://www.w3.org/2001/XMLSchema-instance" xmlns:pc="http://schemas.microsoft.com/office/infopath/2007/PartnerControls">
-  <documentManagement>
-    <Stage xmlns="f336f4fe-8719-4ea2-b5d6-29b3a580aeb4">In Approval</Stage>
-    <Next_x0020_Stage xmlns="f336f4fe-8719-4ea2-b5d6-29b3a580aeb4">ApproveOrReject</Next_x0020_Stage>
-    <Admin_x0020_Action xmlns="f336f4fe-8719-4ea2-b5d6-29b3a580aeb4" xsi:nil="true"/>
-    <Template_x0020_Category xmlns="f336f4fe-8719-4ea2-b5d6-29b3a580aeb4">Standard Direction - STD</Template_x0020_Category>
-    <Action xmlns="f336f4fe-8719-4ea2-b5d6-29b3a580aeb4" xsi:nil="true"/>
-    <Purpose1 xmlns="f336f4fe-8719-4ea2-b5d6-29b3a580aeb4">SDO</Purpose1>
-    <Template_x0020_Language xmlns="f336f4fe-8719-4ea2-b5d6-29b3a580aeb4">English - ENG</Template_x0020_Language>
-    <Rename xmlns="f336f4fe-8719-4ea2-b5d6-29b3a580aeb4">true</Rename>
-    <Tornado_x0020_Filename xmlns="f336f4fe-8719-4ea2-b5d6-29b3a580aeb4" xsi:nil="true"/>
-    <Approval_x0020_Request_x0020_Comment xmlns="f336f4fe-8719-4ea2-b5d6-29b3a580aeb4">Requesting approval for CIV-10335</Approval_x0020_Request_x0020_Comment>
-    <Publication_x0020_Date xmlns="f336f4fe-8719-4ea2-b5d6-29b3a580aeb4">2023-01-23T00:00:00+00:00</Publication_x0020_Date>
-    <SharedWithUsers xmlns="f336f4fe-8719-4ea2-b5d6-29b3a580aeb4">
-      <UserInfo>
-        <DisplayName>Robert Allright</DisplayName>
-        <AccountId>23</AccountId>
-        <AccountType/>
-      </UserInfo>
-    </SharedWithUsers>
-  </documentManagement>
-</p:properties>
+<file path=customXml/itemProps1.xml><?xml version="1.0" encoding="utf-8"?>
+<ds:datastoreItem xmlns:ds="http://schemas.openxmlformats.org/officeDocument/2006/customXml" ds:itemID="{B583B4CC-35D2-469F-8442-D174E33954A3}">
+  <ds:schemaRefs>
+    <ds:schemaRef ds:uri="http://schemas.microsoft.com/sharepoint/v3/contenttype/forms"/>
+  </ds:schemaRefs>
+</ds:datastoreItem>
 </file>
 
-<file path=customXml/item3.xml><?xml version="1.0" encoding="utf-8"?>
-<?mso-contentType ?>
-<FormTemplates xmlns="http://schemas.microsoft.com/sharepoint/v3/contenttype/forms">
-  <Display>DocumentLibraryForm</Display>
-  <Edit>DocumentLibraryForm</Edit>
-  <New>DocumentLibraryForm</New>
-</FormTemplates>
+<file path=customXml/itemProps2.xml><?xml version="1.0" encoding="utf-8"?>
+<ds:datastoreItem xmlns:ds="http://schemas.openxmlformats.org/officeDocument/2006/customXml" ds:itemID="{465BA454-9CB8-4FFC-A2E1-57E06FB538DD}">
+  <ds:schemaRefs>
+    <ds:schemaRef ds:uri="http://schemas.microsoft.com/office/2006/metadata/properties"/>
+    <ds:schemaRef ds:uri="http://schemas.microsoft.com/office/infopath/2007/PartnerControls"/>
+    <ds:schemaRef ds:uri="f336f4fe-8719-4ea2-b5d6-29b3a580aeb4"/>
+  </ds:schemaRefs>
+</ds:datastoreItem>
 </file>
 
-<file path=customXml/itemProps1.xml><?xml version="1.0" encoding="utf-8"?>
+<file path=customXml/itemProps3.xml><?xml version="1.0" encoding="utf-8"?>
 <ds:datastoreItem xmlns:ds="http://schemas.openxmlformats.org/officeDocument/2006/customXml" ds:itemID="{E1CB654C-2BA0-4A66-935D-E034A090D8A0}">
   <ds:schemaRefs>
     <ds:schemaRef ds:uri="http://schemas.microsoft.com/office/2006/metadata/contentType"/>
@@ -8169,24 +8312,6 @@
 </ds:datastoreItem>
 </file>
 
-<file path=customXml/itemProps2.xml><?xml version="1.0" encoding="utf-8"?>
-<ds:datastoreItem xmlns:ds="http://schemas.openxmlformats.org/officeDocument/2006/customXml" ds:itemID="{465BA454-9CB8-4FFC-A2E1-57E06FB538DD}">
-  <ds:schemaRefs>
-    <ds:schemaRef ds:uri="http://schemas.microsoft.com/office/2006/metadata/properties"/>
-    <ds:schemaRef ds:uri="http://schemas.microsoft.com/office/infopath/2007/PartnerControls"/>
-    <ds:schemaRef ds:uri="f336f4fe-8719-4ea2-b5d6-29b3a580aeb4"/>
-  </ds:schemaRefs>
-</ds:datastoreItem>
-</file>
-
-<file path=customXml/itemProps3.xml><?xml version="1.0" encoding="utf-8"?>
-<ds:datastoreItem xmlns:ds="http://schemas.openxmlformats.org/officeDocument/2006/customXml" ds:itemID="{B583B4CC-35D2-469F-8442-D174E33954A3}">
-  <ds:schemaRefs>
-    <ds:schemaRef ds:uri="http://schemas.microsoft.com/sharepoint/v3/contenttype/forms"/>
-  </ds:schemaRefs>
-</ds:datastoreItem>
-</file>
-
 <file path=docMetadata/LabelInfo.xml><?xml version="1.0" encoding="utf-8"?>
 <clbl:labelList xmlns:clbl="http://schemas.microsoft.com/office/2020/mipLabelMetadata">
   <clbl:label id="{fa22dce2-39a9-4bf4-a557-7a50b593b56a}" enabled="1" method="Privileged" siteId="{3e0088dc-0629-4ae6-aa8c-813e7a296f50}" contentBits="0" removed="0"/>

</xml_diff>

<commit_message>
update template with DRH changes
</commit_message>
<xml_diff>
--- a/docker/docmosis/templates/CV-UNS-STD-ENG-01388.docx
+++ b/docker/docmosis/templates/CV-UNS-STD-ENG-01388.docx
@@ -14,9 +14,14 @@
         <w:t xml:space="preserve">ORDER      </w:t>
       </w:r>
       <w:r>
-        <w:t>&lt;&lt;{</w:t>
+        <w:t>&lt;</w:t>
+      </w:r>
+      <w:proofErr w:type="gramStart"/>
+      <w:r>
+        <w:t>&lt;{</w:t>
       </w:r>
       <w:proofErr w:type="spellStart"/>
+      <w:proofErr w:type="gramEnd"/>
       <w:r>
         <w:t>dateFormat</w:t>
       </w:r>
@@ -430,7 +435,7 @@
               </wp:inline>
             </w:drawing>
           </mc:Choice>
-          <mc:Fallback xmlns:pic="http://schemas.openxmlformats.org/drawingml/2006/picture" xmlns:a="http://schemas.openxmlformats.org/drawingml/2006/main" xmlns:w16du="http://schemas.microsoft.com/office/word/2023/wordml/word16du">
+          <mc:Fallback xmlns:w16du="http://schemas.microsoft.com/office/word/2023/wordml/word16du" xmlns:a="http://schemas.openxmlformats.org/drawingml/2006/main" xmlns:pic="http://schemas.openxmlformats.org/drawingml/2006/picture">
             <w:pict w14:anchorId="02525EF3">
               <v:group id="Group 2791" style="width:467.95pt;height:68.75pt;mso-position-horizontal-relative:char;mso-position-vertical-relative:line" coordsize="59429,8731" o:spid="_x0000_s1026" w14:anchorId="6D56B9AB" o:gfxdata="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">
                 <v:shapetype id="_x0000_t75" coordsize="21600,21600" filled="f" stroked="f" o:spt="75" o:preferrelative="t" path="m@4@5l@4@11@9@11@9@5xe">
@@ -1058,7 +1063,7 @@
               </wp:inline>
             </w:drawing>
           </mc:Choice>
-          <mc:Fallback xmlns:pic="http://schemas.openxmlformats.org/drawingml/2006/picture" xmlns:a="http://schemas.openxmlformats.org/drawingml/2006/main" xmlns:w16du="http://schemas.microsoft.com/office/word/2023/wordml/word16du">
+          <mc:Fallback xmlns:w16du="http://schemas.microsoft.com/office/word/2023/wordml/word16du" xmlns:a="http://schemas.openxmlformats.org/drawingml/2006/main" xmlns:pic="http://schemas.openxmlformats.org/drawingml/2006/picture">
             <w:pict w14:anchorId="47815A15">
               <v:group id="Group 2792" style="width:467.95pt;height:.75pt;mso-position-horizontal-relative:char;mso-position-vertical-relative:line" coordsize="59429,95" o:spid="_x0000_s1026" w14:anchorId="0BA703C9" o:gfxdata="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">
                 <v:shape id="Shape 91" style="position:absolute;width:59429;height:0;visibility:visible;mso-wrap-style:square;v-text-anchor:top" coordsize="5942965,0" o:spid="_x0000_s1027" filled="f" path="m5942965,l,e" o:gfxdata="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">
@@ -1161,6 +1166,7 @@
         <w:t>&lt;&lt;cs_{</w:t>
       </w:r>
       <w:proofErr w:type="spellStart"/>
+      <w:proofErr w:type="gramStart"/>
       <w:r>
         <w:rPr>
           <w:rFonts w:ascii="Arial" w:hAnsi="Arial" w:cs="Arial"/>
@@ -1172,7 +1178,14 @@
         <w:rPr>
           <w:rFonts w:ascii="Arial" w:hAnsi="Arial" w:cs="Arial"/>
         </w:rPr>
-        <w:t>!=true}&gt;&gt;</w:t>
+        <w:t>!=</w:t>
+      </w:r>
+      <w:proofErr w:type="gramEnd"/>
+      <w:r>
+        <w:rPr>
+          <w:rFonts w:ascii="Arial" w:hAnsi="Arial" w:cs="Arial"/>
+        </w:rPr>
+        <w:t>true}&gt;&gt;</w:t>
       </w:r>
     </w:p>
     <w:p>
@@ -1426,6 +1439,7 @@
         <w:t>drawDirectionsOrderRequired</w:t>
       </w:r>
       <w:proofErr w:type="spellEnd"/>
+      <w:proofErr w:type="gramStart"/>
       <w:r>
         <w:rPr>
           <w:rFonts w:ascii="Arial" w:hAnsi="Arial" w:cs="Arial"/>
@@ -1441,6 +1455,7 @@
         </w:rPr>
         <w:t>‘</w:t>
       </w:r>
+      <w:proofErr w:type="gramEnd"/>
       <w:r>
         <w:rPr>
           <w:rFonts w:ascii="Arial" w:hAnsi="Arial" w:cs="Arial"/>
@@ -1533,9 +1548,18 @@
           <w:rFonts w:ascii="Arial" w:hAnsi="Arial" w:cs="Arial"/>
           <w:bCs/>
         </w:rPr>
-        <w:t>&lt;&lt;cs_{</w:t>
+        <w:t>&lt;&lt;cs</w:t>
+      </w:r>
+      <w:proofErr w:type="gramStart"/>
+      <w:r>
+        <w:rPr>
+          <w:rFonts w:ascii="Arial" w:hAnsi="Arial" w:cs="Arial"/>
+          <w:bCs/>
+        </w:rPr>
+        <w:t>_{</w:t>
       </w:r>
       <w:proofErr w:type="spellStart"/>
+      <w:proofErr w:type="gramEnd"/>
       <w:r>
         <w:rPr>
           <w:rFonts w:ascii="Arial" w:hAnsi="Arial" w:cs="Arial"/>
@@ -1929,7 +1953,15 @@
           <w:rFonts w:ascii="Arial" w:eastAsia="Times New Roman" w:hAnsi="Arial" w:cs="Arial"/>
           <w:lang w:eastAsia="en-GB"/>
         </w:rPr>
-        <w:t>This claim will be listed, on the first available date after &lt;&lt;</w:t>
+        <w:t>This claim will be listed, on the first available date after &lt;</w:t>
+      </w:r>
+      <w:proofErr w:type="gramStart"/>
+      <w:r>
+        <w:rPr>
+          <w:rFonts w:ascii="Arial" w:eastAsia="Times New Roman" w:hAnsi="Arial" w:cs="Arial"/>
+          <w:lang w:eastAsia="en-GB"/>
+        </w:rPr>
+        <w:t>&lt;</w:t>
       </w:r>
       <w:r>
         <w:rPr>
@@ -1939,6 +1971,7 @@
         <w:t>{</w:t>
       </w:r>
       <w:proofErr w:type="spellStart"/>
+      <w:proofErr w:type="gramEnd"/>
       <w:r>
         <w:rPr>
           <w:rFonts w:ascii="Arial" w:eastAsia="Arial" w:hAnsi="Arial" w:cs="Arial"/>
@@ -2244,15 +2277,31 @@
           <w:rFonts w:ascii="Arial" w:eastAsia="Times New Roman" w:hAnsi="Arial" w:cs="Arial"/>
           <w:lang w:eastAsia="en-GB"/>
         </w:rPr>
-        <w:t>hearingLocation.site_name</w:t>
-      </w:r>
-      <w:proofErr w:type="spellEnd"/>
+        <w:t>hearingLocation.site_</w:t>
+      </w:r>
+      <w:proofErr w:type="gramStart"/>
       <w:r>
         <w:rPr>
           <w:rFonts w:ascii="Arial" w:eastAsia="Times New Roman" w:hAnsi="Arial" w:cs="Arial"/>
           <w:lang w:eastAsia="en-GB"/>
         </w:rPr>
-        <w:t>!=null}&gt;&gt;at &lt;&lt;</w:t>
+        <w:t>name</w:t>
+      </w:r>
+      <w:proofErr w:type="spellEnd"/>
+      <w:r>
+        <w:rPr>
+          <w:rFonts w:ascii="Arial" w:eastAsia="Times New Roman" w:hAnsi="Arial" w:cs="Arial"/>
+          <w:lang w:eastAsia="en-GB"/>
+        </w:rPr>
+        <w:t>!=</w:t>
+      </w:r>
+      <w:proofErr w:type="gramEnd"/>
+      <w:r>
+        <w:rPr>
+          <w:rFonts w:ascii="Arial" w:eastAsia="Times New Roman" w:hAnsi="Arial" w:cs="Arial"/>
+          <w:lang w:eastAsia="en-GB"/>
+        </w:rPr>
+        <w:t>null}&gt;&gt;at &lt;&lt;</w:t>
       </w:r>
       <w:proofErr w:type="spellStart"/>
       <w:r>
@@ -2354,7 +2403,15 @@
           <w:rFonts w:ascii="Arial" w:hAnsi="Arial" w:cs="Arial"/>
           <w:lang w:val="en-US"/>
         </w:rPr>
-        <w:t>&lt;&lt;cs_{</w:t>
+        <w:t>&lt;&lt;cs</w:t>
+      </w:r>
+      <w:proofErr w:type="gramStart"/>
+      <w:r>
+        <w:rPr>
+          <w:rFonts w:ascii="Arial" w:hAnsi="Arial" w:cs="Arial"/>
+          <w:lang w:val="en-US"/>
+        </w:rPr>
+        <w:t>_{</w:t>
       </w:r>
       <w:r>
         <w:rPr>
@@ -2372,6 +2429,7 @@
         <w:t>smallClaimsMethod</w:t>
       </w:r>
       <w:proofErr w:type="spellEnd"/>
+      <w:proofErr w:type="gramEnd"/>
       <w:r>
         <w:rPr>
           <w:rFonts w:ascii="Arial" w:hAnsi="Arial" w:cs="Arial"/>
@@ -2440,15 +2498,31 @@
           <w:rFonts w:ascii="Arial" w:eastAsia="Times New Roman" w:hAnsi="Arial" w:cs="Arial"/>
           <w:lang w:eastAsia="en-GB"/>
         </w:rPr>
-        <w:t>hearingLocation.site_name</w:t>
-      </w:r>
-      <w:proofErr w:type="spellEnd"/>
+        <w:t>hearingLocation.site_</w:t>
+      </w:r>
+      <w:proofErr w:type="gramStart"/>
       <w:r>
         <w:rPr>
           <w:rFonts w:ascii="Arial" w:eastAsia="Times New Roman" w:hAnsi="Arial" w:cs="Arial"/>
           <w:lang w:eastAsia="en-GB"/>
         </w:rPr>
-        <w:t>!=null}&gt;&gt;will take place at &lt;&lt;</w:t>
+        <w:t>name</w:t>
+      </w:r>
+      <w:proofErr w:type="spellEnd"/>
+      <w:r>
+        <w:rPr>
+          <w:rFonts w:ascii="Arial" w:eastAsia="Times New Roman" w:hAnsi="Arial" w:cs="Arial"/>
+          <w:lang w:eastAsia="en-GB"/>
+        </w:rPr>
+        <w:t>!=</w:t>
+      </w:r>
+      <w:proofErr w:type="gramEnd"/>
+      <w:r>
+        <w:rPr>
+          <w:rFonts w:ascii="Arial" w:eastAsia="Times New Roman" w:hAnsi="Arial" w:cs="Arial"/>
+          <w:lang w:eastAsia="en-GB"/>
+        </w:rPr>
+        <w:t>null}&gt;&gt;will take place at &lt;&lt;</w:t>
       </w:r>
       <w:proofErr w:type="spellStart"/>
       <w:r>
@@ -2568,7 +2642,15 @@
           <w:rFonts w:ascii="Arial" w:hAnsi="Arial" w:cs="Arial"/>
           <w:lang w:val="en-US"/>
         </w:rPr>
-        <w:t>&lt;&lt;cs_{</w:t>
+        <w:t>&lt;&lt;cs</w:t>
+      </w:r>
+      <w:proofErr w:type="gramStart"/>
+      <w:r>
+        <w:rPr>
+          <w:rFonts w:ascii="Arial" w:hAnsi="Arial" w:cs="Arial"/>
+          <w:lang w:val="en-US"/>
+        </w:rPr>
+        <w:t>_{</w:t>
       </w:r>
       <w:r>
         <w:rPr>
@@ -2586,6 +2668,7 @@
         <w:t>smallClaimsMethod</w:t>
       </w:r>
       <w:proofErr w:type="spellEnd"/>
+      <w:proofErr w:type="gramEnd"/>
       <w:r>
         <w:rPr>
           <w:rFonts w:ascii="Arial" w:hAnsi="Arial" w:cs="Arial"/>
@@ -2654,15 +2737,31 @@
           <w:rFonts w:ascii="Arial" w:eastAsia="Times New Roman" w:hAnsi="Arial" w:cs="Arial"/>
           <w:lang w:eastAsia="en-GB"/>
         </w:rPr>
-        <w:t>hearingLocation.site_name</w:t>
-      </w:r>
-      <w:proofErr w:type="spellEnd"/>
+        <w:t>hearingLocation.site_</w:t>
+      </w:r>
+      <w:proofErr w:type="gramStart"/>
       <w:r>
         <w:rPr>
           <w:rFonts w:ascii="Arial" w:eastAsia="Times New Roman" w:hAnsi="Arial" w:cs="Arial"/>
           <w:lang w:eastAsia="en-GB"/>
         </w:rPr>
-        <w:t>!=null}&gt;&gt;will take place at &lt;&lt;</w:t>
+        <w:t>name</w:t>
+      </w:r>
+      <w:proofErr w:type="spellEnd"/>
+      <w:r>
+        <w:rPr>
+          <w:rFonts w:ascii="Arial" w:eastAsia="Times New Roman" w:hAnsi="Arial" w:cs="Arial"/>
+          <w:lang w:eastAsia="en-GB"/>
+        </w:rPr>
+        <w:t>!=</w:t>
+      </w:r>
+      <w:proofErr w:type="gramEnd"/>
+      <w:r>
+        <w:rPr>
+          <w:rFonts w:ascii="Arial" w:eastAsia="Times New Roman" w:hAnsi="Arial" w:cs="Arial"/>
+          <w:lang w:eastAsia="en-GB"/>
+        </w:rPr>
+        <w:t>null}&gt;&gt;will take place at &lt;&lt;</w:t>
       </w:r>
       <w:proofErr w:type="spellStart"/>
       <w:r>
@@ -3053,8 +3152,17 @@
           <w:rFonts w:ascii="Arial" w:hAnsi="Arial" w:cs="Arial"/>
           <w:b/>
         </w:rPr>
-        <w:t>Witness statements</w:t>
-      </w:r>
+        <w:t xml:space="preserve">Witness </w:t>
+      </w:r>
+      <w:proofErr w:type="gramStart"/>
+      <w:r>
+        <w:rPr>
+          <w:rFonts w:ascii="Arial" w:hAnsi="Arial" w:cs="Arial"/>
+          <w:b/>
+        </w:rPr>
+        <w:t>statements</w:t>
+      </w:r>
+      <w:proofErr w:type="gramEnd"/>
     </w:p>
     <w:p>
       <w:pPr>
@@ -3523,8 +3631,18 @@
           <w:b/>
           <w:bCs/>
         </w:rPr>
-        <w:t>Credit hire</w:t>
-      </w:r>
+        <w:t xml:space="preserve">Credit </w:t>
+      </w:r>
+      <w:proofErr w:type="gramStart"/>
+      <w:r>
+        <w:rPr>
+          <w:rFonts w:ascii="Arial" w:hAnsi="Arial" w:cs="Arial"/>
+          <w:b/>
+          <w:bCs/>
+        </w:rPr>
+        <w:t>hire</w:t>
+      </w:r>
+      <w:proofErr w:type="gramEnd"/>
     </w:p>
     <w:p>
       <w:pPr>
@@ -3638,7 +3756,16 @@
           <w:b/>
           <w:bCs/>
         </w:rPr>
-        <w:t>&lt;&lt;</w:t>
+        <w:t>&lt;</w:t>
+      </w:r>
+      <w:proofErr w:type="gramStart"/>
+      <w:r>
+        <w:rPr>
+          <w:rFonts w:ascii="Arial" w:hAnsi="Arial" w:cs="Arial"/>
+          <w:b/>
+          <w:bCs/>
+        </w:rPr>
+        <w:t>&lt;</w:t>
       </w:r>
       <w:r>
         <w:rPr>
@@ -3648,6 +3775,7 @@
         <w:t>{</w:t>
       </w:r>
       <w:proofErr w:type="spellStart"/>
+      <w:proofErr w:type="gramEnd"/>
       <w:r>
         <w:rPr>
           <w:rFonts w:ascii="Arial" w:eastAsia="Arial" w:hAnsi="Arial" w:cs="Arial"/>
@@ -3799,162 +3927,183 @@
           <w:b/>
           <w:bCs/>
         </w:rPr>
+        <w:t>&lt;</w:t>
+      </w:r>
+      <w:proofErr w:type="gramStart"/>
+      <w:r>
+        <w:rPr>
+          <w:rFonts w:ascii="Arial" w:hAnsi="Arial" w:cs="Arial"/>
+          <w:b/>
+          <w:bCs/>
+        </w:rPr>
+        <w:t>&lt;</w:t>
+      </w:r>
+      <w:r>
+        <w:rPr>
+          <w:rFonts w:ascii="Arial" w:eastAsia="Arial" w:hAnsi="Arial" w:cs="Arial"/>
+          <w:bCs/>
+        </w:rPr>
+        <w:t>{</w:t>
+      </w:r>
+      <w:proofErr w:type="spellStart"/>
+      <w:proofErr w:type="gramEnd"/>
+      <w:r>
+        <w:rPr>
+          <w:rFonts w:ascii="Arial" w:eastAsia="Arial" w:hAnsi="Arial" w:cs="Arial"/>
+          <w:bCs/>
+        </w:rPr>
+        <w:t>dateFormat</w:t>
+      </w:r>
+      <w:proofErr w:type="spellEnd"/>
+      <w:r>
+        <w:rPr>
+          <w:rFonts w:ascii="Arial" w:eastAsia="Arial" w:hAnsi="Arial" w:cs="Arial"/>
+          <w:bCs/>
+        </w:rPr>
+        <w:t>(</w:t>
+      </w:r>
+      <w:r>
+        <w:rPr>
+          <w:rFonts w:ascii="Arial" w:eastAsia="Arial" w:hAnsi="Arial" w:cs="Arial"/>
+          <w:bCs/>
+        </w:rPr>
+        <w:t>smallClaimsCreditHire</w:t>
+      </w:r>
+      <w:r>
+        <w:rPr>
+          <w:rFonts w:ascii="Arial" w:eastAsia="Arial" w:hAnsi="Arial" w:cs="Arial"/>
+          <w:bCs/>
+        </w:rPr>
+        <w:t>.date</w:t>
+      </w:r>
+      <w:r>
+        <w:rPr>
+          <w:rFonts w:ascii="Arial" w:eastAsia="Arial" w:hAnsi="Arial" w:cs="Arial"/>
+          <w:bCs/>
+        </w:rPr>
+        <w:t>2</w:t>
+      </w:r>
+      <w:r>
+        <w:rPr>
+          <w:rFonts w:ascii="Arial" w:eastAsia="Arial" w:hAnsi="Arial" w:cs="Arial"/>
+          <w:bCs/>
+        </w:rPr>
+        <w:t xml:space="preserve">, ‘dd MMMM </w:t>
+      </w:r>
+      <w:proofErr w:type="spellStart"/>
+      <w:r>
+        <w:rPr>
+          <w:rFonts w:ascii="Arial" w:eastAsia="Arial" w:hAnsi="Arial" w:cs="Arial"/>
+          <w:bCs/>
+        </w:rPr>
+        <w:t>yyyy</w:t>
+      </w:r>
+      <w:proofErr w:type="spellEnd"/>
+      <w:r>
+        <w:rPr>
+          <w:rFonts w:ascii="Arial" w:eastAsia="Arial" w:hAnsi="Arial" w:cs="Arial"/>
+          <w:bCs/>
+        </w:rPr>
+        <w:t>’, ‘</w:t>
+      </w:r>
+      <w:proofErr w:type="spellStart"/>
+      <w:r>
+        <w:rPr>
+          <w:rFonts w:ascii="Arial" w:eastAsia="Arial" w:hAnsi="Arial" w:cs="Arial"/>
+          <w:bCs/>
+        </w:rPr>
+        <w:t>yyyy</w:t>
+      </w:r>
+      <w:proofErr w:type="spellEnd"/>
+      <w:r>
+        <w:rPr>
+          <w:rFonts w:ascii="Arial" w:eastAsia="Arial" w:hAnsi="Arial" w:cs="Arial"/>
+          <w:bCs/>
+        </w:rPr>
+        <w:t>-MM-dd’</w:t>
+      </w:r>
+      <w:r>
+        <w:rPr>
+          <w:rFonts w:ascii="Arial" w:eastAsia="Arial" w:hAnsi="Arial" w:cs="Arial"/>
+          <w:bCs/>
+        </w:rPr>
+        <w:t>)}</w:t>
+      </w:r>
+      <w:r>
+        <w:rPr>
+          <w:rFonts w:ascii="Arial" w:hAnsi="Arial" w:cs="Arial"/>
+          <w:b/>
+          <w:bCs/>
+        </w:rPr>
+        <w:t>&gt;&gt;</w:t>
+      </w:r>
+      <w:r>
+        <w:rPr>
+          <w:rFonts w:ascii="Arial" w:hAnsi="Arial" w:cs="Arial"/>
+        </w:rPr>
+        <w:t>.</w:t>
+      </w:r>
+      <w:r>
+        <w:rPr>
+          <w:rFonts w:ascii="Arial" w:hAnsi="Arial" w:cs="Arial"/>
+        </w:rPr>
+        <w:t xml:space="preserve"> </w:t>
+      </w:r>
+      <w:r>
+        <w:rPr>
+          <w:rFonts w:ascii="Arial" w:hAnsi="Arial" w:cs="Arial"/>
+        </w:rPr>
         <w:t>&lt;&lt;</w:t>
       </w:r>
       <w:r>
         <w:rPr>
+          <w:rFonts w:ascii="Arial" w:hAnsi="Arial" w:cs="Arial"/>
+          <w:lang w:val="en-US"/>
+        </w:rPr>
+        <w:t>smallClaimsCreditHire.input5&gt;&gt; &lt;&lt;smallClaimsCreditHire.input6</w:t>
+      </w:r>
+      <w:r>
+        <w:rPr>
+          <w:rFonts w:ascii="Arial" w:hAnsi="Arial" w:cs="Arial"/>
+          <w:lang w:val="en-US"/>
+        </w:rPr>
+        <w:t>&gt;&gt;</w:t>
+      </w:r>
+      <w:r>
+        <w:rPr>
+          <w:rFonts w:ascii="Arial" w:hAnsi="Arial" w:cs="Arial"/>
+          <w:lang w:val="en-US"/>
+        </w:rPr>
+        <w:t xml:space="preserve"> </w:t>
+      </w:r>
+      <w:r>
+        <w:rPr>
+          <w:rFonts w:ascii="Arial" w:hAnsi="Arial" w:cs="Arial"/>
+          <w:b/>
+          <w:bCs/>
+          <w:lang w:val="en-US"/>
+        </w:rPr>
+        <w:t>&lt;</w:t>
+      </w:r>
+      <w:proofErr w:type="gramStart"/>
+      <w:r>
+        <w:rPr>
+          <w:rFonts w:ascii="Arial" w:hAnsi="Arial" w:cs="Arial"/>
+          <w:b/>
+          <w:bCs/>
+          <w:lang w:val="en-US"/>
+        </w:rPr>
+        <w:t>&lt;</w:t>
+      </w:r>
+      <w:r>
+        <w:rPr>
           <w:rFonts w:ascii="Arial" w:eastAsia="Arial" w:hAnsi="Arial" w:cs="Arial"/>
           <w:bCs/>
         </w:rPr>
         <w:t>{</w:t>
       </w:r>
       <w:proofErr w:type="spellStart"/>
-      <w:r>
-        <w:rPr>
-          <w:rFonts w:ascii="Arial" w:eastAsia="Arial" w:hAnsi="Arial" w:cs="Arial"/>
-          <w:bCs/>
-        </w:rPr>
-        <w:t>dateFormat</w:t>
-      </w:r>
-      <w:proofErr w:type="spellEnd"/>
-      <w:r>
-        <w:rPr>
-          <w:rFonts w:ascii="Arial" w:eastAsia="Arial" w:hAnsi="Arial" w:cs="Arial"/>
-          <w:bCs/>
-        </w:rPr>
-        <w:t>(</w:t>
-      </w:r>
-      <w:r>
-        <w:rPr>
-          <w:rFonts w:ascii="Arial" w:eastAsia="Arial" w:hAnsi="Arial" w:cs="Arial"/>
-          <w:bCs/>
-        </w:rPr>
-        <w:t>smallClaimsCreditHire</w:t>
-      </w:r>
-      <w:r>
-        <w:rPr>
-          <w:rFonts w:ascii="Arial" w:eastAsia="Arial" w:hAnsi="Arial" w:cs="Arial"/>
-          <w:bCs/>
-        </w:rPr>
-        <w:t>.date</w:t>
-      </w:r>
-      <w:r>
-        <w:rPr>
-          <w:rFonts w:ascii="Arial" w:eastAsia="Arial" w:hAnsi="Arial" w:cs="Arial"/>
-          <w:bCs/>
-        </w:rPr>
-        <w:t>2</w:t>
-      </w:r>
-      <w:r>
-        <w:rPr>
-          <w:rFonts w:ascii="Arial" w:eastAsia="Arial" w:hAnsi="Arial" w:cs="Arial"/>
-          <w:bCs/>
-        </w:rPr>
-        <w:t xml:space="preserve">, ‘dd MMMM </w:t>
-      </w:r>
-      <w:proofErr w:type="spellStart"/>
-      <w:r>
-        <w:rPr>
-          <w:rFonts w:ascii="Arial" w:eastAsia="Arial" w:hAnsi="Arial" w:cs="Arial"/>
-          <w:bCs/>
-        </w:rPr>
-        <w:t>yyyy</w:t>
-      </w:r>
-      <w:proofErr w:type="spellEnd"/>
-      <w:r>
-        <w:rPr>
-          <w:rFonts w:ascii="Arial" w:eastAsia="Arial" w:hAnsi="Arial" w:cs="Arial"/>
-          <w:bCs/>
-        </w:rPr>
-        <w:t>’, ‘</w:t>
-      </w:r>
-      <w:proofErr w:type="spellStart"/>
-      <w:r>
-        <w:rPr>
-          <w:rFonts w:ascii="Arial" w:eastAsia="Arial" w:hAnsi="Arial" w:cs="Arial"/>
-          <w:bCs/>
-        </w:rPr>
-        <w:t>yyyy</w:t>
-      </w:r>
-      <w:proofErr w:type="spellEnd"/>
-      <w:r>
-        <w:rPr>
-          <w:rFonts w:ascii="Arial" w:eastAsia="Arial" w:hAnsi="Arial" w:cs="Arial"/>
-          <w:bCs/>
-        </w:rPr>
-        <w:t>-MM-dd’</w:t>
-      </w:r>
-      <w:r>
-        <w:rPr>
-          <w:rFonts w:ascii="Arial" w:eastAsia="Arial" w:hAnsi="Arial" w:cs="Arial"/>
-          <w:bCs/>
-        </w:rPr>
-        <w:t>)}</w:t>
-      </w:r>
-      <w:r>
-        <w:rPr>
-          <w:rFonts w:ascii="Arial" w:hAnsi="Arial" w:cs="Arial"/>
-          <w:b/>
-          <w:bCs/>
-        </w:rPr>
-        <w:t>&gt;&gt;</w:t>
-      </w:r>
-      <w:r>
-        <w:rPr>
-          <w:rFonts w:ascii="Arial" w:hAnsi="Arial" w:cs="Arial"/>
-        </w:rPr>
-        <w:t>.</w:t>
-      </w:r>
-      <w:r>
-        <w:rPr>
-          <w:rFonts w:ascii="Arial" w:hAnsi="Arial" w:cs="Arial"/>
-        </w:rPr>
-        <w:t xml:space="preserve"> </w:t>
-      </w:r>
-      <w:r>
-        <w:rPr>
-          <w:rFonts w:ascii="Arial" w:hAnsi="Arial" w:cs="Arial"/>
-        </w:rPr>
-        <w:t>&lt;&lt;</w:t>
-      </w:r>
-      <w:r>
-        <w:rPr>
-          <w:rFonts w:ascii="Arial" w:hAnsi="Arial" w:cs="Arial"/>
-          <w:lang w:val="en-US"/>
-        </w:rPr>
-        <w:t>smallClaimsCreditHire.input5&gt;&gt; &lt;&lt;smallClaimsCreditHire.input6</w:t>
-      </w:r>
-      <w:r>
-        <w:rPr>
-          <w:rFonts w:ascii="Arial" w:hAnsi="Arial" w:cs="Arial"/>
-          <w:lang w:val="en-US"/>
-        </w:rPr>
-        <w:t>&gt;&gt;</w:t>
-      </w:r>
-      <w:r>
-        <w:rPr>
-          <w:rFonts w:ascii="Arial" w:hAnsi="Arial" w:cs="Arial"/>
-          <w:lang w:val="en-US"/>
-        </w:rPr>
-        <w:t xml:space="preserve"> </w:t>
-      </w:r>
-      <w:r>
-        <w:rPr>
-          <w:rFonts w:ascii="Arial" w:hAnsi="Arial" w:cs="Arial"/>
-          <w:b/>
-          <w:bCs/>
-          <w:lang w:val="en-US"/>
-        </w:rPr>
-        <w:t>&lt;&lt;</w:t>
-      </w:r>
-      <w:r>
-        <w:rPr>
-          <w:rFonts w:ascii="Arial" w:eastAsia="Arial" w:hAnsi="Arial" w:cs="Arial"/>
-          <w:bCs/>
-        </w:rPr>
-        <w:t>{</w:t>
-      </w:r>
-      <w:proofErr w:type="spellStart"/>
+      <w:proofErr w:type="gramEnd"/>
       <w:r>
         <w:rPr>
           <w:rFonts w:ascii="Arial" w:eastAsia="Arial" w:hAnsi="Arial" w:cs="Arial"/>
@@ -4507,6 +4656,7 @@
         <w:t>&lt;&lt;</w:t>
       </w:r>
       <w:proofErr w:type="spellStart"/>
+      <w:proofErr w:type="gramStart"/>
       <w:r>
         <w:rPr>
           <w:rFonts w:ascii="Arial" w:hAnsi="Arial" w:cs="Arial"/>
@@ -4522,6 +4672,7 @@
         <w:t>directionComment</w:t>
       </w:r>
       <w:proofErr w:type="spellEnd"/>
+      <w:proofErr w:type="gramEnd"/>
       <w:r>
         <w:rPr>
           <w:rFonts w:ascii="Arial" w:hAnsi="Arial" w:cs="Arial"/>
@@ -4580,44 +4731,64 @@
       <w:pPr>
         <w:rPr>
           <w:rFonts w:ascii="Arial" w:hAnsi="Arial" w:cs="Arial"/>
-        </w:rPr>
-      </w:pPr>
-      <w:r>
-        <w:rPr>
-          <w:rFonts w:ascii="Arial" w:hAnsi="Arial" w:cs="Arial"/>
-        </w:rPr>
-        <w:t>&lt;&lt;cs_{</w:t>
+          <w:lang w:val="en-US"/>
+        </w:rPr>
+      </w:pPr>
+      <w:r>
+        <w:rPr>
+          <w:rFonts w:ascii="Arial" w:hAnsi="Arial" w:cs="Arial"/>
+        </w:rPr>
+        <w:t>&lt;&lt;</w:t>
+      </w:r>
+      <w:r>
+        <w:rPr>
+          <w:rFonts w:ascii="Arial" w:hAnsi="Arial" w:cs="Arial"/>
+        </w:rPr>
+        <w:t>cs</w:t>
+      </w:r>
+      <w:r>
+        <w:rPr>
+          <w:rFonts w:ascii="Arial" w:hAnsi="Arial" w:cs="Arial"/>
+        </w:rPr>
+        <w:t>_{</w:t>
       </w:r>
       <w:proofErr w:type="spellStart"/>
       <w:r>
         <w:rPr>
           <w:rFonts w:ascii="Arial" w:hAnsi="Arial" w:cs="Arial"/>
-        </w:rPr>
-        <w:t>smallClaimsMediationSectionToggle</w:t>
+          <w:lang w:val="en-US"/>
+        </w:rPr>
+        <w:t>smallClaimsWelshLanguageToggle</w:t>
       </w:r>
       <w:proofErr w:type="spellEnd"/>
       <w:r>
         <w:rPr>
           <w:rFonts w:ascii="Arial" w:hAnsi="Arial" w:cs="Arial"/>
-        </w:rPr>
-        <w:t>=true}&gt;&gt;</w:t>
-      </w:r>
-    </w:p>
-    <w:p>
-      <w:pPr>
+          <w:lang w:val="en-US"/>
+        </w:rPr>
+        <w:t>=true</w:t>
+      </w:r>
+      <w:r>
+        <w:rPr>
+          <w:rFonts w:ascii="Arial" w:hAnsi="Arial" w:cs="Arial"/>
+          <w:lang w:val="en-US"/>
+        </w:rPr>
+        <w:t>}&gt;&gt;</w:t>
+      </w:r>
+    </w:p>
+    <w:p>
+      <w:pPr>
+        <w:rPr>
+          <w:rFonts w:ascii="Arial" w:hAnsi="Arial" w:cs="Arial"/>
+        </w:rPr>
+      </w:pPr>
+      <w:r>
         <w:rPr>
           <w:rFonts w:ascii="Arial" w:hAnsi="Arial" w:cs="Arial"/>
           <w:b/>
           <w:bCs/>
         </w:rPr>
-      </w:pPr>
-      <w:r>
-        <w:rPr>
-          <w:rFonts w:ascii="Arial" w:hAnsi="Arial" w:cs="Arial"/>
-          <w:b/>
-          <w:bCs/>
-        </w:rPr>
-        <w:t>Mediation representation</w:t>
+        <w:t>Use of the Welsh language</w:t>
       </w:r>
     </w:p>
     <w:p>
@@ -4637,18 +4808,13 @@
         </w:rPr>
         <w:t>&lt;&lt;</w:t>
       </w:r>
-      <w:r>
-        <w:rPr>
-          <w:rFonts w:ascii="Arial" w:hAnsi="Arial" w:cs="Arial"/>
-        </w:rPr>
-        <w:t xml:space="preserve"> </w:t>
-      </w:r>
       <w:proofErr w:type="spellStart"/>
       <w:r>
         <w:rPr>
           <w:rFonts w:ascii="Arial" w:hAnsi="Arial" w:cs="Arial"/>
-        </w:rPr>
-        <w:t>smallClaimMediationSectionInput</w:t>
+          <w:lang w:val="en-US"/>
+        </w:rPr>
+        <w:t>welshLanguageDescription</w:t>
       </w:r>
       <w:proofErr w:type="spellEnd"/>
       <w:r>
@@ -4660,16 +4826,54 @@
     </w:p>
     <w:p>
       <w:pPr>
-        <w:spacing w:line="256" w:lineRule="auto"/>
-        <w:rPr>
-          <w:rFonts w:ascii="Arial" w:hAnsi="Arial" w:cs="Arial"/>
-        </w:rPr>
-      </w:pPr>
-      <w:r>
-        <w:rPr>
-          <w:rFonts w:ascii="Arial" w:hAnsi="Arial" w:cs="Arial"/>
-        </w:rPr>
-        <w:t>&lt;&lt;es_&gt;&gt;</w:t>
+        <w:rPr>
+          <w:rFonts w:ascii="Arial" w:hAnsi="Arial" w:cs="Arial"/>
+        </w:rPr>
+      </w:pPr>
+      <w:r>
+        <w:rPr>
+          <w:rFonts w:ascii="Arial" w:hAnsi="Arial" w:cs="Arial"/>
+        </w:rPr>
+        <w:t>&lt;&lt;es</w:t>
+      </w:r>
+      <w:r>
+        <w:rPr>
+          <w:rFonts w:ascii="Arial" w:hAnsi="Arial" w:cs="Arial"/>
+        </w:rPr>
+        <w:t>_</w:t>
+      </w:r>
+      <w:r>
+        <w:rPr>
+          <w:rFonts w:ascii="Arial" w:hAnsi="Arial" w:cs="Arial"/>
+        </w:rPr>
+        <w:t>&gt;&gt;</w:t>
+      </w:r>
+    </w:p>
+    <w:p>
+      <w:pPr>
+        <w:rPr>
+          <w:rFonts w:ascii="Arial" w:hAnsi="Arial" w:cs="Arial"/>
+        </w:rPr>
+      </w:pPr>
+      <w:r>
+        <w:rPr>
+          <w:rFonts w:ascii="Arial" w:hAnsi="Arial" w:cs="Arial"/>
+        </w:rPr>
+        <w:t>&lt;&lt;cs_{</w:t>
+      </w:r>
+      <w:proofErr w:type="spellStart"/>
+      <w:r>
+        <w:rPr>
+          <w:rFonts w:ascii="Arial" w:hAnsi="Arial" w:cs="Arial"/>
+        </w:rPr>
+        <w:t>smallClaimsMediationSectionToggle</w:t>
+      </w:r>
+      <w:proofErr w:type="spellEnd"/>
+      <w:r>
+        <w:rPr>
+          <w:rFonts w:ascii="Arial" w:hAnsi="Arial" w:cs="Arial"/>
+        </w:rPr>
+        <w:t>=true}&gt;&gt;</w:t>
       </w:r>
     </w:p>
     <w:p>
@@ -4677,14 +4881,16 @@
         <w:rPr>
           <w:rFonts w:ascii="Arial" w:hAnsi="Arial" w:cs="Arial"/>
           <w:b/>
+          <w:bCs/>
         </w:rPr>
       </w:pPr>
       <w:r>
         <w:rPr>
           <w:rFonts w:ascii="Arial" w:hAnsi="Arial" w:cs="Arial"/>
           <w:b/>
-        </w:rPr>
-        <w:t>Important notes</w:t>
+          <w:bCs/>
+        </w:rPr>
+        <w:t>Mediation representation</w:t>
       </w:r>
     </w:p>
     <w:p>
@@ -4696,6 +4902,67 @@
         </w:numPr>
         <w:rPr>
           <w:rFonts w:ascii="Arial" w:hAnsi="Arial" w:cs="Arial"/>
+        </w:rPr>
+      </w:pPr>
+      <w:r>
+        <w:rPr>
+          <w:rFonts w:ascii="Arial" w:hAnsi="Arial" w:cs="Arial"/>
+        </w:rPr>
+        <w:t xml:space="preserve">&lt;&lt; </w:t>
+      </w:r>
+      <w:proofErr w:type="spellStart"/>
+      <w:r>
+        <w:rPr>
+          <w:rFonts w:ascii="Arial" w:hAnsi="Arial" w:cs="Arial"/>
+        </w:rPr>
+        <w:t>smallClaimMediationSectionInput</w:t>
+      </w:r>
+      <w:proofErr w:type="spellEnd"/>
+      <w:r>
+        <w:rPr>
+          <w:rFonts w:ascii="Arial" w:hAnsi="Arial" w:cs="Arial"/>
+        </w:rPr>
+        <w:t>&gt;&gt;</w:t>
+      </w:r>
+    </w:p>
+    <w:p>
+      <w:pPr>
+        <w:spacing w:line="256" w:lineRule="auto"/>
+        <w:rPr>
+          <w:rFonts w:ascii="Arial" w:hAnsi="Arial" w:cs="Arial"/>
+        </w:rPr>
+      </w:pPr>
+      <w:r>
+        <w:rPr>
+          <w:rFonts w:ascii="Arial" w:hAnsi="Arial" w:cs="Arial"/>
+        </w:rPr>
+        <w:t>&lt;&lt;es_&gt;&gt;</w:t>
+      </w:r>
+    </w:p>
+    <w:p>
+      <w:pPr>
+        <w:rPr>
+          <w:rFonts w:ascii="Arial" w:hAnsi="Arial" w:cs="Arial"/>
+          <w:b/>
+        </w:rPr>
+      </w:pPr>
+      <w:r>
+        <w:rPr>
+          <w:rFonts w:ascii="Arial" w:hAnsi="Arial" w:cs="Arial"/>
+          <w:b/>
+        </w:rPr>
+        <w:t>Important notes</w:t>
+      </w:r>
+    </w:p>
+    <w:p>
+      <w:pPr>
+        <w:pStyle w:val="ListParagraph"/>
+        <w:numPr>
+          <w:ilvl w:val="0"/>
+          <w:numId w:val="1"/>
+        </w:numPr>
+        <w:rPr>
+          <w:rFonts w:ascii="Arial" w:hAnsi="Arial" w:cs="Arial"/>
           <w:bCs/>
         </w:rPr>
       </w:pPr>
@@ -4720,21 +4987,6 @@
         </w:rPr>
         <w:t>&gt;&gt;</w:t>
       </w:r>
-    </w:p>
-    <w:p>
-      <w:pPr>
-        <w:rPr>
-          <w:rFonts w:ascii="Arial" w:hAnsi="Arial" w:cs="Arial"/>
-          <w:bCs/>
-        </w:rPr>
-      </w:pPr>
-    </w:p>
-    <w:p>
-      <w:pPr>
-        <w:rPr>
-          <w:rFonts w:ascii="Arial" w:hAnsi="Arial" w:cs="Arial"/>
-        </w:rPr>
-      </w:pPr>
     </w:p>
     <w:sectPr>
       <w:type w:val="continuous"/>
@@ -6445,6 +6697,99 @@
     </w:lvl>
   </w:abstractNum>
   <w:abstractNum w:abstractNumId="17" w15:restartNumberingAfterBreak="0">
+    <w:nsid w:val="4FC5768E"/>
+    <w:multiLevelType w:val="hybridMultilevel"/>
+    <w:tmpl w:val="3968BED2"/>
+    <w:lvl w:ilvl="0" w:tplc="FFFFFFFF">
+      <w:start w:val="1"/>
+      <w:numFmt w:val="decimal"/>
+      <w:lvlText w:val="%1."/>
+      <w:lvlJc w:val="left"/>
+      <w:pPr>
+        <w:ind w:left="720" w:hanging="360"/>
+      </w:pPr>
+      <w:rPr>
+        <w:rFonts w:hint="default"/>
+        <w:b w:val="0"/>
+        <w:bCs w:val="0"/>
+        <w:sz w:val="22"/>
+        <w:szCs w:val="22"/>
+      </w:rPr>
+    </w:lvl>
+    <w:lvl w:ilvl="1" w:tplc="FFFFFFFF" w:tentative="1">
+      <w:start w:val="1"/>
+      <w:numFmt w:val="lowerLetter"/>
+      <w:lvlText w:val="%2."/>
+      <w:lvlJc w:val="left"/>
+      <w:pPr>
+        <w:ind w:left="1440" w:hanging="360"/>
+      </w:pPr>
+    </w:lvl>
+    <w:lvl w:ilvl="2" w:tplc="FFFFFFFF" w:tentative="1">
+      <w:start w:val="1"/>
+      <w:numFmt w:val="lowerRoman"/>
+      <w:lvlText w:val="%3."/>
+      <w:lvlJc w:val="right"/>
+      <w:pPr>
+        <w:ind w:left="2160" w:hanging="180"/>
+      </w:pPr>
+    </w:lvl>
+    <w:lvl w:ilvl="3" w:tplc="FFFFFFFF" w:tentative="1">
+      <w:start w:val="1"/>
+      <w:numFmt w:val="decimal"/>
+      <w:lvlText w:val="%4."/>
+      <w:lvlJc w:val="left"/>
+      <w:pPr>
+        <w:ind w:left="2880" w:hanging="360"/>
+      </w:pPr>
+    </w:lvl>
+    <w:lvl w:ilvl="4" w:tplc="FFFFFFFF" w:tentative="1">
+      <w:start w:val="1"/>
+      <w:numFmt w:val="lowerLetter"/>
+      <w:lvlText w:val="%5."/>
+      <w:lvlJc w:val="left"/>
+      <w:pPr>
+        <w:ind w:left="3600" w:hanging="360"/>
+      </w:pPr>
+    </w:lvl>
+    <w:lvl w:ilvl="5" w:tplc="FFFFFFFF" w:tentative="1">
+      <w:start w:val="1"/>
+      <w:numFmt w:val="lowerRoman"/>
+      <w:lvlText w:val="%6."/>
+      <w:lvlJc w:val="right"/>
+      <w:pPr>
+        <w:ind w:left="4320" w:hanging="180"/>
+      </w:pPr>
+    </w:lvl>
+    <w:lvl w:ilvl="6" w:tplc="FFFFFFFF" w:tentative="1">
+      <w:start w:val="1"/>
+      <w:numFmt w:val="decimal"/>
+      <w:lvlText w:val="%7."/>
+      <w:lvlJc w:val="left"/>
+      <w:pPr>
+        <w:ind w:left="5040" w:hanging="360"/>
+      </w:pPr>
+    </w:lvl>
+    <w:lvl w:ilvl="7" w:tplc="FFFFFFFF" w:tentative="1">
+      <w:start w:val="1"/>
+      <w:numFmt w:val="lowerLetter"/>
+      <w:lvlText w:val="%8."/>
+      <w:lvlJc w:val="left"/>
+      <w:pPr>
+        <w:ind w:left="5760" w:hanging="360"/>
+      </w:pPr>
+    </w:lvl>
+    <w:lvl w:ilvl="8" w:tplc="FFFFFFFF" w:tentative="1">
+      <w:start w:val="1"/>
+      <w:numFmt w:val="lowerRoman"/>
+      <w:lvlText w:val="%9."/>
+      <w:lvlJc w:val="right"/>
+      <w:pPr>
+        <w:ind w:left="6480" w:hanging="180"/>
+      </w:pPr>
+    </w:lvl>
+  </w:abstractNum>
+  <w:abstractNum w:abstractNumId="18" w15:restartNumberingAfterBreak="0">
     <w:nsid w:val="62496182"/>
     <w:multiLevelType w:val="hybridMultilevel"/>
     <w:tmpl w:val="E9667F36"/>
@@ -6537,7 +6882,7 @@
       </w:pPr>
     </w:lvl>
   </w:abstractNum>
-  <w:abstractNum w:abstractNumId="18" w15:restartNumberingAfterBreak="0">
+  <w:abstractNum w:abstractNumId="19" w15:restartNumberingAfterBreak="0">
     <w:nsid w:val="6589147D"/>
     <w:multiLevelType w:val="hybridMultilevel"/>
     <w:tmpl w:val="A620AC3C"/>
@@ -6626,7 +6971,7 @@
       </w:pPr>
     </w:lvl>
   </w:abstractNum>
-  <w:abstractNum w:abstractNumId="19" w15:restartNumberingAfterBreak="0">
+  <w:abstractNum w:abstractNumId="20" w15:restartNumberingAfterBreak="0">
     <w:nsid w:val="675A3587"/>
     <w:multiLevelType w:val="hybridMultilevel"/>
     <w:tmpl w:val="3968BED2"/>
@@ -6719,7 +7064,7 @@
       </w:pPr>
     </w:lvl>
   </w:abstractNum>
-  <w:abstractNum w:abstractNumId="20" w15:restartNumberingAfterBreak="0">
+  <w:abstractNum w:abstractNumId="21" w15:restartNumberingAfterBreak="0">
     <w:nsid w:val="6A4F2EC5"/>
     <w:multiLevelType w:val="hybridMultilevel"/>
     <w:tmpl w:val="F856C36E"/>
@@ -6808,7 +7153,7 @@
       </w:pPr>
     </w:lvl>
   </w:abstractNum>
-  <w:abstractNum w:abstractNumId="21" w15:restartNumberingAfterBreak="0">
+  <w:abstractNum w:abstractNumId="22" w15:restartNumberingAfterBreak="0">
     <w:nsid w:val="770A0FF7"/>
     <w:multiLevelType w:val="hybridMultilevel"/>
     <w:tmpl w:val="A3488CB4"/>
@@ -6922,7 +7267,7 @@
     </w:lvl>
   </w:abstractNum>
   <w:num w:numId="1" w16cid:durableId="1894270743">
-    <w:abstractNumId w:val="19"/>
+    <w:abstractNumId w:val="20"/>
   </w:num>
   <w:num w:numId="2" w16cid:durableId="1506362087">
     <w:abstractNumId w:val="9"/>
@@ -6934,13 +7279,13 @@
     <w:abstractNumId w:val="1"/>
   </w:num>
   <w:num w:numId="5" w16cid:durableId="451020083">
-    <w:abstractNumId w:val="20"/>
+    <w:abstractNumId w:val="21"/>
   </w:num>
   <w:num w:numId="6" w16cid:durableId="861436010">
-    <w:abstractNumId w:val="17"/>
+    <w:abstractNumId w:val="18"/>
   </w:num>
   <w:num w:numId="7" w16cid:durableId="1848978998">
-    <w:abstractNumId w:val="18"/>
+    <w:abstractNumId w:val="19"/>
   </w:num>
   <w:num w:numId="8" w16cid:durableId="986126946">
     <w:abstractNumId w:val="5"/>
@@ -6973,7 +7318,7 @@
     <w:abstractNumId w:val="4"/>
   </w:num>
   <w:num w:numId="18" w16cid:durableId="1741559434">
-    <w:abstractNumId w:val="21"/>
+    <w:abstractNumId w:val="22"/>
   </w:num>
   <w:num w:numId="19" w16cid:durableId="567694287">
     <w:abstractNumId w:val="7"/>
@@ -6986,6 +7331,9 @@
   </w:num>
   <w:num w:numId="22" w16cid:durableId="1647271603">
     <w:abstractNumId w:val="0"/>
+  </w:num>
+  <w:num w:numId="23" w16cid:durableId="1997104028">
+    <w:abstractNumId w:val="17"/>
   </w:num>
 </w:numbering>
 </file>
@@ -7920,40 +8268,6 @@
 </file>
 
 <file path=customXml/item1.xml><?xml version="1.0" encoding="utf-8"?>
-<?mso-contentType ?>
-<FormTemplates xmlns="http://schemas.microsoft.com/sharepoint/v3/contenttype/forms">
-  <Display>DocumentLibraryForm</Display>
-  <Edit>DocumentLibraryForm</Edit>
-  <New>DocumentLibraryForm</New>
-</FormTemplates>
-</file>
-
-<file path=customXml/item2.xml><?xml version="1.0" encoding="utf-8"?>
-<p:properties xmlns:p="http://schemas.microsoft.com/office/2006/metadata/properties" xmlns:xsi="http://www.w3.org/2001/XMLSchema-instance" xmlns:pc="http://schemas.microsoft.com/office/infopath/2007/PartnerControls">
-  <documentManagement>
-    <Stage xmlns="f336f4fe-8719-4ea2-b5d6-29b3a580aeb4">In Approval</Stage>
-    <Next_x0020_Stage xmlns="f336f4fe-8719-4ea2-b5d6-29b3a580aeb4">ApproveOrReject</Next_x0020_Stage>
-    <Admin_x0020_Action xmlns="f336f4fe-8719-4ea2-b5d6-29b3a580aeb4" xsi:nil="true"/>
-    <Template_x0020_Category xmlns="f336f4fe-8719-4ea2-b5d6-29b3a580aeb4">Standard Direction - STD</Template_x0020_Category>
-    <Action xmlns="f336f4fe-8719-4ea2-b5d6-29b3a580aeb4" xsi:nil="true"/>
-    <Purpose1 xmlns="f336f4fe-8719-4ea2-b5d6-29b3a580aeb4">SDO</Purpose1>
-    <Template_x0020_Language xmlns="f336f4fe-8719-4ea2-b5d6-29b3a580aeb4">English - ENG</Template_x0020_Language>
-    <Rename xmlns="f336f4fe-8719-4ea2-b5d6-29b3a580aeb4">true</Rename>
-    <Tornado_x0020_Filename xmlns="f336f4fe-8719-4ea2-b5d6-29b3a580aeb4" xsi:nil="true"/>
-    <Approval_x0020_Request_x0020_Comment xmlns="f336f4fe-8719-4ea2-b5d6-29b3a580aeb4">Requesting approval for CIV-10335</Approval_x0020_Request_x0020_Comment>
-    <Publication_x0020_Date xmlns="f336f4fe-8719-4ea2-b5d6-29b3a580aeb4">2023-01-23T00:00:00+00:00</Publication_x0020_Date>
-    <SharedWithUsers xmlns="f336f4fe-8719-4ea2-b5d6-29b3a580aeb4">
-      <UserInfo>
-        <DisplayName>Robert Allright</DisplayName>
-        <AccountId>23</AccountId>
-        <AccountType/>
-      </UserInfo>
-    </SharedWithUsers>
-  </documentManagement>
-</p:properties>
-</file>
-
-<file path=customXml/item3.xml><?xml version="1.0" encoding="utf-8"?>
 <ct:contentTypeSchema xmlns:ct="http://schemas.microsoft.com/office/2006/metadata/contentType" xmlns:ma="http://schemas.microsoft.com/office/2006/metadata/properties/metaAttributes" ct:_="" ma:_="" ma:contentTypeName="_CtTemplate" ma:contentTypeID="0x01010064A5FDCCFB03F540B94405305D7DE14F00A4F8B82F7CEF57469A8FE5CEAB7A0EE0" ma:contentTypeVersion="55" ma:contentTypeDescription="Part of Template Management with Site Columns representing custom attributes." ma:contentTypeScope="" ma:versionID="e48abcd8da7fe05ec90dabdfbb8c2749">
   <xsd:schema xmlns:xsd="http://www.w3.org/2001/XMLSchema" xmlns:xs="http://www.w3.org/2001/XMLSchema" xmlns:p="http://schemas.microsoft.com/office/2006/metadata/properties" xmlns:ns2="f336f4fe-8719-4ea2-b5d6-29b3a580aeb4" xmlns:ns3="b57b892a-dd61-4bba-b372-a8d93da2c7e6" targetNamespace="http://schemas.microsoft.com/office/2006/metadata/properties" ma:root="true" ma:fieldsID="4c733adc908683170864ffc34cec60fa" ns2:_="" ns3:_="">
     <xsd:import namespace="f336f4fe-8719-4ea2-b5d6-29b3a580aeb4"/>
@@ -8275,25 +8589,41 @@
 </ct:contentTypeSchema>
 </file>
 
-<file path=customXml/itemProps1.xml><?xml version="1.0" encoding="utf-8"?>
-<ds:datastoreItem xmlns:ds="http://schemas.openxmlformats.org/officeDocument/2006/customXml" ds:itemID="{B583B4CC-35D2-469F-8442-D174E33954A3}">
-  <ds:schemaRefs>
-    <ds:schemaRef ds:uri="http://schemas.microsoft.com/sharepoint/v3/contenttype/forms"/>
-  </ds:schemaRefs>
-</ds:datastoreItem>
+<file path=customXml/item2.xml><?xml version="1.0" encoding="utf-8"?>
+<p:properties xmlns:p="http://schemas.microsoft.com/office/2006/metadata/properties" xmlns:xsi="http://www.w3.org/2001/XMLSchema-instance" xmlns:pc="http://schemas.microsoft.com/office/infopath/2007/PartnerControls">
+  <documentManagement>
+    <Stage xmlns="f336f4fe-8719-4ea2-b5d6-29b3a580aeb4">In Approval</Stage>
+    <Next_x0020_Stage xmlns="f336f4fe-8719-4ea2-b5d6-29b3a580aeb4">ApproveOrReject</Next_x0020_Stage>
+    <Admin_x0020_Action xmlns="f336f4fe-8719-4ea2-b5d6-29b3a580aeb4" xsi:nil="true"/>
+    <Template_x0020_Category xmlns="f336f4fe-8719-4ea2-b5d6-29b3a580aeb4">Standard Direction - STD</Template_x0020_Category>
+    <Action xmlns="f336f4fe-8719-4ea2-b5d6-29b3a580aeb4" xsi:nil="true"/>
+    <Purpose1 xmlns="f336f4fe-8719-4ea2-b5d6-29b3a580aeb4">SDO</Purpose1>
+    <Template_x0020_Language xmlns="f336f4fe-8719-4ea2-b5d6-29b3a580aeb4">English - ENG</Template_x0020_Language>
+    <Rename xmlns="f336f4fe-8719-4ea2-b5d6-29b3a580aeb4">true</Rename>
+    <Tornado_x0020_Filename xmlns="f336f4fe-8719-4ea2-b5d6-29b3a580aeb4" xsi:nil="true"/>
+    <Approval_x0020_Request_x0020_Comment xmlns="f336f4fe-8719-4ea2-b5d6-29b3a580aeb4">Requesting approval for CIV-10335</Approval_x0020_Request_x0020_Comment>
+    <Publication_x0020_Date xmlns="f336f4fe-8719-4ea2-b5d6-29b3a580aeb4">2023-01-23T00:00:00+00:00</Publication_x0020_Date>
+    <SharedWithUsers xmlns="f336f4fe-8719-4ea2-b5d6-29b3a580aeb4">
+      <UserInfo>
+        <DisplayName>Robert Allright</DisplayName>
+        <AccountId>23</AccountId>
+        <AccountType/>
+      </UserInfo>
+    </SharedWithUsers>
+  </documentManagement>
+</p:properties>
 </file>
 
-<file path=customXml/itemProps2.xml><?xml version="1.0" encoding="utf-8"?>
-<ds:datastoreItem xmlns:ds="http://schemas.openxmlformats.org/officeDocument/2006/customXml" ds:itemID="{465BA454-9CB8-4FFC-A2E1-57E06FB538DD}">
-  <ds:schemaRefs>
-    <ds:schemaRef ds:uri="http://schemas.microsoft.com/office/2006/metadata/properties"/>
-    <ds:schemaRef ds:uri="http://schemas.microsoft.com/office/infopath/2007/PartnerControls"/>
-    <ds:schemaRef ds:uri="f336f4fe-8719-4ea2-b5d6-29b3a580aeb4"/>
-  </ds:schemaRefs>
-</ds:datastoreItem>
+<file path=customXml/item3.xml><?xml version="1.0" encoding="utf-8"?>
+<?mso-contentType ?>
+<FormTemplates xmlns="http://schemas.microsoft.com/sharepoint/v3/contenttype/forms">
+  <Display>DocumentLibraryForm</Display>
+  <Edit>DocumentLibraryForm</Edit>
+  <New>DocumentLibraryForm</New>
+</FormTemplates>
 </file>
 
-<file path=customXml/itemProps3.xml><?xml version="1.0" encoding="utf-8"?>
+<file path=customXml/itemProps1.xml><?xml version="1.0" encoding="utf-8"?>
 <ds:datastoreItem xmlns:ds="http://schemas.openxmlformats.org/officeDocument/2006/customXml" ds:itemID="{E1CB654C-2BA0-4A66-935D-E034A090D8A0}">
   <ds:schemaRefs>
     <ds:schemaRef ds:uri="http://schemas.microsoft.com/office/2006/metadata/contentType"/>
@@ -8312,6 +8642,24 @@
 </ds:datastoreItem>
 </file>
 
+<file path=customXml/itemProps2.xml><?xml version="1.0" encoding="utf-8"?>
+<ds:datastoreItem xmlns:ds="http://schemas.openxmlformats.org/officeDocument/2006/customXml" ds:itemID="{465BA454-9CB8-4FFC-A2E1-57E06FB538DD}">
+  <ds:schemaRefs>
+    <ds:schemaRef ds:uri="http://schemas.microsoft.com/office/2006/metadata/properties"/>
+    <ds:schemaRef ds:uri="http://schemas.microsoft.com/office/infopath/2007/PartnerControls"/>
+    <ds:schemaRef ds:uri="f336f4fe-8719-4ea2-b5d6-29b3a580aeb4"/>
+  </ds:schemaRefs>
+</ds:datastoreItem>
+</file>
+
+<file path=customXml/itemProps3.xml><?xml version="1.0" encoding="utf-8"?>
+<ds:datastoreItem xmlns:ds="http://schemas.openxmlformats.org/officeDocument/2006/customXml" ds:itemID="{B583B4CC-35D2-469F-8442-D174E33954A3}">
+  <ds:schemaRefs>
+    <ds:schemaRef ds:uri="http://schemas.microsoft.com/sharepoint/v3/contenttype/forms"/>
+  </ds:schemaRefs>
+</ds:datastoreItem>
+</file>
+
 <file path=docMetadata/LabelInfo.xml><?xml version="1.0" encoding="utf-8"?>
 <clbl:labelList xmlns:clbl="http://schemas.microsoft.com/office/2020/mipLabelMetadata">
   <clbl:label id="{fa22dce2-39a9-4bf4-a557-7a50b593b56a}" enabled="1" method="Privileged" siteId="{3e0088dc-0629-4ae6-aa8c-813e7a296f50}" contentBits="0" removed="0"/>

</xml_diff>

<commit_message>
CIV-13068 Update template spacing
</commit_message>
<xml_diff>
--- a/docker/docmosis/templates/CV-UNS-STD-ENG-01388.docx
+++ b/docker/docmosis/templates/CV-UNS-STD-ENG-01388.docx
@@ -435,7 +435,7 @@
               </wp:inline>
             </w:drawing>
           </mc:Choice>
-          <mc:Fallback xmlns:w16du="http://schemas.microsoft.com/office/word/2023/wordml/word16du" xmlns:a="http://schemas.openxmlformats.org/drawingml/2006/main" xmlns:pic="http://schemas.openxmlformats.org/drawingml/2006/picture">
+          <mc:Fallback xmlns:pic="http://schemas.openxmlformats.org/drawingml/2006/picture" xmlns:a="http://schemas.openxmlformats.org/drawingml/2006/main" xmlns:w16du="http://schemas.microsoft.com/office/word/2023/wordml/word16du">
             <w:pict w14:anchorId="02525EF3">
               <v:group id="Group 2791" style="width:467.95pt;height:68.75pt;mso-position-horizontal-relative:char;mso-position-vertical-relative:line" coordsize="59429,8731" o:spid="_x0000_s1026" w14:anchorId="6D56B9AB" o:gfxdata="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">
                 <v:shapetype id="_x0000_t75" coordsize="21600,21600" filled="f" stroked="f" o:spt="75" o:preferrelative="t" path="m@4@5l@4@11@9@11@9@5xe">
@@ -1063,7 +1063,7 @@
               </wp:inline>
             </w:drawing>
           </mc:Choice>
-          <mc:Fallback xmlns:w16du="http://schemas.microsoft.com/office/word/2023/wordml/word16du" xmlns:a="http://schemas.openxmlformats.org/drawingml/2006/main" xmlns:pic="http://schemas.openxmlformats.org/drawingml/2006/picture">
+          <mc:Fallback xmlns:pic="http://schemas.openxmlformats.org/drawingml/2006/picture" xmlns:a="http://schemas.openxmlformats.org/drawingml/2006/main" xmlns:w16du="http://schemas.microsoft.com/office/word/2023/wordml/word16du">
             <w:pict w14:anchorId="47815A15">
               <v:group id="Group 2792" style="width:467.95pt;height:.75pt;mso-position-horizontal-relative:char;mso-position-vertical-relative:line" coordsize="59429,95" o:spid="_x0000_s1026" w14:anchorId="0BA703C9" o:gfxdata="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">
                 <v:shape id="Shape 91" style="position:absolute;width:59429;height:0;visibility:visible;mso-wrap-style:square;v-text-anchor:top" coordsize="5942965,0" o:spid="_x0000_s1027" filled="f" path="m5942965,l,e" o:gfxdata="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">
@@ -3059,6 +3059,13 @@
           <w:rFonts w:ascii="Arial" w:hAnsi="Arial" w:cs="Arial"/>
         </w:rPr>
       </w:pPr>
+    </w:p>
+    <w:p>
+      <w:pPr>
+        <w:rPr>
+          <w:rFonts w:ascii="Arial" w:hAnsi="Arial" w:cs="Arial"/>
+        </w:rPr>
+      </w:pPr>
       <w:r>
         <w:rPr>
           <w:rFonts w:ascii="Arial" w:hAnsi="Arial" w:cs="Arial"/>
@@ -3783,7 +3790,15 @@
           <w:rFonts w:ascii="Arial" w:hAnsi="Arial" w:cs="Arial"/>
           <w:bCs/>
         </w:rPr>
-        <w:t>If a witness is unable to read the statement, there must be a certificate stating that it has been read or interpreted to the witness by a suitably qualified person, and that there must be an independent interpreter at the final hearing who will not be provided by the Court.</w:t>
+        <w:t xml:space="preserve">If a witness is unable to read the statement, there must be a certificate stating that it has been read or interpreted to the witness by a suitably qualified person, </w:t>
+      </w:r>
+      <w:r>
+        <w:rPr>
+          <w:rFonts w:ascii="Arial" w:hAnsi="Arial" w:cs="Arial"/>
+          <w:bCs/>
+        </w:rPr>
+        <w:lastRenderedPageBreak/>
+        <w:t>and that there must be an independent interpreter at the final hearing who will not be provided by the Court.</w:t>
       </w:r>
     </w:p>
     <w:p>
@@ -3802,7 +3817,6 @@
         <w:rPr>
           <w:rFonts w:ascii="Arial" w:hAnsi="Arial" w:cs="Arial"/>
         </w:rPr>
-        <w:lastRenderedPageBreak/>
         <w:t>The judge may refuse to allow a witness to give evidence or consider any statement of any witness whose statement has not been uploaded to the Digital Portal in accordance with the paragraphs above.</w:t>
       </w:r>
     </w:p>
@@ -3856,6 +3870,14 @@
     </w:p>
     <w:p>
       <w:pPr>
+        <w:rPr>
+          <w:rFonts w:ascii="Arial" w:hAnsi="Arial" w:cs="Arial"/>
+          <w:bCs/>
+        </w:rPr>
+      </w:pPr>
+    </w:p>
+    <w:p>
+      <w:pPr>
         <w:tabs>
           <w:tab w:val="left" w:pos="2895"/>
         </w:tabs>
@@ -4749,10 +4771,168 @@
     <w:p>
       <w:pPr>
         <w:pStyle w:val="ListParagraph"/>
-        <w:rPr>
-          <w:rFonts w:ascii="Arial" w:hAnsi="Arial" w:cs="Arial"/>
-        </w:rPr>
-      </w:pPr>
+        <w:numPr>
+          <w:ilvl w:val="0"/>
+          <w:numId w:val="1"/>
+        </w:numPr>
+        <w:rPr>
+          <w:rFonts w:ascii="Arial" w:hAnsi="Arial" w:cs="Arial"/>
+          <w:lang w:val="en-US"/>
+        </w:rPr>
+      </w:pPr>
+      <w:r>
+        <w:rPr>
+          <w:rFonts w:ascii="Arial" w:hAnsi="Arial" w:cs="Arial"/>
+        </w:rPr>
+        <w:t>&lt;&lt;</w:t>
+      </w:r>
+      <w:proofErr w:type="spellStart"/>
+      <w:r>
+        <w:rPr>
+          <w:rFonts w:ascii="Arial" w:hAnsi="Arial" w:cs="Arial"/>
+          <w:lang w:val="en-US"/>
+        </w:rPr>
+        <w:t>smallClaimsRoadTrafficAccident.input</w:t>
+      </w:r>
+      <w:proofErr w:type="spellEnd"/>
+      <w:r>
+        <w:rPr>
+          <w:rFonts w:ascii="Arial" w:hAnsi="Arial" w:cs="Arial"/>
+        </w:rPr>
+        <w:t>&gt;&gt;</w:t>
+      </w:r>
+    </w:p>
+    <w:p>
+      <w:pPr>
+        <w:rPr>
+          <w:rFonts w:ascii="Arial" w:hAnsi="Arial" w:cs="Arial"/>
+        </w:rPr>
+      </w:pPr>
+      <w:r>
+        <w:rPr>
+          <w:rFonts w:ascii="Arial" w:hAnsi="Arial" w:cs="Arial"/>
+        </w:rPr>
+        <w:t>&lt;&lt;es</w:t>
+      </w:r>
+      <w:r>
+        <w:rPr>
+          <w:rFonts w:ascii="Arial" w:hAnsi="Arial" w:cs="Arial"/>
+        </w:rPr>
+        <w:t>_</w:t>
+      </w:r>
+      <w:r>
+        <w:rPr>
+          <w:rFonts w:ascii="Arial" w:hAnsi="Arial" w:cs="Arial"/>
+        </w:rPr>
+        <w:t>&gt;&gt;</w:t>
+      </w:r>
+    </w:p>
+    <w:p>
+      <w:pPr>
+        <w:rPr>
+          <w:rFonts w:ascii="Arial" w:hAnsi="Arial" w:cs="Arial"/>
+        </w:rPr>
+      </w:pPr>
+    </w:p>
+    <w:p>
+      <w:pPr>
+        <w:rPr>
+          <w:rFonts w:ascii="Arial" w:hAnsi="Arial" w:cs="Arial"/>
+        </w:rPr>
+      </w:pPr>
+      <w:r>
+        <w:rPr>
+          <w:rFonts w:ascii="Arial" w:hAnsi="Arial" w:cs="Arial"/>
+        </w:rPr>
+        <w:t>&lt;&lt;cs_{</w:t>
+      </w:r>
+      <w:proofErr w:type="spellStart"/>
+      <w:r>
+        <w:rPr>
+          <w:rFonts w:ascii="Arial" w:hAnsi="Arial" w:cs="Arial"/>
+        </w:rPr>
+        <w:t>hasNewDirections</w:t>
+      </w:r>
+      <w:proofErr w:type="spellEnd"/>
+      <w:r>
+        <w:rPr>
+          <w:rFonts w:ascii="Arial" w:hAnsi="Arial" w:cs="Arial"/>
+        </w:rPr>
+        <w:t>=true</w:t>
+      </w:r>
+      <w:r>
+        <w:rPr>
+          <w:rFonts w:ascii="Arial" w:hAnsi="Arial" w:cs="Arial"/>
+        </w:rPr>
+        <w:t>}&gt;&gt;</w:t>
+      </w:r>
+    </w:p>
+    <w:p>
+      <w:pPr>
+        <w:rPr>
+          <w:rFonts w:ascii="Arial" w:hAnsi="Arial" w:cs="Arial"/>
+          <w:b/>
+        </w:rPr>
+      </w:pPr>
+      <w:r>
+        <w:rPr>
+          <w:rFonts w:ascii="Arial" w:hAnsi="Arial" w:cs="Arial"/>
+          <w:b/>
+        </w:rPr>
+        <w:t>Additional</w:t>
+      </w:r>
+      <w:r>
+        <w:rPr>
+          <w:rFonts w:ascii="Arial" w:hAnsi="Arial" w:cs="Arial"/>
+          <w:b/>
+        </w:rPr>
+        <w:t xml:space="preserve"> </w:t>
+      </w:r>
+      <w:r>
+        <w:rPr>
+          <w:rFonts w:ascii="Arial" w:hAnsi="Arial" w:cs="Arial"/>
+          <w:b/>
+        </w:rPr>
+        <w:t>d</w:t>
+      </w:r>
+      <w:r>
+        <w:rPr>
+          <w:rFonts w:ascii="Arial" w:hAnsi="Arial" w:cs="Arial"/>
+          <w:b/>
+        </w:rPr>
+        <w:t>irections</w:t>
+      </w:r>
+    </w:p>
+    <w:p>
+      <w:pPr>
+        <w:rPr>
+          <w:rFonts w:ascii="Arial" w:hAnsi="Arial" w:cs="Arial"/>
+          <w:bCs/>
+        </w:rPr>
+      </w:pPr>
+      <w:r>
+        <w:rPr>
+          <w:rFonts w:ascii="Arial" w:hAnsi="Arial" w:cs="Arial"/>
+          <w:bCs/>
+        </w:rPr>
+        <w:t>&lt;&lt;</w:t>
+      </w:r>
+      <w:proofErr w:type="spellStart"/>
+      <w:r>
+        <w:rPr>
+          <w:rFonts w:ascii="Arial" w:hAnsi="Arial" w:cs="Arial"/>
+          <w:bCs/>
+        </w:rPr>
+        <w:t>rs_smallClaimsAddNewDirections</w:t>
+      </w:r>
+      <w:proofErr w:type="spellEnd"/>
+      <w:r>
+        <w:rPr>
+          <w:rFonts w:ascii="Arial" w:hAnsi="Arial" w:cs="Arial"/>
+          <w:bCs/>
+        </w:rPr>
+        <w:t>&gt;&gt;</w:t>
+      </w:r>
     </w:p>
     <w:p>
       <w:pPr>
@@ -4763,27 +4943,38 @@
         </w:numPr>
         <w:rPr>
           <w:rFonts w:ascii="Arial" w:hAnsi="Arial" w:cs="Arial"/>
-          <w:lang w:val="en-US"/>
-        </w:rPr>
-      </w:pPr>
-      <w:r>
-        <w:rPr>
-          <w:rFonts w:ascii="Arial" w:hAnsi="Arial" w:cs="Arial"/>
+          <w:bCs/>
+        </w:rPr>
+      </w:pPr>
+      <w:r>
+        <w:rPr>
+          <w:rFonts w:ascii="Arial" w:hAnsi="Arial" w:cs="Arial"/>
+          <w:bCs/>
         </w:rPr>
         <w:t>&lt;&lt;</w:t>
       </w:r>
       <w:proofErr w:type="spellStart"/>
-      <w:r>
-        <w:rPr>
-          <w:rFonts w:ascii="Arial" w:hAnsi="Arial" w:cs="Arial"/>
-          <w:lang w:val="en-US"/>
-        </w:rPr>
-        <w:t>smallClaimsRoadTrafficAccident.input</w:t>
+      <w:proofErr w:type="gramStart"/>
+      <w:r>
+        <w:rPr>
+          <w:rFonts w:ascii="Arial" w:hAnsi="Arial" w:cs="Arial"/>
+          <w:bCs/>
+        </w:rPr>
+        <w:t>value.</w:t>
+      </w:r>
+      <w:r>
+        <w:rPr>
+          <w:rFonts w:ascii="Arial" w:hAnsi="Arial" w:cs="Arial"/>
+          <w:bCs/>
+        </w:rPr>
+        <w:t>directionComment</w:t>
       </w:r>
       <w:proofErr w:type="spellEnd"/>
-      <w:r>
-        <w:rPr>
-          <w:rFonts w:ascii="Arial" w:hAnsi="Arial" w:cs="Arial"/>
+      <w:proofErr w:type="gramEnd"/>
+      <w:r>
+        <w:rPr>
+          <w:rFonts w:ascii="Arial" w:hAnsi="Arial" w:cs="Arial"/>
+          <w:bCs/>
         </w:rPr>
         <w:t>&gt;&gt;</w:t>
       </w:r>
@@ -4792,23 +4983,29 @@
       <w:pPr>
         <w:rPr>
           <w:rFonts w:ascii="Arial" w:hAnsi="Arial" w:cs="Arial"/>
-        </w:rPr>
-      </w:pPr>
-      <w:r>
-        <w:rPr>
-          <w:rFonts w:ascii="Arial" w:hAnsi="Arial" w:cs="Arial"/>
-        </w:rPr>
-        <w:t>&lt;&lt;es</w:t>
-      </w:r>
-      <w:r>
-        <w:rPr>
-          <w:rFonts w:ascii="Arial" w:hAnsi="Arial" w:cs="Arial"/>
-        </w:rPr>
-        <w:t>_</w:t>
-      </w:r>
-      <w:r>
-        <w:rPr>
-          <w:rFonts w:ascii="Arial" w:hAnsi="Arial" w:cs="Arial"/>
+          <w:bCs/>
+        </w:rPr>
+      </w:pPr>
+      <w:r>
+        <w:rPr>
+          <w:rFonts w:ascii="Arial" w:hAnsi="Arial" w:cs="Arial"/>
+          <w:bCs/>
+        </w:rPr>
+        <w:t>&lt;&lt;</w:t>
+      </w:r>
+      <w:proofErr w:type="spellStart"/>
+      <w:r>
+        <w:rPr>
+          <w:rFonts w:ascii="Arial" w:hAnsi="Arial" w:cs="Arial"/>
+          <w:bCs/>
+        </w:rPr>
+        <w:t>es_smallClaimsAddNewDirections</w:t>
+      </w:r>
+      <w:proofErr w:type="spellEnd"/>
+      <w:r>
+        <w:rPr>
+          <w:rFonts w:ascii="Arial" w:hAnsi="Arial" w:cs="Arial"/>
+          <w:bCs/>
         </w:rPr>
         <w:t>&gt;&gt;</w:t>
       </w:r>
@@ -4817,31 +5014,70 @@
       <w:pPr>
         <w:rPr>
           <w:rFonts w:ascii="Arial" w:hAnsi="Arial" w:cs="Arial"/>
-        </w:rPr>
-      </w:pPr>
-      <w:r>
-        <w:rPr>
-          <w:rFonts w:ascii="Arial" w:hAnsi="Arial" w:cs="Arial"/>
-        </w:rPr>
-        <w:t>&lt;&lt;cs_{</w:t>
+          <w:bCs/>
+        </w:rPr>
+      </w:pPr>
+      <w:r>
+        <w:rPr>
+          <w:rFonts w:ascii="Arial" w:hAnsi="Arial" w:cs="Arial"/>
+          <w:bCs/>
+        </w:rPr>
+        <w:t>&lt;&lt;es_&gt;&gt;</w:t>
+      </w:r>
+    </w:p>
+    <w:p>
+      <w:pPr>
+        <w:rPr>
+          <w:rFonts w:ascii="Arial" w:hAnsi="Arial" w:cs="Arial"/>
+          <w:bCs/>
+        </w:rPr>
+      </w:pPr>
+    </w:p>
+    <w:p>
+      <w:pPr>
+        <w:rPr>
+          <w:rFonts w:ascii="Arial" w:hAnsi="Arial" w:cs="Arial"/>
+          <w:lang w:val="en-US"/>
+        </w:rPr>
+      </w:pPr>
+      <w:r>
+        <w:rPr>
+          <w:rFonts w:ascii="Arial" w:hAnsi="Arial" w:cs="Arial"/>
+        </w:rPr>
+        <w:t>&lt;&lt;</w:t>
+      </w:r>
+      <w:r>
+        <w:rPr>
+          <w:rFonts w:ascii="Arial" w:hAnsi="Arial" w:cs="Arial"/>
+        </w:rPr>
+        <w:t>cs</w:t>
+      </w:r>
+      <w:r>
+        <w:rPr>
+          <w:rFonts w:ascii="Arial" w:hAnsi="Arial" w:cs="Arial"/>
+        </w:rPr>
+        <w:t>_{</w:t>
       </w:r>
       <w:proofErr w:type="spellStart"/>
       <w:r>
         <w:rPr>
           <w:rFonts w:ascii="Arial" w:hAnsi="Arial" w:cs="Arial"/>
-        </w:rPr>
-        <w:t>hasNewDirections</w:t>
+          <w:lang w:val="en-US"/>
+        </w:rPr>
+        <w:t>smallClaimsWelshLanguageToggle</w:t>
       </w:r>
       <w:proofErr w:type="spellEnd"/>
       <w:r>
         <w:rPr>
           <w:rFonts w:ascii="Arial" w:hAnsi="Arial" w:cs="Arial"/>
+          <w:lang w:val="en-US"/>
         </w:rPr>
         <w:t>=true</w:t>
       </w:r>
       <w:r>
         <w:rPr>
           <w:rFonts w:ascii="Arial" w:hAnsi="Arial" w:cs="Arial"/>
+          <w:lang w:val="en-US"/>
         </w:rPr>
         <w:t>}&gt;&gt;</w:t>
       </w:r>
@@ -4850,67 +5086,15 @@
       <w:pPr>
         <w:rPr>
           <w:rFonts w:ascii="Arial" w:hAnsi="Arial" w:cs="Arial"/>
+        </w:rPr>
+      </w:pPr>
+      <w:r>
+        <w:rPr>
+          <w:rFonts w:ascii="Arial" w:hAnsi="Arial" w:cs="Arial"/>
           <w:b/>
-        </w:rPr>
-      </w:pPr>
-      <w:r>
-        <w:rPr>
-          <w:rFonts w:ascii="Arial" w:hAnsi="Arial" w:cs="Arial"/>
-          <w:b/>
-        </w:rPr>
-        <w:t>Additional</w:t>
-      </w:r>
-      <w:r>
-        <w:rPr>
-          <w:rFonts w:ascii="Arial" w:hAnsi="Arial" w:cs="Arial"/>
-          <w:b/>
-        </w:rPr>
-        <w:t xml:space="preserve"> </w:t>
-      </w:r>
-      <w:r>
-        <w:rPr>
-          <w:rFonts w:ascii="Arial" w:hAnsi="Arial" w:cs="Arial"/>
-          <w:b/>
-        </w:rPr>
-        <w:t>d</w:t>
-      </w:r>
-      <w:r>
-        <w:rPr>
-          <w:rFonts w:ascii="Arial" w:hAnsi="Arial" w:cs="Arial"/>
-          <w:b/>
-        </w:rPr>
-        <w:t>irections</w:t>
-      </w:r>
-    </w:p>
-    <w:p>
-      <w:pPr>
-        <w:rPr>
-          <w:rFonts w:ascii="Arial" w:hAnsi="Arial" w:cs="Arial"/>
-          <w:bCs/>
-        </w:rPr>
-      </w:pPr>
-      <w:r>
-        <w:rPr>
-          <w:rFonts w:ascii="Arial" w:hAnsi="Arial" w:cs="Arial"/>
-          <w:bCs/>
-        </w:rPr>
-        <w:t>&lt;&lt;</w:t>
-      </w:r>
-      <w:proofErr w:type="spellStart"/>
-      <w:r>
-        <w:rPr>
-          <w:rFonts w:ascii="Arial" w:hAnsi="Arial" w:cs="Arial"/>
-          <w:bCs/>
-        </w:rPr>
-        <w:t>rs_smallClaimsAddNewDirections</w:t>
-      </w:r>
-      <w:proofErr w:type="spellEnd"/>
-      <w:r>
-        <w:rPr>
-          <w:rFonts w:ascii="Arial" w:hAnsi="Arial" w:cs="Arial"/>
-          <w:bCs/>
-        </w:rPr>
-        <w:t>&gt;&gt;</w:t>
+          <w:bCs/>
+        </w:rPr>
+        <w:t>Use of the Welsh language</w:t>
       </w:r>
     </w:p>
     <w:p>
@@ -4922,38 +5106,27 @@
         </w:numPr>
         <w:rPr>
           <w:rFonts w:ascii="Arial" w:hAnsi="Arial" w:cs="Arial"/>
-          <w:bCs/>
-        </w:rPr>
-      </w:pPr>
-      <w:r>
-        <w:rPr>
-          <w:rFonts w:ascii="Arial" w:hAnsi="Arial" w:cs="Arial"/>
-          <w:bCs/>
+          <w:lang w:val="en-US"/>
+        </w:rPr>
+      </w:pPr>
+      <w:r>
+        <w:rPr>
+          <w:rFonts w:ascii="Arial" w:hAnsi="Arial" w:cs="Arial"/>
         </w:rPr>
         <w:t>&lt;&lt;</w:t>
       </w:r>
       <w:proofErr w:type="spellStart"/>
-      <w:proofErr w:type="gramStart"/>
-      <w:r>
-        <w:rPr>
-          <w:rFonts w:ascii="Arial" w:hAnsi="Arial" w:cs="Arial"/>
-          <w:bCs/>
-        </w:rPr>
-        <w:t>value.</w:t>
-      </w:r>
-      <w:r>
-        <w:rPr>
-          <w:rFonts w:ascii="Arial" w:hAnsi="Arial" w:cs="Arial"/>
-          <w:bCs/>
-        </w:rPr>
-        <w:t>directionComment</w:t>
+      <w:r>
+        <w:rPr>
+          <w:rFonts w:ascii="Arial" w:hAnsi="Arial" w:cs="Arial"/>
+          <w:lang w:val="en-US"/>
+        </w:rPr>
+        <w:t>welshLanguageDescription</w:t>
       </w:r>
       <w:proofErr w:type="spellEnd"/>
-      <w:proofErr w:type="gramEnd"/>
-      <w:r>
-        <w:rPr>
-          <w:rFonts w:ascii="Arial" w:hAnsi="Arial" w:cs="Arial"/>
-          <w:bCs/>
+      <w:r>
+        <w:rPr>
+          <w:rFonts w:ascii="Arial" w:hAnsi="Arial" w:cs="Arial"/>
         </w:rPr>
         <w:t>&gt;&gt;</w:t>
       </w:r>
@@ -4962,29 +5135,23 @@
       <w:pPr>
         <w:rPr>
           <w:rFonts w:ascii="Arial" w:hAnsi="Arial" w:cs="Arial"/>
-          <w:bCs/>
-        </w:rPr>
-      </w:pPr>
-      <w:r>
-        <w:rPr>
-          <w:rFonts w:ascii="Arial" w:hAnsi="Arial" w:cs="Arial"/>
-          <w:bCs/>
-        </w:rPr>
-        <w:t>&lt;&lt;</w:t>
-      </w:r>
-      <w:proofErr w:type="spellStart"/>
-      <w:r>
-        <w:rPr>
-          <w:rFonts w:ascii="Arial" w:hAnsi="Arial" w:cs="Arial"/>
-          <w:bCs/>
-        </w:rPr>
-        <w:t>es_smallClaimsAddNewDirections</w:t>
-      </w:r>
-      <w:proofErr w:type="spellEnd"/>
-      <w:r>
-        <w:rPr>
-          <w:rFonts w:ascii="Arial" w:hAnsi="Arial" w:cs="Arial"/>
-          <w:bCs/>
+        </w:rPr>
+      </w:pPr>
+      <w:r>
+        <w:rPr>
+          <w:rFonts w:ascii="Arial" w:hAnsi="Arial" w:cs="Arial"/>
+        </w:rPr>
+        <w:t>&lt;&lt;es</w:t>
+      </w:r>
+      <w:r>
+        <w:rPr>
+          <w:rFonts w:ascii="Arial" w:hAnsi="Arial" w:cs="Arial"/>
+        </w:rPr>
+        <w:t>_</w:t>
+      </w:r>
+      <w:r>
+        <w:rPr>
+          <w:rFonts w:ascii="Arial" w:hAnsi="Arial" w:cs="Arial"/>
         </w:rPr>
         <w:t>&gt;&gt;</w:t>
       </w:r>
@@ -4993,140 +5160,8 @@
       <w:pPr>
         <w:rPr>
           <w:rFonts w:ascii="Arial" w:hAnsi="Arial" w:cs="Arial"/>
-          <w:bCs/>
-        </w:rPr>
-      </w:pPr>
-      <w:r>
-        <w:rPr>
-          <w:rFonts w:ascii="Arial" w:hAnsi="Arial" w:cs="Arial"/>
-          <w:bCs/>
-        </w:rPr>
-        <w:t>&lt;&lt;es_&gt;&gt;</w:t>
-      </w:r>
-    </w:p>
-    <w:p>
-      <w:pPr>
-        <w:rPr>
-          <w:rFonts w:ascii="Arial" w:hAnsi="Arial" w:cs="Arial"/>
-          <w:lang w:val="en-US"/>
-        </w:rPr>
-      </w:pPr>
-      <w:r>
-        <w:rPr>
-          <w:rFonts w:ascii="Arial" w:hAnsi="Arial" w:cs="Arial"/>
-        </w:rPr>
-        <w:t>&lt;&lt;</w:t>
-      </w:r>
-      <w:r>
-        <w:rPr>
-          <w:rFonts w:ascii="Arial" w:hAnsi="Arial" w:cs="Arial"/>
-        </w:rPr>
-        <w:t>cs</w:t>
-      </w:r>
-      <w:r>
-        <w:rPr>
-          <w:rFonts w:ascii="Arial" w:hAnsi="Arial" w:cs="Arial"/>
-        </w:rPr>
-        <w:t>_{</w:t>
-      </w:r>
-      <w:proofErr w:type="spellStart"/>
-      <w:r>
-        <w:rPr>
-          <w:rFonts w:ascii="Arial" w:hAnsi="Arial" w:cs="Arial"/>
-          <w:lang w:val="en-US"/>
-        </w:rPr>
-        <w:t>smallClaimsWelshLanguageToggle</w:t>
-      </w:r>
-      <w:proofErr w:type="spellEnd"/>
-      <w:r>
-        <w:rPr>
-          <w:rFonts w:ascii="Arial" w:hAnsi="Arial" w:cs="Arial"/>
-          <w:lang w:val="en-US"/>
-        </w:rPr>
-        <w:t>=true</w:t>
-      </w:r>
-      <w:r>
-        <w:rPr>
-          <w:rFonts w:ascii="Arial" w:hAnsi="Arial" w:cs="Arial"/>
-          <w:lang w:val="en-US"/>
-        </w:rPr>
-        <w:t>}&gt;&gt;</w:t>
-      </w:r>
-    </w:p>
-    <w:p>
-      <w:pPr>
-        <w:rPr>
-          <w:rFonts w:ascii="Arial" w:hAnsi="Arial" w:cs="Arial"/>
-        </w:rPr>
-      </w:pPr>
-      <w:r>
-        <w:rPr>
-          <w:rFonts w:ascii="Arial" w:hAnsi="Arial" w:cs="Arial"/>
-          <w:b/>
-          <w:bCs/>
-        </w:rPr>
-        <w:t>Use of the Welsh language</w:t>
-      </w:r>
-    </w:p>
-    <w:p>
-      <w:pPr>
-        <w:pStyle w:val="ListParagraph"/>
-        <w:numPr>
-          <w:ilvl w:val="0"/>
-          <w:numId w:val="1"/>
-        </w:numPr>
-        <w:rPr>
-          <w:rFonts w:ascii="Arial" w:hAnsi="Arial" w:cs="Arial"/>
-          <w:lang w:val="en-US"/>
-        </w:rPr>
-      </w:pPr>
-      <w:r>
-        <w:rPr>
-          <w:rFonts w:ascii="Arial" w:hAnsi="Arial" w:cs="Arial"/>
-        </w:rPr>
-        <w:lastRenderedPageBreak/>
-        <w:t>&lt;&lt;</w:t>
-      </w:r>
-      <w:proofErr w:type="spellStart"/>
-      <w:r>
-        <w:rPr>
-          <w:rFonts w:ascii="Arial" w:hAnsi="Arial" w:cs="Arial"/>
-          <w:lang w:val="en-US"/>
-        </w:rPr>
-        <w:t>welshLanguageDescription</w:t>
-      </w:r>
-      <w:proofErr w:type="spellEnd"/>
-      <w:r>
-        <w:rPr>
-          <w:rFonts w:ascii="Arial" w:hAnsi="Arial" w:cs="Arial"/>
-        </w:rPr>
-        <w:t>&gt;&gt;</w:t>
-      </w:r>
-    </w:p>
-    <w:p>
-      <w:pPr>
-        <w:rPr>
-          <w:rFonts w:ascii="Arial" w:hAnsi="Arial" w:cs="Arial"/>
-        </w:rPr>
-      </w:pPr>
-      <w:r>
-        <w:rPr>
-          <w:rFonts w:ascii="Arial" w:hAnsi="Arial" w:cs="Arial"/>
-        </w:rPr>
-        <w:t>&lt;&lt;es</w:t>
-      </w:r>
-      <w:r>
-        <w:rPr>
-          <w:rFonts w:ascii="Arial" w:hAnsi="Arial" w:cs="Arial"/>
-        </w:rPr>
-        <w:t>_</w:t>
-      </w:r>
-      <w:r>
-        <w:rPr>
-          <w:rFonts w:ascii="Arial" w:hAnsi="Arial" w:cs="Arial"/>
-        </w:rPr>
-        <w:t>&gt;&gt;</w:t>
-      </w:r>
+        </w:rPr>
+      </w:pPr>
     </w:p>
     <w:p>
       <w:pPr>
@@ -8473,6 +8508,40 @@
 </file>
 
 <file path=customXml/item1.xml><?xml version="1.0" encoding="utf-8"?>
+<?mso-contentType ?>
+<FormTemplates xmlns="http://schemas.microsoft.com/sharepoint/v3/contenttype/forms">
+  <Display>DocumentLibraryForm</Display>
+  <Edit>DocumentLibraryForm</Edit>
+  <New>DocumentLibraryForm</New>
+</FormTemplates>
+</file>
+
+<file path=customXml/item2.xml><?xml version="1.0" encoding="utf-8"?>
+<p:properties xmlns:p="http://schemas.microsoft.com/office/2006/metadata/properties" xmlns:xsi="http://www.w3.org/2001/XMLSchema-instance" xmlns:pc="http://schemas.microsoft.com/office/infopath/2007/PartnerControls">
+  <documentManagement>
+    <Stage xmlns="f336f4fe-8719-4ea2-b5d6-29b3a580aeb4">In Approval</Stage>
+    <Next_x0020_Stage xmlns="f336f4fe-8719-4ea2-b5d6-29b3a580aeb4">ApproveOrReject</Next_x0020_Stage>
+    <Admin_x0020_Action xmlns="f336f4fe-8719-4ea2-b5d6-29b3a580aeb4" xsi:nil="true"/>
+    <Template_x0020_Category xmlns="f336f4fe-8719-4ea2-b5d6-29b3a580aeb4">Standard Direction - STD</Template_x0020_Category>
+    <Action xmlns="f336f4fe-8719-4ea2-b5d6-29b3a580aeb4" xsi:nil="true"/>
+    <Purpose1 xmlns="f336f4fe-8719-4ea2-b5d6-29b3a580aeb4">SDO</Purpose1>
+    <Template_x0020_Language xmlns="f336f4fe-8719-4ea2-b5d6-29b3a580aeb4">English - ENG</Template_x0020_Language>
+    <Rename xmlns="f336f4fe-8719-4ea2-b5d6-29b3a580aeb4">true</Rename>
+    <Tornado_x0020_Filename xmlns="f336f4fe-8719-4ea2-b5d6-29b3a580aeb4" xsi:nil="true"/>
+    <Approval_x0020_Request_x0020_Comment xmlns="f336f4fe-8719-4ea2-b5d6-29b3a580aeb4">Requesting approval for CIV-10335</Approval_x0020_Request_x0020_Comment>
+    <Publication_x0020_Date xmlns="f336f4fe-8719-4ea2-b5d6-29b3a580aeb4">2023-01-23T00:00:00+00:00</Publication_x0020_Date>
+    <SharedWithUsers xmlns="f336f4fe-8719-4ea2-b5d6-29b3a580aeb4">
+      <UserInfo>
+        <DisplayName>Robert Allright</DisplayName>
+        <AccountId>23</AccountId>
+        <AccountType/>
+      </UserInfo>
+    </SharedWithUsers>
+  </documentManagement>
+</p:properties>
+</file>
+
+<file path=customXml/item3.xml><?xml version="1.0" encoding="utf-8"?>
 <ct:contentTypeSchema xmlns:ct="http://schemas.microsoft.com/office/2006/metadata/contentType" xmlns:ma="http://schemas.microsoft.com/office/2006/metadata/properties/metaAttributes" ct:_="" ma:_="" ma:contentTypeName="_CtTemplate" ma:contentTypeID="0x01010064A5FDCCFB03F540B94405305D7DE14F00A4F8B82F7CEF57469A8FE5CEAB7A0EE0" ma:contentTypeVersion="55" ma:contentTypeDescription="Part of Template Management with Site Columns representing custom attributes." ma:contentTypeScope="" ma:versionID="e48abcd8da7fe05ec90dabdfbb8c2749">
   <xsd:schema xmlns:xsd="http://www.w3.org/2001/XMLSchema" xmlns:xs="http://www.w3.org/2001/XMLSchema" xmlns:p="http://schemas.microsoft.com/office/2006/metadata/properties" xmlns:ns2="f336f4fe-8719-4ea2-b5d6-29b3a580aeb4" xmlns:ns3="b57b892a-dd61-4bba-b372-a8d93da2c7e6" targetNamespace="http://schemas.microsoft.com/office/2006/metadata/properties" ma:root="true" ma:fieldsID="4c733adc908683170864ffc34cec60fa" ns2:_="" ns3:_="">
     <xsd:import namespace="f336f4fe-8719-4ea2-b5d6-29b3a580aeb4"/>
@@ -8794,41 +8863,25 @@
 </ct:contentTypeSchema>
 </file>
 
-<file path=customXml/item2.xml><?xml version="1.0" encoding="utf-8"?>
-<p:properties xmlns:p="http://schemas.microsoft.com/office/2006/metadata/properties" xmlns:xsi="http://www.w3.org/2001/XMLSchema-instance" xmlns:pc="http://schemas.microsoft.com/office/infopath/2007/PartnerControls">
-  <documentManagement>
-    <Stage xmlns="f336f4fe-8719-4ea2-b5d6-29b3a580aeb4">In Approval</Stage>
-    <Next_x0020_Stage xmlns="f336f4fe-8719-4ea2-b5d6-29b3a580aeb4">ApproveOrReject</Next_x0020_Stage>
-    <Admin_x0020_Action xmlns="f336f4fe-8719-4ea2-b5d6-29b3a580aeb4" xsi:nil="true"/>
-    <Template_x0020_Category xmlns="f336f4fe-8719-4ea2-b5d6-29b3a580aeb4">Standard Direction - STD</Template_x0020_Category>
-    <Action xmlns="f336f4fe-8719-4ea2-b5d6-29b3a580aeb4" xsi:nil="true"/>
-    <Purpose1 xmlns="f336f4fe-8719-4ea2-b5d6-29b3a580aeb4">SDO</Purpose1>
-    <Template_x0020_Language xmlns="f336f4fe-8719-4ea2-b5d6-29b3a580aeb4">English - ENG</Template_x0020_Language>
-    <Rename xmlns="f336f4fe-8719-4ea2-b5d6-29b3a580aeb4">true</Rename>
-    <Tornado_x0020_Filename xmlns="f336f4fe-8719-4ea2-b5d6-29b3a580aeb4" xsi:nil="true"/>
-    <Approval_x0020_Request_x0020_Comment xmlns="f336f4fe-8719-4ea2-b5d6-29b3a580aeb4">Requesting approval for CIV-10335</Approval_x0020_Request_x0020_Comment>
-    <Publication_x0020_Date xmlns="f336f4fe-8719-4ea2-b5d6-29b3a580aeb4">2023-01-23T00:00:00+00:00</Publication_x0020_Date>
-    <SharedWithUsers xmlns="f336f4fe-8719-4ea2-b5d6-29b3a580aeb4">
-      <UserInfo>
-        <DisplayName>Robert Allright</DisplayName>
-        <AccountId>23</AccountId>
-        <AccountType/>
-      </UserInfo>
-    </SharedWithUsers>
-  </documentManagement>
-</p:properties>
+<file path=customXml/itemProps1.xml><?xml version="1.0" encoding="utf-8"?>
+<ds:datastoreItem xmlns:ds="http://schemas.openxmlformats.org/officeDocument/2006/customXml" ds:itemID="{B583B4CC-35D2-469F-8442-D174E33954A3}">
+  <ds:schemaRefs>
+    <ds:schemaRef ds:uri="http://schemas.microsoft.com/sharepoint/v3/contenttype/forms"/>
+  </ds:schemaRefs>
+</ds:datastoreItem>
 </file>
 
-<file path=customXml/item3.xml><?xml version="1.0" encoding="utf-8"?>
-<?mso-contentType ?>
-<FormTemplates xmlns="http://schemas.microsoft.com/sharepoint/v3/contenttype/forms">
-  <Display>DocumentLibraryForm</Display>
-  <Edit>DocumentLibraryForm</Edit>
-  <New>DocumentLibraryForm</New>
-</FormTemplates>
+<file path=customXml/itemProps2.xml><?xml version="1.0" encoding="utf-8"?>
+<ds:datastoreItem xmlns:ds="http://schemas.openxmlformats.org/officeDocument/2006/customXml" ds:itemID="{465BA454-9CB8-4FFC-A2E1-57E06FB538DD}">
+  <ds:schemaRefs>
+    <ds:schemaRef ds:uri="http://schemas.microsoft.com/office/2006/metadata/properties"/>
+    <ds:schemaRef ds:uri="http://schemas.microsoft.com/office/infopath/2007/PartnerControls"/>
+    <ds:schemaRef ds:uri="f336f4fe-8719-4ea2-b5d6-29b3a580aeb4"/>
+  </ds:schemaRefs>
+</ds:datastoreItem>
 </file>
 
-<file path=customXml/itemProps1.xml><?xml version="1.0" encoding="utf-8"?>
+<file path=customXml/itemProps3.xml><?xml version="1.0" encoding="utf-8"?>
 <ds:datastoreItem xmlns:ds="http://schemas.openxmlformats.org/officeDocument/2006/customXml" ds:itemID="{E1CB654C-2BA0-4A66-935D-E034A090D8A0}">
   <ds:schemaRefs>
     <ds:schemaRef ds:uri="http://schemas.microsoft.com/office/2006/metadata/contentType"/>
@@ -8847,24 +8900,6 @@
 </ds:datastoreItem>
 </file>
 
-<file path=customXml/itemProps2.xml><?xml version="1.0" encoding="utf-8"?>
-<ds:datastoreItem xmlns:ds="http://schemas.openxmlformats.org/officeDocument/2006/customXml" ds:itemID="{465BA454-9CB8-4FFC-A2E1-57E06FB538DD}">
-  <ds:schemaRefs>
-    <ds:schemaRef ds:uri="http://schemas.microsoft.com/office/2006/metadata/properties"/>
-    <ds:schemaRef ds:uri="http://schemas.microsoft.com/office/infopath/2007/PartnerControls"/>
-    <ds:schemaRef ds:uri="f336f4fe-8719-4ea2-b5d6-29b3a580aeb4"/>
-  </ds:schemaRefs>
-</ds:datastoreItem>
-</file>
-
-<file path=customXml/itemProps3.xml><?xml version="1.0" encoding="utf-8"?>
-<ds:datastoreItem xmlns:ds="http://schemas.openxmlformats.org/officeDocument/2006/customXml" ds:itemID="{B583B4CC-35D2-469F-8442-D174E33954A3}">
-  <ds:schemaRefs>
-    <ds:schemaRef ds:uri="http://schemas.microsoft.com/sharepoint/v3/contenttype/forms"/>
-  </ds:schemaRefs>
-</ds:datastoreItem>
-</file>
-
 <file path=docMetadata/LabelInfo.xml><?xml version="1.0" encoding="utf-8"?>
 <clbl:labelList xmlns:clbl="http://schemas.microsoft.com/office/2020/mipLabelMetadata">
   <clbl:label id="{fa22dce2-39a9-4bf4-a557-7a50b593b56a}" enabled="1" method="Privileged" siteId="{3e0088dc-0629-4ae6-aa8c-813e7a296f50}" contentBits="0" removed="0"/>

</xml_diff>

<commit_message>
CIV-13068 optional witness section (#4431)
* CIV-13068 First commit

* CIV-13068 Add defaults

* CIV-13068 Add Fast Track new section

* CIV-13068 Add Fast Track new section

* CIV-13068 Add unit tests

* CIV-13068 Remove unused import

* CIV-13068 Update templates

* CIV-13068 delete temporal files

* CIV-13068 delete temporal files

* CIV-13068 Update templates

* CIV-13068 Update templates

* CIV-13068 Fix sonar issues

* CIV-13068 Update templates to the actual format

* CIV-13068 Update template spacing

* CIV-13068 SdoGeneratorService fix

* CIV-13068 Handler refactor

---------

Co-authored-by: Azam <106387766+Azam-Hmcts@users.noreply.github.com>
</commit_message>
<xml_diff>
--- a/docker/docmosis/templates/CV-UNS-STD-ENG-01388.docx
+++ b/docker/docmosis/templates/CV-UNS-STD-ENG-01388.docx
@@ -14,13 +14,48 @@
         <w:t xml:space="preserve">ORDER      </w:t>
       </w:r>
       <w:r>
-        <w:t xml:space="preserve">&lt;&lt;{dateFormat($nowUTC </w:t>
+        <w:t>&lt;</w:t>
+      </w:r>
+      <w:proofErr w:type="gramStart"/>
+      <w:r>
+        <w:t>&lt;{</w:t>
+      </w:r>
+      <w:proofErr w:type="spellStart"/>
+      <w:proofErr w:type="gramEnd"/>
+      <w:r>
+        <w:t>dateFormat</w:t>
+      </w:r>
+      <w:proofErr w:type="spellEnd"/>
+      <w:r>
+        <w:t>($</w:t>
+      </w:r>
+      <w:proofErr w:type="spellStart"/>
+      <w:r>
+        <w:t>nowUTC</w:t>
+      </w:r>
+      <w:proofErr w:type="spellEnd"/>
+      <w:r>
+        <w:t xml:space="preserve"> </w:t>
       </w:r>
       <w:r>
         <w:rPr>
           <w:rFonts w:eastAsia="Times New Roman"/>
         </w:rPr>
-        <w:t xml:space="preserve">,‘d MMMM yyyy’)} </w:t>
+        <w:t xml:space="preserve">,‘d MMMM </w:t>
+      </w:r>
+      <w:proofErr w:type="spellStart"/>
+      <w:r>
+        <w:rPr>
+          <w:rFonts w:eastAsia="Times New Roman"/>
+        </w:rPr>
+        <w:t>yyyy</w:t>
+      </w:r>
+      <w:proofErr w:type="spellEnd"/>
+      <w:r>
+        <w:rPr>
+          <w:rFonts w:eastAsia="Times New Roman"/>
+        </w:rPr>
+        <w:t xml:space="preserve">’)} </w:t>
       </w:r>
       <w:r>
         <w:t>&gt;&gt;</w:t>
@@ -140,12 +175,10 @@
           <w:sz w:val="28"/>
           <w:szCs w:val="28"/>
         </w:rPr>
-        <w:t>&lt;&lt;judgeName&gt;&gt;</w:t>
-      </w:r>
-    </w:p>
-    <w:p>
-      <w:pPr>
-        <w:jc w:val="center"/>
+        <w:t>&lt;&lt;</w:t>
+      </w:r>
+      <w:proofErr w:type="spellStart"/>
+      <w:r>
         <w:rPr>
           <w:rFonts w:ascii="Arial" w:hAnsi="Arial" w:cs="Arial"/>
           <w:b/>
@@ -153,6 +186,30 @@
           <w:sz w:val="28"/>
           <w:szCs w:val="28"/>
         </w:rPr>
+        <w:t>judgeName</w:t>
+      </w:r>
+      <w:proofErr w:type="spellEnd"/>
+      <w:r>
+        <w:rPr>
+          <w:rFonts w:ascii="Arial" w:hAnsi="Arial" w:cs="Arial"/>
+          <w:b/>
+          <w:color w:val="000000" w:themeColor="text1"/>
+          <w:sz w:val="28"/>
+          <w:szCs w:val="28"/>
+        </w:rPr>
+        <w:t>&gt;&gt;</w:t>
+      </w:r>
+    </w:p>
+    <w:p>
+      <w:pPr>
+        <w:jc w:val="center"/>
+        <w:rPr>
+          <w:rFonts w:ascii="Arial" w:hAnsi="Arial" w:cs="Arial"/>
+          <w:b/>
+          <w:color w:val="000000" w:themeColor="text1"/>
+          <w:sz w:val="28"/>
+          <w:szCs w:val="28"/>
+        </w:rPr>
       </w:pPr>
       <w:r>
         <w:rPr>
@@ -172,11 +229,19 @@
         </w:rPr>
         <w:t xml:space="preserve"> </w:t>
       </w:r>
+      <w:proofErr w:type="spellStart"/>
       <w:r>
         <w:rPr>
           <w:rFonts w:ascii="Tahoma" w:hAnsi="Tahoma" w:cs="Tahoma"/>
         </w:rPr>
-        <w:t>caseNumber&gt;&gt;</w:t>
+        <w:t>caseNumber</w:t>
+      </w:r>
+      <w:proofErr w:type="spellEnd"/>
+      <w:r>
+        <w:rPr>
+          <w:rFonts w:ascii="Tahoma" w:hAnsi="Tahoma" w:cs="Tahoma"/>
+        </w:rPr>
+        <w:t>&gt;&gt;</w:t>
       </w:r>
     </w:p>
     <w:p>
@@ -370,7 +435,7 @@
               </wp:inline>
             </w:drawing>
           </mc:Choice>
-          <mc:Fallback xmlns:w16du="http://schemas.microsoft.com/office/word/2023/wordml/word16du" xmlns:a="http://schemas.openxmlformats.org/drawingml/2006/main" xmlns:pic="http://schemas.openxmlformats.org/drawingml/2006/picture">
+          <mc:Fallback xmlns:pic="http://schemas.openxmlformats.org/drawingml/2006/picture" xmlns:a="http://schemas.openxmlformats.org/drawingml/2006/main" xmlns:w16du="http://schemas.microsoft.com/office/word/2023/wordml/word16du">
             <w:pict w14:anchorId="02525EF3">
               <v:group id="Group 2791" style="width:467.95pt;height:68.75pt;mso-position-horizontal-relative:char;mso-position-vertical-relative:line" coordsize="59429,8731" o:spid="_x0000_s1026" w14:anchorId="6D56B9AB" o:gfxdata="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">
                 <v:shapetype id="_x0000_t75" coordsize="21600,21600" filled="f" stroked="f" o:spt="75" o:preferrelative="t" path="m@4@5l@4@11@9@11@9@5xe">
@@ -998,7 +1063,7 @@
               </wp:inline>
             </w:drawing>
           </mc:Choice>
-          <mc:Fallback xmlns:w16du="http://schemas.microsoft.com/office/word/2023/wordml/word16du" xmlns:a="http://schemas.openxmlformats.org/drawingml/2006/main" xmlns:pic="http://schemas.openxmlformats.org/drawingml/2006/picture">
+          <mc:Fallback xmlns:pic="http://schemas.openxmlformats.org/drawingml/2006/picture" xmlns:a="http://schemas.openxmlformats.org/drawingml/2006/main" xmlns:w16du="http://schemas.microsoft.com/office/word/2023/wordml/word16du">
             <w:pict w14:anchorId="47815A15">
               <v:group id="Group 2792" style="width:467.95pt;height:.75pt;mso-position-horizontal-relative:char;mso-position-vertical-relative:line" coordsize="59429,95" o:spid="_x0000_s1026" w14:anchorId="0BA703C9" o:gfxdata="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">
                 <v:shape id="Shape 91" style="position:absolute;width:59429;height:0;visibility:visible;mso-wrap-style:square;v-text-anchor:top" coordsize="5942965,0" o:spid="_x0000_s1027" filled="f" path="m5942965,l,e" o:gfxdata="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">
@@ -1043,8 +1108,9 @@
           <w:szCs w:val="20"/>
           <w:lang w:val="en-US"/>
         </w:rPr>
-        <w:t> You must comply with the terms imposed upon you by this order otherwise your claim or the defence of it is liable to be struck out or some other sanction imposed. If you cannot comply, you are expected to make</w:t>
-      </w:r>
+        <w:t xml:space="preserve"> You must comply with the terms imposed upon you by this order otherwise your claim or the </w:t>
+      </w:r>
+      <w:proofErr w:type="spellStart"/>
       <w:r>
         <w:rPr>
           <w:rFonts w:ascii="Arial" w:hAnsi="Arial" w:cs="Arial"/>
@@ -1053,8 +1119,9 @@
           <w:szCs w:val="20"/>
           <w:lang w:val="en-US"/>
         </w:rPr>
-        <w:t xml:space="preserve"> a</w:t>
-      </w:r>
+        <w:t>defence</w:t>
+      </w:r>
+      <w:proofErr w:type="spellEnd"/>
       <w:r>
         <w:rPr>
           <w:rFonts w:ascii="Arial" w:hAnsi="Arial" w:cs="Arial"/>
@@ -1063,11 +1130,9 @@
           <w:szCs w:val="20"/>
           <w:lang w:val="en-US"/>
         </w:rPr>
-        <w:t xml:space="preserve"> formal application to the court before any deadline imposed upon you expires.</w:t>
-      </w:r>
-    </w:p>
-    <w:p>
-      <w:pPr>
+        <w:t xml:space="preserve"> of it is liable to be struck out or some other sanction imposed. If you cannot comply, you are expected to make</w:t>
+      </w:r>
+      <w:r>
         <w:rPr>
           <w:rFonts w:ascii="Arial" w:hAnsi="Arial" w:cs="Arial"/>
           <w:bCs/>
@@ -1075,7 +1140,8 @@
           <w:szCs w:val="20"/>
           <w:lang w:val="en-US"/>
         </w:rPr>
-      </w:pPr>
+        <w:t xml:space="preserve"> a</w:t>
+      </w:r>
       <w:r>
         <w:rPr>
           <w:rFonts w:ascii="Arial" w:hAnsi="Arial" w:cs="Arial"/>
@@ -1084,9 +1150,11 @@
           <w:szCs w:val="20"/>
           <w:lang w:val="en-US"/>
         </w:rPr>
-        <w:t>You are encouraged to try to settle the case with the other side.  You may also contact the Small Claims Mediation Service to arrange a mediation appointment. The service is free and can be contacted on (01604) 795511.</w:t>
-      </w:r>
-      <w:r>
+        <w:t xml:space="preserve"> formal application to the court before any deadline imposed upon you expires.</w:t>
+      </w:r>
+    </w:p>
+    <w:p>
+      <w:pPr>
         <w:rPr>
           <w:rFonts w:ascii="Arial" w:hAnsi="Arial" w:cs="Arial"/>
           <w:bCs/>
@@ -1094,6 +1162,25 @@
           <w:szCs w:val="20"/>
           <w:lang w:val="en-US"/>
         </w:rPr>
+      </w:pPr>
+      <w:r>
+        <w:rPr>
+          <w:rFonts w:ascii="Arial" w:hAnsi="Arial" w:cs="Arial"/>
+          <w:bCs/>
+          <w:snapToGrid w:val="0"/>
+          <w:szCs w:val="20"/>
+          <w:lang w:val="en-US"/>
+        </w:rPr>
+        <w:t>You are encouraged to try to settle the case with the other side.  You may also contact the Small Claims Mediation Service to arrange a mediation appointment. The service is free and can be contacted on (01604) 795511.</w:t>
+      </w:r>
+      <w:r>
+        <w:rPr>
+          <w:rFonts w:ascii="Arial" w:hAnsi="Arial" w:cs="Arial"/>
+          <w:bCs/>
+          <w:snapToGrid w:val="0"/>
+          <w:szCs w:val="20"/>
+          <w:lang w:val="en-US"/>
+        </w:rPr>
         <w:br/>
       </w:r>
     </w:p>
@@ -1111,6 +1198,7 @@
         </w:rPr>
         <w:t>&lt;&lt;</w:t>
       </w:r>
+      <w:proofErr w:type="spellStart"/>
       <w:r>
         <w:rPr>
           <w:rFonts w:ascii="Arial" w:hAnsi="Arial" w:cs="Arial"/>
@@ -1118,6 +1206,7 @@
         </w:rPr>
         <w:t>smallClaimsJudgesRecital.input</w:t>
       </w:r>
+      <w:proofErr w:type="spellEnd"/>
       <w:r>
         <w:rPr>
           <w:rFonts w:ascii="Arial" w:hAnsi="Arial" w:cs="Arial"/>
@@ -1296,12 +1385,22 @@
         </w:rPr>
         <w:t>_{</w:t>
       </w:r>
-      <w:r>
-        <w:rPr>
-          <w:rFonts w:ascii="Arial" w:hAnsi="Arial" w:cs="Arial"/>
-          <w:lang w:val="en-US"/>
-        </w:rPr>
-        <w:t>drawDirectionsOrderRequired=</w:t>
+      <w:proofErr w:type="spellStart"/>
+      <w:r>
+        <w:rPr>
+          <w:rFonts w:ascii="Arial" w:hAnsi="Arial" w:cs="Arial"/>
+          <w:lang w:val="en-US"/>
+        </w:rPr>
+        <w:t>drawDirectionsOrderRequired</w:t>
+      </w:r>
+      <w:proofErr w:type="spellEnd"/>
+      <w:proofErr w:type="gramStart"/>
+      <w:r>
+        <w:rPr>
+          <w:rFonts w:ascii="Arial" w:hAnsi="Arial" w:cs="Arial"/>
+          <w:lang w:val="en-US"/>
+        </w:rPr>
+        <w:t>=</w:t>
       </w:r>
       <w:r>
         <w:rPr>
@@ -1311,6 +1410,7 @@
         </w:rPr>
         <w:t>‘</w:t>
       </w:r>
+      <w:proofErr w:type="gramEnd"/>
       <w:r>
         <w:rPr>
           <w:rFonts w:ascii="Arial" w:hAnsi="Arial" w:cs="Arial"/>
@@ -1403,14 +1503,32 @@
           <w:rFonts w:ascii="Arial" w:hAnsi="Arial" w:cs="Arial"/>
           <w:bCs/>
         </w:rPr>
-        <w:t>&lt;&lt;cs_{</w:t>
-      </w:r>
-      <w:r>
-        <w:rPr>
-          <w:rFonts w:ascii="Arial" w:hAnsi="Arial" w:cs="Arial"/>
-          <w:lang w:val="en-US"/>
-        </w:rPr>
-        <w:t>drawDirectionsOrderRequired=</w:t>
+        <w:t>&lt;&lt;cs</w:t>
+      </w:r>
+      <w:proofErr w:type="gramStart"/>
+      <w:r>
+        <w:rPr>
+          <w:rFonts w:ascii="Arial" w:hAnsi="Arial" w:cs="Arial"/>
+          <w:bCs/>
+        </w:rPr>
+        <w:t>_{</w:t>
+      </w:r>
+      <w:proofErr w:type="spellStart"/>
+      <w:proofErr w:type="gramEnd"/>
+      <w:r>
+        <w:rPr>
+          <w:rFonts w:ascii="Arial" w:hAnsi="Arial" w:cs="Arial"/>
+          <w:lang w:val="en-US"/>
+        </w:rPr>
+        <w:t>drawDirectionsOrderRequired</w:t>
+      </w:r>
+      <w:proofErr w:type="spellEnd"/>
+      <w:r>
+        <w:rPr>
+          <w:rFonts w:ascii="Arial" w:hAnsi="Arial" w:cs="Arial"/>
+          <w:lang w:val="en-US"/>
+        </w:rPr>
+        <w:t>=</w:t>
       </w:r>
       <w:r>
         <w:rPr>
@@ -1443,12 +1561,21 @@
         </w:rPr>
         <w:t xml:space="preserve"> &amp;&amp; </w:t>
       </w:r>
-      <w:r>
-        <w:rPr>
-          <w:rFonts w:ascii="Arial" w:hAnsi="Arial" w:cs="Arial"/>
-          <w:lang w:val="en-US"/>
-        </w:rPr>
-        <w:t>drawDirectionsOrder.judgementSum!=</w:t>
+      <w:proofErr w:type="spellStart"/>
+      <w:r>
+        <w:rPr>
+          <w:rFonts w:ascii="Arial" w:hAnsi="Arial" w:cs="Arial"/>
+          <w:lang w:val="en-US"/>
+        </w:rPr>
+        <w:t>drawDirectionsOrder.judgementSum</w:t>
+      </w:r>
+      <w:proofErr w:type="spellEnd"/>
+      <w:r>
+        <w:rPr>
+          <w:rFonts w:ascii="Arial" w:hAnsi="Arial" w:cs="Arial"/>
+          <w:lang w:val="en-US"/>
+        </w:rPr>
+        <w:t>!=</w:t>
       </w:r>
       <w:r>
         <w:rPr>
@@ -1492,6 +1619,7 @@
         </w:rPr>
         <w:t>&lt;&lt;</w:t>
       </w:r>
+      <w:proofErr w:type="spellStart"/>
       <w:r>
         <w:rPr>
           <w:rFonts w:ascii="Arial" w:hAnsi="Arial" w:cs="Arial"/>
@@ -1499,6 +1627,7 @@
         </w:rPr>
         <w:t>drawDirectionsOrder.judgementSum</w:t>
       </w:r>
+      <w:proofErr w:type="spellEnd"/>
       <w:r>
         <w:rPr>
           <w:rFonts w:ascii="Arial" w:hAnsi="Arial" w:cs="Arial"/>
@@ -1568,6 +1697,7 @@
         </w:rPr>
         <w:t>&lt;&lt;cs_{</w:t>
       </w:r>
+      <w:proofErr w:type="spellStart"/>
       <w:r>
         <w:rPr>
           <w:rFonts w:ascii="Arial" w:hAnsi="Arial" w:cs="Arial"/>
@@ -1575,6 +1705,7 @@
         </w:rPr>
         <w:t>smallClaimsFlightDelayToggle</w:t>
       </w:r>
+      <w:proofErr w:type="spellEnd"/>
       <w:r>
         <w:rPr>
           <w:rFonts w:ascii="Arial" w:hAnsi="Arial" w:cs="Arial"/>
@@ -1622,7 +1753,23 @@
           <w:rFonts w:ascii="Arial" w:hAnsi="Arial" w:cs="Arial"/>
           <w:bCs/>
         </w:rPr>
-        <w:t>&lt;&lt;smallClaimsFlightDelay.relatedClaimsInput&gt;&gt;</w:t>
+        <w:t>&lt;&lt;</w:t>
+      </w:r>
+      <w:proofErr w:type="spellStart"/>
+      <w:r>
+        <w:rPr>
+          <w:rFonts w:ascii="Arial" w:hAnsi="Arial" w:cs="Arial"/>
+          <w:bCs/>
+        </w:rPr>
+        <w:t>smallClaimsFlightDelay.relatedClaimsInput</w:t>
+      </w:r>
+      <w:proofErr w:type="spellEnd"/>
+      <w:r>
+        <w:rPr>
+          <w:rFonts w:ascii="Arial" w:hAnsi="Arial" w:cs="Arial"/>
+          <w:bCs/>
+        </w:rPr>
+        <w:t>&gt;&gt;</w:t>
       </w:r>
     </w:p>
     <w:p>
@@ -1644,6 +1791,7 @@
         </w:rPr>
         <w:t>&lt;&lt;</w:t>
       </w:r>
+      <w:proofErr w:type="spellStart"/>
       <w:r>
         <w:rPr>
           <w:rFonts w:ascii="Arial" w:hAnsi="Arial" w:cs="Arial"/>
@@ -1665,6 +1813,7 @@
         </w:rPr>
         <w:t>legalDocumentsInput</w:t>
       </w:r>
+      <w:proofErr w:type="spellEnd"/>
       <w:r>
         <w:rPr>
           <w:rFonts w:ascii="Arial" w:hAnsi="Arial" w:cs="Arial"/>
@@ -1702,6 +1851,7 @@
         </w:rPr>
         <w:t>&lt;&lt;cs_{</w:t>
       </w:r>
+      <w:proofErr w:type="spellStart"/>
       <w:r>
         <w:rPr>
           <w:rFonts w:ascii="Arial" w:hAnsi="Arial" w:cs="Arial"/>
@@ -1709,6 +1859,7 @@
         </w:rPr>
         <w:t>smallClaimsHearingToggle</w:t>
       </w:r>
+      <w:proofErr w:type="spellEnd"/>
       <w:r>
         <w:rPr>
           <w:rFonts w:ascii="Arial" w:hAnsi="Arial" w:cs="Arial"/>
@@ -1757,63 +1908,131 @@
           <w:rFonts w:ascii="Arial" w:eastAsia="Times New Roman" w:hAnsi="Arial" w:cs="Arial"/>
           <w:lang w:eastAsia="en-GB"/>
         </w:rPr>
-        <w:t>This claim will be listed, on the first available date after &lt;&lt;</w:t>
-      </w:r>
-      <w:r>
-        <w:rPr>
-          <w:rFonts w:ascii="Arial" w:eastAsia="Arial" w:hAnsi="Arial" w:cs="Arial"/>
-          <w:bCs/>
-        </w:rPr>
-        <w:t>{dateFormat(</w:t>
-      </w:r>
+        <w:t>This claim will be listed, on the first available date after &lt;</w:t>
+      </w:r>
+      <w:proofErr w:type="gramStart"/>
       <w:r>
         <w:rPr>
           <w:rFonts w:ascii="Arial" w:eastAsia="Times New Roman" w:hAnsi="Arial" w:cs="Arial"/>
           <w:lang w:eastAsia="en-GB"/>
         </w:rPr>
-        <w:t>smallClaimsHearing</w:t>
+        <w:t>&lt;</w:t>
       </w:r>
       <w:r>
         <w:rPr>
           <w:rFonts w:ascii="Arial" w:eastAsia="Arial" w:hAnsi="Arial" w:cs="Arial"/>
           <w:bCs/>
         </w:rPr>
-        <w:t>.</w:t>
-      </w:r>
+        <w:t>{</w:t>
+      </w:r>
+      <w:proofErr w:type="spellStart"/>
+      <w:proofErr w:type="gramEnd"/>
+      <w:r>
+        <w:rPr>
+          <w:rFonts w:ascii="Arial" w:eastAsia="Arial" w:hAnsi="Arial" w:cs="Arial"/>
+          <w:bCs/>
+        </w:rPr>
+        <w:t>dateFormat</w:t>
+      </w:r>
+      <w:proofErr w:type="spellEnd"/>
+      <w:r>
+        <w:rPr>
+          <w:rFonts w:ascii="Arial" w:eastAsia="Arial" w:hAnsi="Arial" w:cs="Arial"/>
+          <w:bCs/>
+        </w:rPr>
+        <w:t>(</w:t>
+      </w:r>
+      <w:proofErr w:type="spellStart"/>
       <w:r>
         <w:rPr>
           <w:rFonts w:ascii="Arial" w:eastAsia="Times New Roman" w:hAnsi="Arial" w:cs="Arial"/>
           <w:lang w:eastAsia="en-GB"/>
         </w:rPr>
-        <w:t>dateFrom</w:t>
+        <w:t>smallClaimsHearing</w:t>
       </w:r>
       <w:r>
         <w:rPr>
           <w:rFonts w:ascii="Arial" w:eastAsia="Arial" w:hAnsi="Arial" w:cs="Arial"/>
           <w:bCs/>
         </w:rPr>
-        <w:t>, ‘dd MMMM yyyy’, ‘</w:t>
-      </w:r>
-      <w:r>
-        <w:rPr>
-          <w:rFonts w:ascii="Arial" w:eastAsia="Arial" w:hAnsi="Arial" w:cs="Arial"/>
-          <w:bCs/>
-        </w:rPr>
-        <w:t>yyyy-MM-dd’</w:t>
-      </w:r>
-      <w:r>
-        <w:rPr>
-          <w:rFonts w:ascii="Arial" w:eastAsia="Arial" w:hAnsi="Arial" w:cs="Arial"/>
-          <w:bCs/>
-        </w:rPr>
-        <w:t>)}</w:t>
+        <w:t>.</w:t>
       </w:r>
       <w:r>
         <w:rPr>
           <w:rFonts w:ascii="Arial" w:eastAsia="Times New Roman" w:hAnsi="Arial" w:cs="Arial"/>
           <w:lang w:eastAsia="en-GB"/>
         </w:rPr>
-        <w:t>&gt;&gt;. The time estimate is &lt;&lt;smallClaimsHearingTime&gt;&gt;</w:t>
+        <w:t>dateFrom</w:t>
+      </w:r>
+      <w:proofErr w:type="spellEnd"/>
+      <w:r>
+        <w:rPr>
+          <w:rFonts w:ascii="Arial" w:eastAsia="Arial" w:hAnsi="Arial" w:cs="Arial"/>
+          <w:bCs/>
+        </w:rPr>
+        <w:t xml:space="preserve">, ‘dd MMMM </w:t>
+      </w:r>
+      <w:proofErr w:type="spellStart"/>
+      <w:r>
+        <w:rPr>
+          <w:rFonts w:ascii="Arial" w:eastAsia="Arial" w:hAnsi="Arial" w:cs="Arial"/>
+          <w:bCs/>
+        </w:rPr>
+        <w:t>yyyy</w:t>
+      </w:r>
+      <w:proofErr w:type="spellEnd"/>
+      <w:r>
+        <w:rPr>
+          <w:rFonts w:ascii="Arial" w:eastAsia="Arial" w:hAnsi="Arial" w:cs="Arial"/>
+          <w:bCs/>
+        </w:rPr>
+        <w:t>’, ‘</w:t>
+      </w:r>
+      <w:proofErr w:type="spellStart"/>
+      <w:r>
+        <w:rPr>
+          <w:rFonts w:ascii="Arial" w:eastAsia="Arial" w:hAnsi="Arial" w:cs="Arial"/>
+          <w:bCs/>
+        </w:rPr>
+        <w:t>yyyy</w:t>
+      </w:r>
+      <w:proofErr w:type="spellEnd"/>
+      <w:r>
+        <w:rPr>
+          <w:rFonts w:ascii="Arial" w:eastAsia="Arial" w:hAnsi="Arial" w:cs="Arial"/>
+          <w:bCs/>
+        </w:rPr>
+        <w:t>-MM-dd’</w:t>
+      </w:r>
+      <w:r>
+        <w:rPr>
+          <w:rFonts w:ascii="Arial" w:eastAsia="Arial" w:hAnsi="Arial" w:cs="Arial"/>
+          <w:bCs/>
+        </w:rPr>
+        <w:t>)}</w:t>
+      </w:r>
+      <w:r>
+        <w:rPr>
+          <w:rFonts w:ascii="Arial" w:eastAsia="Times New Roman" w:hAnsi="Arial" w:cs="Arial"/>
+          <w:lang w:eastAsia="en-GB"/>
+        </w:rPr>
+        <w:t>&gt;&gt;. The time estimate is &lt;&lt;</w:t>
+      </w:r>
+      <w:proofErr w:type="spellStart"/>
+      <w:r>
+        <w:rPr>
+          <w:rFonts w:ascii="Arial" w:eastAsia="Times New Roman" w:hAnsi="Arial" w:cs="Arial"/>
+          <w:lang w:eastAsia="en-GB"/>
+        </w:rPr>
+        <w:t>smallClaimsHearingTime</w:t>
+      </w:r>
+      <w:proofErr w:type="spellEnd"/>
+      <w:r>
+        <w:rPr>
+          <w:rFonts w:ascii="Arial" w:eastAsia="Times New Roman" w:hAnsi="Arial" w:cs="Arial"/>
+          <w:lang w:eastAsia="en-GB"/>
+        </w:rPr>
+        <w:t>&gt;&gt;</w:t>
       </w:r>
       <w:r>
         <w:rPr>
@@ -1877,6 +2096,7 @@
         </w:rPr>
         <w:t>&lt;&lt;cs_{</w:t>
       </w:r>
+      <w:proofErr w:type="spellStart"/>
       <w:r>
         <w:rPr>
           <w:rFonts w:ascii="Arial" w:hAnsi="Arial" w:cs="Arial"/>
@@ -1884,6 +2104,7 @@
         </w:rPr>
         <w:t>smallClaimsMethodToggle</w:t>
       </w:r>
+      <w:proofErr w:type="spellEnd"/>
       <w:r>
         <w:rPr>
           <w:rFonts w:ascii="Arial" w:hAnsi="Arial" w:cs="Arial"/>
@@ -1914,7 +2135,39 @@
           <w:rFonts w:ascii="Arial" w:hAnsi="Arial" w:cs="Arial"/>
           <w:lang w:val="en-US"/>
         </w:rPr>
-        <w:t>&lt;&lt;cs_{smallClaimsMethod=’smallClaimsMethodInPerson’}&gt;&gt;</w:t>
+        <w:t>&lt;&lt;cs_{</w:t>
+      </w:r>
+      <w:proofErr w:type="spellStart"/>
+      <w:r>
+        <w:rPr>
+          <w:rFonts w:ascii="Arial" w:hAnsi="Arial" w:cs="Arial"/>
+          <w:lang w:val="en-US"/>
+        </w:rPr>
+        <w:t>smallClaimsMethod</w:t>
+      </w:r>
+      <w:proofErr w:type="spellEnd"/>
+      <w:r>
+        <w:rPr>
+          <w:rFonts w:ascii="Arial" w:hAnsi="Arial" w:cs="Arial"/>
+          <w:lang w:val="en-US"/>
+        </w:rPr>
+        <w:t>=’</w:t>
+      </w:r>
+      <w:proofErr w:type="spellStart"/>
+      <w:r>
+        <w:rPr>
+          <w:rFonts w:ascii="Arial" w:hAnsi="Arial" w:cs="Arial"/>
+          <w:lang w:val="en-US"/>
+        </w:rPr>
+        <w:t>smallClaimsMethodInPerson</w:t>
+      </w:r>
+      <w:proofErr w:type="spellEnd"/>
+      <w:r>
+        <w:rPr>
+          <w:rFonts w:ascii="Arial" w:hAnsi="Arial" w:cs="Arial"/>
+          <w:lang w:val="en-US"/>
+        </w:rPr>
+        <w:t>’}&gt;&gt;</w:t>
       </w:r>
     </w:p>
     <w:p>
@@ -1971,7 +2224,87 @@
           <w:rFonts w:ascii="Arial" w:eastAsia="Times New Roman" w:hAnsi="Arial" w:cs="Arial"/>
           <w:lang w:eastAsia="en-GB"/>
         </w:rPr>
-        <w:t>&lt;&lt;cs_{hearingLocation.site_name!=null}&gt;&gt;at &lt;&lt;hearingLocation.site_name&gt;&gt;, &lt;&lt;hearingLocation.court_address&gt;&gt; &lt;&lt;hearingLocation.postcode&gt;&gt;, &lt;&lt;es_&gt;&gt;</w:t>
+        <w:t>&lt;&lt;cs_{</w:t>
+      </w:r>
+      <w:proofErr w:type="spellStart"/>
+      <w:r>
+        <w:rPr>
+          <w:rFonts w:ascii="Arial" w:eastAsia="Times New Roman" w:hAnsi="Arial" w:cs="Arial"/>
+          <w:lang w:eastAsia="en-GB"/>
+        </w:rPr>
+        <w:t>hearingLocation.site_</w:t>
+      </w:r>
+      <w:proofErr w:type="gramStart"/>
+      <w:r>
+        <w:rPr>
+          <w:rFonts w:ascii="Arial" w:eastAsia="Times New Roman" w:hAnsi="Arial" w:cs="Arial"/>
+          <w:lang w:eastAsia="en-GB"/>
+        </w:rPr>
+        <w:t>name</w:t>
+      </w:r>
+      <w:proofErr w:type="spellEnd"/>
+      <w:r>
+        <w:rPr>
+          <w:rFonts w:ascii="Arial" w:eastAsia="Times New Roman" w:hAnsi="Arial" w:cs="Arial"/>
+          <w:lang w:eastAsia="en-GB"/>
+        </w:rPr>
+        <w:t>!=</w:t>
+      </w:r>
+      <w:proofErr w:type="gramEnd"/>
+      <w:r>
+        <w:rPr>
+          <w:rFonts w:ascii="Arial" w:eastAsia="Times New Roman" w:hAnsi="Arial" w:cs="Arial"/>
+          <w:lang w:eastAsia="en-GB"/>
+        </w:rPr>
+        <w:t>null}&gt;&gt;at &lt;&lt;</w:t>
+      </w:r>
+      <w:proofErr w:type="spellStart"/>
+      <w:r>
+        <w:rPr>
+          <w:rFonts w:ascii="Arial" w:eastAsia="Times New Roman" w:hAnsi="Arial" w:cs="Arial"/>
+          <w:lang w:eastAsia="en-GB"/>
+        </w:rPr>
+        <w:t>hearingLocation.site_name</w:t>
+      </w:r>
+      <w:proofErr w:type="spellEnd"/>
+      <w:r>
+        <w:rPr>
+          <w:rFonts w:ascii="Arial" w:eastAsia="Times New Roman" w:hAnsi="Arial" w:cs="Arial"/>
+          <w:lang w:eastAsia="en-GB"/>
+        </w:rPr>
+        <w:t>&gt;&gt;, &lt;&lt;</w:t>
+      </w:r>
+      <w:proofErr w:type="spellStart"/>
+      <w:r>
+        <w:rPr>
+          <w:rFonts w:ascii="Arial" w:eastAsia="Times New Roman" w:hAnsi="Arial" w:cs="Arial"/>
+          <w:lang w:eastAsia="en-GB"/>
+        </w:rPr>
+        <w:t>hearingLocation.court_address</w:t>
+      </w:r>
+      <w:proofErr w:type="spellEnd"/>
+      <w:r>
+        <w:rPr>
+          <w:rFonts w:ascii="Arial" w:eastAsia="Times New Roman" w:hAnsi="Arial" w:cs="Arial"/>
+          <w:lang w:eastAsia="en-GB"/>
+        </w:rPr>
+        <w:t>&gt;&gt; &lt;&lt;</w:t>
+      </w:r>
+      <w:proofErr w:type="spellStart"/>
+      <w:r>
+        <w:rPr>
+          <w:rFonts w:ascii="Arial" w:eastAsia="Times New Roman" w:hAnsi="Arial" w:cs="Arial"/>
+          <w:lang w:eastAsia="en-GB"/>
+        </w:rPr>
+        <w:t>hearingLocation.postcode</w:t>
+      </w:r>
+      <w:proofErr w:type="spellEnd"/>
+      <w:r>
+        <w:rPr>
+          <w:rFonts w:ascii="Arial" w:eastAsia="Times New Roman" w:hAnsi="Arial" w:cs="Arial"/>
+          <w:lang w:eastAsia="en-GB"/>
+        </w:rPr>
+        <w:t>&gt;&gt;, &lt;&lt;es_&gt;&gt;</w:t>
       </w:r>
       <w:r>
         <w:rPr>
@@ -2025,7 +2358,15 @@
           <w:rFonts w:ascii="Arial" w:hAnsi="Arial" w:cs="Arial"/>
           <w:lang w:val="en-US"/>
         </w:rPr>
-        <w:t>&lt;&lt;cs_{</w:t>
+        <w:t>&lt;&lt;cs</w:t>
+      </w:r>
+      <w:proofErr w:type="gramStart"/>
+      <w:r>
+        <w:rPr>
+          <w:rFonts w:ascii="Arial" w:hAnsi="Arial" w:cs="Arial"/>
+          <w:lang w:val="en-US"/>
+        </w:rPr>
+        <w:t>_{</w:t>
       </w:r>
       <w:r>
         <w:rPr>
@@ -2034,12 +2375,38 @@
         </w:rPr>
         <w:t xml:space="preserve"> </w:t>
       </w:r>
-      <w:r>
-        <w:rPr>
-          <w:rFonts w:ascii="Arial" w:hAnsi="Arial" w:cs="Arial"/>
-          <w:lang w:val="en-US"/>
-        </w:rPr>
-        <w:t>smallClaimsMethod=’smallClaimsMethodTelephoneHearing’}&gt;&gt;</w:t>
+      <w:proofErr w:type="spellStart"/>
+      <w:r>
+        <w:rPr>
+          <w:rFonts w:ascii="Arial" w:hAnsi="Arial" w:cs="Arial"/>
+          <w:lang w:val="en-US"/>
+        </w:rPr>
+        <w:t>smallClaimsMethod</w:t>
+      </w:r>
+      <w:proofErr w:type="spellEnd"/>
+      <w:proofErr w:type="gramEnd"/>
+      <w:r>
+        <w:rPr>
+          <w:rFonts w:ascii="Arial" w:hAnsi="Arial" w:cs="Arial"/>
+          <w:lang w:val="en-US"/>
+        </w:rPr>
+        <w:t>=’</w:t>
+      </w:r>
+      <w:proofErr w:type="spellStart"/>
+      <w:r>
+        <w:rPr>
+          <w:rFonts w:ascii="Arial" w:hAnsi="Arial" w:cs="Arial"/>
+          <w:lang w:val="en-US"/>
+        </w:rPr>
+        <w:t>smallClaimsMethodTelephoneHearing</w:t>
+      </w:r>
+      <w:proofErr w:type="spellEnd"/>
+      <w:r>
+        <w:rPr>
+          <w:rFonts w:ascii="Arial" w:hAnsi="Arial" w:cs="Arial"/>
+          <w:lang w:val="en-US"/>
+        </w:rPr>
+        <w:t>’}&gt;&gt;</w:t>
       </w:r>
     </w:p>
     <w:p>
@@ -2078,7 +2445,87 @@
           <w:rFonts w:ascii="Arial" w:eastAsia="Times New Roman" w:hAnsi="Arial" w:cs="Arial"/>
           <w:lang w:eastAsia="en-GB"/>
         </w:rPr>
-        <w:t>&lt;&lt;cs_{hearingLocation.site_name!=null}&gt;&gt;will take place at &lt;&lt;hearingLocation.site_name&gt;&gt;, &lt;&lt;hearingLocation.court_address&gt;&gt; &lt;&lt;hearingLocation.postcode&gt;&gt;, and &lt;&lt;es_&gt;&gt;</w:t>
+        <w:t>&lt;&lt;cs_{</w:t>
+      </w:r>
+      <w:proofErr w:type="spellStart"/>
+      <w:r>
+        <w:rPr>
+          <w:rFonts w:ascii="Arial" w:eastAsia="Times New Roman" w:hAnsi="Arial" w:cs="Arial"/>
+          <w:lang w:eastAsia="en-GB"/>
+        </w:rPr>
+        <w:t>hearingLocation.site_</w:t>
+      </w:r>
+      <w:proofErr w:type="gramStart"/>
+      <w:r>
+        <w:rPr>
+          <w:rFonts w:ascii="Arial" w:eastAsia="Times New Roman" w:hAnsi="Arial" w:cs="Arial"/>
+          <w:lang w:eastAsia="en-GB"/>
+        </w:rPr>
+        <w:t>name</w:t>
+      </w:r>
+      <w:proofErr w:type="spellEnd"/>
+      <w:r>
+        <w:rPr>
+          <w:rFonts w:ascii="Arial" w:eastAsia="Times New Roman" w:hAnsi="Arial" w:cs="Arial"/>
+          <w:lang w:eastAsia="en-GB"/>
+        </w:rPr>
+        <w:t>!=</w:t>
+      </w:r>
+      <w:proofErr w:type="gramEnd"/>
+      <w:r>
+        <w:rPr>
+          <w:rFonts w:ascii="Arial" w:eastAsia="Times New Roman" w:hAnsi="Arial" w:cs="Arial"/>
+          <w:lang w:eastAsia="en-GB"/>
+        </w:rPr>
+        <w:t>null}&gt;&gt;will take place at &lt;&lt;</w:t>
+      </w:r>
+      <w:proofErr w:type="spellStart"/>
+      <w:r>
+        <w:rPr>
+          <w:rFonts w:ascii="Arial" w:eastAsia="Times New Roman" w:hAnsi="Arial" w:cs="Arial"/>
+          <w:lang w:eastAsia="en-GB"/>
+        </w:rPr>
+        <w:t>hearingLocation.site_name</w:t>
+      </w:r>
+      <w:proofErr w:type="spellEnd"/>
+      <w:r>
+        <w:rPr>
+          <w:rFonts w:ascii="Arial" w:eastAsia="Times New Roman" w:hAnsi="Arial" w:cs="Arial"/>
+          <w:lang w:eastAsia="en-GB"/>
+        </w:rPr>
+        <w:t>&gt;&gt;, &lt;&lt;</w:t>
+      </w:r>
+      <w:proofErr w:type="spellStart"/>
+      <w:r>
+        <w:rPr>
+          <w:rFonts w:ascii="Arial" w:eastAsia="Times New Roman" w:hAnsi="Arial" w:cs="Arial"/>
+          <w:lang w:eastAsia="en-GB"/>
+        </w:rPr>
+        <w:t>hearingLocation.court_address</w:t>
+      </w:r>
+      <w:proofErr w:type="spellEnd"/>
+      <w:r>
+        <w:rPr>
+          <w:rFonts w:ascii="Arial" w:eastAsia="Times New Roman" w:hAnsi="Arial" w:cs="Arial"/>
+          <w:lang w:eastAsia="en-GB"/>
+        </w:rPr>
+        <w:t>&gt;&gt; &lt;&lt;</w:t>
+      </w:r>
+      <w:proofErr w:type="spellStart"/>
+      <w:r>
+        <w:rPr>
+          <w:rFonts w:ascii="Arial" w:eastAsia="Times New Roman" w:hAnsi="Arial" w:cs="Arial"/>
+          <w:lang w:eastAsia="en-GB"/>
+        </w:rPr>
+        <w:t>hearingLocation.postcode</w:t>
+      </w:r>
+      <w:proofErr w:type="spellEnd"/>
+      <w:r>
+        <w:rPr>
+          <w:rFonts w:ascii="Arial" w:eastAsia="Times New Roman" w:hAnsi="Arial" w:cs="Arial"/>
+          <w:lang w:eastAsia="en-GB"/>
+        </w:rPr>
+        <w:t>&gt;&gt;, and &lt;&lt;es_&gt;&gt;</w:t>
       </w:r>
       <w:r>
         <w:rPr>
@@ -2150,7 +2597,15 @@
           <w:rFonts w:ascii="Arial" w:hAnsi="Arial" w:cs="Arial"/>
           <w:lang w:val="en-US"/>
         </w:rPr>
-        <w:t>&lt;&lt;cs_{</w:t>
+        <w:t>&lt;&lt;cs</w:t>
+      </w:r>
+      <w:proofErr w:type="gramStart"/>
+      <w:r>
+        <w:rPr>
+          <w:rFonts w:ascii="Arial" w:hAnsi="Arial" w:cs="Arial"/>
+          <w:lang w:val="en-US"/>
+        </w:rPr>
+        <w:t>_{</w:t>
       </w:r>
       <w:r>
         <w:rPr>
@@ -2159,12 +2614,38 @@
         </w:rPr>
         <w:t xml:space="preserve"> </w:t>
       </w:r>
-      <w:r>
-        <w:rPr>
-          <w:rFonts w:ascii="Arial" w:hAnsi="Arial" w:cs="Arial"/>
-          <w:lang w:val="en-US"/>
-        </w:rPr>
-        <w:t>smallClaimsMethod=’smallClaimsMethodVideoConferenceHearing’}&gt;&gt;</w:t>
+      <w:proofErr w:type="spellStart"/>
+      <w:r>
+        <w:rPr>
+          <w:rFonts w:ascii="Arial" w:hAnsi="Arial" w:cs="Arial"/>
+          <w:lang w:val="en-US"/>
+        </w:rPr>
+        <w:t>smallClaimsMethod</w:t>
+      </w:r>
+      <w:proofErr w:type="spellEnd"/>
+      <w:proofErr w:type="gramEnd"/>
+      <w:r>
+        <w:rPr>
+          <w:rFonts w:ascii="Arial" w:hAnsi="Arial" w:cs="Arial"/>
+          <w:lang w:val="en-US"/>
+        </w:rPr>
+        <w:t>=’</w:t>
+      </w:r>
+      <w:proofErr w:type="spellStart"/>
+      <w:r>
+        <w:rPr>
+          <w:rFonts w:ascii="Arial" w:hAnsi="Arial" w:cs="Arial"/>
+          <w:lang w:val="en-US"/>
+        </w:rPr>
+        <w:t>smallClaimsMethodVideoConferenceHearing</w:t>
+      </w:r>
+      <w:proofErr w:type="spellEnd"/>
+      <w:r>
+        <w:rPr>
+          <w:rFonts w:ascii="Arial" w:hAnsi="Arial" w:cs="Arial"/>
+          <w:lang w:val="en-US"/>
+        </w:rPr>
+        <w:t>’}&gt;&gt;</w:t>
       </w:r>
     </w:p>
     <w:p>
@@ -2203,7 +2684,87 @@
           <w:rFonts w:ascii="Arial" w:eastAsia="Times New Roman" w:hAnsi="Arial" w:cs="Arial"/>
           <w:lang w:eastAsia="en-GB"/>
         </w:rPr>
-        <w:t>&lt;&lt;cs_{hearingLocation.site_name!=null}&gt;&gt;will take place at &lt;&lt;hearingLocation.site_name&gt;&gt;, &lt;&lt;hearingLocation.court_address&gt;&gt; &lt;&lt;hearingLocation.postcode&gt;&gt;, and &lt;&lt;es_&gt;&gt;</w:t>
+        <w:t>&lt;&lt;cs_{</w:t>
+      </w:r>
+      <w:proofErr w:type="spellStart"/>
+      <w:r>
+        <w:rPr>
+          <w:rFonts w:ascii="Arial" w:eastAsia="Times New Roman" w:hAnsi="Arial" w:cs="Arial"/>
+          <w:lang w:eastAsia="en-GB"/>
+        </w:rPr>
+        <w:t>hearingLocation.site_</w:t>
+      </w:r>
+      <w:proofErr w:type="gramStart"/>
+      <w:r>
+        <w:rPr>
+          <w:rFonts w:ascii="Arial" w:eastAsia="Times New Roman" w:hAnsi="Arial" w:cs="Arial"/>
+          <w:lang w:eastAsia="en-GB"/>
+        </w:rPr>
+        <w:t>name</w:t>
+      </w:r>
+      <w:proofErr w:type="spellEnd"/>
+      <w:r>
+        <w:rPr>
+          <w:rFonts w:ascii="Arial" w:eastAsia="Times New Roman" w:hAnsi="Arial" w:cs="Arial"/>
+          <w:lang w:eastAsia="en-GB"/>
+        </w:rPr>
+        <w:t>!=</w:t>
+      </w:r>
+      <w:proofErr w:type="gramEnd"/>
+      <w:r>
+        <w:rPr>
+          <w:rFonts w:ascii="Arial" w:eastAsia="Times New Roman" w:hAnsi="Arial" w:cs="Arial"/>
+          <w:lang w:eastAsia="en-GB"/>
+        </w:rPr>
+        <w:t>null}&gt;&gt;will take place at &lt;&lt;</w:t>
+      </w:r>
+      <w:proofErr w:type="spellStart"/>
+      <w:r>
+        <w:rPr>
+          <w:rFonts w:ascii="Arial" w:eastAsia="Times New Roman" w:hAnsi="Arial" w:cs="Arial"/>
+          <w:lang w:eastAsia="en-GB"/>
+        </w:rPr>
+        <w:t>hearingLocation.site_name</w:t>
+      </w:r>
+      <w:proofErr w:type="spellEnd"/>
+      <w:r>
+        <w:rPr>
+          <w:rFonts w:ascii="Arial" w:eastAsia="Times New Roman" w:hAnsi="Arial" w:cs="Arial"/>
+          <w:lang w:eastAsia="en-GB"/>
+        </w:rPr>
+        <w:t>&gt;&gt;, &lt;&lt;</w:t>
+      </w:r>
+      <w:proofErr w:type="spellStart"/>
+      <w:r>
+        <w:rPr>
+          <w:rFonts w:ascii="Arial" w:eastAsia="Times New Roman" w:hAnsi="Arial" w:cs="Arial"/>
+          <w:lang w:eastAsia="en-GB"/>
+        </w:rPr>
+        <w:t>hearingLocation.court_address</w:t>
+      </w:r>
+      <w:proofErr w:type="spellEnd"/>
+      <w:r>
+        <w:rPr>
+          <w:rFonts w:ascii="Arial" w:eastAsia="Times New Roman" w:hAnsi="Arial" w:cs="Arial"/>
+          <w:lang w:eastAsia="en-GB"/>
+        </w:rPr>
+        <w:t>&gt;&gt; &lt;&lt;</w:t>
+      </w:r>
+      <w:proofErr w:type="spellStart"/>
+      <w:r>
+        <w:rPr>
+          <w:rFonts w:ascii="Arial" w:eastAsia="Times New Roman" w:hAnsi="Arial" w:cs="Arial"/>
+          <w:lang w:eastAsia="en-GB"/>
+        </w:rPr>
+        <w:t>hearingLocation.postcode</w:t>
+      </w:r>
+      <w:proofErr w:type="spellEnd"/>
+      <w:r>
+        <w:rPr>
+          <w:rFonts w:ascii="Arial" w:eastAsia="Times New Roman" w:hAnsi="Arial" w:cs="Arial"/>
+          <w:lang w:eastAsia="en-GB"/>
+        </w:rPr>
+        <w:t>&gt;&gt;, and &lt;&lt;es_&gt;&gt;</w:t>
       </w:r>
       <w:r>
         <w:rPr>
@@ -2349,15 +2910,35 @@
           <w:bCs/>
           <w:lang w:val="es-ES"/>
         </w:rPr>
-        <w:t>&lt;&lt;cs_{</w:t>
-      </w:r>
-      <w:r>
-        <w:rPr>
-          <w:rFonts w:ascii="Arial" w:hAnsi="Arial" w:cs="Arial"/>
+        <w:t>&lt;&lt;</w:t>
+      </w:r>
+      <w:proofErr w:type="spellStart"/>
+      <w:r>
+        <w:rPr>
+          <w:rFonts w:ascii="Arial" w:hAnsi="Arial" w:cs="Arial"/>
+          <w:bCs/>
           <w:lang w:val="es-ES"/>
         </w:rPr>
+        <w:t>cs</w:t>
+      </w:r>
+      <w:proofErr w:type="spellEnd"/>
+      <w:r>
+        <w:rPr>
+          <w:rFonts w:ascii="Arial" w:hAnsi="Arial" w:cs="Arial"/>
+          <w:bCs/>
+          <w:lang w:val="es-ES"/>
+        </w:rPr>
+        <w:t>_{</w:t>
+      </w:r>
+      <w:proofErr w:type="spellStart"/>
+      <w:r>
+        <w:rPr>
+          <w:rFonts w:ascii="Arial" w:hAnsi="Arial" w:cs="Arial"/>
+          <w:lang w:val="es-ES"/>
+        </w:rPr>
         <w:t>smallClaimsDocumentsToggle</w:t>
       </w:r>
+      <w:proofErr w:type="spellEnd"/>
       <w:r>
         <w:rPr>
           <w:rFonts w:ascii="Arial" w:hAnsi="Arial" w:cs="Arial"/>
@@ -2478,12 +3059,20 @@
           <w:rFonts w:ascii="Arial" w:hAnsi="Arial" w:cs="Arial"/>
         </w:rPr>
       </w:pPr>
+    </w:p>
+    <w:p>
+      <w:pPr>
+        <w:rPr>
+          <w:rFonts w:ascii="Arial" w:hAnsi="Arial" w:cs="Arial"/>
+        </w:rPr>
+      </w:pPr>
       <w:r>
         <w:rPr>
           <w:rFonts w:ascii="Arial" w:hAnsi="Arial" w:cs="Arial"/>
         </w:rPr>
         <w:t>&lt;&lt;cs_{</w:t>
       </w:r>
+      <w:proofErr w:type="spellStart"/>
       <w:r>
         <w:rPr>
           <w:rFonts w:ascii="Arial" w:hAnsi="Arial" w:cs="Arial"/>
@@ -2491,6 +3080,7 @@
         </w:rPr>
         <w:t>smallClaimsWitnessStatementToggle</w:t>
       </w:r>
+      <w:proofErr w:type="spellEnd"/>
       <w:r>
         <w:rPr>
           <w:rFonts w:ascii="Arial" w:hAnsi="Arial" w:cs="Arial"/>
@@ -2524,8 +3114,17 @@
           <w:rFonts w:ascii="Arial" w:hAnsi="Arial" w:cs="Arial"/>
           <w:b/>
         </w:rPr>
-        <w:t>Witness statements</w:t>
-      </w:r>
+        <w:t xml:space="preserve">Witness </w:t>
+      </w:r>
+      <w:proofErr w:type="gramStart"/>
+      <w:r>
+        <w:rPr>
+          <w:rFonts w:ascii="Arial" w:hAnsi="Arial" w:cs="Arial"/>
+          <w:b/>
+        </w:rPr>
+        <w:t>statements</w:t>
+      </w:r>
+      <w:proofErr w:type="gramEnd"/>
     </w:p>
     <w:p>
       <w:pPr>
@@ -2543,60 +3142,22 @@
         <w:rPr>
           <w:rFonts w:ascii="Arial" w:hAnsi="Arial" w:cs="Arial"/>
         </w:rPr>
-        <w:t>&lt;&lt;</w:t>
-      </w:r>
-      <w:r>
-        <w:rPr>
-          <w:rFonts w:ascii="Arial" w:hAnsi="Arial" w:cs="Arial"/>
-          <w:lang w:val="en-US"/>
-        </w:rPr>
-        <w:t>smallClaimsWitnessStatement.input1</w:t>
-      </w:r>
-      <w:r>
-        <w:rPr>
-          <w:rFonts w:ascii="Arial" w:hAnsi="Arial" w:cs="Arial"/>
-        </w:rPr>
-        <w:t>&gt;&gt;</w:t>
-      </w:r>
-    </w:p>
-    <w:p>
-      <w:pPr>
-        <w:rPr>
-          <w:rFonts w:ascii="Arial" w:hAnsi="Arial" w:cs="Arial"/>
-        </w:rPr>
-      </w:pPr>
-      <w:r>
-        <w:rPr>
-          <w:rFonts w:ascii="Arial" w:hAnsi="Arial" w:cs="Arial"/>
-        </w:rPr>
-        <w:t>&lt;&lt;cs_{</w:t>
-      </w:r>
-      <w:r>
-        <w:rPr>
-          <w:rFonts w:ascii="Arial" w:hAnsi="Arial" w:cs="Arial"/>
-          <w:lang w:val="en-US"/>
-        </w:rPr>
-        <w:t>smallClaimsNumberOfWitnessesToggle</w:t>
-      </w:r>
-      <w:r>
-        <w:rPr>
-          <w:rFonts w:ascii="Arial" w:hAnsi="Arial" w:cs="Arial"/>
-          <w:lang w:val="en-US"/>
-        </w:rPr>
-        <w:t>=true</w:t>
-      </w:r>
-      <w:r>
-        <w:rPr>
-          <w:rFonts w:ascii="Arial" w:hAnsi="Arial" w:cs="Arial"/>
-          <w:lang w:val="en-US"/>
-        </w:rPr>
-        <w:t>}</w:t>
-      </w:r>
-      <w:r>
-        <w:rPr>
-          <w:rFonts w:ascii="Arial" w:hAnsi="Arial" w:cs="Arial"/>
-        </w:rPr>
-        <w:t>&gt;&gt;</w:t>
+        <w:t>&lt;&lt;sdoR2SmallClaimsWitnessStatements.sdoStatementOfWitness&gt;&gt;</w:t>
+      </w:r>
+    </w:p>
+    <w:p>
+      <w:pPr>
+        <w:rPr>
+          <w:rFonts w:ascii="Arial" w:hAnsi="Arial" w:cs="Arial"/>
+          <w:bCs/>
+        </w:rPr>
+      </w:pPr>
+      <w:r>
+        <w:rPr>
+          <w:rFonts w:ascii="Arial" w:hAnsi="Arial" w:cs="Arial"/>
+          <w:bCs/>
+        </w:rPr>
+        <w:t>&lt;&lt;cs_{sdoR2SmallClaimsWitnessStatements.isRestrictWitness=’Yes’}&gt;&gt;</w:t>
       </w:r>
     </w:p>
     <w:p>
@@ -2616,7 +3177,65 @@
           <w:rFonts w:ascii="Arial" w:hAnsi="Arial" w:cs="Arial"/>
           <w:bCs/>
         </w:rPr>
-        <w:t>The claimant will be limited to</w:t>
+        <w:t xml:space="preserve">The claimant will be limited to </w:t>
+      </w:r>
+      <w:r>
+        <w:rPr>
+          <w:rFonts w:ascii="Arial" w:hAnsi="Arial" w:cs="Arial"/>
+          <w:bCs/>
+        </w:rPr>
+        <w:t>&lt;&lt;</w:t>
+      </w:r>
+      <w:r>
+        <w:rPr>
+          <w:rFonts w:ascii="Arial" w:hAnsi="Arial" w:cs="Arial"/>
+        </w:rPr>
+        <w:t>sdoR2</w:t>
+      </w:r>
+      <w:r>
+        <w:rPr>
+          <w:rFonts w:ascii="Arial" w:hAnsi="Arial" w:cs="Arial"/>
+          <w:lang w:val="en-US"/>
+        </w:rPr>
+        <w:t>S</w:t>
+      </w:r>
+      <w:r>
+        <w:rPr>
+          <w:rFonts w:ascii="Arial" w:hAnsi="Arial" w:cs="Arial"/>
+          <w:lang w:val="en-US"/>
+        </w:rPr>
+        <w:t>mallClaimsWitnessStatement</w:t>
+      </w:r>
+      <w:r>
+        <w:rPr>
+          <w:rFonts w:ascii="Arial" w:hAnsi="Arial" w:cs="Arial"/>
+          <w:lang w:val="en-US"/>
+        </w:rPr>
+        <w:t>s</w:t>
+      </w:r>
+      <w:r>
+        <w:rPr>
+          <w:rFonts w:ascii="Arial" w:hAnsi="Arial" w:cs="Arial"/>
+          <w:bCs/>
+          <w:lang w:val="en-US"/>
+        </w:rPr>
+        <w:t>.sdoR2SmallClaimsRestrictWitness.</w:t>
+      </w:r>
+      <w:r>
+        <w:rPr>
+          <w:rFonts w:ascii="Arial" w:hAnsi="Arial" w:cs="Arial"/>
+          <w:bCs/>
+          <w:lang w:val="en-US"/>
+        </w:rPr>
+        <w:t>noOfWitnessClaimant</w:t>
+      </w:r>
+      <w:r>
+        <w:rPr>
+          <w:rFonts w:ascii="Arial" w:hAnsi="Arial" w:cs="Arial"/>
+          <w:bCs/>
+          <w:lang w:val="en-US"/>
+        </w:rPr>
+        <w:t>&gt;&gt;</w:t>
       </w:r>
       <w:r>
         <w:rPr>
@@ -2628,108 +3247,206 @@
       <w:r>
         <w:rPr>
           <w:rFonts w:ascii="Arial" w:hAnsi="Arial" w:cs="Arial"/>
+          <w:bCs/>
+        </w:rPr>
+        <w:t>witnesses and the defendant will be limited to</w:t>
+      </w:r>
+      <w:r>
+        <w:rPr>
+          <w:rFonts w:ascii="Arial" w:hAnsi="Arial" w:cs="Arial"/>
           <w:b/>
         </w:rPr>
+        <w:t xml:space="preserve"> </w:t>
+      </w:r>
+      <w:r>
+        <w:rPr>
+          <w:rFonts w:ascii="Arial" w:hAnsi="Arial" w:cs="Arial"/>
+          <w:bCs/>
+        </w:rPr>
         <w:t>&lt;&lt;</w:t>
       </w:r>
       <w:r>
         <w:rPr>
           <w:rFonts w:ascii="Arial" w:hAnsi="Arial" w:cs="Arial"/>
-          <w:lang w:val="en-US"/>
-        </w:rPr>
-        <w:t>smallClaimsWitnessStatement.input2</w:t>
-      </w:r>
-      <w:r>
-        <w:rPr>
-          <w:rFonts w:ascii="Arial" w:hAnsi="Arial" w:cs="Arial"/>
-          <w:b/>
-          <w:bCs/>
+        </w:rPr>
+        <w:t>sdoR2</w:t>
+      </w:r>
+      <w:r>
+        <w:rPr>
+          <w:rFonts w:ascii="Arial" w:hAnsi="Arial" w:cs="Arial"/>
+          <w:lang w:val="en-US"/>
+        </w:rPr>
+        <w:t>S</w:t>
+      </w:r>
+      <w:r>
+        <w:rPr>
+          <w:rFonts w:ascii="Arial" w:hAnsi="Arial" w:cs="Arial"/>
+          <w:lang w:val="en-US"/>
+        </w:rPr>
+        <w:t>mallClaimsWitnessStatement</w:t>
+      </w:r>
+      <w:r>
+        <w:rPr>
+          <w:rFonts w:ascii="Arial" w:hAnsi="Arial" w:cs="Arial"/>
+          <w:lang w:val="en-US"/>
+        </w:rPr>
+        <w:t>s</w:t>
+      </w:r>
+      <w:r>
+        <w:rPr>
+          <w:rFonts w:ascii="Arial" w:hAnsi="Arial" w:cs="Arial"/>
+          <w:bCs/>
+          <w:lang w:val="en-US"/>
+        </w:rPr>
+        <w:t>.sdoR2SmallClaimsRestrictWitness.</w:t>
+      </w:r>
+      <w:r>
+        <w:rPr>
+          <w:rFonts w:ascii="Arial" w:hAnsi="Arial" w:cs="Arial"/>
+          <w:bCs/>
+          <w:lang w:val="en-US"/>
+        </w:rPr>
+        <w:t>n</w:t>
+      </w:r>
+      <w:r>
+        <w:rPr>
+          <w:rFonts w:ascii="Arial" w:hAnsi="Arial" w:cs="Arial"/>
+          <w:bCs/>
+          <w:lang w:val="en-US"/>
+        </w:rPr>
+        <w:t>o</w:t>
+      </w:r>
+      <w:r>
+        <w:rPr>
+          <w:rFonts w:ascii="Arial" w:hAnsi="Arial" w:cs="Arial"/>
+          <w:bCs/>
+          <w:lang w:val="en-US"/>
+        </w:rPr>
+        <w:t>OfWitnessDefendant&gt;&gt;</w:t>
+      </w:r>
+      <w:r>
+        <w:rPr>
+          <w:rFonts w:ascii="Arial" w:hAnsi="Arial" w:cs="Arial"/>
+          <w:bCs/>
+        </w:rPr>
+        <w:t>.</w:t>
+      </w:r>
+      <w:r>
+        <w:rPr>
+          <w:rFonts w:ascii="Arial" w:hAnsi="Arial" w:cs="Arial"/>
+          <w:bCs/>
+        </w:rPr>
+        <w:t xml:space="preserve"> </w:t>
+      </w:r>
+      <w:r>
+        <w:rPr>
+          <w:rFonts w:ascii="Arial" w:hAnsi="Arial" w:cs="Arial"/>
+          <w:bCs/>
+        </w:rPr>
+        <w:t>&lt;&lt;</w:t>
+      </w:r>
+      <w:r>
+        <w:rPr>
+          <w:rFonts w:ascii="Arial" w:hAnsi="Arial" w:cs="Arial"/>
+        </w:rPr>
+        <w:t>sdoR2</w:t>
+      </w:r>
+      <w:r>
+        <w:rPr>
+          <w:rFonts w:ascii="Arial" w:hAnsi="Arial" w:cs="Arial"/>
+          <w:lang w:val="en-US"/>
+        </w:rPr>
+        <w:t>S</w:t>
+      </w:r>
+      <w:r>
+        <w:rPr>
+          <w:rFonts w:ascii="Arial" w:hAnsi="Arial" w:cs="Arial"/>
+          <w:lang w:val="en-US"/>
+        </w:rPr>
+        <w:t>mallClaimsWitnessStatement</w:t>
+      </w:r>
+      <w:r>
+        <w:rPr>
+          <w:rFonts w:ascii="Arial" w:hAnsi="Arial" w:cs="Arial"/>
+          <w:lang w:val="en-US"/>
+        </w:rPr>
+        <w:t>s</w:t>
+      </w:r>
+      <w:r>
+        <w:rPr>
+          <w:rFonts w:ascii="Arial" w:hAnsi="Arial" w:cs="Arial"/>
+          <w:bCs/>
+          <w:lang w:val="en-US"/>
+        </w:rPr>
+        <w:t>.sdoR2SmallClaimsRestrictWitness.partyIsCountedAsWitnessTxt</w:t>
+      </w:r>
+      <w:r>
+        <w:rPr>
+          <w:rFonts w:ascii="Arial" w:hAnsi="Arial" w:cs="Arial"/>
           <w:lang w:val="en-US"/>
         </w:rPr>
         <w:t>&gt;&gt;</w:t>
       </w:r>
-      <w:r>
-        <w:rPr>
-          <w:rFonts w:ascii="Arial" w:hAnsi="Arial" w:cs="Arial"/>
-          <w:bCs/>
-        </w:rPr>
-        <w:t xml:space="preserve"> witnesses and the defendant will be limited to</w:t>
-      </w:r>
-      <w:r>
-        <w:rPr>
-          <w:rFonts w:ascii="Arial" w:hAnsi="Arial" w:cs="Arial"/>
-          <w:b/>
-        </w:rPr>
-        <w:t xml:space="preserve"> </w:t>
-      </w:r>
-      <w:r>
-        <w:rPr>
-          <w:rFonts w:ascii="Arial" w:hAnsi="Arial" w:cs="Arial"/>
-          <w:b/>
-        </w:rPr>
-        <w:t>&lt;&lt;</w:t>
-      </w:r>
-      <w:r>
-        <w:rPr>
-          <w:rFonts w:ascii="Arial" w:hAnsi="Arial" w:cs="Arial"/>
-          <w:lang w:val="en-US"/>
-        </w:rPr>
-        <w:t>smallClaimsWitnessStatement.input3</w:t>
-      </w:r>
-      <w:r>
-        <w:rPr>
-          <w:rFonts w:ascii="Arial" w:hAnsi="Arial" w:cs="Arial"/>
-          <w:b/>
-          <w:bCs/>
-          <w:lang w:val="en-US"/>
+    </w:p>
+    <w:p>
+      <w:pPr>
+        <w:rPr>
+          <w:rFonts w:ascii="Arial" w:hAnsi="Arial" w:cs="Arial"/>
+        </w:rPr>
+      </w:pPr>
+      <w:r>
+        <w:rPr>
+          <w:rFonts w:ascii="Arial" w:hAnsi="Arial" w:cs="Arial"/>
+        </w:rPr>
+        <w:t>&lt;&lt;es</w:t>
+      </w:r>
+      <w:r>
+        <w:rPr>
+          <w:rFonts w:ascii="Arial" w:hAnsi="Arial" w:cs="Arial"/>
+        </w:rPr>
+        <w:t>_</w:t>
+      </w:r>
+      <w:r>
+        <w:rPr>
+          <w:rFonts w:ascii="Arial" w:hAnsi="Arial" w:cs="Arial"/>
         </w:rPr>
         <w:t>&gt;&gt;</w:t>
       </w:r>
-      <w:r>
-        <w:rPr>
-          <w:rFonts w:ascii="Arial" w:hAnsi="Arial" w:cs="Arial"/>
-          <w:bCs/>
-        </w:rPr>
-        <w:t xml:space="preserve"> witnesses. </w:t>
-      </w:r>
-      <w:r>
-        <w:rPr>
-          <w:rFonts w:ascii="Arial" w:hAnsi="Arial" w:cs="Arial"/>
-          <w:bCs/>
-        </w:rPr>
-        <w:t>&lt;&lt;</w:t>
-      </w:r>
-      <w:r>
-        <w:rPr>
-          <w:rFonts w:ascii="Arial" w:hAnsi="Arial" w:cs="Arial"/>
-          <w:lang w:val="en-US"/>
-        </w:rPr>
-        <w:t>smallClaimsWitnessStatement.input4&gt;&gt;</w:t>
-      </w:r>
-    </w:p>
-    <w:p>
-      <w:pPr>
-        <w:rPr>
-          <w:rFonts w:ascii="Arial" w:hAnsi="Arial" w:cs="Arial"/>
-        </w:rPr>
-      </w:pPr>
-      <w:r>
-        <w:rPr>
-          <w:rFonts w:ascii="Arial" w:hAnsi="Arial" w:cs="Arial"/>
-        </w:rPr>
-        <w:t>&lt;&lt;es</w:t>
-      </w:r>
-      <w:r>
-        <w:rPr>
-          <w:rFonts w:ascii="Arial" w:hAnsi="Arial" w:cs="Arial"/>
-        </w:rPr>
-        <w:t>_</w:t>
-      </w:r>
-      <w:r>
-        <w:rPr>
-          <w:rFonts w:ascii="Arial" w:hAnsi="Arial" w:cs="Arial"/>
-        </w:rPr>
-        <w:t>&gt;&gt;</w:t>
+    </w:p>
+    <w:p>
+      <w:pPr>
+        <w:rPr>
+          <w:rFonts w:ascii="Arial" w:hAnsi="Arial" w:cs="Arial"/>
+        </w:rPr>
+      </w:pPr>
+      <w:r>
+        <w:rPr>
+          <w:rFonts w:ascii="Arial" w:hAnsi="Arial" w:cs="Arial"/>
+          <w:lang w:val="en-US"/>
+        </w:rPr>
+        <w:t>&lt;&lt;cs_{</w:t>
+      </w:r>
+      <w:r>
+        <w:rPr>
+          <w:rFonts w:ascii="Arial" w:hAnsi="Arial" w:cs="Arial"/>
+        </w:rPr>
+        <w:t>sdoR2</w:t>
+      </w:r>
+      <w:proofErr w:type="spellStart"/>
+      <w:r>
+        <w:rPr>
+          <w:rFonts w:ascii="Arial" w:hAnsi="Arial" w:cs="Arial"/>
+          <w:lang w:val="en-US"/>
+        </w:rPr>
+        <w:t>SmallClaimsWitnessStatements.isRestrictPages</w:t>
+      </w:r>
+      <w:proofErr w:type="spellEnd"/>
+      <w:r>
+        <w:rPr>
+          <w:rFonts w:ascii="Arial" w:hAnsi="Arial" w:cs="Arial"/>
+          <w:lang w:val="en-US"/>
+        </w:rPr>
+        <w:t>=’Yes’}&gt;&gt;</w:t>
       </w:r>
     </w:p>
     <w:p>
@@ -2749,6 +3466,212 @@
           <w:rFonts w:ascii="Arial" w:hAnsi="Arial" w:cs="Arial"/>
           <w:bCs/>
         </w:rPr>
+        <w:t>&lt;&lt;</w:t>
+      </w:r>
+      <w:r>
+        <w:rPr>
+          <w:rFonts w:ascii="Arial" w:hAnsi="Arial" w:cs="Arial"/>
+        </w:rPr>
+        <w:t>sdoR2</w:t>
+      </w:r>
+      <w:r>
+        <w:rPr>
+          <w:rFonts w:ascii="Arial" w:hAnsi="Arial" w:cs="Arial"/>
+          <w:lang w:val="en-US"/>
+        </w:rPr>
+        <w:t>S</w:t>
+      </w:r>
+      <w:r>
+        <w:rPr>
+          <w:rFonts w:ascii="Arial" w:hAnsi="Arial" w:cs="Arial"/>
+          <w:lang w:val="en-US"/>
+        </w:rPr>
+        <w:t>mallClaimsWitnessStatement</w:t>
+      </w:r>
+      <w:r>
+        <w:rPr>
+          <w:rFonts w:ascii="Arial" w:hAnsi="Arial" w:cs="Arial"/>
+          <w:lang w:val="en-US"/>
+        </w:rPr>
+        <w:t>s.sdoR2SmallClaimsRestrictPages</w:t>
+      </w:r>
+      <w:r>
+        <w:rPr>
+          <w:rFonts w:ascii="Arial" w:hAnsi="Arial" w:cs="Arial"/>
+          <w:bCs/>
+        </w:rPr>
+        <w:t>.</w:t>
+      </w:r>
+      <w:proofErr w:type="spellStart"/>
+      <w:r>
+        <w:rPr>
+          <w:rFonts w:ascii="Arial" w:hAnsi="Arial" w:cs="Arial"/>
+        </w:rPr>
+        <w:t>witnessShouldNotMoreThanTxt</w:t>
+      </w:r>
+      <w:proofErr w:type="spellEnd"/>
+      <w:r>
+        <w:rPr>
+          <w:rFonts w:ascii="Arial" w:hAnsi="Arial" w:cs="Arial"/>
+          <w:lang w:val="en-US"/>
+        </w:rPr>
+        <w:t>&gt;&gt;</w:t>
+      </w:r>
+      <w:r>
+        <w:rPr>
+          <w:rFonts w:ascii="Arial" w:hAnsi="Arial" w:cs="Arial"/>
+          <w:lang w:val="en-US"/>
+        </w:rPr>
+        <w:t>:</w:t>
+      </w:r>
+    </w:p>
+    <w:p>
+      <w:pPr>
+        <w:pStyle w:val="ListParagraph"/>
+        <w:numPr>
+          <w:ilvl w:val="0"/>
+          <w:numId w:val="1"/>
+        </w:numPr>
+        <w:rPr>
+          <w:rFonts w:ascii="Arial" w:hAnsi="Arial" w:cs="Arial"/>
+          <w:bCs/>
+        </w:rPr>
+      </w:pPr>
+      <w:r>
+        <w:rPr>
+          <w:rFonts w:ascii="Arial" w:hAnsi="Arial" w:cs="Arial"/>
+          <w:bCs/>
+        </w:rPr>
+        <w:t>Number of pages:</w:t>
+      </w:r>
+      <w:r>
+        <w:rPr>
+          <w:rFonts w:ascii="Arial" w:hAnsi="Arial" w:cs="Arial"/>
+          <w:bCs/>
+        </w:rPr>
+        <w:t xml:space="preserve"> </w:t>
+      </w:r>
+      <w:r>
+        <w:rPr>
+          <w:rFonts w:ascii="Arial" w:hAnsi="Arial" w:cs="Arial"/>
+          <w:bCs/>
+        </w:rPr>
+        <w:t>&lt;&lt;</w:t>
+      </w:r>
+      <w:r>
+        <w:rPr>
+          <w:rFonts w:ascii="Arial" w:hAnsi="Arial" w:cs="Arial"/>
+        </w:rPr>
+        <w:t>sdoR2</w:t>
+      </w:r>
+      <w:r>
+        <w:rPr>
+          <w:rFonts w:ascii="Arial" w:hAnsi="Arial" w:cs="Arial"/>
+          <w:lang w:val="en-US"/>
+        </w:rPr>
+        <w:t>S</w:t>
+      </w:r>
+      <w:r>
+        <w:rPr>
+          <w:rFonts w:ascii="Arial" w:hAnsi="Arial" w:cs="Arial"/>
+          <w:lang w:val="en-US"/>
+        </w:rPr>
+        <w:t>mallClaimsWitnessStatement</w:t>
+      </w:r>
+      <w:r>
+        <w:rPr>
+          <w:rFonts w:ascii="Arial" w:hAnsi="Arial" w:cs="Arial"/>
+          <w:lang w:val="en-US"/>
+        </w:rPr>
+        <w:t>s.sdoR2SmallClaimsRestrictPages.noOfPages</w:t>
+      </w:r>
+      <w:r>
+        <w:rPr>
+          <w:rFonts w:ascii="Arial" w:hAnsi="Arial" w:cs="Arial"/>
+          <w:lang w:val="en-US"/>
+        </w:rPr>
+        <w:t>&gt;&gt;</w:t>
+      </w:r>
+      <w:r>
+        <w:rPr>
+          <w:rFonts w:ascii="Arial" w:hAnsi="Arial" w:cs="Arial"/>
+          <w:lang w:val="en-US"/>
+        </w:rPr>
+        <w:t xml:space="preserve"> </w:t>
+      </w:r>
+      <w:r>
+        <w:rPr>
+          <w:rFonts w:ascii="Arial" w:hAnsi="Arial" w:cs="Arial"/>
+          <w:bCs/>
+        </w:rPr>
+        <w:t>&lt;&lt;</w:t>
+      </w:r>
+      <w:r>
+        <w:rPr>
+          <w:rFonts w:ascii="Arial" w:hAnsi="Arial" w:cs="Arial"/>
+        </w:rPr>
+        <w:t>sdoR2</w:t>
+      </w:r>
+      <w:r>
+        <w:rPr>
+          <w:rFonts w:ascii="Arial" w:hAnsi="Arial" w:cs="Arial"/>
+          <w:lang w:val="en-US"/>
+        </w:rPr>
+        <w:t>S</w:t>
+      </w:r>
+      <w:r>
+        <w:rPr>
+          <w:rFonts w:ascii="Arial" w:hAnsi="Arial" w:cs="Arial"/>
+          <w:lang w:val="en-US"/>
+        </w:rPr>
+        <w:t>mallClaimsWitnessStatement</w:t>
+      </w:r>
+      <w:r>
+        <w:rPr>
+          <w:rFonts w:ascii="Arial" w:hAnsi="Arial" w:cs="Arial"/>
+          <w:lang w:val="en-US"/>
+        </w:rPr>
+        <w:t>s.sdoR2SmallClaimsRestrictPages.fontDetails</w:t>
+      </w:r>
+      <w:r>
+        <w:rPr>
+          <w:rFonts w:ascii="Arial" w:hAnsi="Arial" w:cs="Arial"/>
+          <w:lang w:val="en-US"/>
+        </w:rPr>
+        <w:t>&gt;&gt;</w:t>
+      </w:r>
+    </w:p>
+    <w:p>
+      <w:pPr>
+        <w:rPr>
+          <w:rFonts w:ascii="Arial" w:hAnsi="Arial" w:cs="Arial"/>
+        </w:rPr>
+      </w:pPr>
+      <w:r>
+        <w:rPr>
+          <w:rFonts w:ascii="Arial" w:hAnsi="Arial" w:cs="Arial"/>
+          <w:lang w:val="en-US"/>
+        </w:rPr>
+        <w:t>&lt;&lt;es_&gt;&gt;</w:t>
+      </w:r>
+    </w:p>
+    <w:p>
+      <w:pPr>
+        <w:pStyle w:val="ListParagraph"/>
+        <w:numPr>
+          <w:ilvl w:val="0"/>
+          <w:numId w:val="1"/>
+        </w:numPr>
+        <w:rPr>
+          <w:rFonts w:ascii="Arial" w:hAnsi="Arial" w:cs="Arial"/>
+          <w:bCs/>
+        </w:rPr>
+      </w:pPr>
+      <w:r>
+        <w:rPr>
+          <w:rFonts w:ascii="Arial" w:hAnsi="Arial" w:cs="Arial"/>
+          <w:bCs/>
+        </w:rPr>
         <w:t>A witness statement must:</w:t>
       </w:r>
     </w:p>
@@ -2867,7 +3790,15 @@
           <w:rFonts w:ascii="Arial" w:hAnsi="Arial" w:cs="Arial"/>
           <w:bCs/>
         </w:rPr>
-        <w:t>If a witness is unable to read the statement, there must be a certificate stating that it has been read or interpreted to the witness by a suitably qualified person, and that there must be an independent interpreter at the final hearing who will not be provided by the Court.</w:t>
+        <w:t xml:space="preserve">If a witness is unable to read the statement, there must be a certificate stating that it has been read or interpreted to the witness by a suitably qualified person, </w:t>
+      </w:r>
+      <w:r>
+        <w:rPr>
+          <w:rFonts w:ascii="Arial" w:hAnsi="Arial" w:cs="Arial"/>
+          <w:bCs/>
+        </w:rPr>
+        <w:lastRenderedPageBreak/>
+        <w:t>and that there must be an independent interpreter at the final hearing who will not be provided by the Court.</w:t>
       </w:r>
     </w:p>
     <w:p>
@@ -2939,6 +3870,14 @@
     </w:p>
     <w:p>
       <w:pPr>
+        <w:rPr>
+          <w:rFonts w:ascii="Arial" w:hAnsi="Arial" w:cs="Arial"/>
+          <w:bCs/>
+        </w:rPr>
+      </w:pPr>
+    </w:p>
+    <w:p>
+      <w:pPr>
         <w:tabs>
           <w:tab w:val="left" w:pos="2895"/>
         </w:tabs>
@@ -2954,12 +3893,21 @@
         </w:rPr>
         <w:t>&lt;&lt;cs_{</w:t>
       </w:r>
-      <w:r>
-        <w:rPr>
-          <w:rFonts w:ascii="Arial" w:hAnsi="Arial" w:cs="Arial"/>
-          <w:lang w:val="en-US"/>
-        </w:rPr>
-        <w:t>hasCreditHire=true</w:t>
+      <w:proofErr w:type="spellStart"/>
+      <w:r>
+        <w:rPr>
+          <w:rFonts w:ascii="Arial" w:hAnsi="Arial" w:cs="Arial"/>
+          <w:lang w:val="en-US"/>
+        </w:rPr>
+        <w:t>hasCreditHire</w:t>
+      </w:r>
+      <w:proofErr w:type="spellEnd"/>
+      <w:r>
+        <w:rPr>
+          <w:rFonts w:ascii="Arial" w:hAnsi="Arial" w:cs="Arial"/>
+          <w:lang w:val="en-US"/>
+        </w:rPr>
+        <w:t>=true</w:t>
       </w:r>
       <w:r>
         <w:rPr>
@@ -2983,8 +3931,18 @@
           <w:b/>
           <w:bCs/>
         </w:rPr>
-        <w:t>Credit hire</w:t>
-      </w:r>
+        <w:t xml:space="preserve">Credit </w:t>
+      </w:r>
+      <w:proofErr w:type="gramStart"/>
+      <w:r>
+        <w:rPr>
+          <w:rFonts w:ascii="Arial" w:hAnsi="Arial" w:cs="Arial"/>
+          <w:b/>
+          <w:bCs/>
+        </w:rPr>
+        <w:t>hire</w:t>
+      </w:r>
+      <w:proofErr w:type="gramEnd"/>
     </w:p>
     <w:p>
       <w:pPr>
@@ -3042,7 +4000,6 @@
         <w:rPr>
           <w:rFonts w:ascii="Arial" w:hAnsi="Arial" w:cs="Arial"/>
         </w:rPr>
-        <w:lastRenderedPageBreak/>
         <w:t>A failure to comply with the paragraph above will result in the claimant being debarred from asserting impecuniosity at the final hearing.</w:t>
       </w:r>
     </w:p>
@@ -3098,7 +4055,16 @@
           <w:b/>
           <w:bCs/>
         </w:rPr>
-        <w:t>&lt;&lt;</w:t>
+        <w:t>&lt;</w:t>
+      </w:r>
+      <w:proofErr w:type="gramStart"/>
+      <w:r>
+        <w:rPr>
+          <w:rFonts w:ascii="Arial" w:hAnsi="Arial" w:cs="Arial"/>
+          <w:b/>
+          <w:bCs/>
+        </w:rPr>
+        <w:t>&lt;</w:t>
       </w:r>
       <w:r>
         <w:rPr>
@@ -3107,18 +4073,28 @@
         </w:rPr>
         <w:t>{</w:t>
       </w:r>
+      <w:proofErr w:type="spellStart"/>
+      <w:proofErr w:type="gramEnd"/>
       <w:r>
         <w:rPr>
           <w:rFonts w:ascii="Arial" w:eastAsia="Arial" w:hAnsi="Arial" w:cs="Arial"/>
           <w:bCs/>
         </w:rPr>
-        <w:t>dateFormat(</w:t>
-      </w:r>
+        <w:t>dateFormat</w:t>
+      </w:r>
+      <w:proofErr w:type="spellEnd"/>
       <w:r>
         <w:rPr>
           <w:rFonts w:ascii="Arial" w:eastAsia="Arial" w:hAnsi="Arial" w:cs="Arial"/>
           <w:bCs/>
         </w:rPr>
+        <w:t>(</w:t>
+      </w:r>
+      <w:r>
+        <w:rPr>
+          <w:rFonts w:ascii="Arial" w:eastAsia="Arial" w:hAnsi="Arial" w:cs="Arial"/>
+          <w:bCs/>
+        </w:rPr>
         <w:t>smallClaimsCreditHire</w:t>
       </w:r>
       <w:r>
@@ -3133,7 +4109,39 @@
           <w:rFonts w:ascii="Arial" w:eastAsia="Arial" w:hAnsi="Arial" w:cs="Arial"/>
           <w:bCs/>
         </w:rPr>
-        <w:t>1, ‘dd MMMM yyyy’, ‘yyyy-MM-dd’)}</w:t>
+        <w:t xml:space="preserve">1, ‘dd MMMM </w:t>
+      </w:r>
+      <w:proofErr w:type="spellStart"/>
+      <w:r>
+        <w:rPr>
+          <w:rFonts w:ascii="Arial" w:eastAsia="Arial" w:hAnsi="Arial" w:cs="Arial"/>
+          <w:bCs/>
+        </w:rPr>
+        <w:t>yyyy</w:t>
+      </w:r>
+      <w:proofErr w:type="spellEnd"/>
+      <w:r>
+        <w:rPr>
+          <w:rFonts w:ascii="Arial" w:eastAsia="Arial" w:hAnsi="Arial" w:cs="Arial"/>
+          <w:bCs/>
+        </w:rPr>
+        <w:t>’, ‘</w:t>
+      </w:r>
+      <w:proofErr w:type="spellStart"/>
+      <w:r>
+        <w:rPr>
+          <w:rFonts w:ascii="Arial" w:eastAsia="Arial" w:hAnsi="Arial" w:cs="Arial"/>
+          <w:bCs/>
+        </w:rPr>
+        <w:t>yyyy</w:t>
+      </w:r>
+      <w:proofErr w:type="spellEnd"/>
+      <w:r>
+        <w:rPr>
+          <w:rFonts w:ascii="Arial" w:eastAsia="Arial" w:hAnsi="Arial" w:cs="Arial"/>
+          <w:bCs/>
+        </w:rPr>
+        <w:t>-MM-dd’)}</w:t>
       </w:r>
       <w:r>
         <w:rPr>
@@ -3218,20 +4226,203 @@
           <w:b/>
           <w:bCs/>
         </w:rPr>
+        <w:t>&lt;</w:t>
+      </w:r>
+      <w:proofErr w:type="gramStart"/>
+      <w:r>
+        <w:rPr>
+          <w:rFonts w:ascii="Arial" w:hAnsi="Arial" w:cs="Arial"/>
+          <w:b/>
+          <w:bCs/>
+        </w:rPr>
+        <w:t>&lt;</w:t>
+      </w:r>
+      <w:r>
+        <w:rPr>
+          <w:rFonts w:ascii="Arial" w:eastAsia="Arial" w:hAnsi="Arial" w:cs="Arial"/>
+          <w:bCs/>
+        </w:rPr>
+        <w:t>{</w:t>
+      </w:r>
+      <w:proofErr w:type="spellStart"/>
+      <w:proofErr w:type="gramEnd"/>
+      <w:r>
+        <w:rPr>
+          <w:rFonts w:ascii="Arial" w:eastAsia="Arial" w:hAnsi="Arial" w:cs="Arial"/>
+          <w:bCs/>
+        </w:rPr>
+        <w:t>dateFormat</w:t>
+      </w:r>
+      <w:proofErr w:type="spellEnd"/>
+      <w:r>
+        <w:rPr>
+          <w:rFonts w:ascii="Arial" w:eastAsia="Arial" w:hAnsi="Arial" w:cs="Arial"/>
+          <w:bCs/>
+        </w:rPr>
+        <w:t>(</w:t>
+      </w:r>
+      <w:r>
+        <w:rPr>
+          <w:rFonts w:ascii="Arial" w:eastAsia="Arial" w:hAnsi="Arial" w:cs="Arial"/>
+          <w:bCs/>
+        </w:rPr>
+        <w:t>smallClaimsCreditHire</w:t>
+      </w:r>
+      <w:r>
+        <w:rPr>
+          <w:rFonts w:ascii="Arial" w:eastAsia="Arial" w:hAnsi="Arial" w:cs="Arial"/>
+          <w:bCs/>
+        </w:rPr>
+        <w:t>.date</w:t>
+      </w:r>
+      <w:r>
+        <w:rPr>
+          <w:rFonts w:ascii="Arial" w:eastAsia="Arial" w:hAnsi="Arial" w:cs="Arial"/>
+          <w:bCs/>
+        </w:rPr>
+        <w:t>2</w:t>
+      </w:r>
+      <w:r>
+        <w:rPr>
+          <w:rFonts w:ascii="Arial" w:eastAsia="Arial" w:hAnsi="Arial" w:cs="Arial"/>
+          <w:bCs/>
+        </w:rPr>
+        <w:t xml:space="preserve">, ‘dd MMMM </w:t>
+      </w:r>
+      <w:proofErr w:type="spellStart"/>
+      <w:r>
+        <w:rPr>
+          <w:rFonts w:ascii="Arial" w:eastAsia="Arial" w:hAnsi="Arial" w:cs="Arial"/>
+          <w:bCs/>
+        </w:rPr>
+        <w:t>yyyy</w:t>
+      </w:r>
+      <w:proofErr w:type="spellEnd"/>
+      <w:r>
+        <w:rPr>
+          <w:rFonts w:ascii="Arial" w:eastAsia="Arial" w:hAnsi="Arial" w:cs="Arial"/>
+          <w:bCs/>
+        </w:rPr>
+        <w:t>’, ‘</w:t>
+      </w:r>
+      <w:proofErr w:type="spellStart"/>
+      <w:r>
+        <w:rPr>
+          <w:rFonts w:ascii="Arial" w:eastAsia="Arial" w:hAnsi="Arial" w:cs="Arial"/>
+          <w:bCs/>
+        </w:rPr>
+        <w:t>yyyy</w:t>
+      </w:r>
+      <w:proofErr w:type="spellEnd"/>
+      <w:r>
+        <w:rPr>
+          <w:rFonts w:ascii="Arial" w:eastAsia="Arial" w:hAnsi="Arial" w:cs="Arial"/>
+          <w:bCs/>
+        </w:rPr>
+        <w:t>-MM-dd’</w:t>
+      </w:r>
+      <w:r>
+        <w:rPr>
+          <w:rFonts w:ascii="Arial" w:eastAsia="Arial" w:hAnsi="Arial" w:cs="Arial"/>
+          <w:bCs/>
+        </w:rPr>
+        <w:t>)}</w:t>
+      </w:r>
+      <w:r>
+        <w:rPr>
+          <w:rFonts w:ascii="Arial" w:hAnsi="Arial" w:cs="Arial"/>
+          <w:b/>
+          <w:bCs/>
+        </w:rPr>
+        <w:t>&gt;&gt;</w:t>
+      </w:r>
+      <w:r>
+        <w:rPr>
+          <w:rFonts w:ascii="Arial" w:hAnsi="Arial" w:cs="Arial"/>
+        </w:rPr>
+        <w:t>.</w:t>
+      </w:r>
+      <w:r>
+        <w:rPr>
+          <w:rFonts w:ascii="Arial" w:hAnsi="Arial" w:cs="Arial"/>
+        </w:rPr>
+        <w:t xml:space="preserve"> </w:t>
+      </w:r>
+      <w:r>
+        <w:rPr>
+          <w:rFonts w:ascii="Arial" w:hAnsi="Arial" w:cs="Arial"/>
+        </w:rPr>
         <w:t>&lt;&lt;</w:t>
       </w:r>
       <w:r>
         <w:rPr>
+          <w:rFonts w:ascii="Arial" w:hAnsi="Arial" w:cs="Arial"/>
+          <w:lang w:val="en-US"/>
+        </w:rPr>
+        <w:t>smallClaimsCreditHire.input5&gt;&gt; &lt;&lt;smallClaimsCreditHire.input6</w:t>
+      </w:r>
+      <w:r>
+        <w:rPr>
+          <w:rFonts w:ascii="Arial" w:hAnsi="Arial" w:cs="Arial"/>
+          <w:lang w:val="en-US"/>
+        </w:rPr>
+        <w:t>&gt;&gt;</w:t>
+      </w:r>
+      <w:r>
+        <w:rPr>
+          <w:rFonts w:ascii="Arial" w:hAnsi="Arial" w:cs="Arial"/>
+          <w:lang w:val="en-US"/>
+        </w:rPr>
+        <w:t xml:space="preserve"> </w:t>
+      </w:r>
+      <w:r>
+        <w:rPr>
+          <w:rFonts w:ascii="Arial" w:hAnsi="Arial" w:cs="Arial"/>
+          <w:b/>
+          <w:bCs/>
+          <w:lang w:val="en-US"/>
+        </w:rPr>
+        <w:t>&lt;</w:t>
+      </w:r>
+      <w:proofErr w:type="gramStart"/>
+      <w:r>
+        <w:rPr>
+          <w:rFonts w:ascii="Arial" w:hAnsi="Arial" w:cs="Arial"/>
+          <w:b/>
+          <w:bCs/>
+          <w:lang w:val="en-US"/>
+        </w:rPr>
+        <w:t>&lt;</w:t>
+      </w:r>
+      <w:r>
+        <w:rPr>
           <w:rFonts w:ascii="Arial" w:eastAsia="Arial" w:hAnsi="Arial" w:cs="Arial"/>
           <w:bCs/>
         </w:rPr>
-        <w:t>{dateFormat(</w:t>
-      </w:r>
+        <w:t>{</w:t>
+      </w:r>
+      <w:proofErr w:type="spellStart"/>
+      <w:proofErr w:type="gramEnd"/>
       <w:r>
         <w:rPr>
           <w:rFonts w:ascii="Arial" w:eastAsia="Arial" w:hAnsi="Arial" w:cs="Arial"/>
           <w:bCs/>
         </w:rPr>
+        <w:t>dateFormat</w:t>
+      </w:r>
+      <w:proofErr w:type="spellEnd"/>
+      <w:r>
+        <w:rPr>
+          <w:rFonts w:ascii="Arial" w:eastAsia="Arial" w:hAnsi="Arial" w:cs="Arial"/>
+          <w:bCs/>
+        </w:rPr>
+        <w:t>(</w:t>
+      </w:r>
+      <w:r>
+        <w:rPr>
+          <w:rFonts w:ascii="Arial" w:eastAsia="Arial" w:hAnsi="Arial" w:cs="Arial"/>
+          <w:bCs/>
+        </w:rPr>
         <w:t>smallClaimsCreditHire</w:t>
       </w:r>
       <w:r>
@@ -3246,48 +4437,69 @@
           <w:rFonts w:ascii="Arial" w:eastAsia="Arial" w:hAnsi="Arial" w:cs="Arial"/>
           <w:bCs/>
         </w:rPr>
-        <w:t>2</w:t>
-      </w:r>
+        <w:t xml:space="preserve">3, ‘dd MMMM </w:t>
+      </w:r>
+      <w:proofErr w:type="spellStart"/>
       <w:r>
         <w:rPr>
           <w:rFonts w:ascii="Arial" w:eastAsia="Arial" w:hAnsi="Arial" w:cs="Arial"/>
           <w:bCs/>
         </w:rPr>
-        <w:t>, ‘dd MMMM yyyy’, ‘</w:t>
-      </w:r>
+        <w:t>yyyy</w:t>
+      </w:r>
+      <w:proofErr w:type="spellEnd"/>
       <w:r>
         <w:rPr>
           <w:rFonts w:ascii="Arial" w:eastAsia="Arial" w:hAnsi="Arial" w:cs="Arial"/>
           <w:bCs/>
         </w:rPr>
-        <w:t>yyyy-MM-dd’</w:t>
-      </w:r>
+        <w:t>’, ‘</w:t>
+      </w:r>
+      <w:proofErr w:type="spellStart"/>
       <w:r>
         <w:rPr>
           <w:rFonts w:ascii="Arial" w:eastAsia="Arial" w:hAnsi="Arial" w:cs="Arial"/>
           <w:bCs/>
         </w:rPr>
-        <w:t>)}</w:t>
+        <w:t>yyyy</w:t>
+      </w:r>
+      <w:proofErr w:type="spellEnd"/>
+      <w:r>
+        <w:rPr>
+          <w:rFonts w:ascii="Arial" w:eastAsia="Arial" w:hAnsi="Arial" w:cs="Arial"/>
+          <w:bCs/>
+        </w:rPr>
+        <w:t>-MM-dd’</w:t>
+      </w:r>
+      <w:r>
+        <w:rPr>
+          <w:rFonts w:ascii="Arial" w:eastAsia="Arial" w:hAnsi="Arial" w:cs="Arial"/>
+          <w:bCs/>
+        </w:rPr>
+        <w:t>)</w:t>
+      </w:r>
+      <w:r>
+        <w:rPr>
+          <w:rFonts w:ascii="Arial" w:eastAsia="Arial" w:hAnsi="Arial" w:cs="Arial"/>
+          <w:bCs/>
+        </w:rPr>
+        <w:t>}</w:t>
       </w:r>
       <w:r>
         <w:rPr>
           <w:rFonts w:ascii="Arial" w:hAnsi="Arial" w:cs="Arial"/>
           <w:b/>
           <w:bCs/>
+          <w:lang w:val="en-US"/>
         </w:rPr>
         <w:t>&gt;&gt;</w:t>
       </w:r>
       <w:r>
         <w:rPr>
           <w:rFonts w:ascii="Arial" w:hAnsi="Arial" w:cs="Arial"/>
-        </w:rPr>
-        <w:t>.</w:t>
-      </w:r>
-      <w:r>
-        <w:rPr>
-          <w:rFonts w:ascii="Arial" w:hAnsi="Arial" w:cs="Arial"/>
-        </w:rPr>
-        <w:t xml:space="preserve"> </w:t>
+          <w:lang w:val="en-US"/>
+        </w:rPr>
+        <w:t xml:space="preserve">, </w:t>
       </w:r>
       <w:r>
         <w:rPr>
@@ -3300,28 +4512,19 @@
           <w:rFonts w:ascii="Arial" w:hAnsi="Arial" w:cs="Arial"/>
           <w:lang w:val="en-US"/>
         </w:rPr>
-        <w:t>smallClaimsCreditHire.input5&gt;&gt; &lt;&lt;smallClaimsCreditHire.input6</w:t>
-      </w:r>
-      <w:r>
-        <w:rPr>
-          <w:rFonts w:ascii="Arial" w:hAnsi="Arial" w:cs="Arial"/>
-          <w:lang w:val="en-US"/>
-        </w:rPr>
-        <w:t>&gt;&gt;</w:t>
-      </w:r>
-      <w:r>
-        <w:rPr>
-          <w:rFonts w:ascii="Arial" w:hAnsi="Arial" w:cs="Arial"/>
-          <w:lang w:val="en-US"/>
-        </w:rPr>
-        <w:t xml:space="preserve"> </w:t>
+        <w:t>smallClaimsCreditHire.input7</w:t>
+      </w:r>
+      <w:r>
+        <w:rPr>
+          <w:rFonts w:ascii="Arial" w:hAnsi="Arial" w:cs="Arial"/>
+        </w:rPr>
+        <w:t xml:space="preserve">&gt;&gt; </w:t>
       </w:r>
       <w:r>
         <w:rPr>
           <w:rFonts w:ascii="Arial" w:hAnsi="Arial" w:cs="Arial"/>
           <w:b/>
           <w:bCs/>
-          <w:lang w:val="en-US"/>
         </w:rPr>
         <w:t>&lt;&lt;</w:t>
       </w:r>
@@ -3332,18 +4535,27 @@
         </w:rPr>
         <w:t>{</w:t>
       </w:r>
+      <w:proofErr w:type="spellStart"/>
       <w:r>
         <w:rPr>
           <w:rFonts w:ascii="Arial" w:eastAsia="Arial" w:hAnsi="Arial" w:cs="Arial"/>
           <w:bCs/>
         </w:rPr>
-        <w:t>dateFormat(</w:t>
-      </w:r>
+        <w:t>dateFormat</w:t>
+      </w:r>
+      <w:proofErr w:type="spellEnd"/>
       <w:r>
         <w:rPr>
           <w:rFonts w:ascii="Arial" w:eastAsia="Arial" w:hAnsi="Arial" w:cs="Arial"/>
           <w:bCs/>
         </w:rPr>
+        <w:t>(</w:t>
+      </w:r>
+      <w:r>
+        <w:rPr>
+          <w:rFonts w:ascii="Arial" w:eastAsia="Arial" w:hAnsi="Arial" w:cs="Arial"/>
+          <w:bCs/>
+        </w:rPr>
         <w:t>smallClaimsCreditHire</w:t>
       </w:r>
       <w:r>
@@ -3358,99 +4570,39 @@
           <w:rFonts w:ascii="Arial" w:eastAsia="Arial" w:hAnsi="Arial" w:cs="Arial"/>
           <w:bCs/>
         </w:rPr>
-        <w:t>3, ‘dd MMMM yyyy’, ‘yyyy-MM-dd’</w:t>
-      </w:r>
+        <w:t xml:space="preserve">4, ‘dd MMMM </w:t>
+      </w:r>
+      <w:proofErr w:type="spellStart"/>
       <w:r>
         <w:rPr>
           <w:rFonts w:ascii="Arial" w:eastAsia="Arial" w:hAnsi="Arial" w:cs="Arial"/>
           <w:bCs/>
         </w:rPr>
-        <w:t>)</w:t>
-      </w:r>
+        <w:t>yyyy</w:t>
+      </w:r>
+      <w:proofErr w:type="spellEnd"/>
       <w:r>
         <w:rPr>
           <w:rFonts w:ascii="Arial" w:eastAsia="Arial" w:hAnsi="Arial" w:cs="Arial"/>
           <w:bCs/>
         </w:rPr>
-        <w:t>}</w:t>
-      </w:r>
-      <w:r>
-        <w:rPr>
-          <w:rFonts w:ascii="Arial" w:hAnsi="Arial" w:cs="Arial"/>
-          <w:b/>
-          <w:bCs/>
-          <w:lang w:val="en-US"/>
-        </w:rPr>
-        <w:t>&gt;&gt;</w:t>
-      </w:r>
-      <w:r>
-        <w:rPr>
-          <w:rFonts w:ascii="Arial" w:hAnsi="Arial" w:cs="Arial"/>
-          <w:lang w:val="en-US"/>
-        </w:rPr>
-        <w:t xml:space="preserve">, </w:t>
-      </w:r>
-      <w:r>
-        <w:rPr>
-          <w:rFonts w:ascii="Arial" w:hAnsi="Arial" w:cs="Arial"/>
-        </w:rPr>
-        <w:t>&lt;&lt;</w:t>
-      </w:r>
-      <w:r>
-        <w:rPr>
-          <w:rFonts w:ascii="Arial" w:hAnsi="Arial" w:cs="Arial"/>
-          <w:lang w:val="en-US"/>
-        </w:rPr>
-        <w:t>smallClaimsCreditHire.input7</w:t>
-      </w:r>
-      <w:r>
-        <w:rPr>
-          <w:rFonts w:ascii="Arial" w:hAnsi="Arial" w:cs="Arial"/>
-        </w:rPr>
-        <w:t xml:space="preserve">&gt;&gt; </w:t>
-      </w:r>
-      <w:r>
-        <w:rPr>
-          <w:rFonts w:ascii="Arial" w:hAnsi="Arial" w:cs="Arial"/>
-          <w:b/>
-          <w:bCs/>
-        </w:rPr>
-        <w:t>&lt;&lt;</w:t>
-      </w:r>
+        <w:t>’, ‘</w:t>
+      </w:r>
+      <w:proofErr w:type="spellStart"/>
       <w:r>
         <w:rPr>
           <w:rFonts w:ascii="Arial" w:eastAsia="Arial" w:hAnsi="Arial" w:cs="Arial"/>
           <w:bCs/>
         </w:rPr>
-        <w:t>{</w:t>
-      </w:r>
+        <w:t>yyyy</w:t>
+      </w:r>
+      <w:proofErr w:type="spellEnd"/>
       <w:r>
         <w:rPr>
           <w:rFonts w:ascii="Arial" w:eastAsia="Arial" w:hAnsi="Arial" w:cs="Arial"/>
           <w:bCs/>
         </w:rPr>
-        <w:t>dateFormat(</w:t>
-      </w:r>
-      <w:r>
-        <w:rPr>
-          <w:rFonts w:ascii="Arial" w:eastAsia="Arial" w:hAnsi="Arial" w:cs="Arial"/>
-          <w:bCs/>
-        </w:rPr>
-        <w:t>smallClaimsCreditHire</w:t>
-      </w:r>
-      <w:r>
-        <w:rPr>
-          <w:rFonts w:ascii="Arial" w:eastAsia="Arial" w:hAnsi="Arial" w:cs="Arial"/>
-          <w:bCs/>
-        </w:rPr>
-        <w:t>.date</w:t>
-      </w:r>
-      <w:r>
-        <w:rPr>
-          <w:rFonts w:ascii="Arial" w:eastAsia="Arial" w:hAnsi="Arial" w:cs="Arial"/>
-          <w:bCs/>
-        </w:rPr>
-        <w:t>4, ‘dd MMMM yyyy’, ‘yyyy-MM-dd’</w:t>
+        <w:t>-MM-dd’</w:t>
       </w:r>
       <w:r>
         <w:rPr>
@@ -3577,12 +4729,21 @@
         </w:rPr>
         <w:t>_{</w:t>
       </w:r>
-      <w:r>
-        <w:rPr>
-          <w:rFonts w:ascii="Arial" w:hAnsi="Arial" w:cs="Arial"/>
-          <w:lang w:val="en-US"/>
-        </w:rPr>
-        <w:t>hasRoadTrafficAccident=true</w:t>
+      <w:proofErr w:type="spellStart"/>
+      <w:r>
+        <w:rPr>
+          <w:rFonts w:ascii="Arial" w:hAnsi="Arial" w:cs="Arial"/>
+          <w:lang w:val="en-US"/>
+        </w:rPr>
+        <w:t>hasRoadTrafficAccident</w:t>
+      </w:r>
+      <w:proofErr w:type="spellEnd"/>
+      <w:r>
+        <w:rPr>
+          <w:rFonts w:ascii="Arial" w:hAnsi="Arial" w:cs="Arial"/>
+          <w:lang w:val="en-US"/>
+        </w:rPr>
+        <w:t>=true</w:t>
       </w:r>
       <w:r>
         <w:rPr>
@@ -3606,14 +4767,6 @@
         </w:rPr>
         <w:t>Road traffic accident</w:t>
       </w:r>
-    </w:p>
-    <w:p>
-      <w:pPr>
-        <w:pStyle w:val="ListParagraph"/>
-        <w:rPr>
-          <w:rFonts w:ascii="Arial" w:hAnsi="Arial" w:cs="Arial"/>
-        </w:rPr>
-      </w:pPr>
     </w:p>
     <w:p>
       <w:pPr>
@@ -3633,6 +4786,7 @@
         </w:rPr>
         <w:t>&lt;&lt;</w:t>
       </w:r>
+      <w:proofErr w:type="spellStart"/>
       <w:r>
         <w:rPr>
           <w:rFonts w:ascii="Arial" w:hAnsi="Arial" w:cs="Arial"/>
@@ -3640,6 +4794,7 @@
         </w:rPr>
         <w:t>smallClaimsRoadTrafficAccident.input</w:t>
       </w:r>
+      <w:proofErr w:type="spellEnd"/>
       <w:r>
         <w:rPr>
           <w:rFonts w:ascii="Arial" w:hAnsi="Arial" w:cs="Arial"/>
@@ -3678,17 +4833,32 @@
           <w:rFonts w:ascii="Arial" w:hAnsi="Arial" w:cs="Arial"/>
         </w:rPr>
       </w:pPr>
+    </w:p>
+    <w:p>
+      <w:pPr>
+        <w:rPr>
+          <w:rFonts w:ascii="Arial" w:hAnsi="Arial" w:cs="Arial"/>
+        </w:rPr>
+      </w:pPr>
       <w:r>
         <w:rPr>
           <w:rFonts w:ascii="Arial" w:hAnsi="Arial" w:cs="Arial"/>
         </w:rPr>
         <w:t>&lt;&lt;cs_{</w:t>
       </w:r>
-      <w:r>
-        <w:rPr>
-          <w:rFonts w:ascii="Arial" w:hAnsi="Arial" w:cs="Arial"/>
-        </w:rPr>
-        <w:t>hasNewDirections=true</w:t>
+      <w:proofErr w:type="spellStart"/>
+      <w:r>
+        <w:rPr>
+          <w:rFonts w:ascii="Arial" w:hAnsi="Arial" w:cs="Arial"/>
+        </w:rPr>
+        <w:t>hasNewDirections</w:t>
+      </w:r>
+      <w:proofErr w:type="spellEnd"/>
+      <w:r>
+        <w:rPr>
+          <w:rFonts w:ascii="Arial" w:hAnsi="Arial" w:cs="Arial"/>
+        </w:rPr>
+        <w:t>=true</w:t>
       </w:r>
       <w:r>
         <w:rPr>
@@ -3745,7 +4915,23 @@
           <w:rFonts w:ascii="Arial" w:hAnsi="Arial" w:cs="Arial"/>
           <w:bCs/>
         </w:rPr>
-        <w:t>&lt;&lt;rs_smallClaimsAddNewDirections&gt;&gt;</w:t>
+        <w:t>&lt;&lt;</w:t>
+      </w:r>
+      <w:proofErr w:type="spellStart"/>
+      <w:r>
+        <w:rPr>
+          <w:rFonts w:ascii="Arial" w:hAnsi="Arial" w:cs="Arial"/>
+          <w:bCs/>
+        </w:rPr>
+        <w:t>rs_smallClaimsAddNewDirections</w:t>
+      </w:r>
+      <w:proofErr w:type="spellEnd"/>
+      <w:r>
+        <w:rPr>
+          <w:rFonts w:ascii="Arial" w:hAnsi="Arial" w:cs="Arial"/>
+          <w:bCs/>
+        </w:rPr>
+        <w:t>&gt;&gt;</w:t>
       </w:r>
     </w:p>
     <w:p>
@@ -3767,6 +4953,8 @@
         </w:rPr>
         <w:t>&lt;&lt;</w:t>
       </w:r>
+      <w:proofErr w:type="spellStart"/>
+      <w:proofErr w:type="gramStart"/>
       <w:r>
         <w:rPr>
           <w:rFonts w:ascii="Arial" w:hAnsi="Arial" w:cs="Arial"/>
@@ -3779,22 +4967,47 @@
           <w:rFonts w:ascii="Arial" w:hAnsi="Arial" w:cs="Arial"/>
           <w:bCs/>
         </w:rPr>
-        <w:t>directionComment&gt;&gt;</w:t>
-      </w:r>
-    </w:p>
-    <w:p>
-      <w:pPr>
-        <w:rPr>
-          <w:rFonts w:ascii="Arial" w:hAnsi="Arial" w:cs="Arial"/>
-          <w:bCs/>
-        </w:rPr>
-      </w:pPr>
-      <w:r>
-        <w:rPr>
-          <w:rFonts w:ascii="Arial" w:hAnsi="Arial" w:cs="Arial"/>
-          <w:bCs/>
-        </w:rPr>
-        <w:t>&lt;&lt;es_smallClaimsAddNewDirections&gt;&gt;</w:t>
+        <w:t>directionComment</w:t>
+      </w:r>
+      <w:proofErr w:type="spellEnd"/>
+      <w:proofErr w:type="gramEnd"/>
+      <w:r>
+        <w:rPr>
+          <w:rFonts w:ascii="Arial" w:hAnsi="Arial" w:cs="Arial"/>
+          <w:bCs/>
+        </w:rPr>
+        <w:t>&gt;&gt;</w:t>
+      </w:r>
+    </w:p>
+    <w:p>
+      <w:pPr>
+        <w:rPr>
+          <w:rFonts w:ascii="Arial" w:hAnsi="Arial" w:cs="Arial"/>
+          <w:bCs/>
+        </w:rPr>
+      </w:pPr>
+      <w:r>
+        <w:rPr>
+          <w:rFonts w:ascii="Arial" w:hAnsi="Arial" w:cs="Arial"/>
+          <w:bCs/>
+        </w:rPr>
+        <w:t>&lt;&lt;</w:t>
+      </w:r>
+      <w:proofErr w:type="spellStart"/>
+      <w:r>
+        <w:rPr>
+          <w:rFonts w:ascii="Arial" w:hAnsi="Arial" w:cs="Arial"/>
+          <w:bCs/>
+        </w:rPr>
+        <w:t>es_smallClaimsAddNewDirections</w:t>
+      </w:r>
+      <w:proofErr w:type="spellEnd"/>
+      <w:r>
+        <w:rPr>
+          <w:rFonts w:ascii="Arial" w:hAnsi="Arial" w:cs="Arial"/>
+          <w:bCs/>
+        </w:rPr>
+        <w:t>&gt;&gt;</w:t>
       </w:r>
     </w:p>
     <w:p>
@@ -3816,6 +5029,14 @@
       <w:pPr>
         <w:rPr>
           <w:rFonts w:ascii="Arial" w:hAnsi="Arial" w:cs="Arial"/>
+          <w:bCs/>
+        </w:rPr>
+      </w:pPr>
+    </w:p>
+    <w:p>
+      <w:pPr>
+        <w:rPr>
+          <w:rFonts w:ascii="Arial" w:hAnsi="Arial" w:cs="Arial"/>
           <w:lang w:val="en-US"/>
         </w:rPr>
       </w:pPr>
@@ -3837,6 +5058,7 @@
         </w:rPr>
         <w:t>_{</w:t>
       </w:r>
+      <w:proofErr w:type="spellStart"/>
       <w:r>
         <w:rPr>
           <w:rFonts w:ascii="Arial" w:hAnsi="Arial" w:cs="Arial"/>
@@ -3844,6 +5066,7 @@
         </w:rPr>
         <w:t>smallClaimsWelshLanguageToggle</w:t>
       </w:r>
+      <w:proofErr w:type="spellEnd"/>
       <w:r>
         <w:rPr>
           <w:rFonts w:ascii="Arial" w:hAnsi="Arial" w:cs="Arial"/>
@@ -3892,6 +5115,7 @@
         </w:rPr>
         <w:t>&lt;&lt;</w:t>
       </w:r>
+      <w:proofErr w:type="spellStart"/>
       <w:r>
         <w:rPr>
           <w:rFonts w:ascii="Arial" w:hAnsi="Arial" w:cs="Arial"/>
@@ -3899,6 +5123,7 @@
         </w:rPr>
         <w:t>welshLanguageDescription</w:t>
       </w:r>
+      <w:proofErr w:type="spellEnd"/>
       <w:r>
         <w:rPr>
           <w:rFonts w:ascii="Arial" w:hAnsi="Arial" w:cs="Arial"/>
@@ -3930,6 +5155,13 @@
         </w:rPr>
         <w:t>&gt;&gt;</w:t>
       </w:r>
+    </w:p>
+    <w:p>
+      <w:pPr>
+        <w:rPr>
+          <w:rFonts w:ascii="Arial" w:hAnsi="Arial" w:cs="Arial"/>
+        </w:rPr>
+      </w:pPr>
     </w:p>
     <w:p>
       <w:pPr>
@@ -3964,6 +5196,7 @@
         </w:rPr>
         <w:t>&lt;&lt;</w:t>
       </w:r>
+      <w:proofErr w:type="spellStart"/>
       <w:r>
         <w:rPr>
           <w:rFonts w:ascii="Arial" w:hAnsi="Arial" w:cs="Arial"/>
@@ -3971,6 +5204,7 @@
         </w:rPr>
         <w:t>smallClaimsNotes.input</w:t>
       </w:r>
+      <w:proofErr w:type="spellEnd"/>
       <w:r>
         <w:rPr>
           <w:rFonts w:ascii="Arial" w:hAnsi="Arial" w:cs="Arial"/>
@@ -5886,10 +7120,11 @@
   <w:abstractNum w:abstractNumId="19" w15:restartNumberingAfterBreak="0">
     <w:nsid w:val="675A3587"/>
     <w:multiLevelType w:val="hybridMultilevel"/>
-    <w:tmpl w:val="739CC764"/>
-    <w:lvl w:ilvl="0" w:tplc="14C2B090">
+    <w:tmpl w:val="DA2ECFF8"/>
+    <w:lvl w:ilvl="0" w:tplc="E250A67C">
       <w:start w:val="1"/>
       <w:numFmt w:val="decimal"/>
+      <w:suff w:val="space"/>
       <w:lvlText w:val="%1."/>
       <w:lvlJc w:val="left"/>
       <w:pPr>
@@ -7273,6 +8508,40 @@
 </file>
 
 <file path=customXml/item1.xml><?xml version="1.0" encoding="utf-8"?>
+<?mso-contentType ?>
+<FormTemplates xmlns="http://schemas.microsoft.com/sharepoint/v3/contenttype/forms">
+  <Display>DocumentLibraryForm</Display>
+  <Edit>DocumentLibraryForm</Edit>
+  <New>DocumentLibraryForm</New>
+</FormTemplates>
+</file>
+
+<file path=customXml/item2.xml><?xml version="1.0" encoding="utf-8"?>
+<p:properties xmlns:p="http://schemas.microsoft.com/office/2006/metadata/properties" xmlns:xsi="http://www.w3.org/2001/XMLSchema-instance" xmlns:pc="http://schemas.microsoft.com/office/infopath/2007/PartnerControls">
+  <documentManagement>
+    <Stage xmlns="f336f4fe-8719-4ea2-b5d6-29b3a580aeb4">In Approval</Stage>
+    <Next_x0020_Stage xmlns="f336f4fe-8719-4ea2-b5d6-29b3a580aeb4">ApproveOrReject</Next_x0020_Stage>
+    <Admin_x0020_Action xmlns="f336f4fe-8719-4ea2-b5d6-29b3a580aeb4" xsi:nil="true"/>
+    <Template_x0020_Category xmlns="f336f4fe-8719-4ea2-b5d6-29b3a580aeb4">Standard Direction - STD</Template_x0020_Category>
+    <Action xmlns="f336f4fe-8719-4ea2-b5d6-29b3a580aeb4" xsi:nil="true"/>
+    <Purpose1 xmlns="f336f4fe-8719-4ea2-b5d6-29b3a580aeb4">SDO</Purpose1>
+    <Template_x0020_Language xmlns="f336f4fe-8719-4ea2-b5d6-29b3a580aeb4">English - ENG</Template_x0020_Language>
+    <Rename xmlns="f336f4fe-8719-4ea2-b5d6-29b3a580aeb4">true</Rename>
+    <Tornado_x0020_Filename xmlns="f336f4fe-8719-4ea2-b5d6-29b3a580aeb4" xsi:nil="true"/>
+    <Approval_x0020_Request_x0020_Comment xmlns="f336f4fe-8719-4ea2-b5d6-29b3a580aeb4">Requesting approval for CIV-10335</Approval_x0020_Request_x0020_Comment>
+    <Publication_x0020_Date xmlns="f336f4fe-8719-4ea2-b5d6-29b3a580aeb4">2023-01-23T00:00:00+00:00</Publication_x0020_Date>
+    <SharedWithUsers xmlns="f336f4fe-8719-4ea2-b5d6-29b3a580aeb4">
+      <UserInfo>
+        <DisplayName>Robert Allright</DisplayName>
+        <AccountId>23</AccountId>
+        <AccountType/>
+      </UserInfo>
+    </SharedWithUsers>
+  </documentManagement>
+</p:properties>
+</file>
+
+<file path=customXml/item3.xml><?xml version="1.0" encoding="utf-8"?>
 <ct:contentTypeSchema xmlns:ct="http://schemas.microsoft.com/office/2006/metadata/contentType" xmlns:ma="http://schemas.microsoft.com/office/2006/metadata/properties/metaAttributes" ct:_="" ma:_="" ma:contentTypeName="_CtTemplate" ma:contentTypeID="0x01010064A5FDCCFB03F540B94405305D7DE14F00A4F8B82F7CEF57469A8FE5CEAB7A0EE0" ma:contentTypeVersion="55" ma:contentTypeDescription="Part of Template Management with Site Columns representing custom attributes." ma:contentTypeScope="" ma:versionID="e48abcd8da7fe05ec90dabdfbb8c2749">
   <xsd:schema xmlns:xsd="http://www.w3.org/2001/XMLSchema" xmlns:xs="http://www.w3.org/2001/XMLSchema" xmlns:p="http://schemas.microsoft.com/office/2006/metadata/properties" xmlns:ns2="f336f4fe-8719-4ea2-b5d6-29b3a580aeb4" xmlns:ns3="b57b892a-dd61-4bba-b372-a8d93da2c7e6" targetNamespace="http://schemas.microsoft.com/office/2006/metadata/properties" ma:root="true" ma:fieldsID="4c733adc908683170864ffc34cec60fa" ns2:_="" ns3:_="">
     <xsd:import namespace="f336f4fe-8719-4ea2-b5d6-29b3a580aeb4"/>
@@ -7594,41 +8863,25 @@
 </ct:contentTypeSchema>
 </file>
 
-<file path=customXml/item2.xml><?xml version="1.0" encoding="utf-8"?>
-<p:properties xmlns:p="http://schemas.microsoft.com/office/2006/metadata/properties" xmlns:xsi="http://www.w3.org/2001/XMLSchema-instance" xmlns:pc="http://schemas.microsoft.com/office/infopath/2007/PartnerControls">
-  <documentManagement>
-    <Stage xmlns="f336f4fe-8719-4ea2-b5d6-29b3a580aeb4">In Approval</Stage>
-    <Next_x0020_Stage xmlns="f336f4fe-8719-4ea2-b5d6-29b3a580aeb4">ApproveOrReject</Next_x0020_Stage>
-    <Admin_x0020_Action xmlns="f336f4fe-8719-4ea2-b5d6-29b3a580aeb4" xsi:nil="true"/>
-    <Template_x0020_Category xmlns="f336f4fe-8719-4ea2-b5d6-29b3a580aeb4">Standard Direction - STD</Template_x0020_Category>
-    <Action xmlns="f336f4fe-8719-4ea2-b5d6-29b3a580aeb4" xsi:nil="true"/>
-    <Purpose1 xmlns="f336f4fe-8719-4ea2-b5d6-29b3a580aeb4">SDO</Purpose1>
-    <Template_x0020_Language xmlns="f336f4fe-8719-4ea2-b5d6-29b3a580aeb4">English - ENG</Template_x0020_Language>
-    <Rename xmlns="f336f4fe-8719-4ea2-b5d6-29b3a580aeb4">true</Rename>
-    <Tornado_x0020_Filename xmlns="f336f4fe-8719-4ea2-b5d6-29b3a580aeb4" xsi:nil="true"/>
-    <Approval_x0020_Request_x0020_Comment xmlns="f336f4fe-8719-4ea2-b5d6-29b3a580aeb4">Requesting approval for CIV-10335</Approval_x0020_Request_x0020_Comment>
-    <Publication_x0020_Date xmlns="f336f4fe-8719-4ea2-b5d6-29b3a580aeb4">2023-01-23T00:00:00+00:00</Publication_x0020_Date>
-    <SharedWithUsers xmlns="f336f4fe-8719-4ea2-b5d6-29b3a580aeb4">
-      <UserInfo>
-        <DisplayName>Robert Allright</DisplayName>
-        <AccountId>23</AccountId>
-        <AccountType/>
-      </UserInfo>
-    </SharedWithUsers>
-  </documentManagement>
-</p:properties>
+<file path=customXml/itemProps1.xml><?xml version="1.0" encoding="utf-8"?>
+<ds:datastoreItem xmlns:ds="http://schemas.openxmlformats.org/officeDocument/2006/customXml" ds:itemID="{B583B4CC-35D2-469F-8442-D174E33954A3}">
+  <ds:schemaRefs>
+    <ds:schemaRef ds:uri="http://schemas.microsoft.com/sharepoint/v3/contenttype/forms"/>
+  </ds:schemaRefs>
+</ds:datastoreItem>
 </file>
 
-<file path=customXml/item3.xml><?xml version="1.0" encoding="utf-8"?>
-<?mso-contentType ?>
-<FormTemplates xmlns="http://schemas.microsoft.com/sharepoint/v3/contenttype/forms">
-  <Display>DocumentLibraryForm</Display>
-  <Edit>DocumentLibraryForm</Edit>
-  <New>DocumentLibraryForm</New>
-</FormTemplates>
+<file path=customXml/itemProps2.xml><?xml version="1.0" encoding="utf-8"?>
+<ds:datastoreItem xmlns:ds="http://schemas.openxmlformats.org/officeDocument/2006/customXml" ds:itemID="{465BA454-9CB8-4FFC-A2E1-57E06FB538DD}">
+  <ds:schemaRefs>
+    <ds:schemaRef ds:uri="http://schemas.microsoft.com/office/2006/metadata/properties"/>
+    <ds:schemaRef ds:uri="http://schemas.microsoft.com/office/infopath/2007/PartnerControls"/>
+    <ds:schemaRef ds:uri="f336f4fe-8719-4ea2-b5d6-29b3a580aeb4"/>
+  </ds:schemaRefs>
+</ds:datastoreItem>
 </file>
 
-<file path=customXml/itemProps1.xml><?xml version="1.0" encoding="utf-8"?>
+<file path=customXml/itemProps3.xml><?xml version="1.0" encoding="utf-8"?>
 <ds:datastoreItem xmlns:ds="http://schemas.openxmlformats.org/officeDocument/2006/customXml" ds:itemID="{E1CB654C-2BA0-4A66-935D-E034A090D8A0}">
   <ds:schemaRefs>
     <ds:schemaRef ds:uri="http://schemas.microsoft.com/office/2006/metadata/contentType"/>
@@ -7647,24 +8900,6 @@
 </ds:datastoreItem>
 </file>
 
-<file path=customXml/itemProps2.xml><?xml version="1.0" encoding="utf-8"?>
-<ds:datastoreItem xmlns:ds="http://schemas.openxmlformats.org/officeDocument/2006/customXml" ds:itemID="{465BA454-9CB8-4FFC-A2E1-57E06FB538DD}">
-  <ds:schemaRefs>
-    <ds:schemaRef ds:uri="http://schemas.microsoft.com/office/2006/metadata/properties"/>
-    <ds:schemaRef ds:uri="http://schemas.microsoft.com/office/infopath/2007/PartnerControls"/>
-    <ds:schemaRef ds:uri="f336f4fe-8719-4ea2-b5d6-29b3a580aeb4"/>
-  </ds:schemaRefs>
-</ds:datastoreItem>
-</file>
-
-<file path=customXml/itemProps3.xml><?xml version="1.0" encoding="utf-8"?>
-<ds:datastoreItem xmlns:ds="http://schemas.openxmlformats.org/officeDocument/2006/customXml" ds:itemID="{B583B4CC-35D2-469F-8442-D174E33954A3}">
-  <ds:schemaRefs>
-    <ds:schemaRef ds:uri="http://schemas.microsoft.com/sharepoint/v3/contenttype/forms"/>
-  </ds:schemaRefs>
-</ds:datastoreItem>
-</file>
-
 <file path=docMetadata/LabelInfo.xml><?xml version="1.0" encoding="utf-8"?>
 <clbl:labelList xmlns:clbl="http://schemas.microsoft.com/office/2020/mipLabelMetadata">
   <clbl:label id="{fa22dce2-39a9-4bf4-a557-7a50b593b56a}" enabled="1" method="Privileged" siteId="{3e0088dc-0629-4ae6-aa8c-813e7a296f50}" contentBits="0" removed="0"/>

</xml_diff>

<commit_message>
CIV-13068 optional witness section (#4575)
* CIV-13068 First commit

* CIV-13068 Add defaults

* CIV-13068 Add Fast Track new section

* CIV-13068 Add Fast Track new section

* CIV-13068 Add unit tests

* CIV-13068 Remove unused import

* CIV-13068 Update templates

* CIV-13068 delete temporal files

* CIV-13068 delete temporal files

* CIV-13068 Update templates

* CIV-13068 Update templates

* CIV-13068 Fix sonar issues

* CIV-13068 Update templates to the actual format

* CIV-13068 Update template spacing

* CIV-13068 SdoGeneratorService fix

* CIV-13068 Handler refactor

---------

Co-authored-by: hmcts-version1-ignacio <ignacio.mendizabal@version1.com>
Co-authored-by: hmcts-version1-ignacio <107860328+hmcts-version1-ignacio@users.noreply.github.com>
</commit_message>
<xml_diff>
--- a/docker/docmosis/templates/CV-UNS-STD-ENG-01388.docx
+++ b/docker/docmosis/templates/CV-UNS-STD-ENG-01388.docx
@@ -14,13 +14,48 @@
         <w:t xml:space="preserve">ORDER      </w:t>
       </w:r>
       <w:r>
-        <w:t xml:space="preserve">&lt;&lt;{dateFormat($nowUTC </w:t>
+        <w:t>&lt;</w:t>
+      </w:r>
+      <w:proofErr w:type="gramStart"/>
+      <w:r>
+        <w:t>&lt;{</w:t>
+      </w:r>
+      <w:proofErr w:type="spellStart"/>
+      <w:proofErr w:type="gramEnd"/>
+      <w:r>
+        <w:t>dateFormat</w:t>
+      </w:r>
+      <w:proofErr w:type="spellEnd"/>
+      <w:r>
+        <w:t>($</w:t>
+      </w:r>
+      <w:proofErr w:type="spellStart"/>
+      <w:r>
+        <w:t>nowUTC</w:t>
+      </w:r>
+      <w:proofErr w:type="spellEnd"/>
+      <w:r>
+        <w:t xml:space="preserve"> </w:t>
       </w:r>
       <w:r>
         <w:rPr>
           <w:rFonts w:eastAsia="Times New Roman"/>
         </w:rPr>
-        <w:t xml:space="preserve">,‘d MMMM yyyy’)} </w:t>
+        <w:t xml:space="preserve">,‘d MMMM </w:t>
+      </w:r>
+      <w:proofErr w:type="spellStart"/>
+      <w:r>
+        <w:rPr>
+          <w:rFonts w:eastAsia="Times New Roman"/>
+        </w:rPr>
+        <w:t>yyyy</w:t>
+      </w:r>
+      <w:proofErr w:type="spellEnd"/>
+      <w:r>
+        <w:rPr>
+          <w:rFonts w:eastAsia="Times New Roman"/>
+        </w:rPr>
+        <w:t xml:space="preserve">’)} </w:t>
       </w:r>
       <w:r>
         <w:t>&gt;&gt;</w:t>
@@ -140,12 +175,10 @@
           <w:sz w:val="28"/>
           <w:szCs w:val="28"/>
         </w:rPr>
-        <w:t>&lt;&lt;judgeName&gt;&gt;</w:t>
-      </w:r>
-    </w:p>
-    <w:p>
-      <w:pPr>
-        <w:jc w:val="center"/>
+        <w:t>&lt;&lt;</w:t>
+      </w:r>
+      <w:proofErr w:type="spellStart"/>
+      <w:r>
         <w:rPr>
           <w:rFonts w:ascii="Arial" w:hAnsi="Arial" w:cs="Arial"/>
           <w:b/>
@@ -153,6 +186,30 @@
           <w:sz w:val="28"/>
           <w:szCs w:val="28"/>
         </w:rPr>
+        <w:t>judgeName</w:t>
+      </w:r>
+      <w:proofErr w:type="spellEnd"/>
+      <w:r>
+        <w:rPr>
+          <w:rFonts w:ascii="Arial" w:hAnsi="Arial" w:cs="Arial"/>
+          <w:b/>
+          <w:color w:val="000000" w:themeColor="text1"/>
+          <w:sz w:val="28"/>
+          <w:szCs w:val="28"/>
+        </w:rPr>
+        <w:t>&gt;&gt;</w:t>
+      </w:r>
+    </w:p>
+    <w:p>
+      <w:pPr>
+        <w:jc w:val="center"/>
+        <w:rPr>
+          <w:rFonts w:ascii="Arial" w:hAnsi="Arial" w:cs="Arial"/>
+          <w:b/>
+          <w:color w:val="000000" w:themeColor="text1"/>
+          <w:sz w:val="28"/>
+          <w:szCs w:val="28"/>
+        </w:rPr>
       </w:pPr>
       <w:r>
         <w:rPr>
@@ -172,11 +229,19 @@
         </w:rPr>
         <w:t xml:space="preserve"> </w:t>
       </w:r>
+      <w:proofErr w:type="spellStart"/>
       <w:r>
         <w:rPr>
           <w:rFonts w:ascii="Tahoma" w:hAnsi="Tahoma" w:cs="Tahoma"/>
         </w:rPr>
-        <w:t>caseNumber&gt;&gt;</w:t>
+        <w:t>caseNumber</w:t>
+      </w:r>
+      <w:proofErr w:type="spellEnd"/>
+      <w:r>
+        <w:rPr>
+          <w:rFonts w:ascii="Tahoma" w:hAnsi="Tahoma" w:cs="Tahoma"/>
+        </w:rPr>
+        <w:t>&gt;&gt;</w:t>
       </w:r>
     </w:p>
     <w:p>
@@ -370,7 +435,7 @@
               </wp:inline>
             </w:drawing>
           </mc:Choice>
-          <mc:Fallback xmlns:w16du="http://schemas.microsoft.com/office/word/2023/wordml/word16du" xmlns:a="http://schemas.openxmlformats.org/drawingml/2006/main" xmlns:pic="http://schemas.openxmlformats.org/drawingml/2006/picture">
+          <mc:Fallback xmlns:pic="http://schemas.openxmlformats.org/drawingml/2006/picture" xmlns:a="http://schemas.openxmlformats.org/drawingml/2006/main" xmlns:w16du="http://schemas.microsoft.com/office/word/2023/wordml/word16du">
             <w:pict w14:anchorId="02525EF3">
               <v:group id="Group 2791" style="width:467.95pt;height:68.75pt;mso-position-horizontal-relative:char;mso-position-vertical-relative:line" coordsize="59429,8731" o:spid="_x0000_s1026" w14:anchorId="6D56B9AB" o:gfxdata="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">
                 <v:shapetype id="_x0000_t75" coordsize="21600,21600" filled="f" stroked="f" o:spt="75" o:preferrelative="t" path="m@4@5l@4@11@9@11@9@5xe">
@@ -998,7 +1063,7 @@
               </wp:inline>
             </w:drawing>
           </mc:Choice>
-          <mc:Fallback xmlns:w16du="http://schemas.microsoft.com/office/word/2023/wordml/word16du" xmlns:a="http://schemas.openxmlformats.org/drawingml/2006/main" xmlns:pic="http://schemas.openxmlformats.org/drawingml/2006/picture">
+          <mc:Fallback xmlns:pic="http://schemas.openxmlformats.org/drawingml/2006/picture" xmlns:a="http://schemas.openxmlformats.org/drawingml/2006/main" xmlns:w16du="http://schemas.microsoft.com/office/word/2023/wordml/word16du">
             <w:pict w14:anchorId="47815A15">
               <v:group id="Group 2792" style="width:467.95pt;height:.75pt;mso-position-horizontal-relative:char;mso-position-vertical-relative:line" coordsize="59429,95" o:spid="_x0000_s1026" w14:anchorId="0BA703C9" o:gfxdata="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">
                 <v:shape id="Shape 91" style="position:absolute;width:59429;height:0;visibility:visible;mso-wrap-style:square;v-text-anchor:top" coordsize="5942965,0" o:spid="_x0000_s1027" filled="f" path="m5942965,l,e" o:gfxdata="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">
@@ -1043,8 +1108,9 @@
           <w:szCs w:val="20"/>
           <w:lang w:val="en-US"/>
         </w:rPr>
-        <w:t> You must comply with the terms imposed upon you by this order otherwise your claim or the defence of it is liable to be struck out or some other sanction imposed. If you cannot comply, you are expected to make</w:t>
-      </w:r>
+        <w:t xml:space="preserve"> You must comply with the terms imposed upon you by this order otherwise your claim or the </w:t>
+      </w:r>
+      <w:proofErr w:type="spellStart"/>
       <w:r>
         <w:rPr>
           <w:rFonts w:ascii="Arial" w:hAnsi="Arial" w:cs="Arial"/>
@@ -1053,8 +1119,9 @@
           <w:szCs w:val="20"/>
           <w:lang w:val="en-US"/>
         </w:rPr>
-        <w:t xml:space="preserve"> a</w:t>
-      </w:r>
+        <w:t>defence</w:t>
+      </w:r>
+      <w:proofErr w:type="spellEnd"/>
       <w:r>
         <w:rPr>
           <w:rFonts w:ascii="Arial" w:hAnsi="Arial" w:cs="Arial"/>
@@ -1063,11 +1130,9 @@
           <w:szCs w:val="20"/>
           <w:lang w:val="en-US"/>
         </w:rPr>
-        <w:t xml:space="preserve"> formal application to the court before any deadline imposed upon you expires.</w:t>
-      </w:r>
-    </w:p>
-    <w:p>
-      <w:pPr>
+        <w:t xml:space="preserve"> of it is liable to be struck out or some other sanction imposed. If you cannot comply, you are expected to make</w:t>
+      </w:r>
+      <w:r>
         <w:rPr>
           <w:rFonts w:ascii="Arial" w:hAnsi="Arial" w:cs="Arial"/>
           <w:bCs/>
@@ -1075,7 +1140,8 @@
           <w:szCs w:val="20"/>
           <w:lang w:val="en-US"/>
         </w:rPr>
-      </w:pPr>
+        <w:t xml:space="preserve"> a</w:t>
+      </w:r>
       <w:r>
         <w:rPr>
           <w:rFonts w:ascii="Arial" w:hAnsi="Arial" w:cs="Arial"/>
@@ -1084,9 +1150,11 @@
           <w:szCs w:val="20"/>
           <w:lang w:val="en-US"/>
         </w:rPr>
-        <w:t>You are encouraged to try to settle the case with the other side.  You may also contact the Small Claims Mediation Service to arrange a mediation appointment. The service is free and can be contacted on (01604) 795511.</w:t>
-      </w:r>
-      <w:r>
+        <w:t xml:space="preserve"> formal application to the court before any deadline imposed upon you expires.</w:t>
+      </w:r>
+    </w:p>
+    <w:p>
+      <w:pPr>
         <w:rPr>
           <w:rFonts w:ascii="Arial" w:hAnsi="Arial" w:cs="Arial"/>
           <w:bCs/>
@@ -1094,6 +1162,25 @@
           <w:szCs w:val="20"/>
           <w:lang w:val="en-US"/>
         </w:rPr>
+      </w:pPr>
+      <w:r>
+        <w:rPr>
+          <w:rFonts w:ascii="Arial" w:hAnsi="Arial" w:cs="Arial"/>
+          <w:bCs/>
+          <w:snapToGrid w:val="0"/>
+          <w:szCs w:val="20"/>
+          <w:lang w:val="en-US"/>
+        </w:rPr>
+        <w:t>You are encouraged to try to settle the case with the other side.  You may also contact the Small Claims Mediation Service to arrange a mediation appointment. The service is free and can be contacted on (01604) 795511.</w:t>
+      </w:r>
+      <w:r>
+        <w:rPr>
+          <w:rFonts w:ascii="Arial" w:hAnsi="Arial" w:cs="Arial"/>
+          <w:bCs/>
+          <w:snapToGrid w:val="0"/>
+          <w:szCs w:val="20"/>
+          <w:lang w:val="en-US"/>
+        </w:rPr>
         <w:br/>
       </w:r>
     </w:p>
@@ -1111,6 +1198,7 @@
         </w:rPr>
         <w:t>&lt;&lt;</w:t>
       </w:r>
+      <w:proofErr w:type="spellStart"/>
       <w:r>
         <w:rPr>
           <w:rFonts w:ascii="Arial" w:hAnsi="Arial" w:cs="Arial"/>
@@ -1118,6 +1206,7 @@
         </w:rPr>
         <w:t>smallClaimsJudgesRecital.input</w:t>
       </w:r>
+      <w:proofErr w:type="spellEnd"/>
       <w:r>
         <w:rPr>
           <w:rFonts w:ascii="Arial" w:hAnsi="Arial" w:cs="Arial"/>
@@ -1296,12 +1385,22 @@
         </w:rPr>
         <w:t>_{</w:t>
       </w:r>
-      <w:r>
-        <w:rPr>
-          <w:rFonts w:ascii="Arial" w:hAnsi="Arial" w:cs="Arial"/>
-          <w:lang w:val="en-US"/>
-        </w:rPr>
-        <w:t>drawDirectionsOrderRequired=</w:t>
+      <w:proofErr w:type="spellStart"/>
+      <w:r>
+        <w:rPr>
+          <w:rFonts w:ascii="Arial" w:hAnsi="Arial" w:cs="Arial"/>
+          <w:lang w:val="en-US"/>
+        </w:rPr>
+        <w:t>drawDirectionsOrderRequired</w:t>
+      </w:r>
+      <w:proofErr w:type="spellEnd"/>
+      <w:proofErr w:type="gramStart"/>
+      <w:r>
+        <w:rPr>
+          <w:rFonts w:ascii="Arial" w:hAnsi="Arial" w:cs="Arial"/>
+          <w:lang w:val="en-US"/>
+        </w:rPr>
+        <w:t>=</w:t>
       </w:r>
       <w:r>
         <w:rPr>
@@ -1311,6 +1410,7 @@
         </w:rPr>
         <w:t>‘</w:t>
       </w:r>
+      <w:proofErr w:type="gramEnd"/>
       <w:r>
         <w:rPr>
           <w:rFonts w:ascii="Arial" w:hAnsi="Arial" w:cs="Arial"/>
@@ -1403,14 +1503,32 @@
           <w:rFonts w:ascii="Arial" w:hAnsi="Arial" w:cs="Arial"/>
           <w:bCs/>
         </w:rPr>
-        <w:t>&lt;&lt;cs_{</w:t>
-      </w:r>
-      <w:r>
-        <w:rPr>
-          <w:rFonts w:ascii="Arial" w:hAnsi="Arial" w:cs="Arial"/>
-          <w:lang w:val="en-US"/>
-        </w:rPr>
-        <w:t>drawDirectionsOrderRequired=</w:t>
+        <w:t>&lt;&lt;cs</w:t>
+      </w:r>
+      <w:proofErr w:type="gramStart"/>
+      <w:r>
+        <w:rPr>
+          <w:rFonts w:ascii="Arial" w:hAnsi="Arial" w:cs="Arial"/>
+          <w:bCs/>
+        </w:rPr>
+        <w:t>_{</w:t>
+      </w:r>
+      <w:proofErr w:type="spellStart"/>
+      <w:proofErr w:type="gramEnd"/>
+      <w:r>
+        <w:rPr>
+          <w:rFonts w:ascii="Arial" w:hAnsi="Arial" w:cs="Arial"/>
+          <w:lang w:val="en-US"/>
+        </w:rPr>
+        <w:t>drawDirectionsOrderRequired</w:t>
+      </w:r>
+      <w:proofErr w:type="spellEnd"/>
+      <w:r>
+        <w:rPr>
+          <w:rFonts w:ascii="Arial" w:hAnsi="Arial" w:cs="Arial"/>
+          <w:lang w:val="en-US"/>
+        </w:rPr>
+        <w:t>=</w:t>
       </w:r>
       <w:r>
         <w:rPr>
@@ -1443,12 +1561,21 @@
         </w:rPr>
         <w:t xml:space="preserve"> &amp;&amp; </w:t>
       </w:r>
-      <w:r>
-        <w:rPr>
-          <w:rFonts w:ascii="Arial" w:hAnsi="Arial" w:cs="Arial"/>
-          <w:lang w:val="en-US"/>
-        </w:rPr>
-        <w:t>drawDirectionsOrder.judgementSum!=</w:t>
+      <w:proofErr w:type="spellStart"/>
+      <w:r>
+        <w:rPr>
+          <w:rFonts w:ascii="Arial" w:hAnsi="Arial" w:cs="Arial"/>
+          <w:lang w:val="en-US"/>
+        </w:rPr>
+        <w:t>drawDirectionsOrder.judgementSum</w:t>
+      </w:r>
+      <w:proofErr w:type="spellEnd"/>
+      <w:r>
+        <w:rPr>
+          <w:rFonts w:ascii="Arial" w:hAnsi="Arial" w:cs="Arial"/>
+          <w:lang w:val="en-US"/>
+        </w:rPr>
+        <w:t>!=</w:t>
       </w:r>
       <w:r>
         <w:rPr>
@@ -1492,6 +1619,7 @@
         </w:rPr>
         <w:t>&lt;&lt;</w:t>
       </w:r>
+      <w:proofErr w:type="spellStart"/>
       <w:r>
         <w:rPr>
           <w:rFonts w:ascii="Arial" w:hAnsi="Arial" w:cs="Arial"/>
@@ -1499,6 +1627,7 @@
         </w:rPr>
         <w:t>drawDirectionsOrder.judgementSum</w:t>
       </w:r>
+      <w:proofErr w:type="spellEnd"/>
       <w:r>
         <w:rPr>
           <w:rFonts w:ascii="Arial" w:hAnsi="Arial" w:cs="Arial"/>
@@ -1568,6 +1697,7 @@
         </w:rPr>
         <w:t>&lt;&lt;cs_{</w:t>
       </w:r>
+      <w:proofErr w:type="spellStart"/>
       <w:r>
         <w:rPr>
           <w:rFonts w:ascii="Arial" w:hAnsi="Arial" w:cs="Arial"/>
@@ -1575,6 +1705,7 @@
         </w:rPr>
         <w:t>smallClaimsFlightDelayToggle</w:t>
       </w:r>
+      <w:proofErr w:type="spellEnd"/>
       <w:r>
         <w:rPr>
           <w:rFonts w:ascii="Arial" w:hAnsi="Arial" w:cs="Arial"/>
@@ -1622,7 +1753,23 @@
           <w:rFonts w:ascii="Arial" w:hAnsi="Arial" w:cs="Arial"/>
           <w:bCs/>
         </w:rPr>
-        <w:t>&lt;&lt;smallClaimsFlightDelay.relatedClaimsInput&gt;&gt;</w:t>
+        <w:t>&lt;&lt;</w:t>
+      </w:r>
+      <w:proofErr w:type="spellStart"/>
+      <w:r>
+        <w:rPr>
+          <w:rFonts w:ascii="Arial" w:hAnsi="Arial" w:cs="Arial"/>
+          <w:bCs/>
+        </w:rPr>
+        <w:t>smallClaimsFlightDelay.relatedClaimsInput</w:t>
+      </w:r>
+      <w:proofErr w:type="spellEnd"/>
+      <w:r>
+        <w:rPr>
+          <w:rFonts w:ascii="Arial" w:hAnsi="Arial" w:cs="Arial"/>
+          <w:bCs/>
+        </w:rPr>
+        <w:t>&gt;&gt;</w:t>
       </w:r>
     </w:p>
     <w:p>
@@ -1644,6 +1791,7 @@
         </w:rPr>
         <w:t>&lt;&lt;</w:t>
       </w:r>
+      <w:proofErr w:type="spellStart"/>
       <w:r>
         <w:rPr>
           <w:rFonts w:ascii="Arial" w:hAnsi="Arial" w:cs="Arial"/>
@@ -1665,6 +1813,7 @@
         </w:rPr>
         <w:t>legalDocumentsInput</w:t>
       </w:r>
+      <w:proofErr w:type="spellEnd"/>
       <w:r>
         <w:rPr>
           <w:rFonts w:ascii="Arial" w:hAnsi="Arial" w:cs="Arial"/>
@@ -1702,6 +1851,7 @@
         </w:rPr>
         <w:t>&lt;&lt;cs_{</w:t>
       </w:r>
+      <w:proofErr w:type="spellStart"/>
       <w:r>
         <w:rPr>
           <w:rFonts w:ascii="Arial" w:hAnsi="Arial" w:cs="Arial"/>
@@ -1709,6 +1859,7 @@
         </w:rPr>
         <w:t>smallClaimsHearingToggle</w:t>
       </w:r>
+      <w:proofErr w:type="spellEnd"/>
       <w:r>
         <w:rPr>
           <w:rFonts w:ascii="Arial" w:hAnsi="Arial" w:cs="Arial"/>
@@ -1757,63 +1908,131 @@
           <w:rFonts w:ascii="Arial" w:eastAsia="Times New Roman" w:hAnsi="Arial" w:cs="Arial"/>
           <w:lang w:eastAsia="en-GB"/>
         </w:rPr>
-        <w:t>This claim will be listed, on the first available date after &lt;&lt;</w:t>
-      </w:r>
-      <w:r>
-        <w:rPr>
-          <w:rFonts w:ascii="Arial" w:eastAsia="Arial" w:hAnsi="Arial" w:cs="Arial"/>
-          <w:bCs/>
-        </w:rPr>
-        <w:t>{dateFormat(</w:t>
-      </w:r>
+        <w:t>This claim will be listed, on the first available date after &lt;</w:t>
+      </w:r>
+      <w:proofErr w:type="gramStart"/>
       <w:r>
         <w:rPr>
           <w:rFonts w:ascii="Arial" w:eastAsia="Times New Roman" w:hAnsi="Arial" w:cs="Arial"/>
           <w:lang w:eastAsia="en-GB"/>
         </w:rPr>
-        <w:t>smallClaimsHearing</w:t>
+        <w:t>&lt;</w:t>
       </w:r>
       <w:r>
         <w:rPr>
           <w:rFonts w:ascii="Arial" w:eastAsia="Arial" w:hAnsi="Arial" w:cs="Arial"/>
           <w:bCs/>
         </w:rPr>
-        <w:t>.</w:t>
-      </w:r>
+        <w:t>{</w:t>
+      </w:r>
+      <w:proofErr w:type="spellStart"/>
+      <w:proofErr w:type="gramEnd"/>
+      <w:r>
+        <w:rPr>
+          <w:rFonts w:ascii="Arial" w:eastAsia="Arial" w:hAnsi="Arial" w:cs="Arial"/>
+          <w:bCs/>
+        </w:rPr>
+        <w:t>dateFormat</w:t>
+      </w:r>
+      <w:proofErr w:type="spellEnd"/>
+      <w:r>
+        <w:rPr>
+          <w:rFonts w:ascii="Arial" w:eastAsia="Arial" w:hAnsi="Arial" w:cs="Arial"/>
+          <w:bCs/>
+        </w:rPr>
+        <w:t>(</w:t>
+      </w:r>
+      <w:proofErr w:type="spellStart"/>
       <w:r>
         <w:rPr>
           <w:rFonts w:ascii="Arial" w:eastAsia="Times New Roman" w:hAnsi="Arial" w:cs="Arial"/>
           <w:lang w:eastAsia="en-GB"/>
         </w:rPr>
-        <w:t>dateFrom</w:t>
+        <w:t>smallClaimsHearing</w:t>
       </w:r>
       <w:r>
         <w:rPr>
           <w:rFonts w:ascii="Arial" w:eastAsia="Arial" w:hAnsi="Arial" w:cs="Arial"/>
           <w:bCs/>
         </w:rPr>
-        <w:t>, ‘dd MMMM yyyy’, ‘</w:t>
-      </w:r>
-      <w:r>
-        <w:rPr>
-          <w:rFonts w:ascii="Arial" w:eastAsia="Arial" w:hAnsi="Arial" w:cs="Arial"/>
-          <w:bCs/>
-        </w:rPr>
-        <w:t>yyyy-MM-dd’</w:t>
-      </w:r>
-      <w:r>
-        <w:rPr>
-          <w:rFonts w:ascii="Arial" w:eastAsia="Arial" w:hAnsi="Arial" w:cs="Arial"/>
-          <w:bCs/>
-        </w:rPr>
-        <w:t>)}</w:t>
+        <w:t>.</w:t>
       </w:r>
       <w:r>
         <w:rPr>
           <w:rFonts w:ascii="Arial" w:eastAsia="Times New Roman" w:hAnsi="Arial" w:cs="Arial"/>
           <w:lang w:eastAsia="en-GB"/>
         </w:rPr>
-        <w:t>&gt;&gt;. The time estimate is &lt;&lt;smallClaimsHearingTime&gt;&gt;</w:t>
+        <w:t>dateFrom</w:t>
+      </w:r>
+      <w:proofErr w:type="spellEnd"/>
+      <w:r>
+        <w:rPr>
+          <w:rFonts w:ascii="Arial" w:eastAsia="Arial" w:hAnsi="Arial" w:cs="Arial"/>
+          <w:bCs/>
+        </w:rPr>
+        <w:t xml:space="preserve">, ‘dd MMMM </w:t>
+      </w:r>
+      <w:proofErr w:type="spellStart"/>
+      <w:r>
+        <w:rPr>
+          <w:rFonts w:ascii="Arial" w:eastAsia="Arial" w:hAnsi="Arial" w:cs="Arial"/>
+          <w:bCs/>
+        </w:rPr>
+        <w:t>yyyy</w:t>
+      </w:r>
+      <w:proofErr w:type="spellEnd"/>
+      <w:r>
+        <w:rPr>
+          <w:rFonts w:ascii="Arial" w:eastAsia="Arial" w:hAnsi="Arial" w:cs="Arial"/>
+          <w:bCs/>
+        </w:rPr>
+        <w:t>’, ‘</w:t>
+      </w:r>
+      <w:proofErr w:type="spellStart"/>
+      <w:r>
+        <w:rPr>
+          <w:rFonts w:ascii="Arial" w:eastAsia="Arial" w:hAnsi="Arial" w:cs="Arial"/>
+          <w:bCs/>
+        </w:rPr>
+        <w:t>yyyy</w:t>
+      </w:r>
+      <w:proofErr w:type="spellEnd"/>
+      <w:r>
+        <w:rPr>
+          <w:rFonts w:ascii="Arial" w:eastAsia="Arial" w:hAnsi="Arial" w:cs="Arial"/>
+          <w:bCs/>
+        </w:rPr>
+        <w:t>-MM-dd’</w:t>
+      </w:r>
+      <w:r>
+        <w:rPr>
+          <w:rFonts w:ascii="Arial" w:eastAsia="Arial" w:hAnsi="Arial" w:cs="Arial"/>
+          <w:bCs/>
+        </w:rPr>
+        <w:t>)}</w:t>
+      </w:r>
+      <w:r>
+        <w:rPr>
+          <w:rFonts w:ascii="Arial" w:eastAsia="Times New Roman" w:hAnsi="Arial" w:cs="Arial"/>
+          <w:lang w:eastAsia="en-GB"/>
+        </w:rPr>
+        <w:t>&gt;&gt;. The time estimate is &lt;&lt;</w:t>
+      </w:r>
+      <w:proofErr w:type="spellStart"/>
+      <w:r>
+        <w:rPr>
+          <w:rFonts w:ascii="Arial" w:eastAsia="Times New Roman" w:hAnsi="Arial" w:cs="Arial"/>
+          <w:lang w:eastAsia="en-GB"/>
+        </w:rPr>
+        <w:t>smallClaimsHearingTime</w:t>
+      </w:r>
+      <w:proofErr w:type="spellEnd"/>
+      <w:r>
+        <w:rPr>
+          <w:rFonts w:ascii="Arial" w:eastAsia="Times New Roman" w:hAnsi="Arial" w:cs="Arial"/>
+          <w:lang w:eastAsia="en-GB"/>
+        </w:rPr>
+        <w:t>&gt;&gt;</w:t>
       </w:r>
       <w:r>
         <w:rPr>
@@ -1877,6 +2096,7 @@
         </w:rPr>
         <w:t>&lt;&lt;cs_{</w:t>
       </w:r>
+      <w:proofErr w:type="spellStart"/>
       <w:r>
         <w:rPr>
           <w:rFonts w:ascii="Arial" w:hAnsi="Arial" w:cs="Arial"/>
@@ -1884,6 +2104,7 @@
         </w:rPr>
         <w:t>smallClaimsMethodToggle</w:t>
       </w:r>
+      <w:proofErr w:type="spellEnd"/>
       <w:r>
         <w:rPr>
           <w:rFonts w:ascii="Arial" w:hAnsi="Arial" w:cs="Arial"/>
@@ -1914,7 +2135,39 @@
           <w:rFonts w:ascii="Arial" w:hAnsi="Arial" w:cs="Arial"/>
           <w:lang w:val="en-US"/>
         </w:rPr>
-        <w:t>&lt;&lt;cs_{smallClaimsMethod=’smallClaimsMethodInPerson’}&gt;&gt;</w:t>
+        <w:t>&lt;&lt;cs_{</w:t>
+      </w:r>
+      <w:proofErr w:type="spellStart"/>
+      <w:r>
+        <w:rPr>
+          <w:rFonts w:ascii="Arial" w:hAnsi="Arial" w:cs="Arial"/>
+          <w:lang w:val="en-US"/>
+        </w:rPr>
+        <w:t>smallClaimsMethod</w:t>
+      </w:r>
+      <w:proofErr w:type="spellEnd"/>
+      <w:r>
+        <w:rPr>
+          <w:rFonts w:ascii="Arial" w:hAnsi="Arial" w:cs="Arial"/>
+          <w:lang w:val="en-US"/>
+        </w:rPr>
+        <w:t>=’</w:t>
+      </w:r>
+      <w:proofErr w:type="spellStart"/>
+      <w:r>
+        <w:rPr>
+          <w:rFonts w:ascii="Arial" w:hAnsi="Arial" w:cs="Arial"/>
+          <w:lang w:val="en-US"/>
+        </w:rPr>
+        <w:t>smallClaimsMethodInPerson</w:t>
+      </w:r>
+      <w:proofErr w:type="spellEnd"/>
+      <w:r>
+        <w:rPr>
+          <w:rFonts w:ascii="Arial" w:hAnsi="Arial" w:cs="Arial"/>
+          <w:lang w:val="en-US"/>
+        </w:rPr>
+        <w:t>’}&gt;&gt;</w:t>
       </w:r>
     </w:p>
     <w:p>
@@ -1971,7 +2224,87 @@
           <w:rFonts w:ascii="Arial" w:eastAsia="Times New Roman" w:hAnsi="Arial" w:cs="Arial"/>
           <w:lang w:eastAsia="en-GB"/>
         </w:rPr>
-        <w:t>&lt;&lt;cs_{hearingLocation.site_name!=null}&gt;&gt;at &lt;&lt;hearingLocation.site_name&gt;&gt;, &lt;&lt;hearingLocation.court_address&gt;&gt; &lt;&lt;hearingLocation.postcode&gt;&gt;, &lt;&lt;es_&gt;&gt;</w:t>
+        <w:t>&lt;&lt;cs_{</w:t>
+      </w:r>
+      <w:proofErr w:type="spellStart"/>
+      <w:r>
+        <w:rPr>
+          <w:rFonts w:ascii="Arial" w:eastAsia="Times New Roman" w:hAnsi="Arial" w:cs="Arial"/>
+          <w:lang w:eastAsia="en-GB"/>
+        </w:rPr>
+        <w:t>hearingLocation.site_</w:t>
+      </w:r>
+      <w:proofErr w:type="gramStart"/>
+      <w:r>
+        <w:rPr>
+          <w:rFonts w:ascii="Arial" w:eastAsia="Times New Roman" w:hAnsi="Arial" w:cs="Arial"/>
+          <w:lang w:eastAsia="en-GB"/>
+        </w:rPr>
+        <w:t>name</w:t>
+      </w:r>
+      <w:proofErr w:type="spellEnd"/>
+      <w:r>
+        <w:rPr>
+          <w:rFonts w:ascii="Arial" w:eastAsia="Times New Roman" w:hAnsi="Arial" w:cs="Arial"/>
+          <w:lang w:eastAsia="en-GB"/>
+        </w:rPr>
+        <w:t>!=</w:t>
+      </w:r>
+      <w:proofErr w:type="gramEnd"/>
+      <w:r>
+        <w:rPr>
+          <w:rFonts w:ascii="Arial" w:eastAsia="Times New Roman" w:hAnsi="Arial" w:cs="Arial"/>
+          <w:lang w:eastAsia="en-GB"/>
+        </w:rPr>
+        <w:t>null}&gt;&gt;at &lt;&lt;</w:t>
+      </w:r>
+      <w:proofErr w:type="spellStart"/>
+      <w:r>
+        <w:rPr>
+          <w:rFonts w:ascii="Arial" w:eastAsia="Times New Roman" w:hAnsi="Arial" w:cs="Arial"/>
+          <w:lang w:eastAsia="en-GB"/>
+        </w:rPr>
+        <w:t>hearingLocation.site_name</w:t>
+      </w:r>
+      <w:proofErr w:type="spellEnd"/>
+      <w:r>
+        <w:rPr>
+          <w:rFonts w:ascii="Arial" w:eastAsia="Times New Roman" w:hAnsi="Arial" w:cs="Arial"/>
+          <w:lang w:eastAsia="en-GB"/>
+        </w:rPr>
+        <w:t>&gt;&gt;, &lt;&lt;</w:t>
+      </w:r>
+      <w:proofErr w:type="spellStart"/>
+      <w:r>
+        <w:rPr>
+          <w:rFonts w:ascii="Arial" w:eastAsia="Times New Roman" w:hAnsi="Arial" w:cs="Arial"/>
+          <w:lang w:eastAsia="en-GB"/>
+        </w:rPr>
+        <w:t>hearingLocation.court_address</w:t>
+      </w:r>
+      <w:proofErr w:type="spellEnd"/>
+      <w:r>
+        <w:rPr>
+          <w:rFonts w:ascii="Arial" w:eastAsia="Times New Roman" w:hAnsi="Arial" w:cs="Arial"/>
+          <w:lang w:eastAsia="en-GB"/>
+        </w:rPr>
+        <w:t>&gt;&gt; &lt;&lt;</w:t>
+      </w:r>
+      <w:proofErr w:type="spellStart"/>
+      <w:r>
+        <w:rPr>
+          <w:rFonts w:ascii="Arial" w:eastAsia="Times New Roman" w:hAnsi="Arial" w:cs="Arial"/>
+          <w:lang w:eastAsia="en-GB"/>
+        </w:rPr>
+        <w:t>hearingLocation.postcode</w:t>
+      </w:r>
+      <w:proofErr w:type="spellEnd"/>
+      <w:r>
+        <w:rPr>
+          <w:rFonts w:ascii="Arial" w:eastAsia="Times New Roman" w:hAnsi="Arial" w:cs="Arial"/>
+          <w:lang w:eastAsia="en-GB"/>
+        </w:rPr>
+        <w:t>&gt;&gt;, &lt;&lt;es_&gt;&gt;</w:t>
       </w:r>
       <w:r>
         <w:rPr>
@@ -2025,7 +2358,15 @@
           <w:rFonts w:ascii="Arial" w:hAnsi="Arial" w:cs="Arial"/>
           <w:lang w:val="en-US"/>
         </w:rPr>
-        <w:t>&lt;&lt;cs_{</w:t>
+        <w:t>&lt;&lt;cs</w:t>
+      </w:r>
+      <w:proofErr w:type="gramStart"/>
+      <w:r>
+        <w:rPr>
+          <w:rFonts w:ascii="Arial" w:hAnsi="Arial" w:cs="Arial"/>
+          <w:lang w:val="en-US"/>
+        </w:rPr>
+        <w:t>_{</w:t>
       </w:r>
       <w:r>
         <w:rPr>
@@ -2034,12 +2375,38 @@
         </w:rPr>
         <w:t xml:space="preserve"> </w:t>
       </w:r>
-      <w:r>
-        <w:rPr>
-          <w:rFonts w:ascii="Arial" w:hAnsi="Arial" w:cs="Arial"/>
-          <w:lang w:val="en-US"/>
-        </w:rPr>
-        <w:t>smallClaimsMethod=’smallClaimsMethodTelephoneHearing’}&gt;&gt;</w:t>
+      <w:proofErr w:type="spellStart"/>
+      <w:r>
+        <w:rPr>
+          <w:rFonts w:ascii="Arial" w:hAnsi="Arial" w:cs="Arial"/>
+          <w:lang w:val="en-US"/>
+        </w:rPr>
+        <w:t>smallClaimsMethod</w:t>
+      </w:r>
+      <w:proofErr w:type="spellEnd"/>
+      <w:proofErr w:type="gramEnd"/>
+      <w:r>
+        <w:rPr>
+          <w:rFonts w:ascii="Arial" w:hAnsi="Arial" w:cs="Arial"/>
+          <w:lang w:val="en-US"/>
+        </w:rPr>
+        <w:t>=’</w:t>
+      </w:r>
+      <w:proofErr w:type="spellStart"/>
+      <w:r>
+        <w:rPr>
+          <w:rFonts w:ascii="Arial" w:hAnsi="Arial" w:cs="Arial"/>
+          <w:lang w:val="en-US"/>
+        </w:rPr>
+        <w:t>smallClaimsMethodTelephoneHearing</w:t>
+      </w:r>
+      <w:proofErr w:type="spellEnd"/>
+      <w:r>
+        <w:rPr>
+          <w:rFonts w:ascii="Arial" w:hAnsi="Arial" w:cs="Arial"/>
+          <w:lang w:val="en-US"/>
+        </w:rPr>
+        <w:t>’}&gt;&gt;</w:t>
       </w:r>
     </w:p>
     <w:p>
@@ -2078,7 +2445,87 @@
           <w:rFonts w:ascii="Arial" w:eastAsia="Times New Roman" w:hAnsi="Arial" w:cs="Arial"/>
           <w:lang w:eastAsia="en-GB"/>
         </w:rPr>
-        <w:t>&lt;&lt;cs_{hearingLocation.site_name!=null}&gt;&gt;will take place at &lt;&lt;hearingLocation.site_name&gt;&gt;, &lt;&lt;hearingLocation.court_address&gt;&gt; &lt;&lt;hearingLocation.postcode&gt;&gt;, and &lt;&lt;es_&gt;&gt;</w:t>
+        <w:t>&lt;&lt;cs_{</w:t>
+      </w:r>
+      <w:proofErr w:type="spellStart"/>
+      <w:r>
+        <w:rPr>
+          <w:rFonts w:ascii="Arial" w:eastAsia="Times New Roman" w:hAnsi="Arial" w:cs="Arial"/>
+          <w:lang w:eastAsia="en-GB"/>
+        </w:rPr>
+        <w:t>hearingLocation.site_</w:t>
+      </w:r>
+      <w:proofErr w:type="gramStart"/>
+      <w:r>
+        <w:rPr>
+          <w:rFonts w:ascii="Arial" w:eastAsia="Times New Roman" w:hAnsi="Arial" w:cs="Arial"/>
+          <w:lang w:eastAsia="en-GB"/>
+        </w:rPr>
+        <w:t>name</w:t>
+      </w:r>
+      <w:proofErr w:type="spellEnd"/>
+      <w:r>
+        <w:rPr>
+          <w:rFonts w:ascii="Arial" w:eastAsia="Times New Roman" w:hAnsi="Arial" w:cs="Arial"/>
+          <w:lang w:eastAsia="en-GB"/>
+        </w:rPr>
+        <w:t>!=</w:t>
+      </w:r>
+      <w:proofErr w:type="gramEnd"/>
+      <w:r>
+        <w:rPr>
+          <w:rFonts w:ascii="Arial" w:eastAsia="Times New Roman" w:hAnsi="Arial" w:cs="Arial"/>
+          <w:lang w:eastAsia="en-GB"/>
+        </w:rPr>
+        <w:t>null}&gt;&gt;will take place at &lt;&lt;</w:t>
+      </w:r>
+      <w:proofErr w:type="spellStart"/>
+      <w:r>
+        <w:rPr>
+          <w:rFonts w:ascii="Arial" w:eastAsia="Times New Roman" w:hAnsi="Arial" w:cs="Arial"/>
+          <w:lang w:eastAsia="en-GB"/>
+        </w:rPr>
+        <w:t>hearingLocation.site_name</w:t>
+      </w:r>
+      <w:proofErr w:type="spellEnd"/>
+      <w:r>
+        <w:rPr>
+          <w:rFonts w:ascii="Arial" w:eastAsia="Times New Roman" w:hAnsi="Arial" w:cs="Arial"/>
+          <w:lang w:eastAsia="en-GB"/>
+        </w:rPr>
+        <w:t>&gt;&gt;, &lt;&lt;</w:t>
+      </w:r>
+      <w:proofErr w:type="spellStart"/>
+      <w:r>
+        <w:rPr>
+          <w:rFonts w:ascii="Arial" w:eastAsia="Times New Roman" w:hAnsi="Arial" w:cs="Arial"/>
+          <w:lang w:eastAsia="en-GB"/>
+        </w:rPr>
+        <w:t>hearingLocation.court_address</w:t>
+      </w:r>
+      <w:proofErr w:type="spellEnd"/>
+      <w:r>
+        <w:rPr>
+          <w:rFonts w:ascii="Arial" w:eastAsia="Times New Roman" w:hAnsi="Arial" w:cs="Arial"/>
+          <w:lang w:eastAsia="en-GB"/>
+        </w:rPr>
+        <w:t>&gt;&gt; &lt;&lt;</w:t>
+      </w:r>
+      <w:proofErr w:type="spellStart"/>
+      <w:r>
+        <w:rPr>
+          <w:rFonts w:ascii="Arial" w:eastAsia="Times New Roman" w:hAnsi="Arial" w:cs="Arial"/>
+          <w:lang w:eastAsia="en-GB"/>
+        </w:rPr>
+        <w:t>hearingLocation.postcode</w:t>
+      </w:r>
+      <w:proofErr w:type="spellEnd"/>
+      <w:r>
+        <w:rPr>
+          <w:rFonts w:ascii="Arial" w:eastAsia="Times New Roman" w:hAnsi="Arial" w:cs="Arial"/>
+          <w:lang w:eastAsia="en-GB"/>
+        </w:rPr>
+        <w:t>&gt;&gt;, and &lt;&lt;es_&gt;&gt;</w:t>
       </w:r>
       <w:r>
         <w:rPr>
@@ -2150,7 +2597,15 @@
           <w:rFonts w:ascii="Arial" w:hAnsi="Arial" w:cs="Arial"/>
           <w:lang w:val="en-US"/>
         </w:rPr>
-        <w:t>&lt;&lt;cs_{</w:t>
+        <w:t>&lt;&lt;cs</w:t>
+      </w:r>
+      <w:proofErr w:type="gramStart"/>
+      <w:r>
+        <w:rPr>
+          <w:rFonts w:ascii="Arial" w:hAnsi="Arial" w:cs="Arial"/>
+          <w:lang w:val="en-US"/>
+        </w:rPr>
+        <w:t>_{</w:t>
       </w:r>
       <w:r>
         <w:rPr>
@@ -2159,12 +2614,38 @@
         </w:rPr>
         <w:t xml:space="preserve"> </w:t>
       </w:r>
-      <w:r>
-        <w:rPr>
-          <w:rFonts w:ascii="Arial" w:hAnsi="Arial" w:cs="Arial"/>
-          <w:lang w:val="en-US"/>
-        </w:rPr>
-        <w:t>smallClaimsMethod=’smallClaimsMethodVideoConferenceHearing’}&gt;&gt;</w:t>
+      <w:proofErr w:type="spellStart"/>
+      <w:r>
+        <w:rPr>
+          <w:rFonts w:ascii="Arial" w:hAnsi="Arial" w:cs="Arial"/>
+          <w:lang w:val="en-US"/>
+        </w:rPr>
+        <w:t>smallClaimsMethod</w:t>
+      </w:r>
+      <w:proofErr w:type="spellEnd"/>
+      <w:proofErr w:type="gramEnd"/>
+      <w:r>
+        <w:rPr>
+          <w:rFonts w:ascii="Arial" w:hAnsi="Arial" w:cs="Arial"/>
+          <w:lang w:val="en-US"/>
+        </w:rPr>
+        <w:t>=’</w:t>
+      </w:r>
+      <w:proofErr w:type="spellStart"/>
+      <w:r>
+        <w:rPr>
+          <w:rFonts w:ascii="Arial" w:hAnsi="Arial" w:cs="Arial"/>
+          <w:lang w:val="en-US"/>
+        </w:rPr>
+        <w:t>smallClaimsMethodVideoConferenceHearing</w:t>
+      </w:r>
+      <w:proofErr w:type="spellEnd"/>
+      <w:r>
+        <w:rPr>
+          <w:rFonts w:ascii="Arial" w:hAnsi="Arial" w:cs="Arial"/>
+          <w:lang w:val="en-US"/>
+        </w:rPr>
+        <w:t>’}&gt;&gt;</w:t>
       </w:r>
     </w:p>
     <w:p>
@@ -2203,7 +2684,87 @@
           <w:rFonts w:ascii="Arial" w:eastAsia="Times New Roman" w:hAnsi="Arial" w:cs="Arial"/>
           <w:lang w:eastAsia="en-GB"/>
         </w:rPr>
-        <w:t>&lt;&lt;cs_{hearingLocation.site_name!=null}&gt;&gt;will take place at &lt;&lt;hearingLocation.site_name&gt;&gt;, &lt;&lt;hearingLocation.court_address&gt;&gt; &lt;&lt;hearingLocation.postcode&gt;&gt;, and &lt;&lt;es_&gt;&gt;</w:t>
+        <w:t>&lt;&lt;cs_{</w:t>
+      </w:r>
+      <w:proofErr w:type="spellStart"/>
+      <w:r>
+        <w:rPr>
+          <w:rFonts w:ascii="Arial" w:eastAsia="Times New Roman" w:hAnsi="Arial" w:cs="Arial"/>
+          <w:lang w:eastAsia="en-GB"/>
+        </w:rPr>
+        <w:t>hearingLocation.site_</w:t>
+      </w:r>
+      <w:proofErr w:type="gramStart"/>
+      <w:r>
+        <w:rPr>
+          <w:rFonts w:ascii="Arial" w:eastAsia="Times New Roman" w:hAnsi="Arial" w:cs="Arial"/>
+          <w:lang w:eastAsia="en-GB"/>
+        </w:rPr>
+        <w:t>name</w:t>
+      </w:r>
+      <w:proofErr w:type="spellEnd"/>
+      <w:r>
+        <w:rPr>
+          <w:rFonts w:ascii="Arial" w:eastAsia="Times New Roman" w:hAnsi="Arial" w:cs="Arial"/>
+          <w:lang w:eastAsia="en-GB"/>
+        </w:rPr>
+        <w:t>!=</w:t>
+      </w:r>
+      <w:proofErr w:type="gramEnd"/>
+      <w:r>
+        <w:rPr>
+          <w:rFonts w:ascii="Arial" w:eastAsia="Times New Roman" w:hAnsi="Arial" w:cs="Arial"/>
+          <w:lang w:eastAsia="en-GB"/>
+        </w:rPr>
+        <w:t>null}&gt;&gt;will take place at &lt;&lt;</w:t>
+      </w:r>
+      <w:proofErr w:type="spellStart"/>
+      <w:r>
+        <w:rPr>
+          <w:rFonts w:ascii="Arial" w:eastAsia="Times New Roman" w:hAnsi="Arial" w:cs="Arial"/>
+          <w:lang w:eastAsia="en-GB"/>
+        </w:rPr>
+        <w:t>hearingLocation.site_name</w:t>
+      </w:r>
+      <w:proofErr w:type="spellEnd"/>
+      <w:r>
+        <w:rPr>
+          <w:rFonts w:ascii="Arial" w:eastAsia="Times New Roman" w:hAnsi="Arial" w:cs="Arial"/>
+          <w:lang w:eastAsia="en-GB"/>
+        </w:rPr>
+        <w:t>&gt;&gt;, &lt;&lt;</w:t>
+      </w:r>
+      <w:proofErr w:type="spellStart"/>
+      <w:r>
+        <w:rPr>
+          <w:rFonts w:ascii="Arial" w:eastAsia="Times New Roman" w:hAnsi="Arial" w:cs="Arial"/>
+          <w:lang w:eastAsia="en-GB"/>
+        </w:rPr>
+        <w:t>hearingLocation.court_address</w:t>
+      </w:r>
+      <w:proofErr w:type="spellEnd"/>
+      <w:r>
+        <w:rPr>
+          <w:rFonts w:ascii="Arial" w:eastAsia="Times New Roman" w:hAnsi="Arial" w:cs="Arial"/>
+          <w:lang w:eastAsia="en-GB"/>
+        </w:rPr>
+        <w:t>&gt;&gt; &lt;&lt;</w:t>
+      </w:r>
+      <w:proofErr w:type="spellStart"/>
+      <w:r>
+        <w:rPr>
+          <w:rFonts w:ascii="Arial" w:eastAsia="Times New Roman" w:hAnsi="Arial" w:cs="Arial"/>
+          <w:lang w:eastAsia="en-GB"/>
+        </w:rPr>
+        <w:t>hearingLocation.postcode</w:t>
+      </w:r>
+      <w:proofErr w:type="spellEnd"/>
+      <w:r>
+        <w:rPr>
+          <w:rFonts w:ascii="Arial" w:eastAsia="Times New Roman" w:hAnsi="Arial" w:cs="Arial"/>
+          <w:lang w:eastAsia="en-GB"/>
+        </w:rPr>
+        <w:t>&gt;&gt;, and &lt;&lt;es_&gt;&gt;</w:t>
       </w:r>
       <w:r>
         <w:rPr>
@@ -2349,15 +2910,35 @@
           <w:bCs/>
           <w:lang w:val="es-ES"/>
         </w:rPr>
-        <w:t>&lt;&lt;cs_{</w:t>
-      </w:r>
-      <w:r>
-        <w:rPr>
-          <w:rFonts w:ascii="Arial" w:hAnsi="Arial" w:cs="Arial"/>
+        <w:t>&lt;&lt;</w:t>
+      </w:r>
+      <w:proofErr w:type="spellStart"/>
+      <w:r>
+        <w:rPr>
+          <w:rFonts w:ascii="Arial" w:hAnsi="Arial" w:cs="Arial"/>
+          <w:bCs/>
           <w:lang w:val="es-ES"/>
         </w:rPr>
+        <w:t>cs</w:t>
+      </w:r>
+      <w:proofErr w:type="spellEnd"/>
+      <w:r>
+        <w:rPr>
+          <w:rFonts w:ascii="Arial" w:hAnsi="Arial" w:cs="Arial"/>
+          <w:bCs/>
+          <w:lang w:val="es-ES"/>
+        </w:rPr>
+        <w:t>_{</w:t>
+      </w:r>
+      <w:proofErr w:type="spellStart"/>
+      <w:r>
+        <w:rPr>
+          <w:rFonts w:ascii="Arial" w:hAnsi="Arial" w:cs="Arial"/>
+          <w:lang w:val="es-ES"/>
+        </w:rPr>
         <w:t>smallClaimsDocumentsToggle</w:t>
       </w:r>
+      <w:proofErr w:type="spellEnd"/>
       <w:r>
         <w:rPr>
           <w:rFonts w:ascii="Arial" w:hAnsi="Arial" w:cs="Arial"/>
@@ -2478,12 +3059,20 @@
           <w:rFonts w:ascii="Arial" w:hAnsi="Arial" w:cs="Arial"/>
         </w:rPr>
       </w:pPr>
+    </w:p>
+    <w:p>
+      <w:pPr>
+        <w:rPr>
+          <w:rFonts w:ascii="Arial" w:hAnsi="Arial" w:cs="Arial"/>
+        </w:rPr>
+      </w:pPr>
       <w:r>
         <w:rPr>
           <w:rFonts w:ascii="Arial" w:hAnsi="Arial" w:cs="Arial"/>
         </w:rPr>
         <w:t>&lt;&lt;cs_{</w:t>
       </w:r>
+      <w:proofErr w:type="spellStart"/>
       <w:r>
         <w:rPr>
           <w:rFonts w:ascii="Arial" w:hAnsi="Arial" w:cs="Arial"/>
@@ -2491,6 +3080,7 @@
         </w:rPr>
         <w:t>smallClaimsWitnessStatementToggle</w:t>
       </w:r>
+      <w:proofErr w:type="spellEnd"/>
       <w:r>
         <w:rPr>
           <w:rFonts w:ascii="Arial" w:hAnsi="Arial" w:cs="Arial"/>
@@ -2524,8 +3114,17 @@
           <w:rFonts w:ascii="Arial" w:hAnsi="Arial" w:cs="Arial"/>
           <w:b/>
         </w:rPr>
-        <w:t>Witness statements</w:t>
-      </w:r>
+        <w:t xml:space="preserve">Witness </w:t>
+      </w:r>
+      <w:proofErr w:type="gramStart"/>
+      <w:r>
+        <w:rPr>
+          <w:rFonts w:ascii="Arial" w:hAnsi="Arial" w:cs="Arial"/>
+          <w:b/>
+        </w:rPr>
+        <w:t>statements</w:t>
+      </w:r>
+      <w:proofErr w:type="gramEnd"/>
     </w:p>
     <w:p>
       <w:pPr>
@@ -2543,60 +3142,22 @@
         <w:rPr>
           <w:rFonts w:ascii="Arial" w:hAnsi="Arial" w:cs="Arial"/>
         </w:rPr>
-        <w:t>&lt;&lt;</w:t>
-      </w:r>
-      <w:r>
-        <w:rPr>
-          <w:rFonts w:ascii="Arial" w:hAnsi="Arial" w:cs="Arial"/>
-          <w:lang w:val="en-US"/>
-        </w:rPr>
-        <w:t>smallClaimsWitnessStatement.input1</w:t>
-      </w:r>
-      <w:r>
-        <w:rPr>
-          <w:rFonts w:ascii="Arial" w:hAnsi="Arial" w:cs="Arial"/>
-        </w:rPr>
-        <w:t>&gt;&gt;</w:t>
-      </w:r>
-    </w:p>
-    <w:p>
-      <w:pPr>
-        <w:rPr>
-          <w:rFonts w:ascii="Arial" w:hAnsi="Arial" w:cs="Arial"/>
-        </w:rPr>
-      </w:pPr>
-      <w:r>
-        <w:rPr>
-          <w:rFonts w:ascii="Arial" w:hAnsi="Arial" w:cs="Arial"/>
-        </w:rPr>
-        <w:t>&lt;&lt;cs_{</w:t>
-      </w:r>
-      <w:r>
-        <w:rPr>
-          <w:rFonts w:ascii="Arial" w:hAnsi="Arial" w:cs="Arial"/>
-          <w:lang w:val="en-US"/>
-        </w:rPr>
-        <w:t>smallClaimsNumberOfWitnessesToggle</w:t>
-      </w:r>
-      <w:r>
-        <w:rPr>
-          <w:rFonts w:ascii="Arial" w:hAnsi="Arial" w:cs="Arial"/>
-          <w:lang w:val="en-US"/>
-        </w:rPr>
-        <w:t>=true</w:t>
-      </w:r>
-      <w:r>
-        <w:rPr>
-          <w:rFonts w:ascii="Arial" w:hAnsi="Arial" w:cs="Arial"/>
-          <w:lang w:val="en-US"/>
-        </w:rPr>
-        <w:t>}</w:t>
-      </w:r>
-      <w:r>
-        <w:rPr>
-          <w:rFonts w:ascii="Arial" w:hAnsi="Arial" w:cs="Arial"/>
-        </w:rPr>
-        <w:t>&gt;&gt;</w:t>
+        <w:t>&lt;&lt;sdoR2SmallClaimsWitnessStatements.sdoStatementOfWitness&gt;&gt;</w:t>
+      </w:r>
+    </w:p>
+    <w:p>
+      <w:pPr>
+        <w:rPr>
+          <w:rFonts w:ascii="Arial" w:hAnsi="Arial" w:cs="Arial"/>
+          <w:bCs/>
+        </w:rPr>
+      </w:pPr>
+      <w:r>
+        <w:rPr>
+          <w:rFonts w:ascii="Arial" w:hAnsi="Arial" w:cs="Arial"/>
+          <w:bCs/>
+        </w:rPr>
+        <w:t>&lt;&lt;cs_{sdoR2SmallClaimsWitnessStatements.isRestrictWitness=’Yes’}&gt;&gt;</w:t>
       </w:r>
     </w:p>
     <w:p>
@@ -2616,7 +3177,65 @@
           <w:rFonts w:ascii="Arial" w:hAnsi="Arial" w:cs="Arial"/>
           <w:bCs/>
         </w:rPr>
-        <w:t>The claimant will be limited to</w:t>
+        <w:t xml:space="preserve">The claimant will be limited to </w:t>
+      </w:r>
+      <w:r>
+        <w:rPr>
+          <w:rFonts w:ascii="Arial" w:hAnsi="Arial" w:cs="Arial"/>
+          <w:bCs/>
+        </w:rPr>
+        <w:t>&lt;&lt;</w:t>
+      </w:r>
+      <w:r>
+        <w:rPr>
+          <w:rFonts w:ascii="Arial" w:hAnsi="Arial" w:cs="Arial"/>
+        </w:rPr>
+        <w:t>sdoR2</w:t>
+      </w:r>
+      <w:r>
+        <w:rPr>
+          <w:rFonts w:ascii="Arial" w:hAnsi="Arial" w:cs="Arial"/>
+          <w:lang w:val="en-US"/>
+        </w:rPr>
+        <w:t>S</w:t>
+      </w:r>
+      <w:r>
+        <w:rPr>
+          <w:rFonts w:ascii="Arial" w:hAnsi="Arial" w:cs="Arial"/>
+          <w:lang w:val="en-US"/>
+        </w:rPr>
+        <w:t>mallClaimsWitnessStatement</w:t>
+      </w:r>
+      <w:r>
+        <w:rPr>
+          <w:rFonts w:ascii="Arial" w:hAnsi="Arial" w:cs="Arial"/>
+          <w:lang w:val="en-US"/>
+        </w:rPr>
+        <w:t>s</w:t>
+      </w:r>
+      <w:r>
+        <w:rPr>
+          <w:rFonts w:ascii="Arial" w:hAnsi="Arial" w:cs="Arial"/>
+          <w:bCs/>
+          <w:lang w:val="en-US"/>
+        </w:rPr>
+        <w:t>.sdoR2SmallClaimsRestrictWitness.</w:t>
+      </w:r>
+      <w:r>
+        <w:rPr>
+          <w:rFonts w:ascii="Arial" w:hAnsi="Arial" w:cs="Arial"/>
+          <w:bCs/>
+          <w:lang w:val="en-US"/>
+        </w:rPr>
+        <w:t>noOfWitnessClaimant</w:t>
+      </w:r>
+      <w:r>
+        <w:rPr>
+          <w:rFonts w:ascii="Arial" w:hAnsi="Arial" w:cs="Arial"/>
+          <w:bCs/>
+          <w:lang w:val="en-US"/>
+        </w:rPr>
+        <w:t>&gt;&gt;</w:t>
       </w:r>
       <w:r>
         <w:rPr>
@@ -2628,108 +3247,206 @@
       <w:r>
         <w:rPr>
           <w:rFonts w:ascii="Arial" w:hAnsi="Arial" w:cs="Arial"/>
+          <w:bCs/>
+        </w:rPr>
+        <w:t>witnesses and the defendant will be limited to</w:t>
+      </w:r>
+      <w:r>
+        <w:rPr>
+          <w:rFonts w:ascii="Arial" w:hAnsi="Arial" w:cs="Arial"/>
           <w:b/>
         </w:rPr>
+        <w:t xml:space="preserve"> </w:t>
+      </w:r>
+      <w:r>
+        <w:rPr>
+          <w:rFonts w:ascii="Arial" w:hAnsi="Arial" w:cs="Arial"/>
+          <w:bCs/>
+        </w:rPr>
         <w:t>&lt;&lt;</w:t>
       </w:r>
       <w:r>
         <w:rPr>
           <w:rFonts w:ascii="Arial" w:hAnsi="Arial" w:cs="Arial"/>
-          <w:lang w:val="en-US"/>
-        </w:rPr>
-        <w:t>smallClaimsWitnessStatement.input2</w:t>
-      </w:r>
-      <w:r>
-        <w:rPr>
-          <w:rFonts w:ascii="Arial" w:hAnsi="Arial" w:cs="Arial"/>
-          <w:b/>
-          <w:bCs/>
+        </w:rPr>
+        <w:t>sdoR2</w:t>
+      </w:r>
+      <w:r>
+        <w:rPr>
+          <w:rFonts w:ascii="Arial" w:hAnsi="Arial" w:cs="Arial"/>
+          <w:lang w:val="en-US"/>
+        </w:rPr>
+        <w:t>S</w:t>
+      </w:r>
+      <w:r>
+        <w:rPr>
+          <w:rFonts w:ascii="Arial" w:hAnsi="Arial" w:cs="Arial"/>
+          <w:lang w:val="en-US"/>
+        </w:rPr>
+        <w:t>mallClaimsWitnessStatement</w:t>
+      </w:r>
+      <w:r>
+        <w:rPr>
+          <w:rFonts w:ascii="Arial" w:hAnsi="Arial" w:cs="Arial"/>
+          <w:lang w:val="en-US"/>
+        </w:rPr>
+        <w:t>s</w:t>
+      </w:r>
+      <w:r>
+        <w:rPr>
+          <w:rFonts w:ascii="Arial" w:hAnsi="Arial" w:cs="Arial"/>
+          <w:bCs/>
+          <w:lang w:val="en-US"/>
+        </w:rPr>
+        <w:t>.sdoR2SmallClaimsRestrictWitness.</w:t>
+      </w:r>
+      <w:r>
+        <w:rPr>
+          <w:rFonts w:ascii="Arial" w:hAnsi="Arial" w:cs="Arial"/>
+          <w:bCs/>
+          <w:lang w:val="en-US"/>
+        </w:rPr>
+        <w:t>n</w:t>
+      </w:r>
+      <w:r>
+        <w:rPr>
+          <w:rFonts w:ascii="Arial" w:hAnsi="Arial" w:cs="Arial"/>
+          <w:bCs/>
+          <w:lang w:val="en-US"/>
+        </w:rPr>
+        <w:t>o</w:t>
+      </w:r>
+      <w:r>
+        <w:rPr>
+          <w:rFonts w:ascii="Arial" w:hAnsi="Arial" w:cs="Arial"/>
+          <w:bCs/>
+          <w:lang w:val="en-US"/>
+        </w:rPr>
+        <w:t>OfWitnessDefendant&gt;&gt;</w:t>
+      </w:r>
+      <w:r>
+        <w:rPr>
+          <w:rFonts w:ascii="Arial" w:hAnsi="Arial" w:cs="Arial"/>
+          <w:bCs/>
+        </w:rPr>
+        <w:t>.</w:t>
+      </w:r>
+      <w:r>
+        <w:rPr>
+          <w:rFonts w:ascii="Arial" w:hAnsi="Arial" w:cs="Arial"/>
+          <w:bCs/>
+        </w:rPr>
+        <w:t xml:space="preserve"> </w:t>
+      </w:r>
+      <w:r>
+        <w:rPr>
+          <w:rFonts w:ascii="Arial" w:hAnsi="Arial" w:cs="Arial"/>
+          <w:bCs/>
+        </w:rPr>
+        <w:t>&lt;&lt;</w:t>
+      </w:r>
+      <w:r>
+        <w:rPr>
+          <w:rFonts w:ascii="Arial" w:hAnsi="Arial" w:cs="Arial"/>
+        </w:rPr>
+        <w:t>sdoR2</w:t>
+      </w:r>
+      <w:r>
+        <w:rPr>
+          <w:rFonts w:ascii="Arial" w:hAnsi="Arial" w:cs="Arial"/>
+          <w:lang w:val="en-US"/>
+        </w:rPr>
+        <w:t>S</w:t>
+      </w:r>
+      <w:r>
+        <w:rPr>
+          <w:rFonts w:ascii="Arial" w:hAnsi="Arial" w:cs="Arial"/>
+          <w:lang w:val="en-US"/>
+        </w:rPr>
+        <w:t>mallClaimsWitnessStatement</w:t>
+      </w:r>
+      <w:r>
+        <w:rPr>
+          <w:rFonts w:ascii="Arial" w:hAnsi="Arial" w:cs="Arial"/>
+          <w:lang w:val="en-US"/>
+        </w:rPr>
+        <w:t>s</w:t>
+      </w:r>
+      <w:r>
+        <w:rPr>
+          <w:rFonts w:ascii="Arial" w:hAnsi="Arial" w:cs="Arial"/>
+          <w:bCs/>
+          <w:lang w:val="en-US"/>
+        </w:rPr>
+        <w:t>.sdoR2SmallClaimsRestrictWitness.partyIsCountedAsWitnessTxt</w:t>
+      </w:r>
+      <w:r>
+        <w:rPr>
+          <w:rFonts w:ascii="Arial" w:hAnsi="Arial" w:cs="Arial"/>
           <w:lang w:val="en-US"/>
         </w:rPr>
         <w:t>&gt;&gt;</w:t>
       </w:r>
-      <w:r>
-        <w:rPr>
-          <w:rFonts w:ascii="Arial" w:hAnsi="Arial" w:cs="Arial"/>
-          <w:bCs/>
-        </w:rPr>
-        <w:t xml:space="preserve"> witnesses and the defendant will be limited to</w:t>
-      </w:r>
-      <w:r>
-        <w:rPr>
-          <w:rFonts w:ascii="Arial" w:hAnsi="Arial" w:cs="Arial"/>
-          <w:b/>
-        </w:rPr>
-        <w:t xml:space="preserve"> </w:t>
-      </w:r>
-      <w:r>
-        <w:rPr>
-          <w:rFonts w:ascii="Arial" w:hAnsi="Arial" w:cs="Arial"/>
-          <w:b/>
-        </w:rPr>
-        <w:t>&lt;&lt;</w:t>
-      </w:r>
-      <w:r>
-        <w:rPr>
-          <w:rFonts w:ascii="Arial" w:hAnsi="Arial" w:cs="Arial"/>
-          <w:lang w:val="en-US"/>
-        </w:rPr>
-        <w:t>smallClaimsWitnessStatement.input3</w:t>
-      </w:r>
-      <w:r>
-        <w:rPr>
-          <w:rFonts w:ascii="Arial" w:hAnsi="Arial" w:cs="Arial"/>
-          <w:b/>
-          <w:bCs/>
-          <w:lang w:val="en-US"/>
+    </w:p>
+    <w:p>
+      <w:pPr>
+        <w:rPr>
+          <w:rFonts w:ascii="Arial" w:hAnsi="Arial" w:cs="Arial"/>
+        </w:rPr>
+      </w:pPr>
+      <w:r>
+        <w:rPr>
+          <w:rFonts w:ascii="Arial" w:hAnsi="Arial" w:cs="Arial"/>
+        </w:rPr>
+        <w:t>&lt;&lt;es</w:t>
+      </w:r>
+      <w:r>
+        <w:rPr>
+          <w:rFonts w:ascii="Arial" w:hAnsi="Arial" w:cs="Arial"/>
+        </w:rPr>
+        <w:t>_</w:t>
+      </w:r>
+      <w:r>
+        <w:rPr>
+          <w:rFonts w:ascii="Arial" w:hAnsi="Arial" w:cs="Arial"/>
         </w:rPr>
         <w:t>&gt;&gt;</w:t>
       </w:r>
-      <w:r>
-        <w:rPr>
-          <w:rFonts w:ascii="Arial" w:hAnsi="Arial" w:cs="Arial"/>
-          <w:bCs/>
-        </w:rPr>
-        <w:t xml:space="preserve"> witnesses. </w:t>
-      </w:r>
-      <w:r>
-        <w:rPr>
-          <w:rFonts w:ascii="Arial" w:hAnsi="Arial" w:cs="Arial"/>
-          <w:bCs/>
-        </w:rPr>
-        <w:t>&lt;&lt;</w:t>
-      </w:r>
-      <w:r>
-        <w:rPr>
-          <w:rFonts w:ascii="Arial" w:hAnsi="Arial" w:cs="Arial"/>
-          <w:lang w:val="en-US"/>
-        </w:rPr>
-        <w:t>smallClaimsWitnessStatement.input4&gt;&gt;</w:t>
-      </w:r>
-    </w:p>
-    <w:p>
-      <w:pPr>
-        <w:rPr>
-          <w:rFonts w:ascii="Arial" w:hAnsi="Arial" w:cs="Arial"/>
-        </w:rPr>
-      </w:pPr>
-      <w:r>
-        <w:rPr>
-          <w:rFonts w:ascii="Arial" w:hAnsi="Arial" w:cs="Arial"/>
-        </w:rPr>
-        <w:t>&lt;&lt;es</w:t>
-      </w:r>
-      <w:r>
-        <w:rPr>
-          <w:rFonts w:ascii="Arial" w:hAnsi="Arial" w:cs="Arial"/>
-        </w:rPr>
-        <w:t>_</w:t>
-      </w:r>
-      <w:r>
-        <w:rPr>
-          <w:rFonts w:ascii="Arial" w:hAnsi="Arial" w:cs="Arial"/>
-        </w:rPr>
-        <w:t>&gt;&gt;</w:t>
+    </w:p>
+    <w:p>
+      <w:pPr>
+        <w:rPr>
+          <w:rFonts w:ascii="Arial" w:hAnsi="Arial" w:cs="Arial"/>
+        </w:rPr>
+      </w:pPr>
+      <w:r>
+        <w:rPr>
+          <w:rFonts w:ascii="Arial" w:hAnsi="Arial" w:cs="Arial"/>
+          <w:lang w:val="en-US"/>
+        </w:rPr>
+        <w:t>&lt;&lt;cs_{</w:t>
+      </w:r>
+      <w:r>
+        <w:rPr>
+          <w:rFonts w:ascii="Arial" w:hAnsi="Arial" w:cs="Arial"/>
+        </w:rPr>
+        <w:t>sdoR2</w:t>
+      </w:r>
+      <w:proofErr w:type="spellStart"/>
+      <w:r>
+        <w:rPr>
+          <w:rFonts w:ascii="Arial" w:hAnsi="Arial" w:cs="Arial"/>
+          <w:lang w:val="en-US"/>
+        </w:rPr>
+        <w:t>SmallClaimsWitnessStatements.isRestrictPages</w:t>
+      </w:r>
+      <w:proofErr w:type="spellEnd"/>
+      <w:r>
+        <w:rPr>
+          <w:rFonts w:ascii="Arial" w:hAnsi="Arial" w:cs="Arial"/>
+          <w:lang w:val="en-US"/>
+        </w:rPr>
+        <w:t>=’Yes’}&gt;&gt;</w:t>
       </w:r>
     </w:p>
     <w:p>
@@ -2749,6 +3466,212 @@
           <w:rFonts w:ascii="Arial" w:hAnsi="Arial" w:cs="Arial"/>
           <w:bCs/>
         </w:rPr>
+        <w:t>&lt;&lt;</w:t>
+      </w:r>
+      <w:r>
+        <w:rPr>
+          <w:rFonts w:ascii="Arial" w:hAnsi="Arial" w:cs="Arial"/>
+        </w:rPr>
+        <w:t>sdoR2</w:t>
+      </w:r>
+      <w:r>
+        <w:rPr>
+          <w:rFonts w:ascii="Arial" w:hAnsi="Arial" w:cs="Arial"/>
+          <w:lang w:val="en-US"/>
+        </w:rPr>
+        <w:t>S</w:t>
+      </w:r>
+      <w:r>
+        <w:rPr>
+          <w:rFonts w:ascii="Arial" w:hAnsi="Arial" w:cs="Arial"/>
+          <w:lang w:val="en-US"/>
+        </w:rPr>
+        <w:t>mallClaimsWitnessStatement</w:t>
+      </w:r>
+      <w:r>
+        <w:rPr>
+          <w:rFonts w:ascii="Arial" w:hAnsi="Arial" w:cs="Arial"/>
+          <w:lang w:val="en-US"/>
+        </w:rPr>
+        <w:t>s.sdoR2SmallClaimsRestrictPages</w:t>
+      </w:r>
+      <w:r>
+        <w:rPr>
+          <w:rFonts w:ascii="Arial" w:hAnsi="Arial" w:cs="Arial"/>
+          <w:bCs/>
+        </w:rPr>
+        <w:t>.</w:t>
+      </w:r>
+      <w:proofErr w:type="spellStart"/>
+      <w:r>
+        <w:rPr>
+          <w:rFonts w:ascii="Arial" w:hAnsi="Arial" w:cs="Arial"/>
+        </w:rPr>
+        <w:t>witnessShouldNotMoreThanTxt</w:t>
+      </w:r>
+      <w:proofErr w:type="spellEnd"/>
+      <w:r>
+        <w:rPr>
+          <w:rFonts w:ascii="Arial" w:hAnsi="Arial" w:cs="Arial"/>
+          <w:lang w:val="en-US"/>
+        </w:rPr>
+        <w:t>&gt;&gt;</w:t>
+      </w:r>
+      <w:r>
+        <w:rPr>
+          <w:rFonts w:ascii="Arial" w:hAnsi="Arial" w:cs="Arial"/>
+          <w:lang w:val="en-US"/>
+        </w:rPr>
+        <w:t>:</w:t>
+      </w:r>
+    </w:p>
+    <w:p>
+      <w:pPr>
+        <w:pStyle w:val="ListParagraph"/>
+        <w:numPr>
+          <w:ilvl w:val="0"/>
+          <w:numId w:val="1"/>
+        </w:numPr>
+        <w:rPr>
+          <w:rFonts w:ascii="Arial" w:hAnsi="Arial" w:cs="Arial"/>
+          <w:bCs/>
+        </w:rPr>
+      </w:pPr>
+      <w:r>
+        <w:rPr>
+          <w:rFonts w:ascii="Arial" w:hAnsi="Arial" w:cs="Arial"/>
+          <w:bCs/>
+        </w:rPr>
+        <w:t>Number of pages:</w:t>
+      </w:r>
+      <w:r>
+        <w:rPr>
+          <w:rFonts w:ascii="Arial" w:hAnsi="Arial" w:cs="Arial"/>
+          <w:bCs/>
+        </w:rPr>
+        <w:t xml:space="preserve"> </w:t>
+      </w:r>
+      <w:r>
+        <w:rPr>
+          <w:rFonts w:ascii="Arial" w:hAnsi="Arial" w:cs="Arial"/>
+          <w:bCs/>
+        </w:rPr>
+        <w:t>&lt;&lt;</w:t>
+      </w:r>
+      <w:r>
+        <w:rPr>
+          <w:rFonts w:ascii="Arial" w:hAnsi="Arial" w:cs="Arial"/>
+        </w:rPr>
+        <w:t>sdoR2</w:t>
+      </w:r>
+      <w:r>
+        <w:rPr>
+          <w:rFonts w:ascii="Arial" w:hAnsi="Arial" w:cs="Arial"/>
+          <w:lang w:val="en-US"/>
+        </w:rPr>
+        <w:t>S</w:t>
+      </w:r>
+      <w:r>
+        <w:rPr>
+          <w:rFonts w:ascii="Arial" w:hAnsi="Arial" w:cs="Arial"/>
+          <w:lang w:val="en-US"/>
+        </w:rPr>
+        <w:t>mallClaimsWitnessStatement</w:t>
+      </w:r>
+      <w:r>
+        <w:rPr>
+          <w:rFonts w:ascii="Arial" w:hAnsi="Arial" w:cs="Arial"/>
+          <w:lang w:val="en-US"/>
+        </w:rPr>
+        <w:t>s.sdoR2SmallClaimsRestrictPages.noOfPages</w:t>
+      </w:r>
+      <w:r>
+        <w:rPr>
+          <w:rFonts w:ascii="Arial" w:hAnsi="Arial" w:cs="Arial"/>
+          <w:lang w:val="en-US"/>
+        </w:rPr>
+        <w:t>&gt;&gt;</w:t>
+      </w:r>
+      <w:r>
+        <w:rPr>
+          <w:rFonts w:ascii="Arial" w:hAnsi="Arial" w:cs="Arial"/>
+          <w:lang w:val="en-US"/>
+        </w:rPr>
+        <w:t xml:space="preserve"> </w:t>
+      </w:r>
+      <w:r>
+        <w:rPr>
+          <w:rFonts w:ascii="Arial" w:hAnsi="Arial" w:cs="Arial"/>
+          <w:bCs/>
+        </w:rPr>
+        <w:t>&lt;&lt;</w:t>
+      </w:r>
+      <w:r>
+        <w:rPr>
+          <w:rFonts w:ascii="Arial" w:hAnsi="Arial" w:cs="Arial"/>
+        </w:rPr>
+        <w:t>sdoR2</w:t>
+      </w:r>
+      <w:r>
+        <w:rPr>
+          <w:rFonts w:ascii="Arial" w:hAnsi="Arial" w:cs="Arial"/>
+          <w:lang w:val="en-US"/>
+        </w:rPr>
+        <w:t>S</w:t>
+      </w:r>
+      <w:r>
+        <w:rPr>
+          <w:rFonts w:ascii="Arial" w:hAnsi="Arial" w:cs="Arial"/>
+          <w:lang w:val="en-US"/>
+        </w:rPr>
+        <w:t>mallClaimsWitnessStatement</w:t>
+      </w:r>
+      <w:r>
+        <w:rPr>
+          <w:rFonts w:ascii="Arial" w:hAnsi="Arial" w:cs="Arial"/>
+          <w:lang w:val="en-US"/>
+        </w:rPr>
+        <w:t>s.sdoR2SmallClaimsRestrictPages.fontDetails</w:t>
+      </w:r>
+      <w:r>
+        <w:rPr>
+          <w:rFonts w:ascii="Arial" w:hAnsi="Arial" w:cs="Arial"/>
+          <w:lang w:val="en-US"/>
+        </w:rPr>
+        <w:t>&gt;&gt;</w:t>
+      </w:r>
+    </w:p>
+    <w:p>
+      <w:pPr>
+        <w:rPr>
+          <w:rFonts w:ascii="Arial" w:hAnsi="Arial" w:cs="Arial"/>
+        </w:rPr>
+      </w:pPr>
+      <w:r>
+        <w:rPr>
+          <w:rFonts w:ascii="Arial" w:hAnsi="Arial" w:cs="Arial"/>
+          <w:lang w:val="en-US"/>
+        </w:rPr>
+        <w:t>&lt;&lt;es_&gt;&gt;</w:t>
+      </w:r>
+    </w:p>
+    <w:p>
+      <w:pPr>
+        <w:pStyle w:val="ListParagraph"/>
+        <w:numPr>
+          <w:ilvl w:val="0"/>
+          <w:numId w:val="1"/>
+        </w:numPr>
+        <w:rPr>
+          <w:rFonts w:ascii="Arial" w:hAnsi="Arial" w:cs="Arial"/>
+          <w:bCs/>
+        </w:rPr>
+      </w:pPr>
+      <w:r>
+        <w:rPr>
+          <w:rFonts w:ascii="Arial" w:hAnsi="Arial" w:cs="Arial"/>
+          <w:bCs/>
+        </w:rPr>
         <w:t>A witness statement must:</w:t>
       </w:r>
     </w:p>
@@ -2867,7 +3790,15 @@
           <w:rFonts w:ascii="Arial" w:hAnsi="Arial" w:cs="Arial"/>
           <w:bCs/>
         </w:rPr>
-        <w:t>If a witness is unable to read the statement, there must be a certificate stating that it has been read or interpreted to the witness by a suitably qualified person, and that there must be an independent interpreter at the final hearing who will not be provided by the Court.</w:t>
+        <w:t xml:space="preserve">If a witness is unable to read the statement, there must be a certificate stating that it has been read or interpreted to the witness by a suitably qualified person, </w:t>
+      </w:r>
+      <w:r>
+        <w:rPr>
+          <w:rFonts w:ascii="Arial" w:hAnsi="Arial" w:cs="Arial"/>
+          <w:bCs/>
+        </w:rPr>
+        <w:lastRenderedPageBreak/>
+        <w:t>and that there must be an independent interpreter at the final hearing who will not be provided by the Court.</w:t>
       </w:r>
     </w:p>
     <w:p>
@@ -2939,6 +3870,14 @@
     </w:p>
     <w:p>
       <w:pPr>
+        <w:rPr>
+          <w:rFonts w:ascii="Arial" w:hAnsi="Arial" w:cs="Arial"/>
+          <w:bCs/>
+        </w:rPr>
+      </w:pPr>
+    </w:p>
+    <w:p>
+      <w:pPr>
         <w:tabs>
           <w:tab w:val="left" w:pos="2895"/>
         </w:tabs>
@@ -2954,12 +3893,21 @@
         </w:rPr>
         <w:t>&lt;&lt;cs_{</w:t>
       </w:r>
-      <w:r>
-        <w:rPr>
-          <w:rFonts w:ascii="Arial" w:hAnsi="Arial" w:cs="Arial"/>
-          <w:lang w:val="en-US"/>
-        </w:rPr>
-        <w:t>hasCreditHire=true</w:t>
+      <w:proofErr w:type="spellStart"/>
+      <w:r>
+        <w:rPr>
+          <w:rFonts w:ascii="Arial" w:hAnsi="Arial" w:cs="Arial"/>
+          <w:lang w:val="en-US"/>
+        </w:rPr>
+        <w:t>hasCreditHire</w:t>
+      </w:r>
+      <w:proofErr w:type="spellEnd"/>
+      <w:r>
+        <w:rPr>
+          <w:rFonts w:ascii="Arial" w:hAnsi="Arial" w:cs="Arial"/>
+          <w:lang w:val="en-US"/>
+        </w:rPr>
+        <w:t>=true</w:t>
       </w:r>
       <w:r>
         <w:rPr>
@@ -2983,8 +3931,18 @@
           <w:b/>
           <w:bCs/>
         </w:rPr>
-        <w:t>Credit hire</w:t>
-      </w:r>
+        <w:t xml:space="preserve">Credit </w:t>
+      </w:r>
+      <w:proofErr w:type="gramStart"/>
+      <w:r>
+        <w:rPr>
+          <w:rFonts w:ascii="Arial" w:hAnsi="Arial" w:cs="Arial"/>
+          <w:b/>
+          <w:bCs/>
+        </w:rPr>
+        <w:t>hire</w:t>
+      </w:r>
+      <w:proofErr w:type="gramEnd"/>
     </w:p>
     <w:p>
       <w:pPr>
@@ -3042,7 +4000,6 @@
         <w:rPr>
           <w:rFonts w:ascii="Arial" w:hAnsi="Arial" w:cs="Arial"/>
         </w:rPr>
-        <w:lastRenderedPageBreak/>
         <w:t>A failure to comply with the paragraph above will result in the claimant being debarred from asserting impecuniosity at the final hearing.</w:t>
       </w:r>
     </w:p>
@@ -3098,7 +4055,16 @@
           <w:b/>
           <w:bCs/>
         </w:rPr>
-        <w:t>&lt;&lt;</w:t>
+        <w:t>&lt;</w:t>
+      </w:r>
+      <w:proofErr w:type="gramStart"/>
+      <w:r>
+        <w:rPr>
+          <w:rFonts w:ascii="Arial" w:hAnsi="Arial" w:cs="Arial"/>
+          <w:b/>
+          <w:bCs/>
+        </w:rPr>
+        <w:t>&lt;</w:t>
       </w:r>
       <w:r>
         <w:rPr>
@@ -3107,18 +4073,28 @@
         </w:rPr>
         <w:t>{</w:t>
       </w:r>
+      <w:proofErr w:type="spellStart"/>
+      <w:proofErr w:type="gramEnd"/>
       <w:r>
         <w:rPr>
           <w:rFonts w:ascii="Arial" w:eastAsia="Arial" w:hAnsi="Arial" w:cs="Arial"/>
           <w:bCs/>
         </w:rPr>
-        <w:t>dateFormat(</w:t>
-      </w:r>
+        <w:t>dateFormat</w:t>
+      </w:r>
+      <w:proofErr w:type="spellEnd"/>
       <w:r>
         <w:rPr>
           <w:rFonts w:ascii="Arial" w:eastAsia="Arial" w:hAnsi="Arial" w:cs="Arial"/>
           <w:bCs/>
         </w:rPr>
+        <w:t>(</w:t>
+      </w:r>
+      <w:r>
+        <w:rPr>
+          <w:rFonts w:ascii="Arial" w:eastAsia="Arial" w:hAnsi="Arial" w:cs="Arial"/>
+          <w:bCs/>
+        </w:rPr>
         <w:t>smallClaimsCreditHire</w:t>
       </w:r>
       <w:r>
@@ -3133,7 +4109,39 @@
           <w:rFonts w:ascii="Arial" w:eastAsia="Arial" w:hAnsi="Arial" w:cs="Arial"/>
           <w:bCs/>
         </w:rPr>
-        <w:t>1, ‘dd MMMM yyyy’, ‘yyyy-MM-dd’)}</w:t>
+        <w:t xml:space="preserve">1, ‘dd MMMM </w:t>
+      </w:r>
+      <w:proofErr w:type="spellStart"/>
+      <w:r>
+        <w:rPr>
+          <w:rFonts w:ascii="Arial" w:eastAsia="Arial" w:hAnsi="Arial" w:cs="Arial"/>
+          <w:bCs/>
+        </w:rPr>
+        <w:t>yyyy</w:t>
+      </w:r>
+      <w:proofErr w:type="spellEnd"/>
+      <w:r>
+        <w:rPr>
+          <w:rFonts w:ascii="Arial" w:eastAsia="Arial" w:hAnsi="Arial" w:cs="Arial"/>
+          <w:bCs/>
+        </w:rPr>
+        <w:t>’, ‘</w:t>
+      </w:r>
+      <w:proofErr w:type="spellStart"/>
+      <w:r>
+        <w:rPr>
+          <w:rFonts w:ascii="Arial" w:eastAsia="Arial" w:hAnsi="Arial" w:cs="Arial"/>
+          <w:bCs/>
+        </w:rPr>
+        <w:t>yyyy</w:t>
+      </w:r>
+      <w:proofErr w:type="spellEnd"/>
+      <w:r>
+        <w:rPr>
+          <w:rFonts w:ascii="Arial" w:eastAsia="Arial" w:hAnsi="Arial" w:cs="Arial"/>
+          <w:bCs/>
+        </w:rPr>
+        <w:t>-MM-dd’)}</w:t>
       </w:r>
       <w:r>
         <w:rPr>
@@ -3218,20 +4226,203 @@
           <w:b/>
           <w:bCs/>
         </w:rPr>
+        <w:t>&lt;</w:t>
+      </w:r>
+      <w:proofErr w:type="gramStart"/>
+      <w:r>
+        <w:rPr>
+          <w:rFonts w:ascii="Arial" w:hAnsi="Arial" w:cs="Arial"/>
+          <w:b/>
+          <w:bCs/>
+        </w:rPr>
+        <w:t>&lt;</w:t>
+      </w:r>
+      <w:r>
+        <w:rPr>
+          <w:rFonts w:ascii="Arial" w:eastAsia="Arial" w:hAnsi="Arial" w:cs="Arial"/>
+          <w:bCs/>
+        </w:rPr>
+        <w:t>{</w:t>
+      </w:r>
+      <w:proofErr w:type="spellStart"/>
+      <w:proofErr w:type="gramEnd"/>
+      <w:r>
+        <w:rPr>
+          <w:rFonts w:ascii="Arial" w:eastAsia="Arial" w:hAnsi="Arial" w:cs="Arial"/>
+          <w:bCs/>
+        </w:rPr>
+        <w:t>dateFormat</w:t>
+      </w:r>
+      <w:proofErr w:type="spellEnd"/>
+      <w:r>
+        <w:rPr>
+          <w:rFonts w:ascii="Arial" w:eastAsia="Arial" w:hAnsi="Arial" w:cs="Arial"/>
+          <w:bCs/>
+        </w:rPr>
+        <w:t>(</w:t>
+      </w:r>
+      <w:r>
+        <w:rPr>
+          <w:rFonts w:ascii="Arial" w:eastAsia="Arial" w:hAnsi="Arial" w:cs="Arial"/>
+          <w:bCs/>
+        </w:rPr>
+        <w:t>smallClaimsCreditHire</w:t>
+      </w:r>
+      <w:r>
+        <w:rPr>
+          <w:rFonts w:ascii="Arial" w:eastAsia="Arial" w:hAnsi="Arial" w:cs="Arial"/>
+          <w:bCs/>
+        </w:rPr>
+        <w:t>.date</w:t>
+      </w:r>
+      <w:r>
+        <w:rPr>
+          <w:rFonts w:ascii="Arial" w:eastAsia="Arial" w:hAnsi="Arial" w:cs="Arial"/>
+          <w:bCs/>
+        </w:rPr>
+        <w:t>2</w:t>
+      </w:r>
+      <w:r>
+        <w:rPr>
+          <w:rFonts w:ascii="Arial" w:eastAsia="Arial" w:hAnsi="Arial" w:cs="Arial"/>
+          <w:bCs/>
+        </w:rPr>
+        <w:t xml:space="preserve">, ‘dd MMMM </w:t>
+      </w:r>
+      <w:proofErr w:type="spellStart"/>
+      <w:r>
+        <w:rPr>
+          <w:rFonts w:ascii="Arial" w:eastAsia="Arial" w:hAnsi="Arial" w:cs="Arial"/>
+          <w:bCs/>
+        </w:rPr>
+        <w:t>yyyy</w:t>
+      </w:r>
+      <w:proofErr w:type="spellEnd"/>
+      <w:r>
+        <w:rPr>
+          <w:rFonts w:ascii="Arial" w:eastAsia="Arial" w:hAnsi="Arial" w:cs="Arial"/>
+          <w:bCs/>
+        </w:rPr>
+        <w:t>’, ‘</w:t>
+      </w:r>
+      <w:proofErr w:type="spellStart"/>
+      <w:r>
+        <w:rPr>
+          <w:rFonts w:ascii="Arial" w:eastAsia="Arial" w:hAnsi="Arial" w:cs="Arial"/>
+          <w:bCs/>
+        </w:rPr>
+        <w:t>yyyy</w:t>
+      </w:r>
+      <w:proofErr w:type="spellEnd"/>
+      <w:r>
+        <w:rPr>
+          <w:rFonts w:ascii="Arial" w:eastAsia="Arial" w:hAnsi="Arial" w:cs="Arial"/>
+          <w:bCs/>
+        </w:rPr>
+        <w:t>-MM-dd’</w:t>
+      </w:r>
+      <w:r>
+        <w:rPr>
+          <w:rFonts w:ascii="Arial" w:eastAsia="Arial" w:hAnsi="Arial" w:cs="Arial"/>
+          <w:bCs/>
+        </w:rPr>
+        <w:t>)}</w:t>
+      </w:r>
+      <w:r>
+        <w:rPr>
+          <w:rFonts w:ascii="Arial" w:hAnsi="Arial" w:cs="Arial"/>
+          <w:b/>
+          <w:bCs/>
+        </w:rPr>
+        <w:t>&gt;&gt;</w:t>
+      </w:r>
+      <w:r>
+        <w:rPr>
+          <w:rFonts w:ascii="Arial" w:hAnsi="Arial" w:cs="Arial"/>
+        </w:rPr>
+        <w:t>.</w:t>
+      </w:r>
+      <w:r>
+        <w:rPr>
+          <w:rFonts w:ascii="Arial" w:hAnsi="Arial" w:cs="Arial"/>
+        </w:rPr>
+        <w:t xml:space="preserve"> </w:t>
+      </w:r>
+      <w:r>
+        <w:rPr>
+          <w:rFonts w:ascii="Arial" w:hAnsi="Arial" w:cs="Arial"/>
+        </w:rPr>
         <w:t>&lt;&lt;</w:t>
       </w:r>
       <w:r>
         <w:rPr>
+          <w:rFonts w:ascii="Arial" w:hAnsi="Arial" w:cs="Arial"/>
+          <w:lang w:val="en-US"/>
+        </w:rPr>
+        <w:t>smallClaimsCreditHire.input5&gt;&gt; &lt;&lt;smallClaimsCreditHire.input6</w:t>
+      </w:r>
+      <w:r>
+        <w:rPr>
+          <w:rFonts w:ascii="Arial" w:hAnsi="Arial" w:cs="Arial"/>
+          <w:lang w:val="en-US"/>
+        </w:rPr>
+        <w:t>&gt;&gt;</w:t>
+      </w:r>
+      <w:r>
+        <w:rPr>
+          <w:rFonts w:ascii="Arial" w:hAnsi="Arial" w:cs="Arial"/>
+          <w:lang w:val="en-US"/>
+        </w:rPr>
+        <w:t xml:space="preserve"> </w:t>
+      </w:r>
+      <w:r>
+        <w:rPr>
+          <w:rFonts w:ascii="Arial" w:hAnsi="Arial" w:cs="Arial"/>
+          <w:b/>
+          <w:bCs/>
+          <w:lang w:val="en-US"/>
+        </w:rPr>
+        <w:t>&lt;</w:t>
+      </w:r>
+      <w:proofErr w:type="gramStart"/>
+      <w:r>
+        <w:rPr>
+          <w:rFonts w:ascii="Arial" w:hAnsi="Arial" w:cs="Arial"/>
+          <w:b/>
+          <w:bCs/>
+          <w:lang w:val="en-US"/>
+        </w:rPr>
+        <w:t>&lt;</w:t>
+      </w:r>
+      <w:r>
+        <w:rPr>
           <w:rFonts w:ascii="Arial" w:eastAsia="Arial" w:hAnsi="Arial" w:cs="Arial"/>
           <w:bCs/>
         </w:rPr>
-        <w:t>{dateFormat(</w:t>
-      </w:r>
+        <w:t>{</w:t>
+      </w:r>
+      <w:proofErr w:type="spellStart"/>
+      <w:proofErr w:type="gramEnd"/>
       <w:r>
         <w:rPr>
           <w:rFonts w:ascii="Arial" w:eastAsia="Arial" w:hAnsi="Arial" w:cs="Arial"/>
           <w:bCs/>
         </w:rPr>
+        <w:t>dateFormat</w:t>
+      </w:r>
+      <w:proofErr w:type="spellEnd"/>
+      <w:r>
+        <w:rPr>
+          <w:rFonts w:ascii="Arial" w:eastAsia="Arial" w:hAnsi="Arial" w:cs="Arial"/>
+          <w:bCs/>
+        </w:rPr>
+        <w:t>(</w:t>
+      </w:r>
+      <w:r>
+        <w:rPr>
+          <w:rFonts w:ascii="Arial" w:eastAsia="Arial" w:hAnsi="Arial" w:cs="Arial"/>
+          <w:bCs/>
+        </w:rPr>
         <w:t>smallClaimsCreditHire</w:t>
       </w:r>
       <w:r>
@@ -3246,48 +4437,69 @@
           <w:rFonts w:ascii="Arial" w:eastAsia="Arial" w:hAnsi="Arial" w:cs="Arial"/>
           <w:bCs/>
         </w:rPr>
-        <w:t>2</w:t>
-      </w:r>
+        <w:t xml:space="preserve">3, ‘dd MMMM </w:t>
+      </w:r>
+      <w:proofErr w:type="spellStart"/>
       <w:r>
         <w:rPr>
           <w:rFonts w:ascii="Arial" w:eastAsia="Arial" w:hAnsi="Arial" w:cs="Arial"/>
           <w:bCs/>
         </w:rPr>
-        <w:t>, ‘dd MMMM yyyy’, ‘</w:t>
-      </w:r>
+        <w:t>yyyy</w:t>
+      </w:r>
+      <w:proofErr w:type="spellEnd"/>
       <w:r>
         <w:rPr>
           <w:rFonts w:ascii="Arial" w:eastAsia="Arial" w:hAnsi="Arial" w:cs="Arial"/>
           <w:bCs/>
         </w:rPr>
-        <w:t>yyyy-MM-dd’</w:t>
-      </w:r>
+        <w:t>’, ‘</w:t>
+      </w:r>
+      <w:proofErr w:type="spellStart"/>
       <w:r>
         <w:rPr>
           <w:rFonts w:ascii="Arial" w:eastAsia="Arial" w:hAnsi="Arial" w:cs="Arial"/>
           <w:bCs/>
         </w:rPr>
-        <w:t>)}</w:t>
+        <w:t>yyyy</w:t>
+      </w:r>
+      <w:proofErr w:type="spellEnd"/>
+      <w:r>
+        <w:rPr>
+          <w:rFonts w:ascii="Arial" w:eastAsia="Arial" w:hAnsi="Arial" w:cs="Arial"/>
+          <w:bCs/>
+        </w:rPr>
+        <w:t>-MM-dd’</w:t>
+      </w:r>
+      <w:r>
+        <w:rPr>
+          <w:rFonts w:ascii="Arial" w:eastAsia="Arial" w:hAnsi="Arial" w:cs="Arial"/>
+          <w:bCs/>
+        </w:rPr>
+        <w:t>)</w:t>
+      </w:r>
+      <w:r>
+        <w:rPr>
+          <w:rFonts w:ascii="Arial" w:eastAsia="Arial" w:hAnsi="Arial" w:cs="Arial"/>
+          <w:bCs/>
+        </w:rPr>
+        <w:t>}</w:t>
       </w:r>
       <w:r>
         <w:rPr>
           <w:rFonts w:ascii="Arial" w:hAnsi="Arial" w:cs="Arial"/>
           <w:b/>
           <w:bCs/>
+          <w:lang w:val="en-US"/>
         </w:rPr>
         <w:t>&gt;&gt;</w:t>
       </w:r>
       <w:r>
         <w:rPr>
           <w:rFonts w:ascii="Arial" w:hAnsi="Arial" w:cs="Arial"/>
-        </w:rPr>
-        <w:t>.</w:t>
-      </w:r>
-      <w:r>
-        <w:rPr>
-          <w:rFonts w:ascii="Arial" w:hAnsi="Arial" w:cs="Arial"/>
-        </w:rPr>
-        <w:t xml:space="preserve"> </w:t>
+          <w:lang w:val="en-US"/>
+        </w:rPr>
+        <w:t xml:space="preserve">, </w:t>
       </w:r>
       <w:r>
         <w:rPr>
@@ -3300,28 +4512,19 @@
           <w:rFonts w:ascii="Arial" w:hAnsi="Arial" w:cs="Arial"/>
           <w:lang w:val="en-US"/>
         </w:rPr>
-        <w:t>smallClaimsCreditHire.input5&gt;&gt; &lt;&lt;smallClaimsCreditHire.input6</w:t>
-      </w:r>
-      <w:r>
-        <w:rPr>
-          <w:rFonts w:ascii="Arial" w:hAnsi="Arial" w:cs="Arial"/>
-          <w:lang w:val="en-US"/>
-        </w:rPr>
-        <w:t>&gt;&gt;</w:t>
-      </w:r>
-      <w:r>
-        <w:rPr>
-          <w:rFonts w:ascii="Arial" w:hAnsi="Arial" w:cs="Arial"/>
-          <w:lang w:val="en-US"/>
-        </w:rPr>
-        <w:t xml:space="preserve"> </w:t>
+        <w:t>smallClaimsCreditHire.input7</w:t>
+      </w:r>
+      <w:r>
+        <w:rPr>
+          <w:rFonts w:ascii="Arial" w:hAnsi="Arial" w:cs="Arial"/>
+        </w:rPr>
+        <w:t xml:space="preserve">&gt;&gt; </w:t>
       </w:r>
       <w:r>
         <w:rPr>
           <w:rFonts w:ascii="Arial" w:hAnsi="Arial" w:cs="Arial"/>
           <w:b/>
           <w:bCs/>
-          <w:lang w:val="en-US"/>
         </w:rPr>
         <w:t>&lt;&lt;</w:t>
       </w:r>
@@ -3332,18 +4535,27 @@
         </w:rPr>
         <w:t>{</w:t>
       </w:r>
+      <w:proofErr w:type="spellStart"/>
       <w:r>
         <w:rPr>
           <w:rFonts w:ascii="Arial" w:eastAsia="Arial" w:hAnsi="Arial" w:cs="Arial"/>
           <w:bCs/>
         </w:rPr>
-        <w:t>dateFormat(</w:t>
-      </w:r>
+        <w:t>dateFormat</w:t>
+      </w:r>
+      <w:proofErr w:type="spellEnd"/>
       <w:r>
         <w:rPr>
           <w:rFonts w:ascii="Arial" w:eastAsia="Arial" w:hAnsi="Arial" w:cs="Arial"/>
           <w:bCs/>
         </w:rPr>
+        <w:t>(</w:t>
+      </w:r>
+      <w:r>
+        <w:rPr>
+          <w:rFonts w:ascii="Arial" w:eastAsia="Arial" w:hAnsi="Arial" w:cs="Arial"/>
+          <w:bCs/>
+        </w:rPr>
         <w:t>smallClaimsCreditHire</w:t>
       </w:r>
       <w:r>
@@ -3358,99 +4570,39 @@
           <w:rFonts w:ascii="Arial" w:eastAsia="Arial" w:hAnsi="Arial" w:cs="Arial"/>
           <w:bCs/>
         </w:rPr>
-        <w:t>3, ‘dd MMMM yyyy’, ‘yyyy-MM-dd’</w:t>
-      </w:r>
+        <w:t xml:space="preserve">4, ‘dd MMMM </w:t>
+      </w:r>
+      <w:proofErr w:type="spellStart"/>
       <w:r>
         <w:rPr>
           <w:rFonts w:ascii="Arial" w:eastAsia="Arial" w:hAnsi="Arial" w:cs="Arial"/>
           <w:bCs/>
         </w:rPr>
-        <w:t>)</w:t>
-      </w:r>
+        <w:t>yyyy</w:t>
+      </w:r>
+      <w:proofErr w:type="spellEnd"/>
       <w:r>
         <w:rPr>
           <w:rFonts w:ascii="Arial" w:eastAsia="Arial" w:hAnsi="Arial" w:cs="Arial"/>
           <w:bCs/>
         </w:rPr>
-        <w:t>}</w:t>
-      </w:r>
-      <w:r>
-        <w:rPr>
-          <w:rFonts w:ascii="Arial" w:hAnsi="Arial" w:cs="Arial"/>
-          <w:b/>
-          <w:bCs/>
-          <w:lang w:val="en-US"/>
-        </w:rPr>
-        <w:t>&gt;&gt;</w:t>
-      </w:r>
-      <w:r>
-        <w:rPr>
-          <w:rFonts w:ascii="Arial" w:hAnsi="Arial" w:cs="Arial"/>
-          <w:lang w:val="en-US"/>
-        </w:rPr>
-        <w:t xml:space="preserve">, </w:t>
-      </w:r>
-      <w:r>
-        <w:rPr>
-          <w:rFonts w:ascii="Arial" w:hAnsi="Arial" w:cs="Arial"/>
-        </w:rPr>
-        <w:t>&lt;&lt;</w:t>
-      </w:r>
-      <w:r>
-        <w:rPr>
-          <w:rFonts w:ascii="Arial" w:hAnsi="Arial" w:cs="Arial"/>
-          <w:lang w:val="en-US"/>
-        </w:rPr>
-        <w:t>smallClaimsCreditHire.input7</w:t>
-      </w:r>
-      <w:r>
-        <w:rPr>
-          <w:rFonts w:ascii="Arial" w:hAnsi="Arial" w:cs="Arial"/>
-        </w:rPr>
-        <w:t xml:space="preserve">&gt;&gt; </w:t>
-      </w:r>
-      <w:r>
-        <w:rPr>
-          <w:rFonts w:ascii="Arial" w:hAnsi="Arial" w:cs="Arial"/>
-          <w:b/>
-          <w:bCs/>
-        </w:rPr>
-        <w:t>&lt;&lt;</w:t>
-      </w:r>
+        <w:t>’, ‘</w:t>
+      </w:r>
+      <w:proofErr w:type="spellStart"/>
       <w:r>
         <w:rPr>
           <w:rFonts w:ascii="Arial" w:eastAsia="Arial" w:hAnsi="Arial" w:cs="Arial"/>
           <w:bCs/>
         </w:rPr>
-        <w:t>{</w:t>
-      </w:r>
+        <w:t>yyyy</w:t>
+      </w:r>
+      <w:proofErr w:type="spellEnd"/>
       <w:r>
         <w:rPr>
           <w:rFonts w:ascii="Arial" w:eastAsia="Arial" w:hAnsi="Arial" w:cs="Arial"/>
           <w:bCs/>
         </w:rPr>
-        <w:t>dateFormat(</w:t>
-      </w:r>
-      <w:r>
-        <w:rPr>
-          <w:rFonts w:ascii="Arial" w:eastAsia="Arial" w:hAnsi="Arial" w:cs="Arial"/>
-          <w:bCs/>
-        </w:rPr>
-        <w:t>smallClaimsCreditHire</w:t>
-      </w:r>
-      <w:r>
-        <w:rPr>
-          <w:rFonts w:ascii="Arial" w:eastAsia="Arial" w:hAnsi="Arial" w:cs="Arial"/>
-          <w:bCs/>
-        </w:rPr>
-        <w:t>.date</w:t>
-      </w:r>
-      <w:r>
-        <w:rPr>
-          <w:rFonts w:ascii="Arial" w:eastAsia="Arial" w:hAnsi="Arial" w:cs="Arial"/>
-          <w:bCs/>
-        </w:rPr>
-        <w:t>4, ‘dd MMMM yyyy’, ‘yyyy-MM-dd’</w:t>
+        <w:t>-MM-dd’</w:t>
       </w:r>
       <w:r>
         <w:rPr>
@@ -3577,12 +4729,21 @@
         </w:rPr>
         <w:t>_{</w:t>
       </w:r>
-      <w:r>
-        <w:rPr>
-          <w:rFonts w:ascii="Arial" w:hAnsi="Arial" w:cs="Arial"/>
-          <w:lang w:val="en-US"/>
-        </w:rPr>
-        <w:t>hasRoadTrafficAccident=true</w:t>
+      <w:proofErr w:type="spellStart"/>
+      <w:r>
+        <w:rPr>
+          <w:rFonts w:ascii="Arial" w:hAnsi="Arial" w:cs="Arial"/>
+          <w:lang w:val="en-US"/>
+        </w:rPr>
+        <w:t>hasRoadTrafficAccident</w:t>
+      </w:r>
+      <w:proofErr w:type="spellEnd"/>
+      <w:r>
+        <w:rPr>
+          <w:rFonts w:ascii="Arial" w:hAnsi="Arial" w:cs="Arial"/>
+          <w:lang w:val="en-US"/>
+        </w:rPr>
+        <w:t>=true</w:t>
       </w:r>
       <w:r>
         <w:rPr>
@@ -3606,14 +4767,6 @@
         </w:rPr>
         <w:t>Road traffic accident</w:t>
       </w:r>
-    </w:p>
-    <w:p>
-      <w:pPr>
-        <w:pStyle w:val="ListParagraph"/>
-        <w:rPr>
-          <w:rFonts w:ascii="Arial" w:hAnsi="Arial" w:cs="Arial"/>
-        </w:rPr>
-      </w:pPr>
     </w:p>
     <w:p>
       <w:pPr>
@@ -3633,6 +4786,7 @@
         </w:rPr>
         <w:t>&lt;&lt;</w:t>
       </w:r>
+      <w:proofErr w:type="spellStart"/>
       <w:r>
         <w:rPr>
           <w:rFonts w:ascii="Arial" w:hAnsi="Arial" w:cs="Arial"/>
@@ -3640,6 +4794,7 @@
         </w:rPr>
         <w:t>smallClaimsRoadTrafficAccident.input</w:t>
       </w:r>
+      <w:proofErr w:type="spellEnd"/>
       <w:r>
         <w:rPr>
           <w:rFonts w:ascii="Arial" w:hAnsi="Arial" w:cs="Arial"/>
@@ -3678,17 +4833,32 @@
           <w:rFonts w:ascii="Arial" w:hAnsi="Arial" w:cs="Arial"/>
         </w:rPr>
       </w:pPr>
+    </w:p>
+    <w:p>
+      <w:pPr>
+        <w:rPr>
+          <w:rFonts w:ascii="Arial" w:hAnsi="Arial" w:cs="Arial"/>
+        </w:rPr>
+      </w:pPr>
       <w:r>
         <w:rPr>
           <w:rFonts w:ascii="Arial" w:hAnsi="Arial" w:cs="Arial"/>
         </w:rPr>
         <w:t>&lt;&lt;cs_{</w:t>
       </w:r>
-      <w:r>
-        <w:rPr>
-          <w:rFonts w:ascii="Arial" w:hAnsi="Arial" w:cs="Arial"/>
-        </w:rPr>
-        <w:t>hasNewDirections=true</w:t>
+      <w:proofErr w:type="spellStart"/>
+      <w:r>
+        <w:rPr>
+          <w:rFonts w:ascii="Arial" w:hAnsi="Arial" w:cs="Arial"/>
+        </w:rPr>
+        <w:t>hasNewDirections</w:t>
+      </w:r>
+      <w:proofErr w:type="spellEnd"/>
+      <w:r>
+        <w:rPr>
+          <w:rFonts w:ascii="Arial" w:hAnsi="Arial" w:cs="Arial"/>
+        </w:rPr>
+        <w:t>=true</w:t>
       </w:r>
       <w:r>
         <w:rPr>
@@ -3745,7 +4915,23 @@
           <w:rFonts w:ascii="Arial" w:hAnsi="Arial" w:cs="Arial"/>
           <w:bCs/>
         </w:rPr>
-        <w:t>&lt;&lt;rs_smallClaimsAddNewDirections&gt;&gt;</w:t>
+        <w:t>&lt;&lt;</w:t>
+      </w:r>
+      <w:proofErr w:type="spellStart"/>
+      <w:r>
+        <w:rPr>
+          <w:rFonts w:ascii="Arial" w:hAnsi="Arial" w:cs="Arial"/>
+          <w:bCs/>
+        </w:rPr>
+        <w:t>rs_smallClaimsAddNewDirections</w:t>
+      </w:r>
+      <w:proofErr w:type="spellEnd"/>
+      <w:r>
+        <w:rPr>
+          <w:rFonts w:ascii="Arial" w:hAnsi="Arial" w:cs="Arial"/>
+          <w:bCs/>
+        </w:rPr>
+        <w:t>&gt;&gt;</w:t>
       </w:r>
     </w:p>
     <w:p>
@@ -3767,6 +4953,8 @@
         </w:rPr>
         <w:t>&lt;&lt;</w:t>
       </w:r>
+      <w:proofErr w:type="spellStart"/>
+      <w:proofErr w:type="gramStart"/>
       <w:r>
         <w:rPr>
           <w:rFonts w:ascii="Arial" w:hAnsi="Arial" w:cs="Arial"/>
@@ -3779,22 +4967,47 @@
           <w:rFonts w:ascii="Arial" w:hAnsi="Arial" w:cs="Arial"/>
           <w:bCs/>
         </w:rPr>
-        <w:t>directionComment&gt;&gt;</w:t>
-      </w:r>
-    </w:p>
-    <w:p>
-      <w:pPr>
-        <w:rPr>
-          <w:rFonts w:ascii="Arial" w:hAnsi="Arial" w:cs="Arial"/>
-          <w:bCs/>
-        </w:rPr>
-      </w:pPr>
-      <w:r>
-        <w:rPr>
-          <w:rFonts w:ascii="Arial" w:hAnsi="Arial" w:cs="Arial"/>
-          <w:bCs/>
-        </w:rPr>
-        <w:t>&lt;&lt;es_smallClaimsAddNewDirections&gt;&gt;</w:t>
+        <w:t>directionComment</w:t>
+      </w:r>
+      <w:proofErr w:type="spellEnd"/>
+      <w:proofErr w:type="gramEnd"/>
+      <w:r>
+        <w:rPr>
+          <w:rFonts w:ascii="Arial" w:hAnsi="Arial" w:cs="Arial"/>
+          <w:bCs/>
+        </w:rPr>
+        <w:t>&gt;&gt;</w:t>
+      </w:r>
+    </w:p>
+    <w:p>
+      <w:pPr>
+        <w:rPr>
+          <w:rFonts w:ascii="Arial" w:hAnsi="Arial" w:cs="Arial"/>
+          <w:bCs/>
+        </w:rPr>
+      </w:pPr>
+      <w:r>
+        <w:rPr>
+          <w:rFonts w:ascii="Arial" w:hAnsi="Arial" w:cs="Arial"/>
+          <w:bCs/>
+        </w:rPr>
+        <w:t>&lt;&lt;</w:t>
+      </w:r>
+      <w:proofErr w:type="spellStart"/>
+      <w:r>
+        <w:rPr>
+          <w:rFonts w:ascii="Arial" w:hAnsi="Arial" w:cs="Arial"/>
+          <w:bCs/>
+        </w:rPr>
+        <w:t>es_smallClaimsAddNewDirections</w:t>
+      </w:r>
+      <w:proofErr w:type="spellEnd"/>
+      <w:r>
+        <w:rPr>
+          <w:rFonts w:ascii="Arial" w:hAnsi="Arial" w:cs="Arial"/>
+          <w:bCs/>
+        </w:rPr>
+        <w:t>&gt;&gt;</w:t>
       </w:r>
     </w:p>
     <w:p>
@@ -3816,6 +5029,14 @@
       <w:pPr>
         <w:rPr>
           <w:rFonts w:ascii="Arial" w:hAnsi="Arial" w:cs="Arial"/>
+          <w:bCs/>
+        </w:rPr>
+      </w:pPr>
+    </w:p>
+    <w:p>
+      <w:pPr>
+        <w:rPr>
+          <w:rFonts w:ascii="Arial" w:hAnsi="Arial" w:cs="Arial"/>
           <w:lang w:val="en-US"/>
         </w:rPr>
       </w:pPr>
@@ -3837,6 +5058,7 @@
         </w:rPr>
         <w:t>_{</w:t>
       </w:r>
+      <w:proofErr w:type="spellStart"/>
       <w:r>
         <w:rPr>
           <w:rFonts w:ascii="Arial" w:hAnsi="Arial" w:cs="Arial"/>
@@ -3844,6 +5066,7 @@
         </w:rPr>
         <w:t>smallClaimsWelshLanguageToggle</w:t>
       </w:r>
+      <w:proofErr w:type="spellEnd"/>
       <w:r>
         <w:rPr>
           <w:rFonts w:ascii="Arial" w:hAnsi="Arial" w:cs="Arial"/>
@@ -3892,6 +5115,7 @@
         </w:rPr>
         <w:t>&lt;&lt;</w:t>
       </w:r>
+      <w:proofErr w:type="spellStart"/>
       <w:r>
         <w:rPr>
           <w:rFonts w:ascii="Arial" w:hAnsi="Arial" w:cs="Arial"/>
@@ -3899,6 +5123,7 @@
         </w:rPr>
         <w:t>welshLanguageDescription</w:t>
       </w:r>
+      <w:proofErr w:type="spellEnd"/>
       <w:r>
         <w:rPr>
           <w:rFonts w:ascii="Arial" w:hAnsi="Arial" w:cs="Arial"/>
@@ -3930,6 +5155,13 @@
         </w:rPr>
         <w:t>&gt;&gt;</w:t>
       </w:r>
+    </w:p>
+    <w:p>
+      <w:pPr>
+        <w:rPr>
+          <w:rFonts w:ascii="Arial" w:hAnsi="Arial" w:cs="Arial"/>
+        </w:rPr>
+      </w:pPr>
     </w:p>
     <w:p>
       <w:pPr>
@@ -3964,6 +5196,7 @@
         </w:rPr>
         <w:t>&lt;&lt;</w:t>
       </w:r>
+      <w:proofErr w:type="spellStart"/>
       <w:r>
         <w:rPr>
           <w:rFonts w:ascii="Arial" w:hAnsi="Arial" w:cs="Arial"/>
@@ -3971,6 +5204,7 @@
         </w:rPr>
         <w:t>smallClaimsNotes.input</w:t>
       </w:r>
+      <w:proofErr w:type="spellEnd"/>
       <w:r>
         <w:rPr>
           <w:rFonts w:ascii="Arial" w:hAnsi="Arial" w:cs="Arial"/>
@@ -5886,10 +7120,11 @@
   <w:abstractNum w:abstractNumId="19" w15:restartNumberingAfterBreak="0">
     <w:nsid w:val="675A3587"/>
     <w:multiLevelType w:val="hybridMultilevel"/>
-    <w:tmpl w:val="739CC764"/>
-    <w:lvl w:ilvl="0" w:tplc="14C2B090">
+    <w:tmpl w:val="DA2ECFF8"/>
+    <w:lvl w:ilvl="0" w:tplc="E250A67C">
       <w:start w:val="1"/>
       <w:numFmt w:val="decimal"/>
+      <w:suff w:val="space"/>
       <w:lvlText w:val="%1."/>
       <w:lvlJc w:val="left"/>
       <w:pPr>
@@ -7273,6 +8508,40 @@
 </file>
 
 <file path=customXml/item1.xml><?xml version="1.0" encoding="utf-8"?>
+<?mso-contentType ?>
+<FormTemplates xmlns="http://schemas.microsoft.com/sharepoint/v3/contenttype/forms">
+  <Display>DocumentLibraryForm</Display>
+  <Edit>DocumentLibraryForm</Edit>
+  <New>DocumentLibraryForm</New>
+</FormTemplates>
+</file>
+
+<file path=customXml/item2.xml><?xml version="1.0" encoding="utf-8"?>
+<p:properties xmlns:p="http://schemas.microsoft.com/office/2006/metadata/properties" xmlns:xsi="http://www.w3.org/2001/XMLSchema-instance" xmlns:pc="http://schemas.microsoft.com/office/infopath/2007/PartnerControls">
+  <documentManagement>
+    <Stage xmlns="f336f4fe-8719-4ea2-b5d6-29b3a580aeb4">In Approval</Stage>
+    <Next_x0020_Stage xmlns="f336f4fe-8719-4ea2-b5d6-29b3a580aeb4">ApproveOrReject</Next_x0020_Stage>
+    <Admin_x0020_Action xmlns="f336f4fe-8719-4ea2-b5d6-29b3a580aeb4" xsi:nil="true"/>
+    <Template_x0020_Category xmlns="f336f4fe-8719-4ea2-b5d6-29b3a580aeb4">Standard Direction - STD</Template_x0020_Category>
+    <Action xmlns="f336f4fe-8719-4ea2-b5d6-29b3a580aeb4" xsi:nil="true"/>
+    <Purpose1 xmlns="f336f4fe-8719-4ea2-b5d6-29b3a580aeb4">SDO</Purpose1>
+    <Template_x0020_Language xmlns="f336f4fe-8719-4ea2-b5d6-29b3a580aeb4">English - ENG</Template_x0020_Language>
+    <Rename xmlns="f336f4fe-8719-4ea2-b5d6-29b3a580aeb4">true</Rename>
+    <Tornado_x0020_Filename xmlns="f336f4fe-8719-4ea2-b5d6-29b3a580aeb4" xsi:nil="true"/>
+    <Approval_x0020_Request_x0020_Comment xmlns="f336f4fe-8719-4ea2-b5d6-29b3a580aeb4">Requesting approval for CIV-10335</Approval_x0020_Request_x0020_Comment>
+    <Publication_x0020_Date xmlns="f336f4fe-8719-4ea2-b5d6-29b3a580aeb4">2023-01-23T00:00:00+00:00</Publication_x0020_Date>
+    <SharedWithUsers xmlns="f336f4fe-8719-4ea2-b5d6-29b3a580aeb4">
+      <UserInfo>
+        <DisplayName>Robert Allright</DisplayName>
+        <AccountId>23</AccountId>
+        <AccountType/>
+      </UserInfo>
+    </SharedWithUsers>
+  </documentManagement>
+</p:properties>
+</file>
+
+<file path=customXml/item3.xml><?xml version="1.0" encoding="utf-8"?>
 <ct:contentTypeSchema xmlns:ct="http://schemas.microsoft.com/office/2006/metadata/contentType" xmlns:ma="http://schemas.microsoft.com/office/2006/metadata/properties/metaAttributes" ct:_="" ma:_="" ma:contentTypeName="_CtTemplate" ma:contentTypeID="0x01010064A5FDCCFB03F540B94405305D7DE14F00A4F8B82F7CEF57469A8FE5CEAB7A0EE0" ma:contentTypeVersion="55" ma:contentTypeDescription="Part of Template Management with Site Columns representing custom attributes." ma:contentTypeScope="" ma:versionID="e48abcd8da7fe05ec90dabdfbb8c2749">
   <xsd:schema xmlns:xsd="http://www.w3.org/2001/XMLSchema" xmlns:xs="http://www.w3.org/2001/XMLSchema" xmlns:p="http://schemas.microsoft.com/office/2006/metadata/properties" xmlns:ns2="f336f4fe-8719-4ea2-b5d6-29b3a580aeb4" xmlns:ns3="b57b892a-dd61-4bba-b372-a8d93da2c7e6" targetNamespace="http://schemas.microsoft.com/office/2006/metadata/properties" ma:root="true" ma:fieldsID="4c733adc908683170864ffc34cec60fa" ns2:_="" ns3:_="">
     <xsd:import namespace="f336f4fe-8719-4ea2-b5d6-29b3a580aeb4"/>
@@ -7594,41 +8863,25 @@
 </ct:contentTypeSchema>
 </file>
 
-<file path=customXml/item2.xml><?xml version="1.0" encoding="utf-8"?>
-<p:properties xmlns:p="http://schemas.microsoft.com/office/2006/metadata/properties" xmlns:xsi="http://www.w3.org/2001/XMLSchema-instance" xmlns:pc="http://schemas.microsoft.com/office/infopath/2007/PartnerControls">
-  <documentManagement>
-    <Stage xmlns="f336f4fe-8719-4ea2-b5d6-29b3a580aeb4">In Approval</Stage>
-    <Next_x0020_Stage xmlns="f336f4fe-8719-4ea2-b5d6-29b3a580aeb4">ApproveOrReject</Next_x0020_Stage>
-    <Admin_x0020_Action xmlns="f336f4fe-8719-4ea2-b5d6-29b3a580aeb4" xsi:nil="true"/>
-    <Template_x0020_Category xmlns="f336f4fe-8719-4ea2-b5d6-29b3a580aeb4">Standard Direction - STD</Template_x0020_Category>
-    <Action xmlns="f336f4fe-8719-4ea2-b5d6-29b3a580aeb4" xsi:nil="true"/>
-    <Purpose1 xmlns="f336f4fe-8719-4ea2-b5d6-29b3a580aeb4">SDO</Purpose1>
-    <Template_x0020_Language xmlns="f336f4fe-8719-4ea2-b5d6-29b3a580aeb4">English - ENG</Template_x0020_Language>
-    <Rename xmlns="f336f4fe-8719-4ea2-b5d6-29b3a580aeb4">true</Rename>
-    <Tornado_x0020_Filename xmlns="f336f4fe-8719-4ea2-b5d6-29b3a580aeb4" xsi:nil="true"/>
-    <Approval_x0020_Request_x0020_Comment xmlns="f336f4fe-8719-4ea2-b5d6-29b3a580aeb4">Requesting approval for CIV-10335</Approval_x0020_Request_x0020_Comment>
-    <Publication_x0020_Date xmlns="f336f4fe-8719-4ea2-b5d6-29b3a580aeb4">2023-01-23T00:00:00+00:00</Publication_x0020_Date>
-    <SharedWithUsers xmlns="f336f4fe-8719-4ea2-b5d6-29b3a580aeb4">
-      <UserInfo>
-        <DisplayName>Robert Allright</DisplayName>
-        <AccountId>23</AccountId>
-        <AccountType/>
-      </UserInfo>
-    </SharedWithUsers>
-  </documentManagement>
-</p:properties>
+<file path=customXml/itemProps1.xml><?xml version="1.0" encoding="utf-8"?>
+<ds:datastoreItem xmlns:ds="http://schemas.openxmlformats.org/officeDocument/2006/customXml" ds:itemID="{B583B4CC-35D2-469F-8442-D174E33954A3}">
+  <ds:schemaRefs>
+    <ds:schemaRef ds:uri="http://schemas.microsoft.com/sharepoint/v3/contenttype/forms"/>
+  </ds:schemaRefs>
+</ds:datastoreItem>
 </file>
 
-<file path=customXml/item3.xml><?xml version="1.0" encoding="utf-8"?>
-<?mso-contentType ?>
-<FormTemplates xmlns="http://schemas.microsoft.com/sharepoint/v3/contenttype/forms">
-  <Display>DocumentLibraryForm</Display>
-  <Edit>DocumentLibraryForm</Edit>
-  <New>DocumentLibraryForm</New>
-</FormTemplates>
+<file path=customXml/itemProps2.xml><?xml version="1.0" encoding="utf-8"?>
+<ds:datastoreItem xmlns:ds="http://schemas.openxmlformats.org/officeDocument/2006/customXml" ds:itemID="{465BA454-9CB8-4FFC-A2E1-57E06FB538DD}">
+  <ds:schemaRefs>
+    <ds:schemaRef ds:uri="http://schemas.microsoft.com/office/2006/metadata/properties"/>
+    <ds:schemaRef ds:uri="http://schemas.microsoft.com/office/infopath/2007/PartnerControls"/>
+    <ds:schemaRef ds:uri="f336f4fe-8719-4ea2-b5d6-29b3a580aeb4"/>
+  </ds:schemaRefs>
+</ds:datastoreItem>
 </file>
 
-<file path=customXml/itemProps1.xml><?xml version="1.0" encoding="utf-8"?>
+<file path=customXml/itemProps3.xml><?xml version="1.0" encoding="utf-8"?>
 <ds:datastoreItem xmlns:ds="http://schemas.openxmlformats.org/officeDocument/2006/customXml" ds:itemID="{E1CB654C-2BA0-4A66-935D-E034A090D8A0}">
   <ds:schemaRefs>
     <ds:schemaRef ds:uri="http://schemas.microsoft.com/office/2006/metadata/contentType"/>
@@ -7647,24 +8900,6 @@
 </ds:datastoreItem>
 </file>
 
-<file path=customXml/itemProps2.xml><?xml version="1.0" encoding="utf-8"?>
-<ds:datastoreItem xmlns:ds="http://schemas.openxmlformats.org/officeDocument/2006/customXml" ds:itemID="{465BA454-9CB8-4FFC-A2E1-57E06FB538DD}">
-  <ds:schemaRefs>
-    <ds:schemaRef ds:uri="http://schemas.microsoft.com/office/2006/metadata/properties"/>
-    <ds:schemaRef ds:uri="http://schemas.microsoft.com/office/infopath/2007/PartnerControls"/>
-    <ds:schemaRef ds:uri="f336f4fe-8719-4ea2-b5d6-29b3a580aeb4"/>
-  </ds:schemaRefs>
-</ds:datastoreItem>
-</file>
-
-<file path=customXml/itemProps3.xml><?xml version="1.0" encoding="utf-8"?>
-<ds:datastoreItem xmlns:ds="http://schemas.openxmlformats.org/officeDocument/2006/customXml" ds:itemID="{B583B4CC-35D2-469F-8442-D174E33954A3}">
-  <ds:schemaRefs>
-    <ds:schemaRef ds:uri="http://schemas.microsoft.com/sharepoint/v3/contenttype/forms"/>
-  </ds:schemaRefs>
-</ds:datastoreItem>
-</file>
-
 <file path=docMetadata/LabelInfo.xml><?xml version="1.0" encoding="utf-8"?>
 <clbl:labelList xmlns:clbl="http://schemas.microsoft.com/office/2020/mipLabelMetadata">
   <clbl:label id="{fa22dce2-39a9-4bf4-a557-7a50b593b56a}" enabled="1" method="Privileged" siteId="{3e0088dc-0629-4ae6-aa8c-813e7a296f50}" contentBits="0" removed="0"/>

</xml_diff>

<commit_message>
CIV-13269 SDO Docmosis changes for CARM (#4453)
* CIV-13269 SDO Docmosis changes for CARM

* update template with DRH changes

* fix conflicts

* update template
</commit_message>
<xml_diff>
--- a/docker/docmosis/templates/CV-UNS-STD-ENG-01388.docx
+++ b/docker/docmosis/templates/CV-UNS-STD-ENG-01388.docx
@@ -435,7 +435,7 @@
               </wp:inline>
             </w:drawing>
           </mc:Choice>
-          <mc:Fallback xmlns:pic="http://schemas.openxmlformats.org/drawingml/2006/picture" xmlns:a="http://schemas.openxmlformats.org/drawingml/2006/main" xmlns:w16du="http://schemas.microsoft.com/office/word/2023/wordml/word16du">
+          <mc:Fallback xmlns:w16du="http://schemas.microsoft.com/office/word/2023/wordml/word16du" xmlns:a="http://schemas.openxmlformats.org/drawingml/2006/main" xmlns:pic="http://schemas.openxmlformats.org/drawingml/2006/picture">
             <w:pict w14:anchorId="02525EF3">
               <v:group id="Group 2791" style="width:467.95pt;height:68.75pt;mso-position-horizontal-relative:char;mso-position-vertical-relative:line" coordsize="59429,8731" o:spid="_x0000_s1026" w14:anchorId="6D56B9AB" o:gfxdata="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">
                 <v:shapetype id="_x0000_t75" coordsize="21600,21600" filled="f" stroked="f" o:spt="75" o:preferrelative="t" path="m@4@5l@4@11@9@11@9@5xe">
@@ -1063,7 +1063,7 @@
               </wp:inline>
             </w:drawing>
           </mc:Choice>
-          <mc:Fallback xmlns:pic="http://schemas.openxmlformats.org/drawingml/2006/picture" xmlns:a="http://schemas.openxmlformats.org/drawingml/2006/main" xmlns:w16du="http://schemas.microsoft.com/office/word/2023/wordml/word16du">
+          <mc:Fallback xmlns:w16du="http://schemas.microsoft.com/office/word/2023/wordml/word16du" xmlns:a="http://schemas.openxmlformats.org/drawingml/2006/main" xmlns:pic="http://schemas.openxmlformats.org/drawingml/2006/picture">
             <w:pict w14:anchorId="47815A15">
               <v:group id="Group 2792" style="width:467.95pt;height:.75pt;mso-position-horizontal-relative:char;mso-position-vertical-relative:line" coordsize="59429,95" o:spid="_x0000_s1026" w14:anchorId="0BA703C9" o:gfxdata="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">
                 <v:shape id="Shape 91" style="position:absolute;width:59429;height:0;visibility:visible;mso-wrap-style:square;v-text-anchor:top" coordsize="5942965,0" o:spid="_x0000_s1027" filled="f" path="m5942965,l,e" o:gfxdata="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">
@@ -1157,6 +1157,41 @@
       <w:pPr>
         <w:rPr>
           <w:rFonts w:ascii="Arial" w:hAnsi="Arial" w:cs="Arial"/>
+        </w:rPr>
+      </w:pPr>
+      <w:r>
+        <w:rPr>
+          <w:rFonts w:ascii="Arial" w:hAnsi="Arial" w:cs="Arial"/>
+        </w:rPr>
+        <w:t>&lt;&lt;cs_{</w:t>
+      </w:r>
+      <w:proofErr w:type="spellStart"/>
+      <w:proofErr w:type="gramStart"/>
+      <w:r>
+        <w:rPr>
+          <w:rFonts w:ascii="Arial" w:hAnsi="Arial" w:cs="Arial"/>
+        </w:rPr>
+        <w:t>carmEnabled</w:t>
+      </w:r>
+      <w:proofErr w:type="spellEnd"/>
+      <w:r>
+        <w:rPr>
+          <w:rFonts w:ascii="Arial" w:hAnsi="Arial" w:cs="Arial"/>
+        </w:rPr>
+        <w:t>!=</w:t>
+      </w:r>
+      <w:proofErr w:type="gramEnd"/>
+      <w:r>
+        <w:rPr>
+          <w:rFonts w:ascii="Arial" w:hAnsi="Arial" w:cs="Arial"/>
+        </w:rPr>
+        <w:t>true}&gt;&gt;</w:t>
+      </w:r>
+    </w:p>
+    <w:p>
+      <w:pPr>
+        <w:rPr>
+          <w:rFonts w:ascii="Arial" w:hAnsi="Arial" w:cs="Arial"/>
           <w:bCs/>
           <w:snapToGrid w:val="0"/>
           <w:szCs w:val="20"/>
@@ -1182,6 +1217,7 @@
           <w:lang w:val="en-US"/>
         </w:rPr>
         <w:br/>
+        <w:t>&lt;&lt;es_&gt;&gt;</w:t>
       </w:r>
     </w:p>
     <w:p>
@@ -5162,20 +5198,42 @@
           <w:rFonts w:ascii="Arial" w:hAnsi="Arial" w:cs="Arial"/>
         </w:rPr>
       </w:pPr>
+      <w:r>
+        <w:rPr>
+          <w:rFonts w:ascii="Arial" w:hAnsi="Arial" w:cs="Arial"/>
+        </w:rPr>
+        <w:t>&lt;&lt;cs_{</w:t>
+      </w:r>
+      <w:proofErr w:type="spellStart"/>
+      <w:r>
+        <w:rPr>
+          <w:rFonts w:ascii="Arial" w:hAnsi="Arial" w:cs="Arial"/>
+        </w:rPr>
+        <w:t>smallClaimsMediationSectionToggle</w:t>
+      </w:r>
+      <w:proofErr w:type="spellEnd"/>
+      <w:r>
+        <w:rPr>
+          <w:rFonts w:ascii="Arial" w:hAnsi="Arial" w:cs="Arial"/>
+        </w:rPr>
+        <w:t>=true}&gt;&gt;</w:t>
+      </w:r>
     </w:p>
     <w:p>
       <w:pPr>
         <w:rPr>
           <w:rFonts w:ascii="Arial" w:hAnsi="Arial" w:cs="Arial"/>
           <w:b/>
+          <w:bCs/>
         </w:rPr>
       </w:pPr>
       <w:r>
         <w:rPr>
           <w:rFonts w:ascii="Arial" w:hAnsi="Arial" w:cs="Arial"/>
           <w:b/>
-        </w:rPr>
-        <w:t>Important notes</w:t>
+          <w:bCs/>
+        </w:rPr>
+        <w:t>Mediation representation</w:t>
       </w:r>
     </w:p>
     <w:p>
@@ -5187,6 +5245,67 @@
         </w:numPr>
         <w:rPr>
           <w:rFonts w:ascii="Arial" w:hAnsi="Arial" w:cs="Arial"/>
+        </w:rPr>
+      </w:pPr>
+      <w:r>
+        <w:rPr>
+          <w:rFonts w:ascii="Arial" w:hAnsi="Arial" w:cs="Arial"/>
+        </w:rPr>
+        <w:t xml:space="preserve">&lt;&lt; </w:t>
+      </w:r>
+      <w:proofErr w:type="spellStart"/>
+      <w:r>
+        <w:rPr>
+          <w:rFonts w:ascii="Arial" w:hAnsi="Arial" w:cs="Arial"/>
+        </w:rPr>
+        <w:t>smallClaimMediationSectionInput</w:t>
+      </w:r>
+      <w:proofErr w:type="spellEnd"/>
+      <w:r>
+        <w:rPr>
+          <w:rFonts w:ascii="Arial" w:hAnsi="Arial" w:cs="Arial"/>
+        </w:rPr>
+        <w:t>&gt;&gt;</w:t>
+      </w:r>
+    </w:p>
+    <w:p>
+      <w:pPr>
+        <w:spacing w:line="256" w:lineRule="auto"/>
+        <w:rPr>
+          <w:rFonts w:ascii="Arial" w:hAnsi="Arial" w:cs="Arial"/>
+        </w:rPr>
+      </w:pPr>
+      <w:r>
+        <w:rPr>
+          <w:rFonts w:ascii="Arial" w:hAnsi="Arial" w:cs="Arial"/>
+        </w:rPr>
+        <w:t>&lt;&lt;es_&gt;&gt;</w:t>
+      </w:r>
+    </w:p>
+    <w:p>
+      <w:pPr>
+        <w:rPr>
+          <w:rFonts w:ascii="Arial" w:hAnsi="Arial" w:cs="Arial"/>
+          <w:b/>
+        </w:rPr>
+      </w:pPr>
+      <w:r>
+        <w:rPr>
+          <w:rFonts w:ascii="Arial" w:hAnsi="Arial" w:cs="Arial"/>
+          <w:b/>
+        </w:rPr>
+        <w:t>Important notes</w:t>
+      </w:r>
+    </w:p>
+    <w:p>
+      <w:pPr>
+        <w:pStyle w:val="ListParagraph"/>
+        <w:numPr>
+          <w:ilvl w:val="0"/>
+          <w:numId w:val="1"/>
+        </w:numPr>
+        <w:rPr>
+          <w:rFonts w:ascii="Arial" w:hAnsi="Arial" w:cs="Arial"/>
           <w:bCs/>
         </w:rPr>
       </w:pPr>
@@ -5211,21 +5330,6 @@
         </w:rPr>
         <w:t>&gt;&gt;</w:t>
       </w:r>
-    </w:p>
-    <w:p>
-      <w:pPr>
-        <w:rPr>
-          <w:rFonts w:ascii="Arial" w:hAnsi="Arial" w:cs="Arial"/>
-          <w:bCs/>
-        </w:rPr>
-      </w:pPr>
-    </w:p>
-    <w:p>
-      <w:pPr>
-        <w:rPr>
-          <w:rFonts w:ascii="Arial" w:hAnsi="Arial" w:cs="Arial"/>
-        </w:rPr>
-      </w:pPr>
     </w:p>
     <w:sectPr>
       <w:type w:val="continuous"/>
@@ -5311,12 +5415,13 @@
 <file path=word/numbering.xml><?xml version="1.0" encoding="utf-8"?>
 <w:numbering xmlns:wpc="http://schemas.microsoft.com/office/word/2010/wordprocessingCanvas" xmlns:cx="http://schemas.microsoft.com/office/drawing/2014/chartex" xmlns:cx1="http://schemas.microsoft.com/office/drawing/2015/9/8/chartex" xmlns:cx2="http://schemas.microsoft.com/office/drawing/2015/10/21/chartex" xmlns:cx3="http://schemas.microsoft.com/office/drawing/2016/5/9/chartex" xmlns:cx4="http://schemas.microsoft.com/office/drawing/2016/5/10/chartex" xmlns:cx5="http://schemas.microsoft.com/office/drawing/2016/5/11/chartex" xmlns:cx6="http://schemas.microsoft.com/office/drawing/2016/5/12/chartex" xmlns:cx7="http://schemas.microsoft.com/office/drawing/2016/5/13/chartex" xmlns:cx8="http://schemas.microsoft.com/office/drawing/2016/5/14/chartex" xmlns:mc="http://schemas.openxmlformats.org/markup-compatibility/2006" xmlns:aink="http://schemas.microsoft.com/office/drawing/2016/ink" xmlns:am3d="http://schemas.microsoft.com/office/drawing/2017/model3d" xmlns:o="urn:schemas-microsoft-com:office:office" xmlns:oel="http://schemas.microsoft.com/office/2019/extlst" xmlns:r="http://schemas.openxmlformats.org/officeDocument/2006/relationships" xmlns:m="http://schemas.openxmlformats.org/officeDocument/2006/math" xmlns:v="urn:schemas-microsoft-com:vml" xmlns:wp14="http://schemas.microsoft.com/office/word/2010/wordprocessingDrawing" xmlns:wp="http://schemas.openxmlformats.org/drawingml/2006/wordprocessingDrawing" xmlns:w10="urn:schemas-microsoft-com:office:word" xmlns:w="http://schemas.openxmlformats.org/wordprocessingml/2006/main" xmlns:w14="http://schemas.microsoft.com/office/word/2010/wordml" xmlns:w15="http://schemas.microsoft.com/office/word/2012/wordml" xmlns:w16cex="http://schemas.microsoft.com/office/word/2018/wordml/cex" xmlns:w16cid="http://schemas.microsoft.com/office/word/2016/wordml/cid" xmlns:w16="http://schemas.microsoft.com/office/word/2018/wordml" xmlns:w16sdtdh="http://schemas.microsoft.com/office/word/2020/wordml/sdtdatahash" xmlns:w16se="http://schemas.microsoft.com/office/word/2015/wordml/symex" xmlns:wpg="http://schemas.microsoft.com/office/word/2010/wordprocessingGroup" xmlns:wpi="http://schemas.microsoft.com/office/word/2010/wordprocessingInk" xmlns:wne="http://schemas.microsoft.com/office/word/2006/wordml" xmlns:wps="http://schemas.microsoft.com/office/word/2010/wordprocessingShape" mc:Ignorable="w14 w15 w16se w16cid w16 w16cex w16sdtdh wp14">
   <w:abstractNum w:abstractNumId="0" w15:restartNumberingAfterBreak="0">
-    <w:nsid w:val="03993200"/>
+    <w:nsid w:val="026F1808"/>
     <w:multiLevelType w:val="hybridMultilevel"/>
-    <w:tmpl w:val="3968BED2"/>
+    <w:tmpl w:val="DA2ECFF8"/>
     <w:lvl w:ilvl="0" w:tplc="FFFFFFFF">
       <w:start w:val="1"/>
       <w:numFmt w:val="decimal"/>
+      <w:suff w:val="space"/>
       <w:lvlText w:val="%1."/>
       <w:lvlJc w:val="left"/>
       <w:pPr>
@@ -5404,6 +5509,99 @@
     </w:lvl>
   </w:abstractNum>
   <w:abstractNum w:abstractNumId="1" w15:restartNumberingAfterBreak="0">
+    <w:nsid w:val="03993200"/>
+    <w:multiLevelType w:val="hybridMultilevel"/>
+    <w:tmpl w:val="3968BED2"/>
+    <w:lvl w:ilvl="0" w:tplc="FFFFFFFF">
+      <w:start w:val="1"/>
+      <w:numFmt w:val="decimal"/>
+      <w:lvlText w:val="%1."/>
+      <w:lvlJc w:val="left"/>
+      <w:pPr>
+        <w:ind w:left="720" w:hanging="360"/>
+      </w:pPr>
+      <w:rPr>
+        <w:rFonts w:hint="default"/>
+        <w:b w:val="0"/>
+        <w:bCs w:val="0"/>
+        <w:sz w:val="22"/>
+        <w:szCs w:val="22"/>
+      </w:rPr>
+    </w:lvl>
+    <w:lvl w:ilvl="1" w:tplc="FFFFFFFF" w:tentative="1">
+      <w:start w:val="1"/>
+      <w:numFmt w:val="lowerLetter"/>
+      <w:lvlText w:val="%2."/>
+      <w:lvlJc w:val="left"/>
+      <w:pPr>
+        <w:ind w:left="1440" w:hanging="360"/>
+      </w:pPr>
+    </w:lvl>
+    <w:lvl w:ilvl="2" w:tplc="FFFFFFFF" w:tentative="1">
+      <w:start w:val="1"/>
+      <w:numFmt w:val="lowerRoman"/>
+      <w:lvlText w:val="%3."/>
+      <w:lvlJc w:val="right"/>
+      <w:pPr>
+        <w:ind w:left="2160" w:hanging="180"/>
+      </w:pPr>
+    </w:lvl>
+    <w:lvl w:ilvl="3" w:tplc="FFFFFFFF" w:tentative="1">
+      <w:start w:val="1"/>
+      <w:numFmt w:val="decimal"/>
+      <w:lvlText w:val="%4."/>
+      <w:lvlJc w:val="left"/>
+      <w:pPr>
+        <w:ind w:left="2880" w:hanging="360"/>
+      </w:pPr>
+    </w:lvl>
+    <w:lvl w:ilvl="4" w:tplc="FFFFFFFF" w:tentative="1">
+      <w:start w:val="1"/>
+      <w:numFmt w:val="lowerLetter"/>
+      <w:lvlText w:val="%5."/>
+      <w:lvlJc w:val="left"/>
+      <w:pPr>
+        <w:ind w:left="3600" w:hanging="360"/>
+      </w:pPr>
+    </w:lvl>
+    <w:lvl w:ilvl="5" w:tplc="FFFFFFFF" w:tentative="1">
+      <w:start w:val="1"/>
+      <w:numFmt w:val="lowerRoman"/>
+      <w:lvlText w:val="%6."/>
+      <w:lvlJc w:val="right"/>
+      <w:pPr>
+        <w:ind w:left="4320" w:hanging="180"/>
+      </w:pPr>
+    </w:lvl>
+    <w:lvl w:ilvl="6" w:tplc="FFFFFFFF" w:tentative="1">
+      <w:start w:val="1"/>
+      <w:numFmt w:val="decimal"/>
+      <w:lvlText w:val="%7."/>
+      <w:lvlJc w:val="left"/>
+      <w:pPr>
+        <w:ind w:left="5040" w:hanging="360"/>
+      </w:pPr>
+    </w:lvl>
+    <w:lvl w:ilvl="7" w:tplc="FFFFFFFF" w:tentative="1">
+      <w:start w:val="1"/>
+      <w:numFmt w:val="lowerLetter"/>
+      <w:lvlText w:val="%8."/>
+      <w:lvlJc w:val="left"/>
+      <w:pPr>
+        <w:ind w:left="5760" w:hanging="360"/>
+      </w:pPr>
+    </w:lvl>
+    <w:lvl w:ilvl="8" w:tplc="FFFFFFFF" w:tentative="1">
+      <w:start w:val="1"/>
+      <w:numFmt w:val="lowerRoman"/>
+      <w:lvlText w:val="%9."/>
+      <w:lvlJc w:val="right"/>
+      <w:pPr>
+        <w:ind w:left="6480" w:hanging="180"/>
+      </w:pPr>
+    </w:lvl>
+  </w:abstractNum>
+  <w:abstractNum w:abstractNumId="2" w15:restartNumberingAfterBreak="0">
     <w:nsid w:val="040152F9"/>
     <w:multiLevelType w:val="hybridMultilevel"/>
     <w:tmpl w:val="EBFEF826"/>
@@ -5492,7 +5690,7 @@
       </w:pPr>
     </w:lvl>
   </w:abstractNum>
-  <w:abstractNum w:abstractNumId="2" w15:restartNumberingAfterBreak="0">
+  <w:abstractNum w:abstractNumId="3" w15:restartNumberingAfterBreak="0">
     <w:nsid w:val="06C13CA1"/>
     <w:multiLevelType w:val="hybridMultilevel"/>
     <w:tmpl w:val="D0CA599E"/>
@@ -5585,7 +5783,7 @@
       </w:pPr>
     </w:lvl>
   </w:abstractNum>
-  <w:abstractNum w:abstractNumId="3" w15:restartNumberingAfterBreak="0">
+  <w:abstractNum w:abstractNumId="4" w15:restartNumberingAfterBreak="0">
     <w:nsid w:val="08C4666E"/>
     <w:multiLevelType w:val="hybridMultilevel"/>
     <w:tmpl w:val="42A66D80"/>
@@ -5678,7 +5876,7 @@
       </w:pPr>
     </w:lvl>
   </w:abstractNum>
-  <w:abstractNum w:abstractNumId="4" w15:restartNumberingAfterBreak="0">
+  <w:abstractNum w:abstractNumId="5" w15:restartNumberingAfterBreak="0">
     <w:nsid w:val="0D4A7D54"/>
     <w:multiLevelType w:val="hybridMultilevel"/>
     <w:tmpl w:val="2534A042"/>
@@ -5771,7 +5969,7 @@
       </w:pPr>
     </w:lvl>
   </w:abstractNum>
-  <w:abstractNum w:abstractNumId="5" w15:restartNumberingAfterBreak="0">
+  <w:abstractNum w:abstractNumId="6" w15:restartNumberingAfterBreak="0">
     <w:nsid w:val="19ED4C07"/>
     <w:multiLevelType w:val="hybridMultilevel"/>
     <w:tmpl w:val="9422531E"/>
@@ -5860,7 +6058,7 @@
       </w:pPr>
     </w:lvl>
   </w:abstractNum>
-  <w:abstractNum w:abstractNumId="6" w15:restartNumberingAfterBreak="0">
+  <w:abstractNum w:abstractNumId="7" w15:restartNumberingAfterBreak="0">
     <w:nsid w:val="1B0536E9"/>
     <w:multiLevelType w:val="hybridMultilevel"/>
     <w:tmpl w:val="21E4ABD6"/>
@@ -5953,7 +6151,7 @@
       </w:pPr>
     </w:lvl>
   </w:abstractNum>
-  <w:abstractNum w:abstractNumId="7" w15:restartNumberingAfterBreak="0">
+  <w:abstractNum w:abstractNumId="8" w15:restartNumberingAfterBreak="0">
     <w:nsid w:val="1BE316AE"/>
     <w:multiLevelType w:val="hybridMultilevel"/>
     <w:tmpl w:val="357E9E54"/>
@@ -6066,7 +6264,7 @@
       </w:rPr>
     </w:lvl>
   </w:abstractNum>
-  <w:abstractNum w:abstractNumId="8" w15:restartNumberingAfterBreak="0">
+  <w:abstractNum w:abstractNumId="9" w15:restartNumberingAfterBreak="0">
     <w:nsid w:val="1FEF3B52"/>
     <w:multiLevelType w:val="hybridMultilevel"/>
     <w:tmpl w:val="1292C2AC"/>
@@ -6179,7 +6377,7 @@
       </w:rPr>
     </w:lvl>
   </w:abstractNum>
-  <w:abstractNum w:abstractNumId="9" w15:restartNumberingAfterBreak="0">
+  <w:abstractNum w:abstractNumId="10" w15:restartNumberingAfterBreak="0">
     <w:nsid w:val="22682F9E"/>
     <w:multiLevelType w:val="hybridMultilevel"/>
     <w:tmpl w:val="76C29448"/>
@@ -6272,7 +6470,7 @@
       </w:pPr>
     </w:lvl>
   </w:abstractNum>
-  <w:abstractNum w:abstractNumId="10" w15:restartNumberingAfterBreak="0">
+  <w:abstractNum w:abstractNumId="11" w15:restartNumberingAfterBreak="0">
     <w:nsid w:val="23E71A54"/>
     <w:multiLevelType w:val="multilevel"/>
     <w:tmpl w:val="79148DCA"/>
@@ -6385,7 +6583,7 @@
       </w:pPr>
     </w:lvl>
   </w:abstractNum>
-  <w:abstractNum w:abstractNumId="11" w15:restartNumberingAfterBreak="0">
+  <w:abstractNum w:abstractNumId="12" w15:restartNumberingAfterBreak="0">
     <w:nsid w:val="2611194F"/>
     <w:multiLevelType w:val="hybridMultilevel"/>
     <w:tmpl w:val="AB3221E0"/>
@@ -6478,7 +6676,7 @@
       </w:pPr>
     </w:lvl>
   </w:abstractNum>
-  <w:abstractNum w:abstractNumId="12" w15:restartNumberingAfterBreak="0">
+  <w:abstractNum w:abstractNumId="13" w15:restartNumberingAfterBreak="0">
     <w:nsid w:val="2E647C83"/>
     <w:multiLevelType w:val="hybridMultilevel"/>
     <w:tmpl w:val="3742696E"/>
@@ -6567,7 +6765,7 @@
       </w:pPr>
     </w:lvl>
   </w:abstractNum>
-  <w:abstractNum w:abstractNumId="13" w15:restartNumberingAfterBreak="0">
+  <w:abstractNum w:abstractNumId="14" w15:restartNumberingAfterBreak="0">
     <w:nsid w:val="34AE4451"/>
     <w:multiLevelType w:val="hybridMultilevel"/>
     <w:tmpl w:val="87820F8A"/>
@@ -6660,7 +6858,7 @@
       </w:pPr>
     </w:lvl>
   </w:abstractNum>
-  <w:abstractNum w:abstractNumId="14" w15:restartNumberingAfterBreak="0">
+  <w:abstractNum w:abstractNumId="15" w15:restartNumberingAfterBreak="0">
     <w:nsid w:val="385379CF"/>
     <w:multiLevelType w:val="hybridMultilevel"/>
     <w:tmpl w:val="9FD67EF0"/>
@@ -6753,7 +6951,7 @@
       </w:pPr>
     </w:lvl>
   </w:abstractNum>
-  <w:abstractNum w:abstractNumId="15" w15:restartNumberingAfterBreak="0">
+  <w:abstractNum w:abstractNumId="16" w15:restartNumberingAfterBreak="0">
     <w:nsid w:val="426B35BA"/>
     <w:multiLevelType w:val="hybridMultilevel"/>
     <w:tmpl w:val="52166EC8"/>
@@ -6842,7 +7040,7 @@
       </w:pPr>
     </w:lvl>
   </w:abstractNum>
-  <w:abstractNum w:abstractNumId="16" w15:restartNumberingAfterBreak="0">
+  <w:abstractNum w:abstractNumId="17" w15:restartNumberingAfterBreak="0">
     <w:nsid w:val="473153B0"/>
     <w:multiLevelType w:val="hybridMultilevel"/>
     <w:tmpl w:val="42A66D80"/>
@@ -6935,7 +7133,7 @@
       </w:pPr>
     </w:lvl>
   </w:abstractNum>
-  <w:abstractNum w:abstractNumId="17" w15:restartNumberingAfterBreak="0">
+  <w:abstractNum w:abstractNumId="18" w15:restartNumberingAfterBreak="0">
     <w:nsid w:val="62496182"/>
     <w:multiLevelType w:val="hybridMultilevel"/>
     <w:tmpl w:val="E9667F36"/>
@@ -7028,7 +7226,7 @@
       </w:pPr>
     </w:lvl>
   </w:abstractNum>
-  <w:abstractNum w:abstractNumId="18" w15:restartNumberingAfterBreak="0">
+  <w:abstractNum w:abstractNumId="19" w15:restartNumberingAfterBreak="0">
     <w:nsid w:val="6589147D"/>
     <w:multiLevelType w:val="hybridMultilevel"/>
     <w:tmpl w:val="A620AC3C"/>
@@ -7117,7 +7315,7 @@
       </w:pPr>
     </w:lvl>
   </w:abstractNum>
-  <w:abstractNum w:abstractNumId="19" w15:restartNumberingAfterBreak="0">
+  <w:abstractNum w:abstractNumId="20" w15:restartNumberingAfterBreak="0">
     <w:nsid w:val="675A3587"/>
     <w:multiLevelType w:val="hybridMultilevel"/>
     <w:tmpl w:val="DA2ECFF8"/>
@@ -7211,7 +7409,7 @@
       </w:pPr>
     </w:lvl>
   </w:abstractNum>
-  <w:abstractNum w:abstractNumId="20" w15:restartNumberingAfterBreak="0">
+  <w:abstractNum w:abstractNumId="21" w15:restartNumberingAfterBreak="0">
     <w:nsid w:val="6A4F2EC5"/>
     <w:multiLevelType w:val="hybridMultilevel"/>
     <w:tmpl w:val="F856C36E"/>
@@ -7300,7 +7498,7 @@
       </w:pPr>
     </w:lvl>
   </w:abstractNum>
-  <w:abstractNum w:abstractNumId="21" w15:restartNumberingAfterBreak="0">
+  <w:abstractNum w:abstractNumId="22" w15:restartNumberingAfterBreak="0">
     <w:nsid w:val="6F1668D2"/>
     <w:multiLevelType w:val="hybridMultilevel"/>
     <w:tmpl w:val="3968BED2"/>
@@ -7393,7 +7591,7 @@
       </w:pPr>
     </w:lvl>
   </w:abstractNum>
-  <w:abstractNum w:abstractNumId="22" w15:restartNumberingAfterBreak="0">
+  <w:abstractNum w:abstractNumId="23" w15:restartNumberingAfterBreak="0">
     <w:nsid w:val="770A0FF7"/>
     <w:multiLevelType w:val="hybridMultilevel"/>
     <w:tmpl w:val="A3488CB4"/>
@@ -7507,73 +7705,76 @@
     </w:lvl>
   </w:abstractNum>
   <w:num w:numId="1" w16cid:durableId="1894270743">
+    <w:abstractNumId w:val="20"/>
+  </w:num>
+  <w:num w:numId="2" w16cid:durableId="1506362087">
+    <w:abstractNumId w:val="10"/>
+  </w:num>
+  <w:num w:numId="3" w16cid:durableId="1427117146">
+    <w:abstractNumId w:val="3"/>
+  </w:num>
+  <w:num w:numId="4" w16cid:durableId="1660767620">
+    <w:abstractNumId w:val="2"/>
+  </w:num>
+  <w:num w:numId="5" w16cid:durableId="451020083">
+    <w:abstractNumId w:val="21"/>
+  </w:num>
+  <w:num w:numId="6" w16cid:durableId="861436010">
+    <w:abstractNumId w:val="18"/>
+  </w:num>
+  <w:num w:numId="7" w16cid:durableId="1848978998">
     <w:abstractNumId w:val="19"/>
   </w:num>
-  <w:num w:numId="2" w16cid:durableId="1506362087">
+  <w:num w:numId="8" w16cid:durableId="986126946">
+    <w:abstractNumId w:val="6"/>
+  </w:num>
+  <w:num w:numId="9" w16cid:durableId="367998007">
+    <w:abstractNumId w:val="16"/>
+  </w:num>
+  <w:num w:numId="10" w16cid:durableId="203252663">
+    <w:abstractNumId w:val="13"/>
+  </w:num>
+  <w:num w:numId="11" w16cid:durableId="1704860042">
+    <w:abstractNumId w:val="7"/>
+  </w:num>
+  <w:num w:numId="12" w16cid:durableId="741416439">
+    <w:abstractNumId w:val="15"/>
+  </w:num>
+  <w:num w:numId="13" w16cid:durableId="210768013">
+    <w:abstractNumId w:val="12"/>
+  </w:num>
+  <w:num w:numId="14" w16cid:durableId="1115632388">
+    <w:abstractNumId w:val="14"/>
+  </w:num>
+  <w:num w:numId="15" w16cid:durableId="1535076433">
+    <w:abstractNumId w:val="17"/>
+  </w:num>
+  <w:num w:numId="16" w16cid:durableId="268972692">
+    <w:abstractNumId w:val="4"/>
+  </w:num>
+  <w:num w:numId="17" w16cid:durableId="1221865829">
+    <w:abstractNumId w:val="5"/>
+  </w:num>
+  <w:num w:numId="18" w16cid:durableId="1741559434">
+    <w:abstractNumId w:val="23"/>
+  </w:num>
+  <w:num w:numId="19" w16cid:durableId="567694287">
+    <w:abstractNumId w:val="8"/>
+  </w:num>
+  <w:num w:numId="20" w16cid:durableId="124079874">
     <w:abstractNumId w:val="9"/>
   </w:num>
-  <w:num w:numId="3" w16cid:durableId="1427117146">
-    <w:abstractNumId w:val="2"/>
+  <w:num w:numId="21" w16cid:durableId="211160315">
+    <w:abstractNumId w:val="11"/>
   </w:num>
-  <w:num w:numId="4" w16cid:durableId="1660767620">
+  <w:num w:numId="22" w16cid:durableId="1647271603">
     <w:abstractNumId w:val="1"/>
   </w:num>
-  <w:num w:numId="5" w16cid:durableId="451020083">
-    <w:abstractNumId w:val="20"/>
-  </w:num>
-  <w:num w:numId="6" w16cid:durableId="861436010">
-    <w:abstractNumId w:val="17"/>
-  </w:num>
-  <w:num w:numId="7" w16cid:durableId="1848978998">
-    <w:abstractNumId w:val="18"/>
-  </w:num>
-  <w:num w:numId="8" w16cid:durableId="986126946">
-    <w:abstractNumId w:val="5"/>
-  </w:num>
-  <w:num w:numId="9" w16cid:durableId="367998007">
-    <w:abstractNumId w:val="15"/>
-  </w:num>
-  <w:num w:numId="10" w16cid:durableId="203252663">
-    <w:abstractNumId w:val="12"/>
-  </w:num>
-  <w:num w:numId="11" w16cid:durableId="1704860042">
-    <w:abstractNumId w:val="6"/>
-  </w:num>
-  <w:num w:numId="12" w16cid:durableId="741416439">
-    <w:abstractNumId w:val="14"/>
-  </w:num>
-  <w:num w:numId="13" w16cid:durableId="210768013">
-    <w:abstractNumId w:val="11"/>
-  </w:num>
-  <w:num w:numId="14" w16cid:durableId="1115632388">
-    <w:abstractNumId w:val="13"/>
-  </w:num>
-  <w:num w:numId="15" w16cid:durableId="1535076433">
-    <w:abstractNumId w:val="16"/>
-  </w:num>
-  <w:num w:numId="16" w16cid:durableId="268972692">
-    <w:abstractNumId w:val="3"/>
-  </w:num>
-  <w:num w:numId="17" w16cid:durableId="1221865829">
-    <w:abstractNumId w:val="4"/>
-  </w:num>
-  <w:num w:numId="18" w16cid:durableId="1741559434">
+  <w:num w:numId="23" w16cid:durableId="346715442">
     <w:abstractNumId w:val="22"/>
   </w:num>
-  <w:num w:numId="19" w16cid:durableId="567694287">
-    <w:abstractNumId w:val="7"/>
-  </w:num>
-  <w:num w:numId="20" w16cid:durableId="124079874">
-    <w:abstractNumId w:val="8"/>
-  </w:num>
-  <w:num w:numId="21" w16cid:durableId="211160315">
-    <w:abstractNumId w:val="10"/>
-  </w:num>
-  <w:num w:numId="22" w16cid:durableId="1647271603">
+  <w:num w:numId="24" w16cid:durableId="442312690">
     <w:abstractNumId w:val="0"/>
-  </w:num>
-  <w:num w:numId="23" w16cid:durableId="346715442">
-    <w:abstractNumId w:val="21"/>
   </w:num>
 </w:numbering>
 </file>
@@ -8508,40 +8709,6 @@
 </file>
 
 <file path=customXml/item1.xml><?xml version="1.0" encoding="utf-8"?>
-<?mso-contentType ?>
-<FormTemplates xmlns="http://schemas.microsoft.com/sharepoint/v3/contenttype/forms">
-  <Display>DocumentLibraryForm</Display>
-  <Edit>DocumentLibraryForm</Edit>
-  <New>DocumentLibraryForm</New>
-</FormTemplates>
-</file>
-
-<file path=customXml/item2.xml><?xml version="1.0" encoding="utf-8"?>
-<p:properties xmlns:p="http://schemas.microsoft.com/office/2006/metadata/properties" xmlns:xsi="http://www.w3.org/2001/XMLSchema-instance" xmlns:pc="http://schemas.microsoft.com/office/infopath/2007/PartnerControls">
-  <documentManagement>
-    <Stage xmlns="f336f4fe-8719-4ea2-b5d6-29b3a580aeb4">In Approval</Stage>
-    <Next_x0020_Stage xmlns="f336f4fe-8719-4ea2-b5d6-29b3a580aeb4">ApproveOrReject</Next_x0020_Stage>
-    <Admin_x0020_Action xmlns="f336f4fe-8719-4ea2-b5d6-29b3a580aeb4" xsi:nil="true"/>
-    <Template_x0020_Category xmlns="f336f4fe-8719-4ea2-b5d6-29b3a580aeb4">Standard Direction - STD</Template_x0020_Category>
-    <Action xmlns="f336f4fe-8719-4ea2-b5d6-29b3a580aeb4" xsi:nil="true"/>
-    <Purpose1 xmlns="f336f4fe-8719-4ea2-b5d6-29b3a580aeb4">SDO</Purpose1>
-    <Template_x0020_Language xmlns="f336f4fe-8719-4ea2-b5d6-29b3a580aeb4">English - ENG</Template_x0020_Language>
-    <Rename xmlns="f336f4fe-8719-4ea2-b5d6-29b3a580aeb4">true</Rename>
-    <Tornado_x0020_Filename xmlns="f336f4fe-8719-4ea2-b5d6-29b3a580aeb4" xsi:nil="true"/>
-    <Approval_x0020_Request_x0020_Comment xmlns="f336f4fe-8719-4ea2-b5d6-29b3a580aeb4">Requesting approval for CIV-10335</Approval_x0020_Request_x0020_Comment>
-    <Publication_x0020_Date xmlns="f336f4fe-8719-4ea2-b5d6-29b3a580aeb4">2023-01-23T00:00:00+00:00</Publication_x0020_Date>
-    <SharedWithUsers xmlns="f336f4fe-8719-4ea2-b5d6-29b3a580aeb4">
-      <UserInfo>
-        <DisplayName>Robert Allright</DisplayName>
-        <AccountId>23</AccountId>
-        <AccountType/>
-      </UserInfo>
-    </SharedWithUsers>
-  </documentManagement>
-</p:properties>
-</file>
-
-<file path=customXml/item3.xml><?xml version="1.0" encoding="utf-8"?>
 <ct:contentTypeSchema xmlns:ct="http://schemas.microsoft.com/office/2006/metadata/contentType" xmlns:ma="http://schemas.microsoft.com/office/2006/metadata/properties/metaAttributes" ct:_="" ma:_="" ma:contentTypeName="_CtTemplate" ma:contentTypeID="0x01010064A5FDCCFB03F540B94405305D7DE14F00A4F8B82F7CEF57469A8FE5CEAB7A0EE0" ma:contentTypeVersion="55" ma:contentTypeDescription="Part of Template Management with Site Columns representing custom attributes." ma:contentTypeScope="" ma:versionID="e48abcd8da7fe05ec90dabdfbb8c2749">
   <xsd:schema xmlns:xsd="http://www.w3.org/2001/XMLSchema" xmlns:xs="http://www.w3.org/2001/XMLSchema" xmlns:p="http://schemas.microsoft.com/office/2006/metadata/properties" xmlns:ns2="f336f4fe-8719-4ea2-b5d6-29b3a580aeb4" xmlns:ns3="b57b892a-dd61-4bba-b372-a8d93da2c7e6" targetNamespace="http://schemas.microsoft.com/office/2006/metadata/properties" ma:root="true" ma:fieldsID="4c733adc908683170864ffc34cec60fa" ns2:_="" ns3:_="">
     <xsd:import namespace="f336f4fe-8719-4ea2-b5d6-29b3a580aeb4"/>
@@ -8863,25 +9030,41 @@
 </ct:contentTypeSchema>
 </file>
 
-<file path=customXml/itemProps1.xml><?xml version="1.0" encoding="utf-8"?>
-<ds:datastoreItem xmlns:ds="http://schemas.openxmlformats.org/officeDocument/2006/customXml" ds:itemID="{B583B4CC-35D2-469F-8442-D174E33954A3}">
-  <ds:schemaRefs>
-    <ds:schemaRef ds:uri="http://schemas.microsoft.com/sharepoint/v3/contenttype/forms"/>
-  </ds:schemaRefs>
-</ds:datastoreItem>
+<file path=customXml/item2.xml><?xml version="1.0" encoding="utf-8"?>
+<p:properties xmlns:p="http://schemas.microsoft.com/office/2006/metadata/properties" xmlns:xsi="http://www.w3.org/2001/XMLSchema-instance" xmlns:pc="http://schemas.microsoft.com/office/infopath/2007/PartnerControls">
+  <documentManagement>
+    <Stage xmlns="f336f4fe-8719-4ea2-b5d6-29b3a580aeb4">In Approval</Stage>
+    <Next_x0020_Stage xmlns="f336f4fe-8719-4ea2-b5d6-29b3a580aeb4">ApproveOrReject</Next_x0020_Stage>
+    <Admin_x0020_Action xmlns="f336f4fe-8719-4ea2-b5d6-29b3a580aeb4" xsi:nil="true"/>
+    <Template_x0020_Category xmlns="f336f4fe-8719-4ea2-b5d6-29b3a580aeb4">Standard Direction - STD</Template_x0020_Category>
+    <Action xmlns="f336f4fe-8719-4ea2-b5d6-29b3a580aeb4" xsi:nil="true"/>
+    <Purpose1 xmlns="f336f4fe-8719-4ea2-b5d6-29b3a580aeb4">SDO</Purpose1>
+    <Template_x0020_Language xmlns="f336f4fe-8719-4ea2-b5d6-29b3a580aeb4">English - ENG</Template_x0020_Language>
+    <Rename xmlns="f336f4fe-8719-4ea2-b5d6-29b3a580aeb4">true</Rename>
+    <Tornado_x0020_Filename xmlns="f336f4fe-8719-4ea2-b5d6-29b3a580aeb4" xsi:nil="true"/>
+    <Approval_x0020_Request_x0020_Comment xmlns="f336f4fe-8719-4ea2-b5d6-29b3a580aeb4">Requesting approval for CIV-10335</Approval_x0020_Request_x0020_Comment>
+    <Publication_x0020_Date xmlns="f336f4fe-8719-4ea2-b5d6-29b3a580aeb4">2023-01-23T00:00:00+00:00</Publication_x0020_Date>
+    <SharedWithUsers xmlns="f336f4fe-8719-4ea2-b5d6-29b3a580aeb4">
+      <UserInfo>
+        <DisplayName>Robert Allright</DisplayName>
+        <AccountId>23</AccountId>
+        <AccountType/>
+      </UserInfo>
+    </SharedWithUsers>
+  </documentManagement>
+</p:properties>
 </file>
 
-<file path=customXml/itemProps2.xml><?xml version="1.0" encoding="utf-8"?>
-<ds:datastoreItem xmlns:ds="http://schemas.openxmlformats.org/officeDocument/2006/customXml" ds:itemID="{465BA454-9CB8-4FFC-A2E1-57E06FB538DD}">
-  <ds:schemaRefs>
-    <ds:schemaRef ds:uri="http://schemas.microsoft.com/office/2006/metadata/properties"/>
-    <ds:schemaRef ds:uri="http://schemas.microsoft.com/office/infopath/2007/PartnerControls"/>
-    <ds:schemaRef ds:uri="f336f4fe-8719-4ea2-b5d6-29b3a580aeb4"/>
-  </ds:schemaRefs>
-</ds:datastoreItem>
+<file path=customXml/item3.xml><?xml version="1.0" encoding="utf-8"?>
+<?mso-contentType ?>
+<FormTemplates xmlns="http://schemas.microsoft.com/sharepoint/v3/contenttype/forms">
+  <Display>DocumentLibraryForm</Display>
+  <Edit>DocumentLibraryForm</Edit>
+  <New>DocumentLibraryForm</New>
+</FormTemplates>
 </file>
 
-<file path=customXml/itemProps3.xml><?xml version="1.0" encoding="utf-8"?>
+<file path=customXml/itemProps1.xml><?xml version="1.0" encoding="utf-8"?>
 <ds:datastoreItem xmlns:ds="http://schemas.openxmlformats.org/officeDocument/2006/customXml" ds:itemID="{E1CB654C-2BA0-4A66-935D-E034A090D8A0}">
   <ds:schemaRefs>
     <ds:schemaRef ds:uri="http://schemas.microsoft.com/office/2006/metadata/contentType"/>
@@ -8900,6 +9083,24 @@
 </ds:datastoreItem>
 </file>
 
+<file path=customXml/itemProps2.xml><?xml version="1.0" encoding="utf-8"?>
+<ds:datastoreItem xmlns:ds="http://schemas.openxmlformats.org/officeDocument/2006/customXml" ds:itemID="{465BA454-9CB8-4FFC-A2E1-57E06FB538DD}">
+  <ds:schemaRefs>
+    <ds:schemaRef ds:uri="http://schemas.microsoft.com/office/2006/metadata/properties"/>
+    <ds:schemaRef ds:uri="http://schemas.microsoft.com/office/infopath/2007/PartnerControls"/>
+    <ds:schemaRef ds:uri="f336f4fe-8719-4ea2-b5d6-29b3a580aeb4"/>
+  </ds:schemaRefs>
+</ds:datastoreItem>
+</file>
+
+<file path=customXml/itemProps3.xml><?xml version="1.0" encoding="utf-8"?>
+<ds:datastoreItem xmlns:ds="http://schemas.openxmlformats.org/officeDocument/2006/customXml" ds:itemID="{B583B4CC-35D2-469F-8442-D174E33954A3}">
+  <ds:schemaRefs>
+    <ds:schemaRef ds:uri="http://schemas.microsoft.com/sharepoint/v3/contenttype/forms"/>
+  </ds:schemaRefs>
+</ds:datastoreItem>
+</file>
+
 <file path=docMetadata/LabelInfo.xml><?xml version="1.0" encoding="utf-8"?>
 <clbl:labelList xmlns:clbl="http://schemas.microsoft.com/office/2020/mipLabelMetadata">
   <clbl:label id="{fa22dce2-39a9-4bf4-a557-7a50b593b56a}" enabled="1" method="Privileged" siteId="{3e0088dc-0629-4ae6-aa8c-813e7a296f50}" contentBits="0" removed="0"/>

</xml_diff>

<commit_message>
Update small track document for flight delay
</commit_message>
<xml_diff>
--- a/docker/docmosis/templates/CV-UNS-STD-ENG-01388.docx
+++ b/docker/docmosis/templates/CV-UNS-STD-ENG-01388.docx
@@ -1,6 +1,6 @@
 
 <file path=word/document.xml><?xml version="1.0" encoding="utf-8"?>
-<w:document xmlns:wpc="http://schemas.microsoft.com/office/word/2010/wordprocessingCanvas" xmlns:cx="http://schemas.microsoft.com/office/drawing/2014/chartex" xmlns:cx1="http://schemas.microsoft.com/office/drawing/2015/9/8/chartex" xmlns:cx2="http://schemas.microsoft.com/office/drawing/2015/10/21/chartex" xmlns:cx3="http://schemas.microsoft.com/office/drawing/2016/5/9/chartex" xmlns:cx4="http://schemas.microsoft.com/office/drawing/2016/5/10/chartex" xmlns:cx5="http://schemas.microsoft.com/office/drawing/2016/5/11/chartex" xmlns:cx6="http://schemas.microsoft.com/office/drawing/2016/5/12/chartex" xmlns:cx7="http://schemas.microsoft.com/office/drawing/2016/5/13/chartex" xmlns:cx8="http://schemas.microsoft.com/office/drawing/2016/5/14/chartex" xmlns:mc="http://schemas.openxmlformats.org/markup-compatibility/2006" xmlns:aink="http://schemas.microsoft.com/office/drawing/2016/ink" xmlns:am3d="http://schemas.microsoft.com/office/drawing/2017/model3d" xmlns:o="urn:schemas-microsoft-com:office:office" xmlns:oel="http://schemas.microsoft.com/office/2019/extlst" xmlns:r="http://schemas.openxmlformats.org/officeDocument/2006/relationships" xmlns:m="http://schemas.openxmlformats.org/officeDocument/2006/math" xmlns:v="urn:schemas-microsoft-com:vml" xmlns:wp14="http://schemas.microsoft.com/office/word/2010/wordprocessingDrawing" xmlns:wp="http://schemas.openxmlformats.org/drawingml/2006/wordprocessingDrawing" xmlns:w10="urn:schemas-microsoft-com:office:word" xmlns:w="http://schemas.openxmlformats.org/wordprocessingml/2006/main" xmlns:w14="http://schemas.microsoft.com/office/word/2010/wordml" xmlns:w15="http://schemas.microsoft.com/office/word/2012/wordml" xmlns:w16cex="http://schemas.microsoft.com/office/word/2018/wordml/cex" xmlns:w16cid="http://schemas.microsoft.com/office/word/2016/wordml/cid" xmlns:w16="http://schemas.microsoft.com/office/word/2018/wordml" xmlns:w16sdtdh="http://schemas.microsoft.com/office/word/2020/wordml/sdtdatahash" xmlns:w16se="http://schemas.microsoft.com/office/word/2015/wordml/symex" xmlns:wpg="http://schemas.microsoft.com/office/word/2010/wordprocessingGroup" xmlns:wpi="http://schemas.microsoft.com/office/word/2010/wordprocessingInk" xmlns:wne="http://schemas.microsoft.com/office/word/2006/wordml" xmlns:wps="http://schemas.microsoft.com/office/word/2010/wordprocessingShape" mc:Ignorable="w14 w15 w16se w16cid w16 w16cex w16sdtdh wp14">
+<w:document xmlns:wpc="http://schemas.microsoft.com/office/word/2010/wordprocessingCanvas" xmlns:cx="http://schemas.microsoft.com/office/drawing/2014/chartex" xmlns:cx1="http://schemas.microsoft.com/office/drawing/2015/9/8/chartex" xmlns:cx2="http://schemas.microsoft.com/office/drawing/2015/10/21/chartex" xmlns:cx3="http://schemas.microsoft.com/office/drawing/2016/5/9/chartex" xmlns:cx4="http://schemas.microsoft.com/office/drawing/2016/5/10/chartex" xmlns:cx5="http://schemas.microsoft.com/office/drawing/2016/5/11/chartex" xmlns:cx6="http://schemas.microsoft.com/office/drawing/2016/5/12/chartex" xmlns:cx7="http://schemas.microsoft.com/office/drawing/2016/5/13/chartex" xmlns:cx8="http://schemas.microsoft.com/office/drawing/2016/5/14/chartex" xmlns:mc="http://schemas.openxmlformats.org/markup-compatibility/2006" xmlns:aink="http://schemas.microsoft.com/office/drawing/2016/ink" xmlns:am3d="http://schemas.microsoft.com/office/drawing/2017/model3d" xmlns:o="urn:schemas-microsoft-com:office:office" xmlns:oel="http://schemas.microsoft.com/office/2019/extlst" xmlns:r="http://schemas.openxmlformats.org/officeDocument/2006/relationships" xmlns:m="http://schemas.openxmlformats.org/officeDocument/2006/math" xmlns:v="urn:schemas-microsoft-com:vml" xmlns:wp14="http://schemas.microsoft.com/office/word/2010/wordprocessingDrawing" xmlns:wp="http://schemas.openxmlformats.org/drawingml/2006/wordprocessingDrawing" xmlns:w10="urn:schemas-microsoft-com:office:word" xmlns:w="http://schemas.openxmlformats.org/wordprocessingml/2006/main" xmlns:w14="http://schemas.microsoft.com/office/word/2010/wordml" xmlns:w15="http://schemas.microsoft.com/office/word/2012/wordml" xmlns:w16cex="http://schemas.microsoft.com/office/word/2018/wordml/cex" xmlns:w16cid="http://schemas.microsoft.com/office/word/2016/wordml/cid" xmlns:w16="http://schemas.microsoft.com/office/word/2018/wordml" xmlns:w16du="http://schemas.microsoft.com/office/word/2023/wordml/word16du" xmlns:w16sdtdh="http://schemas.microsoft.com/office/word/2020/wordml/sdtdatahash" xmlns:w16se="http://schemas.microsoft.com/office/word/2015/wordml/symex" xmlns:wpg="http://schemas.microsoft.com/office/word/2010/wordprocessingGroup" xmlns:wpi="http://schemas.microsoft.com/office/word/2010/wordprocessingInk" xmlns:wne="http://schemas.microsoft.com/office/word/2006/wordml" xmlns:wps="http://schemas.microsoft.com/office/word/2010/wordprocessingShape" mc:Ignorable="w14 w15 w16se w16cid w16 w16cex w16sdtdh w16du wp14">
   <w:body>
     <w:p>
       <w:pPr>
@@ -454,7 +454,7 @@
               </wp:inline>
             </w:drawing>
           </mc:Choice>
-          <mc:Fallback xmlns:pic="http://schemas.openxmlformats.org/drawingml/2006/picture" xmlns:a="http://schemas.openxmlformats.org/drawingml/2006/main" xmlns:w16du="http://schemas.microsoft.com/office/word/2023/wordml/word16du">
+          <mc:Fallback xmlns:a="http://schemas.openxmlformats.org/drawingml/2006/main" xmlns:pic="http://schemas.openxmlformats.org/drawingml/2006/picture">
             <w:pict w14:anchorId="02525EF3">
               <v:group id="Group 2791" style="width:467.95pt;height:68.75pt;mso-position-horizontal-relative:char;mso-position-vertical-relative:line" coordsize="59429,8731" o:spid="_x0000_s1026" w14:anchorId="6D56B9AB" o:gfxdata="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">
                 <v:shapetype id="_x0000_t75" coordsize="21600,21600" filled="f" stroked="f" o:spt="75" o:preferrelative="t" path="m@4@5l@4@11@9@11@9@5xe">
@@ -1082,7 +1082,7 @@
               </wp:inline>
             </w:drawing>
           </mc:Choice>
-          <mc:Fallback xmlns:pic="http://schemas.openxmlformats.org/drawingml/2006/picture" xmlns:a="http://schemas.openxmlformats.org/drawingml/2006/main" xmlns:w16du="http://schemas.microsoft.com/office/word/2023/wordml/word16du">
+          <mc:Fallback xmlns:a="http://schemas.openxmlformats.org/drawingml/2006/main" xmlns:pic="http://schemas.openxmlformats.org/drawingml/2006/picture">
             <w:pict w14:anchorId="47815A15">
               <v:group id="Group 2792" style="width:467.95pt;height:.75pt;mso-position-horizontal-relative:char;mso-position-vertical-relative:line" coordsize="59429,95" o:spid="_x0000_s1026" w14:anchorId="0BA703C9" o:gfxdata="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">
                 <v:shape id="Shape 91" style="position:absolute;width:59429;height:0;visibility:visible;mso-wrap-style:square;v-text-anchor:top" coordsize="5942965,0" o:spid="_x0000_s1027" filled="f" path="m5942965,l,e" o:gfxdata="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">
@@ -1127,9 +1127,8 @@
           <w:szCs w:val="20"/>
           <w:lang w:val="en-US"/>
         </w:rPr>
-        <w:t xml:space="preserve"> You must comply with the terms imposed upon you by this order otherwise your claim or the </w:t>
-      </w:r>
-      <w:proofErr w:type="spellStart"/>
+        <w:t> You must comply with the terms imposed upon you by this order otherwise your claim or the defence of it is liable to be struck out or some other sanction imposed. If you cannot comply, you are expected to make</w:t>
+      </w:r>
       <w:r>
         <w:rPr>
           <w:rFonts w:ascii="Arial" w:hAnsi="Arial" w:cs="Arial"/>
@@ -1138,9 +1137,8 @@
           <w:szCs w:val="20"/>
           <w:lang w:val="en-US"/>
         </w:rPr>
-        <w:t>defence</w:t>
-      </w:r>
-      <w:proofErr w:type="spellEnd"/>
+        <w:t xml:space="preserve"> a</w:t>
+      </w:r>
       <w:r>
         <w:rPr>
           <w:rFonts w:ascii="Arial" w:hAnsi="Arial" w:cs="Arial"/>
@@ -1149,9 +1147,50 @@
           <w:szCs w:val="20"/>
           <w:lang w:val="en-US"/>
         </w:rPr>
-        <w:t xml:space="preserve"> of it is liable to be struck out or some other sanction imposed. If you cannot comply, you are expected to make</w:t>
-      </w:r>
-      <w:r>
+        <w:t xml:space="preserve"> formal application to the court before any deadline imposed upon you expires.</w:t>
+      </w:r>
+    </w:p>
+    <w:p>
+      <w:pPr>
+        <w:widowControl w:val="0"/>
+        <w:rPr>
+          <w:rFonts w:ascii="Arial" w:hAnsi="Arial" w:cs="Arial"/>
+        </w:rPr>
+      </w:pPr>
+      <w:r>
+        <w:rPr>
+          <w:rFonts w:ascii="Arial" w:hAnsi="Arial" w:cs="Arial"/>
+        </w:rPr>
+        <w:t>&lt;&lt;cs_{</w:t>
+      </w:r>
+      <w:proofErr w:type="spellStart"/>
+      <w:proofErr w:type="gramStart"/>
+      <w:r>
+        <w:rPr>
+          <w:rFonts w:ascii="Arial" w:hAnsi="Arial" w:cs="Arial"/>
+        </w:rPr>
+        <w:t>carmEnabled</w:t>
+      </w:r>
+      <w:proofErr w:type="spellEnd"/>
+      <w:r>
+        <w:rPr>
+          <w:rFonts w:ascii="Arial" w:hAnsi="Arial" w:cs="Arial"/>
+        </w:rPr>
+        <w:t>!=</w:t>
+      </w:r>
+      <w:proofErr w:type="gramEnd"/>
+      <w:r>
+        <w:rPr>
+          <w:rFonts w:ascii="Arial" w:hAnsi="Arial" w:cs="Arial"/>
+        </w:rPr>
+        <w:t>true}&gt;&gt;</w:t>
+      </w:r>
+    </w:p>
+    <w:p>
+      <w:pPr>
+        <w:widowControl w:val="0"/>
+        <w:spacing w:after="0" w:line="240" w:lineRule="auto"/>
+        <w:contextualSpacing/>
         <w:rPr>
           <w:rFonts w:ascii="Arial" w:hAnsi="Arial" w:cs="Arial"/>
           <w:bCs/>
@@ -1159,8 +1198,7 @@
           <w:szCs w:val="20"/>
           <w:lang w:val="en-US"/>
         </w:rPr>
-        <w:t xml:space="preserve"> a</w:t>
-      </w:r>
+      </w:pPr>
       <w:r>
         <w:rPr>
           <w:rFonts w:ascii="Arial" w:hAnsi="Arial" w:cs="Arial"/>
@@ -1169,46 +1207,13 @@
           <w:szCs w:val="20"/>
           <w:lang w:val="en-US"/>
         </w:rPr>
-        <w:t xml:space="preserve"> formal application to the court before any deadline imposed upon you expires.</w:t>
-      </w:r>
-    </w:p>
-    <w:p>
-      <w:pPr>
-        <w:rPr>
-          <w:rFonts w:ascii="Arial" w:hAnsi="Arial" w:cs="Arial"/>
-        </w:rPr>
-      </w:pPr>
-      <w:r>
-        <w:rPr>
-          <w:rFonts w:ascii="Arial" w:hAnsi="Arial" w:cs="Arial"/>
-        </w:rPr>
-        <w:t>&lt;&lt;cs_{</w:t>
-      </w:r>
-      <w:proofErr w:type="spellStart"/>
-      <w:proofErr w:type="gramStart"/>
-      <w:r>
-        <w:rPr>
-          <w:rFonts w:ascii="Arial" w:hAnsi="Arial" w:cs="Arial"/>
-        </w:rPr>
-        <w:t>carmEnabled</w:t>
-      </w:r>
-      <w:proofErr w:type="spellEnd"/>
-      <w:r>
-        <w:rPr>
-          <w:rFonts w:ascii="Arial" w:hAnsi="Arial" w:cs="Arial"/>
-        </w:rPr>
-        <w:t>!=</w:t>
-      </w:r>
-      <w:proofErr w:type="gramEnd"/>
-      <w:r>
-        <w:rPr>
-          <w:rFonts w:ascii="Arial" w:hAnsi="Arial" w:cs="Arial"/>
-        </w:rPr>
-        <w:t>true}&gt;&gt;</w:t>
-      </w:r>
-    </w:p>
-    <w:p>
-      <w:pPr>
+        <w:t>You are encouraged to try to settle the case with the other side.  You may also contact the Small Claims Mediation Service to arrange a mediation appointment. The service is free and can be contacted on (01604) 795511.</w:t>
+      </w:r>
+    </w:p>
+    <w:p>
+      <w:pPr>
+        <w:widowControl w:val="0"/>
+        <w:spacing w:after="0" w:line="240" w:lineRule="auto"/>
         <w:rPr>
           <w:rFonts w:ascii="Arial" w:hAnsi="Arial" w:cs="Arial"/>
           <w:bCs/>
@@ -1225,9 +1230,13 @@
           <w:szCs w:val="20"/>
           <w:lang w:val="en-US"/>
         </w:rPr>
-        <w:t>You are encouraged to try to settle the case with the other side.  You may also contact the Small Claims Mediation Service to arrange a mediation appointment. The service is free and can be contacted on (01604) 795511.</w:t>
-      </w:r>
-      <w:r>
+        <w:t>&lt;&lt;es_&gt;&gt;</w:t>
+      </w:r>
+    </w:p>
+    <w:p>
+      <w:pPr>
+        <w:widowControl w:val="0"/>
+        <w:spacing w:after="0" w:line="240" w:lineRule="auto"/>
         <w:rPr>
           <w:rFonts w:ascii="Arial" w:hAnsi="Arial" w:cs="Arial"/>
           <w:bCs/>
@@ -1235,8 +1244,17 @@
           <w:szCs w:val="20"/>
           <w:lang w:val="en-US"/>
         </w:rPr>
-        <w:br/>
-      </w:r>
+      </w:pPr>
+    </w:p>
+    <w:p>
+      <w:pPr>
+        <w:widowControl w:val="0"/>
+        <w:spacing w:after="0" w:line="360" w:lineRule="auto"/>
+        <w:rPr>
+          <w:rFonts w:ascii="Arial" w:hAnsi="Arial" w:cs="Arial"/>
+          <w:lang w:val="en-US"/>
+        </w:rPr>
+      </w:pPr>
       <w:r>
         <w:rPr>
           <w:rFonts w:ascii="Arial" w:hAnsi="Arial" w:cs="Arial"/>
@@ -1244,21 +1262,6 @@
           <w:snapToGrid w:val="0"/>
           <w:szCs w:val="20"/>
           <w:lang w:val="en-US"/>
-        </w:rPr>
-        <w:t>&lt;&lt;es_&gt;&gt;</w:t>
-      </w:r>
-    </w:p>
-    <w:p>
-      <w:pPr>
-        <w:rPr>
-          <w:rFonts w:ascii="Arial" w:hAnsi="Arial" w:cs="Arial"/>
-          <w:lang w:val="en-US"/>
-        </w:rPr>
-      </w:pPr>
-      <w:r>
-        <w:rPr>
-          <w:rFonts w:ascii="Arial" w:hAnsi="Arial" w:cs="Arial"/>
-          <w:bCs/>
         </w:rPr>
         <w:t>&lt;&lt;</w:t>
       </w:r>
@@ -1332,8 +1335,8 @@
       <w:pPr>
         <w:pStyle w:val="NormalWeb"/>
         <w:shd w:val="clear" w:color="auto" w:fill="FFFFFF"/>
-        <w:spacing w:before="150" w:beforeAutospacing="0" w:after="0" w:afterAutospacing="0"/>
-        <w:ind w:left="720"/>
+        <w:spacing w:before="0" w:beforeAutospacing="0" w:after="0" w:afterAutospacing="0"/>
+        <w:ind w:left="357"/>
         <w:rPr>
           <w:rFonts w:ascii="Arial" w:hAnsi="Arial" w:cs="Arial"/>
           <w:sz w:val="22"/>
@@ -1346,16 +1349,39 @@
           <w:sz w:val="22"/>
           <w:szCs w:val="22"/>
         </w:rPr>
-        <w:lastRenderedPageBreak/>
-        <w:t>        a. the document is served on all other parties by the date specified in this order,</w:t>
+        <w:t>     </w:t>
+      </w:r>
+      <w:r>
+        <w:rPr>
+          <w:rFonts w:ascii="Arial" w:hAnsi="Arial" w:cs="Arial"/>
+          <w:sz w:val="22"/>
+          <w:szCs w:val="22"/>
+        </w:rPr>
+        <w:t xml:space="preserve"> </w:t>
+      </w:r>
+      <w:r>
+        <w:rPr>
+          <w:rFonts w:ascii="Arial" w:hAnsi="Arial" w:cs="Arial"/>
+          <w:sz w:val="22"/>
+          <w:szCs w:val="22"/>
+        </w:rPr>
+        <w:t xml:space="preserve"> </w:t>
+      </w:r>
+      <w:r>
+        <w:rPr>
+          <w:rFonts w:ascii="Arial" w:hAnsi="Arial" w:cs="Arial"/>
+          <w:sz w:val="22"/>
+          <w:szCs w:val="22"/>
+        </w:rPr>
+        <w:t>a. the document is served on all other parties by the date specified in this order,</w:t>
       </w:r>
     </w:p>
     <w:p>
       <w:pPr>
         <w:pStyle w:val="NormalWeb"/>
         <w:shd w:val="clear" w:color="auto" w:fill="FFFFFF"/>
-        <w:spacing w:before="150" w:beforeAutospacing="0" w:after="0" w:afterAutospacing="0"/>
-        <w:ind w:left="720"/>
+        <w:spacing w:before="0" w:beforeAutospacing="0" w:after="0" w:afterAutospacing="0"/>
+        <w:ind w:left="357"/>
         <w:rPr>
           <w:rFonts w:ascii="Arial" w:hAnsi="Arial" w:cs="Arial"/>
           <w:sz w:val="22"/>
@@ -1368,15 +1394,32 @@
           <w:sz w:val="22"/>
           <w:szCs w:val="22"/>
         </w:rPr>
-        <w:t>        b. where the document is a draft consent order, it is also filed with the court by the date specified in this order, and</w:t>
+        <w:lastRenderedPageBreak/>
+        <w:t>      </w:t>
+      </w:r>
+      <w:r>
+        <w:rPr>
+          <w:rFonts w:ascii="Arial" w:hAnsi="Arial" w:cs="Arial"/>
+          <w:sz w:val="22"/>
+          <w:szCs w:val="22"/>
+        </w:rPr>
+        <w:t xml:space="preserve"> </w:t>
+      </w:r>
+      <w:r>
+        <w:rPr>
+          <w:rFonts w:ascii="Arial" w:hAnsi="Arial" w:cs="Arial"/>
+          <w:sz w:val="22"/>
+          <w:szCs w:val="22"/>
+        </w:rPr>
+        <w:t xml:space="preserve">b. where the document is a draft consent order, it is also filed with the court by the </w:t>
       </w:r>
     </w:p>
     <w:p>
       <w:pPr>
         <w:pStyle w:val="NormalWeb"/>
         <w:shd w:val="clear" w:color="auto" w:fill="FFFFFF"/>
-        <w:spacing w:before="150" w:beforeAutospacing="0" w:after="0" w:afterAutospacing="0"/>
-        <w:ind w:left="720"/>
+        <w:spacing w:before="0" w:beforeAutospacing="0" w:after="0" w:afterAutospacing="0"/>
+        <w:ind w:left="357"/>
         <w:rPr>
           <w:rFonts w:ascii="Arial" w:hAnsi="Arial" w:cs="Arial"/>
           <w:sz w:val="22"/>
@@ -1389,7 +1432,99 @@
           <w:sz w:val="22"/>
           <w:szCs w:val="22"/>
         </w:rPr>
-        <w:t>        c. the upload function has not become available on the Digital Portal at least 14 days before the date of compliance with paragraph (a) (and, if applicable, (b)) above.</w:t>
+        <w:t xml:space="preserve">           </w:t>
+      </w:r>
+      <w:r>
+        <w:rPr>
+          <w:rFonts w:ascii="Arial" w:hAnsi="Arial" w:cs="Arial"/>
+          <w:sz w:val="22"/>
+          <w:szCs w:val="22"/>
+        </w:rPr>
+        <w:t>date specified in this order, and</w:t>
+      </w:r>
+    </w:p>
+    <w:p>
+      <w:pPr>
+        <w:pStyle w:val="NormalWeb"/>
+        <w:shd w:val="clear" w:color="auto" w:fill="FFFFFF"/>
+        <w:spacing w:before="0" w:beforeAutospacing="0" w:after="0" w:afterAutospacing="0"/>
+        <w:ind w:left="357"/>
+        <w:rPr>
+          <w:rFonts w:ascii="Arial" w:hAnsi="Arial" w:cs="Arial"/>
+          <w:sz w:val="22"/>
+          <w:szCs w:val="22"/>
+        </w:rPr>
+      </w:pPr>
+      <w:r>
+        <w:rPr>
+          <w:rFonts w:ascii="Arial" w:hAnsi="Arial" w:cs="Arial"/>
+          <w:sz w:val="22"/>
+          <w:szCs w:val="22"/>
+        </w:rPr>
+        <w:t>      </w:t>
+      </w:r>
+      <w:r>
+        <w:rPr>
+          <w:rFonts w:ascii="Arial" w:hAnsi="Arial" w:cs="Arial"/>
+          <w:sz w:val="22"/>
+          <w:szCs w:val="22"/>
+        </w:rPr>
+        <w:t xml:space="preserve"> </w:t>
+      </w:r>
+      <w:r>
+        <w:rPr>
+          <w:rFonts w:ascii="Arial" w:hAnsi="Arial" w:cs="Arial"/>
+          <w:sz w:val="22"/>
+          <w:szCs w:val="22"/>
+        </w:rPr>
+        <w:t xml:space="preserve">c. the upload function has not become available on the Digital Portal at least 14 </w:t>
+      </w:r>
+      <w:proofErr w:type="gramStart"/>
+      <w:r>
+        <w:rPr>
+          <w:rFonts w:ascii="Arial" w:hAnsi="Arial" w:cs="Arial"/>
+          <w:sz w:val="22"/>
+          <w:szCs w:val="22"/>
+        </w:rPr>
+        <w:t>days</w:t>
+      </w:r>
+      <w:proofErr w:type="gramEnd"/>
+      <w:r>
+        <w:rPr>
+          <w:rFonts w:ascii="Arial" w:hAnsi="Arial" w:cs="Arial"/>
+          <w:sz w:val="22"/>
+          <w:szCs w:val="22"/>
+        </w:rPr>
+        <w:t xml:space="preserve"> </w:t>
+      </w:r>
+    </w:p>
+    <w:p>
+      <w:pPr>
+        <w:pStyle w:val="NormalWeb"/>
+        <w:shd w:val="clear" w:color="auto" w:fill="FFFFFF"/>
+        <w:spacing w:before="0" w:beforeAutospacing="0" w:after="0" w:afterAutospacing="0"/>
+        <w:ind w:left="357"/>
+        <w:rPr>
+          <w:rFonts w:ascii="Arial" w:hAnsi="Arial" w:cs="Arial"/>
+          <w:sz w:val="22"/>
+          <w:szCs w:val="22"/>
+        </w:rPr>
+      </w:pPr>
+      <w:r>
+        <w:rPr>
+          <w:rFonts w:ascii="Arial" w:hAnsi="Arial" w:cs="Arial"/>
+          <w:sz w:val="22"/>
+          <w:szCs w:val="22"/>
+        </w:rPr>
+        <w:t xml:space="preserve">          </w:t>
+      </w:r>
+      <w:r>
+        <w:rPr>
+          <w:rFonts w:ascii="Arial" w:hAnsi="Arial" w:cs="Arial"/>
+          <w:sz w:val="22"/>
+          <w:szCs w:val="22"/>
+        </w:rPr>
+        <w:t>before the date of compliance with paragraph (a) (and, if applicable, (b)) above.</w:t>
       </w:r>
     </w:p>
     <w:p>
@@ -1905,7 +2040,7 @@
       <w:pPr>
         <w:rPr>
           <w:rFonts w:ascii="Arial" w:hAnsi="Arial" w:cs="Arial"/>
-          <w:b/>
+          <w:bCs/>
         </w:rPr>
       </w:pPr>
       <w:r>
@@ -1919,7 +2054,7 @@
       <w:r>
         <w:rPr>
           <w:rFonts w:ascii="Arial" w:hAnsi="Arial" w:cs="Arial"/>
-          <w:lang w:val="en-US"/>
+          <w:bCs/>
         </w:rPr>
         <w:t>smallClaimsHearingToggle</w:t>
       </w:r>
@@ -1927,16 +2062,9 @@
       <w:r>
         <w:rPr>
           <w:rFonts w:ascii="Arial" w:hAnsi="Arial" w:cs="Arial"/>
-          <w:lang w:val="en-US"/>
-        </w:rPr>
-        <w:t>=true</w:t>
-      </w:r>
-      <w:r>
-        <w:rPr>
-          <w:rFonts w:ascii="Arial" w:hAnsi="Arial" w:cs="Arial"/>
-          <w:lang w:val="en-US"/>
-        </w:rPr>
-        <w:t>}&gt;&gt;</w:t>
+          <w:bCs/>
+        </w:rPr>
+        <w:t>=true}&gt;&gt;</w:t>
       </w:r>
     </w:p>
     <w:p>
@@ -2902,7 +3030,6 @@
           <w:szCs w:val="24"/>
           <w:lang w:val="es-ES" w:eastAsia="en-GB"/>
         </w:rPr>
-        <w:lastRenderedPageBreak/>
         <w:t>&lt;&lt;es_&gt;&gt;</w:t>
       </w:r>
     </w:p>
@@ -2934,27 +3061,6 @@
           <w:sz w:val="24"/>
           <w:szCs w:val="24"/>
           <w:lang w:val="es-ES" w:eastAsia="en-GB"/>
-        </w:rPr>
-      </w:pPr>
-    </w:p>
-    <w:p>
-      <w:pPr>
-        <w:spacing w:after="0" w:line="240" w:lineRule="auto"/>
-        <w:rPr>
-          <w:rFonts w:ascii="Arial" w:eastAsia="Times New Roman" w:hAnsi="Arial" w:cs="Arial"/>
-          <w:sz w:val="24"/>
-          <w:szCs w:val="24"/>
-          <w:lang w:val="es-ES" w:eastAsia="en-GB"/>
-        </w:rPr>
-      </w:pPr>
-    </w:p>
-    <w:p>
-      <w:pPr>
-        <w:spacing w:after="0" w:line="240" w:lineRule="auto"/>
-        <w:rPr>
-          <w:rFonts w:ascii="Arial" w:hAnsi="Arial" w:cs="Arial"/>
-          <w:b/>
-          <w:lang w:val="es-ES"/>
         </w:rPr>
       </w:pPr>
     </w:p>
@@ -3043,6 +3149,7 @@
           <w:ilvl w:val="0"/>
           <w:numId w:val="1"/>
         </w:numPr>
+        <w:spacing w:before="240"/>
         <w:rPr>
           <w:rFonts w:ascii="Arial" w:hAnsi="Arial" w:cs="Arial"/>
         </w:rPr>
@@ -3123,13 +3230,6 @@
           <w:rFonts w:ascii="Arial" w:hAnsi="Arial" w:cs="Arial"/>
         </w:rPr>
       </w:pPr>
-    </w:p>
-    <w:p>
-      <w:pPr>
-        <w:rPr>
-          <w:rFonts w:ascii="Arial" w:hAnsi="Arial" w:cs="Arial"/>
-        </w:rPr>
-      </w:pPr>
       <w:r>
         <w:rPr>
           <w:rFonts w:ascii="Arial" w:hAnsi="Arial" w:cs="Arial"/>
@@ -3178,8 +3278,17 @@
           <w:rFonts w:ascii="Arial" w:hAnsi="Arial" w:cs="Arial"/>
           <w:b/>
         </w:rPr>
-        <w:t>Witness statements</w:t>
-      </w:r>
+        <w:t xml:space="preserve">Witness </w:t>
+      </w:r>
+      <w:proofErr w:type="gramStart"/>
+      <w:r>
+        <w:rPr>
+          <w:rFonts w:ascii="Arial" w:hAnsi="Arial" w:cs="Arial"/>
+          <w:b/>
+        </w:rPr>
+        <w:t>statements</w:t>
+      </w:r>
+      <w:proofErr w:type="gramEnd"/>
     </w:p>
     <w:p>
       <w:pPr>
@@ -3845,7 +3954,6 @@
           <w:rFonts w:ascii="Arial" w:hAnsi="Arial" w:cs="Arial"/>
           <w:bCs/>
         </w:rPr>
-        <w:lastRenderedPageBreak/>
         <w:t>If a witness is unable to read the statement, there must be a certificate stating that it has been read or interpreted to the witness by a suitably qualified person, and that there must be an independent interpreter at the final hearing who will not be provided by the Court.</w:t>
       </w:r>
     </w:p>
@@ -3865,6 +3973,7 @@
         <w:rPr>
           <w:rFonts w:ascii="Arial" w:hAnsi="Arial" w:cs="Arial"/>
         </w:rPr>
+        <w:lastRenderedPageBreak/>
         <w:t>The judge may refuse to allow a witness to give evidence or consider any statement of any witness whose statement has not been uploaded to the Digital Portal in accordance with the paragraphs above.</w:t>
       </w:r>
     </w:p>
@@ -3918,14 +4027,6 @@
     </w:p>
     <w:p>
       <w:pPr>
-        <w:rPr>
-          <w:rFonts w:ascii="Arial" w:hAnsi="Arial" w:cs="Arial"/>
-          <w:bCs/>
-        </w:rPr>
-      </w:pPr>
-    </w:p>
-    <w:p>
-      <w:pPr>
         <w:tabs>
           <w:tab w:val="left" w:pos="2895"/>
         </w:tabs>
@@ -3979,8 +4080,18 @@
           <w:b/>
           <w:bCs/>
         </w:rPr>
-        <w:t>Credit hire</w:t>
-      </w:r>
+        <w:t xml:space="preserve">Credit </w:t>
+      </w:r>
+      <w:proofErr w:type="gramStart"/>
+      <w:r>
+        <w:rPr>
+          <w:rFonts w:ascii="Arial" w:hAnsi="Arial" w:cs="Arial"/>
+          <w:b/>
+          <w:bCs/>
+        </w:rPr>
+        <w:t>hire</w:t>
+      </w:r>
+      <w:proofErr w:type="gramEnd"/>
     </w:p>
     <w:p>
       <w:pPr>
@@ -4017,11 +4128,20 @@
     <w:p>
       <w:pPr>
         <w:pStyle w:val="ListParagraph"/>
-        <w:ind w:left="1080"/>
-        <w:rPr>
-          <w:rFonts w:ascii="Arial" w:hAnsi="Arial" w:cs="Arial"/>
-        </w:rPr>
-      </w:pPr>
+        <w:numPr>
+          <w:ilvl w:val="0"/>
+          <w:numId w:val="1"/>
+        </w:numPr>
+        <w:rPr>
+          <w:rFonts w:ascii="Arial" w:hAnsi="Arial" w:cs="Arial"/>
+        </w:rPr>
+      </w:pPr>
+      <w:r>
+        <w:rPr>
+          <w:rFonts w:ascii="Arial" w:hAnsi="Arial" w:cs="Arial"/>
+        </w:rPr>
+        <w:t>A failure to comply with the paragraph above will result in the claimant being debarred from asserting impecuniosity at the final hearing.</w:t>
+      </w:r>
     </w:p>
     <w:p>
       <w:pPr>
@@ -4032,13 +4152,175 @@
         </w:numPr>
         <w:rPr>
           <w:rFonts w:ascii="Arial" w:hAnsi="Arial" w:cs="Arial"/>
-        </w:rPr>
-      </w:pPr>
-      <w:r>
-        <w:rPr>
-          <w:rFonts w:ascii="Arial" w:hAnsi="Arial" w:cs="Arial"/>
-        </w:rPr>
-        <w:t>A failure to comply with the paragraph above will result in the claimant being debarred from asserting impecuniosity at the final hearing.</w:t>
+          <w:lang w:val="en-US"/>
+        </w:rPr>
+      </w:pPr>
+      <w:r>
+        <w:rPr>
+          <w:rFonts w:ascii="Arial" w:hAnsi="Arial" w:cs="Arial"/>
+        </w:rPr>
+        <w:t>&lt;&lt;</w:t>
+      </w:r>
+      <w:r>
+        <w:rPr>
+          <w:rFonts w:ascii="Arial" w:hAnsi="Arial" w:cs="Arial"/>
+          <w:lang w:val="en-US"/>
+        </w:rPr>
+        <w:t>smallClaimsCreditHire.input2</w:t>
+      </w:r>
+      <w:r>
+        <w:rPr>
+          <w:rFonts w:ascii="Arial" w:hAnsi="Arial" w:cs="Arial"/>
+        </w:rPr>
+        <w:t>&gt;&gt;</w:t>
+      </w:r>
+    </w:p>
+    <w:p>
+      <w:pPr>
+        <w:ind w:left="360"/>
+        <w:rPr>
+          <w:rFonts w:ascii="Arial" w:hAnsi="Arial" w:cs="Arial"/>
+          <w:lang w:val="en-US"/>
+        </w:rPr>
+      </w:pPr>
+      <w:r>
+        <w:rPr>
+          <w:rFonts w:ascii="Arial" w:hAnsi="Arial" w:cs="Arial"/>
+        </w:rPr>
+        <w:t xml:space="preserve">This statement must be uploaded to the Digital Portal by 4pm on </w:t>
+      </w:r>
+      <w:r>
+        <w:rPr>
+          <w:rFonts w:ascii="Arial" w:hAnsi="Arial" w:cs="Arial"/>
+          <w:b/>
+          <w:bCs/>
+        </w:rPr>
+        <w:t>&lt;</w:t>
+      </w:r>
+      <w:proofErr w:type="gramStart"/>
+      <w:r>
+        <w:rPr>
+          <w:rFonts w:ascii="Arial" w:hAnsi="Arial" w:cs="Arial"/>
+          <w:b/>
+          <w:bCs/>
+        </w:rPr>
+        <w:t>&lt;</w:t>
+      </w:r>
+      <w:r>
+        <w:rPr>
+          <w:rFonts w:ascii="Arial" w:eastAsia="Arial" w:hAnsi="Arial" w:cs="Arial"/>
+          <w:bCs/>
+        </w:rPr>
+        <w:t>{</w:t>
+      </w:r>
+      <w:proofErr w:type="spellStart"/>
+      <w:proofErr w:type="gramEnd"/>
+      <w:r>
+        <w:rPr>
+          <w:rFonts w:ascii="Arial" w:eastAsia="Arial" w:hAnsi="Arial" w:cs="Arial"/>
+          <w:bCs/>
+        </w:rPr>
+        <w:t>dateFormat</w:t>
+      </w:r>
+      <w:proofErr w:type="spellEnd"/>
+      <w:r>
+        <w:rPr>
+          <w:rFonts w:ascii="Arial" w:eastAsia="Arial" w:hAnsi="Arial" w:cs="Arial"/>
+          <w:bCs/>
+        </w:rPr>
+        <w:t>(</w:t>
+      </w:r>
+      <w:r>
+        <w:rPr>
+          <w:rFonts w:ascii="Arial" w:eastAsia="Arial" w:hAnsi="Arial" w:cs="Arial"/>
+          <w:bCs/>
+        </w:rPr>
+        <w:t>smallClaimsCreditHire</w:t>
+      </w:r>
+      <w:r>
+        <w:rPr>
+          <w:rFonts w:ascii="Arial" w:eastAsia="Arial" w:hAnsi="Arial" w:cs="Arial"/>
+          <w:bCs/>
+        </w:rPr>
+        <w:t>.date</w:t>
+      </w:r>
+      <w:r>
+        <w:rPr>
+          <w:rFonts w:ascii="Arial" w:eastAsia="Arial" w:hAnsi="Arial" w:cs="Arial"/>
+          <w:bCs/>
+        </w:rPr>
+        <w:t xml:space="preserve">1, ‘dd MMMM </w:t>
+      </w:r>
+      <w:proofErr w:type="spellStart"/>
+      <w:r>
+        <w:rPr>
+          <w:rFonts w:ascii="Arial" w:eastAsia="Arial" w:hAnsi="Arial" w:cs="Arial"/>
+          <w:bCs/>
+        </w:rPr>
+        <w:t>yyyy</w:t>
+      </w:r>
+      <w:proofErr w:type="spellEnd"/>
+      <w:r>
+        <w:rPr>
+          <w:rFonts w:ascii="Arial" w:eastAsia="Arial" w:hAnsi="Arial" w:cs="Arial"/>
+          <w:bCs/>
+        </w:rPr>
+        <w:t>’, ‘</w:t>
+      </w:r>
+      <w:proofErr w:type="spellStart"/>
+      <w:r>
+        <w:rPr>
+          <w:rFonts w:ascii="Arial" w:eastAsia="Arial" w:hAnsi="Arial" w:cs="Arial"/>
+          <w:bCs/>
+        </w:rPr>
+        <w:t>yyyy</w:t>
+      </w:r>
+      <w:proofErr w:type="spellEnd"/>
+      <w:r>
+        <w:rPr>
+          <w:rFonts w:ascii="Arial" w:eastAsia="Arial" w:hAnsi="Arial" w:cs="Arial"/>
+          <w:bCs/>
+        </w:rPr>
+        <w:t>-MM-dd’)}</w:t>
+      </w:r>
+      <w:r>
+        <w:rPr>
+          <w:rFonts w:ascii="Arial" w:hAnsi="Arial" w:cs="Arial"/>
+          <w:b/>
+          <w:bCs/>
+        </w:rPr>
+        <w:t>&gt;&gt;</w:t>
+      </w:r>
+      <w:r>
+        <w:rPr>
+          <w:rFonts w:ascii="Arial" w:hAnsi="Arial" w:cs="Arial"/>
+        </w:rPr>
+        <w:t>.</w:t>
+      </w:r>
+      <w:r>
+        <w:rPr>
+          <w:rFonts w:ascii="Arial" w:hAnsi="Arial" w:cs="Arial"/>
+        </w:rPr>
+        <w:t xml:space="preserve"> </w:t>
+      </w:r>
+      <w:r>
+        <w:rPr>
+          <w:rFonts w:ascii="Arial" w:hAnsi="Arial" w:cs="Arial"/>
+        </w:rPr>
+        <w:t>&lt;&lt;</w:t>
+      </w:r>
+      <w:r>
+        <w:rPr>
+          <w:rFonts w:ascii="Arial" w:hAnsi="Arial" w:cs="Arial"/>
+          <w:lang w:val="en-US"/>
+        </w:rPr>
+        <w:t>smallClaimsCreditHire.input3</w:t>
+      </w:r>
+      <w:r>
+        <w:rPr>
+          <w:rFonts w:ascii="Arial" w:hAnsi="Arial" w:cs="Arial"/>
+        </w:rPr>
+        <w:t>&gt;&gt;</w:t>
       </w:r>
     </w:p>
     <w:p>
@@ -4064,7 +4346,7 @@
           <w:rFonts w:ascii="Arial" w:hAnsi="Arial" w:cs="Arial"/>
           <w:lang w:val="en-US"/>
         </w:rPr>
-        <w:t>smallClaimsCreditHire.input2</w:t>
+        <w:t>smallClaimsCreditHire.input4</w:t>
       </w:r>
       <w:r>
         <w:rPr>
@@ -4072,20 +4354,11 @@
         </w:rPr>
         <w:t>&gt;&gt;</w:t>
       </w:r>
-    </w:p>
-    <w:p>
-      <w:pPr>
-        <w:ind w:left="360"/>
-        <w:rPr>
-          <w:rFonts w:ascii="Arial" w:hAnsi="Arial" w:cs="Arial"/>
-          <w:lang w:val="en-US"/>
-        </w:rPr>
-      </w:pPr>
-      <w:r>
-        <w:rPr>
-          <w:rFonts w:ascii="Arial" w:hAnsi="Arial" w:cs="Arial"/>
-        </w:rPr>
-        <w:t xml:space="preserve">This statement must be uploaded to the Digital Portal by 4pm on </w:t>
+      <w:r>
+        <w:rPr>
+          <w:rFonts w:ascii="Arial" w:hAnsi="Arial" w:cs="Arial"/>
+        </w:rPr>
+        <w:t xml:space="preserve"> </w:t>
       </w:r>
       <w:r>
         <w:rPr>
@@ -4147,7 +4420,14 @@
           <w:rFonts w:ascii="Arial" w:eastAsia="Arial" w:hAnsi="Arial" w:cs="Arial"/>
           <w:bCs/>
         </w:rPr>
-        <w:t xml:space="preserve">1, ‘dd MMMM </w:t>
+        <w:t>2</w:t>
+      </w:r>
+      <w:r>
+        <w:rPr>
+          <w:rFonts w:ascii="Arial" w:eastAsia="Arial" w:hAnsi="Arial" w:cs="Arial"/>
+          <w:bCs/>
+        </w:rPr>
+        <w:t xml:space="preserve">, ‘dd MMMM </w:t>
       </w:r>
       <w:proofErr w:type="spellStart"/>
       <w:r>
@@ -4179,7 +4459,14 @@
           <w:rFonts w:ascii="Arial" w:eastAsia="Arial" w:hAnsi="Arial" w:cs="Arial"/>
           <w:bCs/>
         </w:rPr>
-        <w:t>-MM-dd’)}</w:t>
+        <w:t>-MM-dd’</w:t>
+      </w:r>
+      <w:r>
+        <w:rPr>
+          <w:rFonts w:ascii="Arial" w:eastAsia="Arial" w:hAnsi="Arial" w:cs="Arial"/>
+          <w:bCs/>
+        </w:rPr>
+        <w:t>)}</w:t>
       </w:r>
       <w:r>
         <w:rPr>
@@ -4212,13 +4499,278 @@
           <w:rFonts w:ascii="Arial" w:hAnsi="Arial" w:cs="Arial"/>
           <w:lang w:val="en-US"/>
         </w:rPr>
-        <w:t>smallClaimsCreditHire.input3</w:t>
-      </w:r>
-      <w:r>
-        <w:rPr>
-          <w:rFonts w:ascii="Arial" w:hAnsi="Arial" w:cs="Arial"/>
+        <w:t>smallClaimsCreditHire.input5&gt;&gt; &lt;&lt;smallClaimsCreditHire.input6</w:t>
+      </w:r>
+      <w:r>
+        <w:rPr>
+          <w:rFonts w:ascii="Arial" w:hAnsi="Arial" w:cs="Arial"/>
+          <w:lang w:val="en-US"/>
         </w:rPr>
         <w:t>&gt;&gt;</w:t>
+      </w:r>
+      <w:r>
+        <w:rPr>
+          <w:rFonts w:ascii="Arial" w:hAnsi="Arial" w:cs="Arial"/>
+          <w:lang w:val="en-US"/>
+        </w:rPr>
+        <w:t xml:space="preserve"> </w:t>
+      </w:r>
+      <w:r>
+        <w:rPr>
+          <w:rFonts w:ascii="Arial" w:hAnsi="Arial" w:cs="Arial"/>
+          <w:b/>
+          <w:bCs/>
+          <w:lang w:val="en-US"/>
+        </w:rPr>
+        <w:t>&lt;</w:t>
+      </w:r>
+      <w:proofErr w:type="gramStart"/>
+      <w:r>
+        <w:rPr>
+          <w:rFonts w:ascii="Arial" w:hAnsi="Arial" w:cs="Arial"/>
+          <w:b/>
+          <w:bCs/>
+          <w:lang w:val="en-US"/>
+        </w:rPr>
+        <w:t>&lt;</w:t>
+      </w:r>
+      <w:r>
+        <w:rPr>
+          <w:rFonts w:ascii="Arial" w:eastAsia="Arial" w:hAnsi="Arial" w:cs="Arial"/>
+          <w:bCs/>
+        </w:rPr>
+        <w:t>{</w:t>
+      </w:r>
+      <w:proofErr w:type="spellStart"/>
+      <w:proofErr w:type="gramEnd"/>
+      <w:r>
+        <w:rPr>
+          <w:rFonts w:ascii="Arial" w:eastAsia="Arial" w:hAnsi="Arial" w:cs="Arial"/>
+          <w:bCs/>
+        </w:rPr>
+        <w:t>dateFormat</w:t>
+      </w:r>
+      <w:proofErr w:type="spellEnd"/>
+      <w:r>
+        <w:rPr>
+          <w:rFonts w:ascii="Arial" w:eastAsia="Arial" w:hAnsi="Arial" w:cs="Arial"/>
+          <w:bCs/>
+        </w:rPr>
+        <w:t>(</w:t>
+      </w:r>
+      <w:r>
+        <w:rPr>
+          <w:rFonts w:ascii="Arial" w:eastAsia="Arial" w:hAnsi="Arial" w:cs="Arial"/>
+          <w:bCs/>
+        </w:rPr>
+        <w:t>smallClaimsCreditHire</w:t>
+      </w:r>
+      <w:r>
+        <w:rPr>
+          <w:rFonts w:ascii="Arial" w:eastAsia="Arial" w:hAnsi="Arial" w:cs="Arial"/>
+          <w:bCs/>
+        </w:rPr>
+        <w:t>.date</w:t>
+      </w:r>
+      <w:r>
+        <w:rPr>
+          <w:rFonts w:ascii="Arial" w:eastAsia="Arial" w:hAnsi="Arial" w:cs="Arial"/>
+          <w:bCs/>
+        </w:rPr>
+        <w:t xml:space="preserve">3, ‘dd MMMM </w:t>
+      </w:r>
+      <w:proofErr w:type="spellStart"/>
+      <w:r>
+        <w:rPr>
+          <w:rFonts w:ascii="Arial" w:eastAsia="Arial" w:hAnsi="Arial" w:cs="Arial"/>
+          <w:bCs/>
+        </w:rPr>
+        <w:t>yyyy</w:t>
+      </w:r>
+      <w:proofErr w:type="spellEnd"/>
+      <w:r>
+        <w:rPr>
+          <w:rFonts w:ascii="Arial" w:eastAsia="Arial" w:hAnsi="Arial" w:cs="Arial"/>
+          <w:bCs/>
+        </w:rPr>
+        <w:t>’, ‘</w:t>
+      </w:r>
+      <w:proofErr w:type="spellStart"/>
+      <w:r>
+        <w:rPr>
+          <w:rFonts w:ascii="Arial" w:eastAsia="Arial" w:hAnsi="Arial" w:cs="Arial"/>
+          <w:bCs/>
+        </w:rPr>
+        <w:t>yyyy</w:t>
+      </w:r>
+      <w:proofErr w:type="spellEnd"/>
+      <w:r>
+        <w:rPr>
+          <w:rFonts w:ascii="Arial" w:eastAsia="Arial" w:hAnsi="Arial" w:cs="Arial"/>
+          <w:bCs/>
+        </w:rPr>
+        <w:t>-MM-dd’</w:t>
+      </w:r>
+      <w:r>
+        <w:rPr>
+          <w:rFonts w:ascii="Arial" w:eastAsia="Arial" w:hAnsi="Arial" w:cs="Arial"/>
+          <w:bCs/>
+        </w:rPr>
+        <w:t>)</w:t>
+      </w:r>
+      <w:r>
+        <w:rPr>
+          <w:rFonts w:ascii="Arial" w:eastAsia="Arial" w:hAnsi="Arial" w:cs="Arial"/>
+          <w:bCs/>
+        </w:rPr>
+        <w:t>}</w:t>
+      </w:r>
+      <w:r>
+        <w:rPr>
+          <w:rFonts w:ascii="Arial" w:hAnsi="Arial" w:cs="Arial"/>
+          <w:b/>
+          <w:bCs/>
+          <w:lang w:val="en-US"/>
+        </w:rPr>
+        <w:t>&gt;&gt;</w:t>
+      </w:r>
+      <w:r>
+        <w:rPr>
+          <w:rFonts w:ascii="Arial" w:hAnsi="Arial" w:cs="Arial"/>
+          <w:lang w:val="en-US"/>
+        </w:rPr>
+        <w:t xml:space="preserve">, </w:t>
+      </w:r>
+      <w:r>
+        <w:rPr>
+          <w:rFonts w:ascii="Arial" w:hAnsi="Arial" w:cs="Arial"/>
+        </w:rPr>
+        <w:t>&lt;&lt;</w:t>
+      </w:r>
+      <w:r>
+        <w:rPr>
+          <w:rFonts w:ascii="Arial" w:hAnsi="Arial" w:cs="Arial"/>
+          <w:lang w:val="en-US"/>
+        </w:rPr>
+        <w:t>smallClaimsCreditHire.input7</w:t>
+      </w:r>
+      <w:r>
+        <w:rPr>
+          <w:rFonts w:ascii="Arial" w:hAnsi="Arial" w:cs="Arial"/>
+        </w:rPr>
+        <w:t xml:space="preserve">&gt;&gt; </w:t>
+      </w:r>
+      <w:r>
+        <w:rPr>
+          <w:rFonts w:ascii="Arial" w:hAnsi="Arial" w:cs="Arial"/>
+          <w:b/>
+          <w:bCs/>
+        </w:rPr>
+        <w:t>&lt;&lt;</w:t>
+      </w:r>
+      <w:r>
+        <w:rPr>
+          <w:rFonts w:ascii="Arial" w:eastAsia="Arial" w:hAnsi="Arial" w:cs="Arial"/>
+          <w:bCs/>
+        </w:rPr>
+        <w:t>{</w:t>
+      </w:r>
+      <w:proofErr w:type="spellStart"/>
+      <w:r>
+        <w:rPr>
+          <w:rFonts w:ascii="Arial" w:eastAsia="Arial" w:hAnsi="Arial" w:cs="Arial"/>
+          <w:bCs/>
+        </w:rPr>
+        <w:t>dateFormat</w:t>
+      </w:r>
+      <w:proofErr w:type="spellEnd"/>
+      <w:r>
+        <w:rPr>
+          <w:rFonts w:ascii="Arial" w:eastAsia="Arial" w:hAnsi="Arial" w:cs="Arial"/>
+          <w:bCs/>
+        </w:rPr>
+        <w:t>(</w:t>
+      </w:r>
+      <w:r>
+        <w:rPr>
+          <w:rFonts w:ascii="Arial" w:eastAsia="Arial" w:hAnsi="Arial" w:cs="Arial"/>
+          <w:bCs/>
+        </w:rPr>
+        <w:t>smallClaimsCreditHire</w:t>
+      </w:r>
+      <w:r>
+        <w:rPr>
+          <w:rFonts w:ascii="Arial" w:eastAsia="Arial" w:hAnsi="Arial" w:cs="Arial"/>
+          <w:bCs/>
+        </w:rPr>
+        <w:t>.date</w:t>
+      </w:r>
+      <w:r>
+        <w:rPr>
+          <w:rFonts w:ascii="Arial" w:eastAsia="Arial" w:hAnsi="Arial" w:cs="Arial"/>
+          <w:bCs/>
+        </w:rPr>
+        <w:t xml:space="preserve">4, ‘dd MMMM </w:t>
+      </w:r>
+      <w:proofErr w:type="spellStart"/>
+      <w:r>
+        <w:rPr>
+          <w:rFonts w:ascii="Arial" w:eastAsia="Arial" w:hAnsi="Arial" w:cs="Arial"/>
+          <w:bCs/>
+        </w:rPr>
+        <w:t>yyyy</w:t>
+      </w:r>
+      <w:proofErr w:type="spellEnd"/>
+      <w:r>
+        <w:rPr>
+          <w:rFonts w:ascii="Arial" w:eastAsia="Arial" w:hAnsi="Arial" w:cs="Arial"/>
+          <w:bCs/>
+        </w:rPr>
+        <w:t>’, ‘</w:t>
+      </w:r>
+      <w:proofErr w:type="spellStart"/>
+      <w:r>
+        <w:rPr>
+          <w:rFonts w:ascii="Arial" w:eastAsia="Arial" w:hAnsi="Arial" w:cs="Arial"/>
+          <w:bCs/>
+        </w:rPr>
+        <w:t>yyyy</w:t>
+      </w:r>
+      <w:proofErr w:type="spellEnd"/>
+      <w:r>
+        <w:rPr>
+          <w:rFonts w:ascii="Arial" w:eastAsia="Arial" w:hAnsi="Arial" w:cs="Arial"/>
+          <w:bCs/>
+        </w:rPr>
+        <w:t>-MM-dd’</w:t>
+      </w:r>
+      <w:r>
+        <w:rPr>
+          <w:rFonts w:ascii="Arial" w:eastAsia="Arial" w:hAnsi="Arial" w:cs="Arial"/>
+          <w:bCs/>
+        </w:rPr>
+        <w:t>)</w:t>
+      </w:r>
+      <w:r>
+        <w:rPr>
+          <w:rFonts w:ascii="Arial" w:eastAsia="Arial" w:hAnsi="Arial" w:cs="Arial"/>
+          <w:bCs/>
+        </w:rPr>
+        <w:t>}</w:t>
+      </w:r>
+      <w:r>
+        <w:rPr>
+          <w:rFonts w:ascii="Arial" w:hAnsi="Arial" w:cs="Arial"/>
+          <w:b/>
+          <w:bCs/>
+        </w:rPr>
+        <w:t>&gt;&gt;</w:t>
+      </w:r>
+      <w:r>
+        <w:rPr>
+          <w:rFonts w:ascii="Arial" w:hAnsi="Arial" w:cs="Arial"/>
+        </w:rPr>
+        <w:t>.</w:t>
       </w:r>
     </w:p>
     <w:p>
@@ -4244,7 +4796,14 @@
           <w:rFonts w:ascii="Arial" w:hAnsi="Arial" w:cs="Arial"/>
           <w:lang w:val="en-US"/>
         </w:rPr>
-        <w:t>smallClaimsCreditHire.input4</w:t>
+        <w:t>smallClaimsCreditHire.input1</w:t>
+      </w:r>
+      <w:r>
+        <w:rPr>
+          <w:rFonts w:ascii="Arial" w:hAnsi="Arial" w:cs="Arial"/>
+          <w:lang w:val="en-US"/>
+        </w:rPr>
+        <w:t>1</w:t>
       </w:r>
       <w:r>
         <w:rPr>
@@ -4252,423 +4811,94 @@
         </w:rPr>
         <w:t>&gt;&gt;</w:t>
       </w:r>
-      <w:r>
-        <w:rPr>
-          <w:rFonts w:ascii="Arial" w:hAnsi="Arial" w:cs="Arial"/>
-        </w:rPr>
-        <w:t xml:space="preserve"> </w:t>
-      </w:r>
+    </w:p>
+    <w:p>
+      <w:pPr>
+        <w:rPr>
+          <w:rFonts w:ascii="Arial" w:hAnsi="Arial" w:cs="Arial"/>
+        </w:rPr>
+      </w:pPr>
+      <w:r>
+        <w:rPr>
+          <w:rFonts w:ascii="Arial" w:hAnsi="Arial" w:cs="Arial"/>
+        </w:rPr>
+        <w:t>&lt;&lt;es</w:t>
+      </w:r>
+      <w:r>
+        <w:rPr>
+          <w:rFonts w:ascii="Arial" w:hAnsi="Arial" w:cs="Arial"/>
+        </w:rPr>
+        <w:t>_</w:t>
+      </w:r>
+      <w:r>
+        <w:rPr>
+          <w:rFonts w:ascii="Arial" w:hAnsi="Arial" w:cs="Arial"/>
+        </w:rPr>
+        <w:t>&gt;&gt;</w:t>
+      </w:r>
+    </w:p>
+    <w:p>
+      <w:pPr>
+        <w:rPr>
+          <w:rFonts w:ascii="Arial" w:hAnsi="Arial" w:cs="Arial"/>
+          <w:lang w:val="en-US"/>
+        </w:rPr>
+      </w:pPr>
+      <w:r>
+        <w:rPr>
+          <w:rFonts w:ascii="Arial" w:hAnsi="Arial" w:cs="Arial"/>
+        </w:rPr>
+        <w:t>&lt;&lt;</w:t>
+      </w:r>
+      <w:r>
+        <w:rPr>
+          <w:rFonts w:ascii="Arial" w:hAnsi="Arial" w:cs="Arial"/>
+        </w:rPr>
+        <w:t>cs</w:t>
+      </w:r>
+      <w:r>
+        <w:rPr>
+          <w:rFonts w:ascii="Arial" w:hAnsi="Arial" w:cs="Arial"/>
+        </w:rPr>
+        <w:t>_{</w:t>
+      </w:r>
+      <w:proofErr w:type="spellStart"/>
+      <w:r>
+        <w:rPr>
+          <w:rFonts w:ascii="Arial" w:hAnsi="Arial" w:cs="Arial"/>
+          <w:lang w:val="en-US"/>
+        </w:rPr>
+        <w:t>hasRoadTrafficAccident</w:t>
+      </w:r>
+      <w:proofErr w:type="spellEnd"/>
+      <w:r>
+        <w:rPr>
+          <w:rFonts w:ascii="Arial" w:hAnsi="Arial" w:cs="Arial"/>
+          <w:lang w:val="en-US"/>
+        </w:rPr>
+        <w:t>=true</w:t>
+      </w:r>
+      <w:r>
+        <w:rPr>
+          <w:rFonts w:ascii="Arial" w:hAnsi="Arial" w:cs="Arial"/>
+          <w:lang w:val="en-US"/>
+        </w:rPr>
+        <w:t>}&gt;&gt;</w:t>
+      </w:r>
+    </w:p>
+    <w:p>
+      <w:pPr>
+        <w:rPr>
+          <w:rFonts w:ascii="Arial" w:hAnsi="Arial" w:cs="Arial"/>
+        </w:rPr>
+      </w:pPr>
       <w:r>
         <w:rPr>
           <w:rFonts w:ascii="Arial" w:hAnsi="Arial" w:cs="Arial"/>
           <w:b/>
           <w:bCs/>
         </w:rPr>
-        <w:t>&lt;</w:t>
-      </w:r>
-      <w:proofErr w:type="gramStart"/>
-      <w:r>
-        <w:rPr>
-          <w:rFonts w:ascii="Arial" w:hAnsi="Arial" w:cs="Arial"/>
-          <w:b/>
-          <w:bCs/>
-        </w:rPr>
-        <w:t>&lt;</w:t>
-      </w:r>
-      <w:r>
-        <w:rPr>
-          <w:rFonts w:ascii="Arial" w:eastAsia="Arial" w:hAnsi="Arial" w:cs="Arial"/>
-          <w:bCs/>
-        </w:rPr>
-        <w:t>{</w:t>
-      </w:r>
-      <w:proofErr w:type="spellStart"/>
-      <w:proofErr w:type="gramEnd"/>
-      <w:r>
-        <w:rPr>
-          <w:rFonts w:ascii="Arial" w:eastAsia="Arial" w:hAnsi="Arial" w:cs="Arial"/>
-          <w:bCs/>
-        </w:rPr>
-        <w:t>dateFormat</w:t>
-      </w:r>
-      <w:proofErr w:type="spellEnd"/>
-      <w:r>
-        <w:rPr>
-          <w:rFonts w:ascii="Arial" w:eastAsia="Arial" w:hAnsi="Arial" w:cs="Arial"/>
-          <w:bCs/>
-        </w:rPr>
-        <w:t>(</w:t>
-      </w:r>
-      <w:r>
-        <w:rPr>
-          <w:rFonts w:ascii="Arial" w:eastAsia="Arial" w:hAnsi="Arial" w:cs="Arial"/>
-          <w:bCs/>
-        </w:rPr>
-        <w:t>smallClaimsCreditHire</w:t>
-      </w:r>
-      <w:r>
-        <w:rPr>
-          <w:rFonts w:ascii="Arial" w:eastAsia="Arial" w:hAnsi="Arial" w:cs="Arial"/>
-          <w:bCs/>
-        </w:rPr>
-        <w:t>.date</w:t>
-      </w:r>
-      <w:r>
-        <w:rPr>
-          <w:rFonts w:ascii="Arial" w:eastAsia="Arial" w:hAnsi="Arial" w:cs="Arial"/>
-          <w:bCs/>
-        </w:rPr>
-        <w:t>2</w:t>
-      </w:r>
-      <w:r>
-        <w:rPr>
-          <w:rFonts w:ascii="Arial" w:eastAsia="Arial" w:hAnsi="Arial" w:cs="Arial"/>
-          <w:bCs/>
-        </w:rPr>
-        <w:t xml:space="preserve">, ‘dd MMMM </w:t>
-      </w:r>
-      <w:proofErr w:type="spellStart"/>
-      <w:r>
-        <w:rPr>
-          <w:rFonts w:ascii="Arial" w:eastAsia="Arial" w:hAnsi="Arial" w:cs="Arial"/>
-          <w:bCs/>
-        </w:rPr>
-        <w:t>yyyy</w:t>
-      </w:r>
-      <w:proofErr w:type="spellEnd"/>
-      <w:r>
-        <w:rPr>
-          <w:rFonts w:ascii="Arial" w:eastAsia="Arial" w:hAnsi="Arial" w:cs="Arial"/>
-          <w:bCs/>
-        </w:rPr>
-        <w:t>’, ‘</w:t>
-      </w:r>
-      <w:proofErr w:type="spellStart"/>
-      <w:r>
-        <w:rPr>
-          <w:rFonts w:ascii="Arial" w:eastAsia="Arial" w:hAnsi="Arial" w:cs="Arial"/>
-          <w:bCs/>
-        </w:rPr>
-        <w:t>yyyy</w:t>
-      </w:r>
-      <w:proofErr w:type="spellEnd"/>
-      <w:r>
-        <w:rPr>
-          <w:rFonts w:ascii="Arial" w:eastAsia="Arial" w:hAnsi="Arial" w:cs="Arial"/>
-          <w:bCs/>
-        </w:rPr>
-        <w:t>-MM-dd’</w:t>
-      </w:r>
-      <w:r>
-        <w:rPr>
-          <w:rFonts w:ascii="Arial" w:eastAsia="Arial" w:hAnsi="Arial" w:cs="Arial"/>
-          <w:bCs/>
-        </w:rPr>
-        <w:t>)}</w:t>
-      </w:r>
-      <w:r>
-        <w:rPr>
-          <w:rFonts w:ascii="Arial" w:hAnsi="Arial" w:cs="Arial"/>
-          <w:b/>
-          <w:bCs/>
-        </w:rPr>
-        <w:t>&gt;&gt;</w:t>
-      </w:r>
-      <w:r>
-        <w:rPr>
-          <w:rFonts w:ascii="Arial" w:hAnsi="Arial" w:cs="Arial"/>
-        </w:rPr>
-        <w:t>.</w:t>
-      </w:r>
-      <w:r>
-        <w:rPr>
-          <w:rFonts w:ascii="Arial" w:hAnsi="Arial" w:cs="Arial"/>
-        </w:rPr>
-        <w:t xml:space="preserve"> </w:t>
-      </w:r>
-      <w:r>
-        <w:rPr>
-          <w:rFonts w:ascii="Arial" w:hAnsi="Arial" w:cs="Arial"/>
-        </w:rPr>
-        <w:t>&lt;&lt;</w:t>
-      </w:r>
-      <w:r>
-        <w:rPr>
-          <w:rFonts w:ascii="Arial" w:hAnsi="Arial" w:cs="Arial"/>
-          <w:lang w:val="en-US"/>
-        </w:rPr>
-        <w:t>smallClaimsCreditHire.input5&gt;&gt; &lt;&lt;smallClaimsCreditHire.input6</w:t>
-      </w:r>
-      <w:r>
-        <w:rPr>
-          <w:rFonts w:ascii="Arial" w:hAnsi="Arial" w:cs="Arial"/>
-          <w:lang w:val="en-US"/>
-        </w:rPr>
-        <w:t>&gt;&gt;</w:t>
-      </w:r>
-      <w:r>
-        <w:rPr>
-          <w:rFonts w:ascii="Arial" w:hAnsi="Arial" w:cs="Arial"/>
-          <w:lang w:val="en-US"/>
-        </w:rPr>
-        <w:t xml:space="preserve"> </w:t>
-      </w:r>
-      <w:r>
-        <w:rPr>
-          <w:rFonts w:ascii="Arial" w:hAnsi="Arial" w:cs="Arial"/>
-          <w:b/>
-          <w:bCs/>
-          <w:lang w:val="en-US"/>
-        </w:rPr>
-        <w:t>&lt;</w:t>
-      </w:r>
-      <w:proofErr w:type="gramStart"/>
-      <w:r>
-        <w:rPr>
-          <w:rFonts w:ascii="Arial" w:hAnsi="Arial" w:cs="Arial"/>
-          <w:b/>
-          <w:bCs/>
-          <w:lang w:val="en-US"/>
-        </w:rPr>
-        <w:t>&lt;</w:t>
-      </w:r>
-      <w:r>
-        <w:rPr>
-          <w:rFonts w:ascii="Arial" w:eastAsia="Arial" w:hAnsi="Arial" w:cs="Arial"/>
-          <w:bCs/>
-        </w:rPr>
-        <w:t>{</w:t>
-      </w:r>
-      <w:proofErr w:type="spellStart"/>
-      <w:proofErr w:type="gramEnd"/>
-      <w:r>
-        <w:rPr>
-          <w:rFonts w:ascii="Arial" w:eastAsia="Arial" w:hAnsi="Arial" w:cs="Arial"/>
-          <w:bCs/>
-        </w:rPr>
-        <w:t>dateFormat</w:t>
-      </w:r>
-      <w:proofErr w:type="spellEnd"/>
-      <w:r>
-        <w:rPr>
-          <w:rFonts w:ascii="Arial" w:eastAsia="Arial" w:hAnsi="Arial" w:cs="Arial"/>
-          <w:bCs/>
-        </w:rPr>
-        <w:t>(</w:t>
-      </w:r>
-      <w:r>
-        <w:rPr>
-          <w:rFonts w:ascii="Arial" w:eastAsia="Arial" w:hAnsi="Arial" w:cs="Arial"/>
-          <w:bCs/>
-        </w:rPr>
-        <w:t>smallClaimsCreditHire</w:t>
-      </w:r>
-      <w:r>
-        <w:rPr>
-          <w:rFonts w:ascii="Arial" w:eastAsia="Arial" w:hAnsi="Arial" w:cs="Arial"/>
-          <w:bCs/>
-        </w:rPr>
-        <w:t>.date</w:t>
-      </w:r>
-      <w:r>
-        <w:rPr>
-          <w:rFonts w:ascii="Arial" w:eastAsia="Arial" w:hAnsi="Arial" w:cs="Arial"/>
-          <w:bCs/>
-        </w:rPr>
-        <w:t xml:space="preserve">3, ‘dd MMMM </w:t>
-      </w:r>
-      <w:proofErr w:type="spellStart"/>
-      <w:r>
-        <w:rPr>
-          <w:rFonts w:ascii="Arial" w:eastAsia="Arial" w:hAnsi="Arial" w:cs="Arial"/>
-          <w:bCs/>
-        </w:rPr>
-        <w:t>yyyy</w:t>
-      </w:r>
-      <w:proofErr w:type="spellEnd"/>
-      <w:r>
-        <w:rPr>
-          <w:rFonts w:ascii="Arial" w:eastAsia="Arial" w:hAnsi="Arial" w:cs="Arial"/>
-          <w:bCs/>
-        </w:rPr>
-        <w:t>’, ‘</w:t>
-      </w:r>
-      <w:proofErr w:type="spellStart"/>
-      <w:r>
-        <w:rPr>
-          <w:rFonts w:ascii="Arial" w:eastAsia="Arial" w:hAnsi="Arial" w:cs="Arial"/>
-          <w:bCs/>
-        </w:rPr>
-        <w:t>yyyy</w:t>
-      </w:r>
-      <w:proofErr w:type="spellEnd"/>
-      <w:r>
-        <w:rPr>
-          <w:rFonts w:ascii="Arial" w:eastAsia="Arial" w:hAnsi="Arial" w:cs="Arial"/>
-          <w:bCs/>
-        </w:rPr>
-        <w:t>-MM-dd’</w:t>
-      </w:r>
-      <w:r>
-        <w:rPr>
-          <w:rFonts w:ascii="Arial" w:eastAsia="Arial" w:hAnsi="Arial" w:cs="Arial"/>
-          <w:bCs/>
-        </w:rPr>
-        <w:t>)</w:t>
-      </w:r>
-      <w:r>
-        <w:rPr>
-          <w:rFonts w:ascii="Arial" w:eastAsia="Arial" w:hAnsi="Arial" w:cs="Arial"/>
-          <w:bCs/>
-        </w:rPr>
-        <w:t>}</w:t>
-      </w:r>
-      <w:r>
-        <w:rPr>
-          <w:rFonts w:ascii="Arial" w:hAnsi="Arial" w:cs="Arial"/>
-          <w:b/>
-          <w:bCs/>
-          <w:lang w:val="en-US"/>
-        </w:rPr>
-        <w:t>&gt;&gt;</w:t>
-      </w:r>
-      <w:r>
-        <w:rPr>
-          <w:rFonts w:ascii="Arial" w:hAnsi="Arial" w:cs="Arial"/>
-          <w:lang w:val="en-US"/>
-        </w:rPr>
-        <w:t xml:space="preserve">, </w:t>
-      </w:r>
-      <w:r>
-        <w:rPr>
-          <w:rFonts w:ascii="Arial" w:hAnsi="Arial" w:cs="Arial"/>
-        </w:rPr>
-        <w:t>&lt;&lt;</w:t>
-      </w:r>
-      <w:r>
-        <w:rPr>
-          <w:rFonts w:ascii="Arial" w:hAnsi="Arial" w:cs="Arial"/>
-          <w:lang w:val="en-US"/>
-        </w:rPr>
-        <w:t>smallClaimsCreditHire.input7</w:t>
-      </w:r>
-      <w:r>
-        <w:rPr>
-          <w:rFonts w:ascii="Arial" w:hAnsi="Arial" w:cs="Arial"/>
-        </w:rPr>
-        <w:t xml:space="preserve">&gt;&gt; </w:t>
-      </w:r>
-      <w:r>
-        <w:rPr>
-          <w:rFonts w:ascii="Arial" w:hAnsi="Arial" w:cs="Arial"/>
-          <w:b/>
-          <w:bCs/>
-        </w:rPr>
-        <w:t>&lt;&lt;</w:t>
-      </w:r>
-      <w:r>
-        <w:rPr>
-          <w:rFonts w:ascii="Arial" w:eastAsia="Arial" w:hAnsi="Arial" w:cs="Arial"/>
-          <w:bCs/>
-        </w:rPr>
-        <w:t>{</w:t>
-      </w:r>
-      <w:proofErr w:type="spellStart"/>
-      <w:r>
-        <w:rPr>
-          <w:rFonts w:ascii="Arial" w:eastAsia="Arial" w:hAnsi="Arial" w:cs="Arial"/>
-          <w:bCs/>
-        </w:rPr>
-        <w:t>dateFormat</w:t>
-      </w:r>
-      <w:proofErr w:type="spellEnd"/>
-      <w:r>
-        <w:rPr>
-          <w:rFonts w:ascii="Arial" w:eastAsia="Arial" w:hAnsi="Arial" w:cs="Arial"/>
-          <w:bCs/>
-        </w:rPr>
-        <w:t>(</w:t>
-      </w:r>
-      <w:r>
-        <w:rPr>
-          <w:rFonts w:ascii="Arial" w:eastAsia="Arial" w:hAnsi="Arial" w:cs="Arial"/>
-          <w:bCs/>
-        </w:rPr>
-        <w:t>smallClaimsCreditHire</w:t>
-      </w:r>
-      <w:r>
-        <w:rPr>
-          <w:rFonts w:ascii="Arial" w:eastAsia="Arial" w:hAnsi="Arial" w:cs="Arial"/>
-          <w:bCs/>
-        </w:rPr>
-        <w:t>.date</w:t>
-      </w:r>
-      <w:r>
-        <w:rPr>
-          <w:rFonts w:ascii="Arial" w:eastAsia="Arial" w:hAnsi="Arial" w:cs="Arial"/>
-          <w:bCs/>
-        </w:rPr>
-        <w:t xml:space="preserve">4, ‘dd MMMM </w:t>
-      </w:r>
-      <w:proofErr w:type="spellStart"/>
-      <w:r>
-        <w:rPr>
-          <w:rFonts w:ascii="Arial" w:eastAsia="Arial" w:hAnsi="Arial" w:cs="Arial"/>
-          <w:bCs/>
-        </w:rPr>
-        <w:t>yyyy</w:t>
-      </w:r>
-      <w:proofErr w:type="spellEnd"/>
-      <w:r>
-        <w:rPr>
-          <w:rFonts w:ascii="Arial" w:eastAsia="Arial" w:hAnsi="Arial" w:cs="Arial"/>
-          <w:bCs/>
-        </w:rPr>
-        <w:t>’, ‘</w:t>
-      </w:r>
-      <w:proofErr w:type="spellStart"/>
-      <w:r>
-        <w:rPr>
-          <w:rFonts w:ascii="Arial" w:eastAsia="Arial" w:hAnsi="Arial" w:cs="Arial"/>
-          <w:bCs/>
-        </w:rPr>
-        <w:t>yyyy</w:t>
-      </w:r>
-      <w:proofErr w:type="spellEnd"/>
-      <w:r>
-        <w:rPr>
-          <w:rFonts w:ascii="Arial" w:eastAsia="Arial" w:hAnsi="Arial" w:cs="Arial"/>
-          <w:bCs/>
-        </w:rPr>
-        <w:t>-MM-dd’</w:t>
-      </w:r>
-      <w:r>
-        <w:rPr>
-          <w:rFonts w:ascii="Arial" w:eastAsia="Arial" w:hAnsi="Arial" w:cs="Arial"/>
-          <w:bCs/>
-        </w:rPr>
-        <w:t>)</w:t>
-      </w:r>
-      <w:r>
-        <w:rPr>
-          <w:rFonts w:ascii="Arial" w:eastAsia="Arial" w:hAnsi="Arial" w:cs="Arial"/>
-          <w:bCs/>
-        </w:rPr>
-        <w:t>}</w:t>
-      </w:r>
-      <w:r>
-        <w:rPr>
-          <w:rFonts w:ascii="Arial" w:hAnsi="Arial" w:cs="Arial"/>
-          <w:b/>
-          <w:bCs/>
-        </w:rPr>
-        <w:t>&gt;&gt;</w:t>
-      </w:r>
-      <w:r>
-        <w:rPr>
-          <w:rFonts w:ascii="Arial" w:hAnsi="Arial" w:cs="Arial"/>
-        </w:rPr>
-        <w:t>.</w:t>
+        <w:t>Road traffic accident</w:t>
       </w:r>
     </w:p>
     <w:p>
@@ -4689,20 +4919,15 @@
         </w:rPr>
         <w:t>&lt;&lt;</w:t>
       </w:r>
-      <w:r>
-        <w:rPr>
-          <w:rFonts w:ascii="Arial" w:hAnsi="Arial" w:cs="Arial"/>
-          <w:lang w:val="en-US"/>
-        </w:rPr>
-        <w:t>smallClaimsCreditHire.input1</w:t>
-      </w:r>
-      <w:r>
-        <w:rPr>
-          <w:rFonts w:ascii="Arial" w:hAnsi="Arial" w:cs="Arial"/>
-          <w:lang w:val="en-US"/>
-        </w:rPr>
-        <w:t>1</w:t>
-      </w:r>
+      <w:proofErr w:type="spellStart"/>
+      <w:r>
+        <w:rPr>
+          <w:rFonts w:ascii="Arial" w:hAnsi="Arial" w:cs="Arial"/>
+          <w:lang w:val="en-US"/>
+        </w:rPr>
+        <w:t>smallClaimsRoadTrafficAccident.input</w:t>
+      </w:r>
+      <w:proofErr w:type="spellEnd"/>
       <w:r>
         <w:rPr>
           <w:rFonts w:ascii="Arial" w:hAnsi="Arial" w:cs="Arial"/>
@@ -4741,78 +4966,99 @@
           <w:rFonts w:ascii="Arial" w:hAnsi="Arial" w:cs="Arial"/>
         </w:rPr>
       </w:pPr>
-    </w:p>
-    <w:p>
-      <w:pPr>
-        <w:rPr>
-          <w:rFonts w:ascii="Arial" w:hAnsi="Arial" w:cs="Arial"/>
-          <w:lang w:val="en-US"/>
-        </w:rPr>
-      </w:pPr>
-      <w:r>
-        <w:rPr>
-          <w:rFonts w:ascii="Arial" w:hAnsi="Arial" w:cs="Arial"/>
+      <w:r>
+        <w:rPr>
+          <w:rFonts w:ascii="Arial" w:hAnsi="Arial" w:cs="Arial"/>
+        </w:rPr>
+        <w:t>&lt;&lt;cs_{</w:t>
+      </w:r>
+      <w:proofErr w:type="spellStart"/>
+      <w:r>
+        <w:rPr>
+          <w:rFonts w:ascii="Arial" w:hAnsi="Arial" w:cs="Arial"/>
+        </w:rPr>
+        <w:t>hasNewDirections</w:t>
+      </w:r>
+      <w:proofErr w:type="spellEnd"/>
+      <w:r>
+        <w:rPr>
+          <w:rFonts w:ascii="Arial" w:hAnsi="Arial" w:cs="Arial"/>
+        </w:rPr>
+        <w:t>=true</w:t>
+      </w:r>
+      <w:r>
+        <w:rPr>
+          <w:rFonts w:ascii="Arial" w:hAnsi="Arial" w:cs="Arial"/>
+        </w:rPr>
+        <w:t>}&gt;&gt;</w:t>
+      </w:r>
+    </w:p>
+    <w:p>
+      <w:pPr>
+        <w:rPr>
+          <w:rFonts w:ascii="Arial" w:hAnsi="Arial" w:cs="Arial"/>
+          <w:b/>
+        </w:rPr>
+      </w:pPr>
+      <w:r>
+        <w:rPr>
+          <w:rFonts w:ascii="Arial" w:hAnsi="Arial" w:cs="Arial"/>
+          <w:b/>
+        </w:rPr>
+        <w:t>Additional</w:t>
+      </w:r>
+      <w:r>
+        <w:rPr>
+          <w:rFonts w:ascii="Arial" w:hAnsi="Arial" w:cs="Arial"/>
+          <w:b/>
+        </w:rPr>
+        <w:t xml:space="preserve"> </w:t>
+      </w:r>
+      <w:r>
+        <w:rPr>
+          <w:rFonts w:ascii="Arial" w:hAnsi="Arial" w:cs="Arial"/>
+          <w:b/>
+        </w:rPr>
+        <w:t>d</w:t>
+      </w:r>
+      <w:r>
+        <w:rPr>
+          <w:rFonts w:ascii="Arial" w:hAnsi="Arial" w:cs="Arial"/>
+          <w:b/>
+        </w:rPr>
+        <w:t>irections</w:t>
+      </w:r>
+    </w:p>
+    <w:p>
+      <w:pPr>
+        <w:rPr>
+          <w:rFonts w:ascii="Arial" w:hAnsi="Arial" w:cs="Arial"/>
+          <w:bCs/>
+        </w:rPr>
+      </w:pPr>
+      <w:r>
+        <w:rPr>
+          <w:rFonts w:ascii="Arial" w:hAnsi="Arial" w:cs="Arial"/>
+          <w:bCs/>
         </w:rPr>
         <w:t>&lt;&lt;</w:t>
       </w:r>
-      <w:r>
-        <w:rPr>
-          <w:rFonts w:ascii="Arial" w:hAnsi="Arial" w:cs="Arial"/>
-        </w:rPr>
-        <w:t>cs</w:t>
-      </w:r>
-      <w:r>
-        <w:rPr>
-          <w:rFonts w:ascii="Arial" w:hAnsi="Arial" w:cs="Arial"/>
-        </w:rPr>
-        <w:t>_{</w:t>
-      </w:r>
       <w:proofErr w:type="spellStart"/>
       <w:r>
         <w:rPr>
           <w:rFonts w:ascii="Arial" w:hAnsi="Arial" w:cs="Arial"/>
-          <w:lang w:val="en-US"/>
-        </w:rPr>
-        <w:t>hasRoadTrafficAccident</w:t>
+          <w:bCs/>
+        </w:rPr>
+        <w:t>rs_smallClaimsAddNewDirections</w:t>
       </w:r>
       <w:proofErr w:type="spellEnd"/>
       <w:r>
         <w:rPr>
           <w:rFonts w:ascii="Arial" w:hAnsi="Arial" w:cs="Arial"/>
-          <w:lang w:val="en-US"/>
-        </w:rPr>
-        <w:t>=true</w:t>
-      </w:r>
-      <w:r>
-        <w:rPr>
-          <w:rFonts w:ascii="Arial" w:hAnsi="Arial" w:cs="Arial"/>
-          <w:lang w:val="en-US"/>
-        </w:rPr>
-        <w:t>}&gt;&gt;</w:t>
-      </w:r>
-    </w:p>
-    <w:p>
-      <w:pPr>
-        <w:rPr>
-          <w:rFonts w:ascii="Arial" w:hAnsi="Arial" w:cs="Arial"/>
-        </w:rPr>
-      </w:pPr>
-      <w:r>
-        <w:rPr>
-          <w:rFonts w:ascii="Arial" w:hAnsi="Arial" w:cs="Arial"/>
-          <w:b/>
-          <w:bCs/>
-        </w:rPr>
-        <w:t>Road traffic accident</w:t>
-      </w:r>
-    </w:p>
-    <w:p>
-      <w:pPr>
-        <w:pStyle w:val="ListParagraph"/>
-        <w:rPr>
-          <w:rFonts w:ascii="Arial" w:hAnsi="Arial" w:cs="Arial"/>
-        </w:rPr>
-      </w:pPr>
+          <w:bCs/>
+        </w:rPr>
+        <w:t>&gt;&gt;</w:t>
+      </w:r>
     </w:p>
     <w:p>
       <w:pPr>
@@ -4823,27 +5069,67 @@
         </w:numPr>
         <w:rPr>
           <w:rFonts w:ascii="Arial" w:hAnsi="Arial" w:cs="Arial"/>
-          <w:lang w:val="en-US"/>
-        </w:rPr>
-      </w:pPr>
-      <w:r>
-        <w:rPr>
-          <w:rFonts w:ascii="Arial" w:hAnsi="Arial" w:cs="Arial"/>
+          <w:bCs/>
+        </w:rPr>
+      </w:pPr>
+      <w:r>
+        <w:rPr>
+          <w:rFonts w:ascii="Arial" w:hAnsi="Arial" w:cs="Arial"/>
+          <w:bCs/>
         </w:rPr>
         <w:t>&lt;&lt;</w:t>
       </w:r>
+      <w:proofErr w:type="gramStart"/>
+      <w:r>
+        <w:rPr>
+          <w:rFonts w:ascii="Arial" w:hAnsi="Arial" w:cs="Arial"/>
+          <w:bCs/>
+        </w:rPr>
+        <w:t>value.</w:t>
+      </w:r>
+      <w:r>
+        <w:rPr>
+          <w:rFonts w:ascii="Arial" w:hAnsi="Arial" w:cs="Arial"/>
+          <w:bCs/>
+        </w:rPr>
+        <w:t>directionComment</w:t>
+      </w:r>
+      <w:proofErr w:type="gramEnd"/>
+      <w:r>
+        <w:rPr>
+          <w:rFonts w:ascii="Arial" w:hAnsi="Arial" w:cs="Arial"/>
+          <w:bCs/>
+        </w:rPr>
+        <w:t>&gt;&gt;</w:t>
+      </w:r>
+    </w:p>
+    <w:p>
+      <w:pPr>
+        <w:rPr>
+          <w:rFonts w:ascii="Arial" w:hAnsi="Arial" w:cs="Arial"/>
+          <w:bCs/>
+        </w:rPr>
+      </w:pPr>
+      <w:r>
+        <w:rPr>
+          <w:rFonts w:ascii="Arial" w:hAnsi="Arial" w:cs="Arial"/>
+          <w:bCs/>
+        </w:rPr>
+        <w:t>&lt;&lt;</w:t>
+      </w:r>
       <w:proofErr w:type="spellStart"/>
       <w:r>
         <w:rPr>
           <w:rFonts w:ascii="Arial" w:hAnsi="Arial" w:cs="Arial"/>
-          <w:lang w:val="en-US"/>
-        </w:rPr>
-        <w:t>smallClaimsRoadTrafficAccident.input</w:t>
+          <w:bCs/>
+        </w:rPr>
+        <w:t>es_smallClaimsAddNewDirections</w:t>
       </w:r>
       <w:proofErr w:type="spellEnd"/>
       <w:r>
         <w:rPr>
           <w:rFonts w:ascii="Arial" w:hAnsi="Arial" w:cs="Arial"/>
+          <w:bCs/>
         </w:rPr>
         <w:t>&gt;&gt;</w:t>
       </w:r>
@@ -4852,56 +5138,62 @@
       <w:pPr>
         <w:rPr>
           <w:rFonts w:ascii="Arial" w:hAnsi="Arial" w:cs="Arial"/>
-        </w:rPr>
-      </w:pPr>
-      <w:r>
-        <w:rPr>
-          <w:rFonts w:ascii="Arial" w:hAnsi="Arial" w:cs="Arial"/>
-        </w:rPr>
-        <w:t>&lt;&lt;es</w:t>
-      </w:r>
-      <w:r>
-        <w:rPr>
-          <w:rFonts w:ascii="Arial" w:hAnsi="Arial" w:cs="Arial"/>
-        </w:rPr>
-        <w:t>_</w:t>
-      </w:r>
-      <w:r>
-        <w:rPr>
-          <w:rFonts w:ascii="Arial" w:hAnsi="Arial" w:cs="Arial"/>
-        </w:rPr>
-        <w:t>&gt;&gt;</w:t>
-      </w:r>
-    </w:p>
-    <w:p>
-      <w:pPr>
-        <w:rPr>
-          <w:rFonts w:ascii="Arial" w:hAnsi="Arial" w:cs="Arial"/>
-        </w:rPr>
-      </w:pPr>
-      <w:r>
-        <w:rPr>
-          <w:rFonts w:ascii="Arial" w:hAnsi="Arial" w:cs="Arial"/>
-        </w:rPr>
-        <w:t>&lt;&lt;cs_{</w:t>
+          <w:bCs/>
+        </w:rPr>
+      </w:pPr>
+      <w:r>
+        <w:rPr>
+          <w:rFonts w:ascii="Arial" w:hAnsi="Arial" w:cs="Arial"/>
+          <w:bCs/>
+        </w:rPr>
+        <w:t>&lt;&lt;es_&gt;&gt;</w:t>
+      </w:r>
+    </w:p>
+    <w:p>
+      <w:pPr>
+        <w:rPr>
+          <w:rFonts w:ascii="Arial" w:hAnsi="Arial" w:cs="Arial"/>
+          <w:lang w:val="en-US"/>
+        </w:rPr>
+      </w:pPr>
+      <w:r>
+        <w:rPr>
+          <w:rFonts w:ascii="Arial" w:hAnsi="Arial" w:cs="Arial"/>
+        </w:rPr>
+        <w:t>&lt;&lt;</w:t>
+      </w:r>
+      <w:r>
+        <w:rPr>
+          <w:rFonts w:ascii="Arial" w:hAnsi="Arial" w:cs="Arial"/>
+        </w:rPr>
+        <w:t>cs</w:t>
+      </w:r>
+      <w:r>
+        <w:rPr>
+          <w:rFonts w:ascii="Arial" w:hAnsi="Arial" w:cs="Arial"/>
+        </w:rPr>
+        <w:t>_{</w:t>
       </w:r>
       <w:proofErr w:type="spellStart"/>
       <w:r>
         <w:rPr>
           <w:rFonts w:ascii="Arial" w:hAnsi="Arial" w:cs="Arial"/>
-        </w:rPr>
-        <w:t>hasNewDirections</w:t>
+          <w:lang w:val="en-US"/>
+        </w:rPr>
+        <w:t>smallClaimsWelshLanguageToggle</w:t>
       </w:r>
       <w:proofErr w:type="spellEnd"/>
       <w:r>
         <w:rPr>
           <w:rFonts w:ascii="Arial" w:hAnsi="Arial" w:cs="Arial"/>
+          <w:lang w:val="en-US"/>
         </w:rPr>
         <w:t>=true</w:t>
       </w:r>
       <w:r>
         <w:rPr>
           <w:rFonts w:ascii="Arial" w:hAnsi="Arial" w:cs="Arial"/>
+          <w:lang w:val="en-US"/>
         </w:rPr>
         <w:t>}&gt;&gt;</w:t>
       </w:r>
@@ -4910,67 +5202,15 @@
       <w:pPr>
         <w:rPr>
           <w:rFonts w:ascii="Arial" w:hAnsi="Arial" w:cs="Arial"/>
+        </w:rPr>
+      </w:pPr>
+      <w:r>
+        <w:rPr>
+          <w:rFonts w:ascii="Arial" w:hAnsi="Arial" w:cs="Arial"/>
           <w:b/>
-        </w:rPr>
-      </w:pPr>
-      <w:r>
-        <w:rPr>
-          <w:rFonts w:ascii="Arial" w:hAnsi="Arial" w:cs="Arial"/>
-          <w:b/>
-        </w:rPr>
-        <w:t>Additional</w:t>
-      </w:r>
-      <w:r>
-        <w:rPr>
-          <w:rFonts w:ascii="Arial" w:hAnsi="Arial" w:cs="Arial"/>
-          <w:b/>
-        </w:rPr>
-        <w:t xml:space="preserve"> </w:t>
-      </w:r>
-      <w:r>
-        <w:rPr>
-          <w:rFonts w:ascii="Arial" w:hAnsi="Arial" w:cs="Arial"/>
-          <w:b/>
-        </w:rPr>
-        <w:t>d</w:t>
-      </w:r>
-      <w:r>
-        <w:rPr>
-          <w:rFonts w:ascii="Arial" w:hAnsi="Arial" w:cs="Arial"/>
-          <w:b/>
-        </w:rPr>
-        <w:t>irections</w:t>
-      </w:r>
-    </w:p>
-    <w:p>
-      <w:pPr>
-        <w:rPr>
-          <w:rFonts w:ascii="Arial" w:hAnsi="Arial" w:cs="Arial"/>
-          <w:bCs/>
-        </w:rPr>
-      </w:pPr>
-      <w:r>
-        <w:rPr>
-          <w:rFonts w:ascii="Arial" w:hAnsi="Arial" w:cs="Arial"/>
-          <w:bCs/>
-        </w:rPr>
-        <w:t>&lt;&lt;</w:t>
-      </w:r>
-      <w:proofErr w:type="spellStart"/>
-      <w:r>
-        <w:rPr>
-          <w:rFonts w:ascii="Arial" w:hAnsi="Arial" w:cs="Arial"/>
-          <w:bCs/>
-        </w:rPr>
-        <w:t>rs_smallClaimsAddNewDirections</w:t>
-      </w:r>
-      <w:proofErr w:type="spellEnd"/>
-      <w:r>
-        <w:rPr>
-          <w:rFonts w:ascii="Arial" w:hAnsi="Arial" w:cs="Arial"/>
-          <w:bCs/>
-        </w:rPr>
-        <w:t>&gt;&gt;</w:t>
+          <w:bCs/>
+        </w:rPr>
+        <w:t>Use of the Welsh language</w:t>
       </w:r>
     </w:p>
     <w:p>
@@ -4982,38 +5222,26 @@
         </w:numPr>
         <w:rPr>
           <w:rFonts w:ascii="Arial" w:hAnsi="Arial" w:cs="Arial"/>
-          <w:bCs/>
-        </w:rPr>
-      </w:pPr>
-      <w:r>
-        <w:rPr>
-          <w:rFonts w:ascii="Arial" w:hAnsi="Arial" w:cs="Arial"/>
-          <w:bCs/>
+        </w:rPr>
+      </w:pPr>
+      <w:r>
+        <w:rPr>
+          <w:rFonts w:ascii="Arial" w:hAnsi="Arial" w:cs="Arial"/>
         </w:rPr>
         <w:t>&lt;&lt;</w:t>
       </w:r>
       <w:proofErr w:type="spellStart"/>
-      <w:proofErr w:type="gramStart"/>
-      <w:r>
-        <w:rPr>
-          <w:rFonts w:ascii="Arial" w:hAnsi="Arial" w:cs="Arial"/>
-          <w:bCs/>
-        </w:rPr>
-        <w:t>value.</w:t>
-      </w:r>
-      <w:r>
-        <w:rPr>
-          <w:rFonts w:ascii="Arial" w:hAnsi="Arial" w:cs="Arial"/>
-          <w:bCs/>
-        </w:rPr>
-        <w:t>directionComment</w:t>
+      <w:r>
+        <w:rPr>
+          <w:rFonts w:ascii="Arial" w:hAnsi="Arial" w:cs="Arial"/>
+          <w:lang w:val="en-US"/>
+        </w:rPr>
+        <w:t>welshLanguageDescription</w:t>
       </w:r>
       <w:proofErr w:type="spellEnd"/>
-      <w:proofErr w:type="gramEnd"/>
-      <w:r>
-        <w:rPr>
-          <w:rFonts w:ascii="Arial" w:hAnsi="Arial" w:cs="Arial"/>
-          <w:bCs/>
+      <w:r>
+        <w:rPr>
+          <w:rFonts w:ascii="Arial" w:hAnsi="Arial" w:cs="Arial"/>
         </w:rPr>
         <w:t>&gt;&gt;</w:t>
       </w:r>
@@ -5022,212 +5250,69 @@
       <w:pPr>
         <w:rPr>
           <w:rFonts w:ascii="Arial" w:hAnsi="Arial" w:cs="Arial"/>
-          <w:bCs/>
-        </w:rPr>
-      </w:pPr>
-      <w:r>
-        <w:rPr>
-          <w:rFonts w:ascii="Arial" w:hAnsi="Arial" w:cs="Arial"/>
-          <w:bCs/>
-        </w:rPr>
-        <w:t>&lt;&lt;</w:t>
+        </w:rPr>
+      </w:pPr>
+      <w:r>
+        <w:rPr>
+          <w:rFonts w:ascii="Arial" w:hAnsi="Arial" w:cs="Arial"/>
+        </w:rPr>
+        <w:t>&lt;&lt;es</w:t>
+      </w:r>
+      <w:r>
+        <w:rPr>
+          <w:rFonts w:ascii="Arial" w:hAnsi="Arial" w:cs="Arial"/>
+        </w:rPr>
+        <w:t>_</w:t>
+      </w:r>
+      <w:r>
+        <w:rPr>
+          <w:rFonts w:ascii="Arial" w:hAnsi="Arial" w:cs="Arial"/>
+        </w:rPr>
+        <w:t>&gt;&gt;</w:t>
+      </w:r>
+    </w:p>
+    <w:p>
+      <w:pPr>
+        <w:rPr>
+          <w:rFonts w:ascii="Arial" w:hAnsi="Arial" w:cs="Arial"/>
+        </w:rPr>
+      </w:pPr>
+      <w:r>
+        <w:rPr>
+          <w:rFonts w:ascii="Arial" w:hAnsi="Arial" w:cs="Arial"/>
+        </w:rPr>
+        <w:t>&lt;&lt;cs_{</w:t>
       </w:r>
       <w:proofErr w:type="spellStart"/>
       <w:r>
         <w:rPr>
           <w:rFonts w:ascii="Arial" w:hAnsi="Arial" w:cs="Arial"/>
-          <w:bCs/>
-        </w:rPr>
-        <w:t>es_smallClaimsAddNewDirections</w:t>
+        </w:rPr>
+        <w:t>smallClaimsMediationSectionToggle</w:t>
       </w:r>
       <w:proofErr w:type="spellEnd"/>
       <w:r>
         <w:rPr>
           <w:rFonts w:ascii="Arial" w:hAnsi="Arial" w:cs="Arial"/>
-          <w:bCs/>
-        </w:rPr>
-        <w:t>&gt;&gt;</w:t>
-      </w:r>
-    </w:p>
-    <w:p>
-      <w:pPr>
-        <w:rPr>
-          <w:rFonts w:ascii="Arial" w:hAnsi="Arial" w:cs="Arial"/>
-          <w:bCs/>
-        </w:rPr>
-      </w:pPr>
-      <w:r>
-        <w:rPr>
-          <w:rFonts w:ascii="Arial" w:hAnsi="Arial" w:cs="Arial"/>
+        </w:rPr>
+        <w:t>=true}&gt;&gt;</w:t>
+      </w:r>
+    </w:p>
+    <w:p>
+      <w:pPr>
+        <w:rPr>
+          <w:rFonts w:ascii="Arial" w:hAnsi="Arial" w:cs="Arial"/>
+          <w:b/>
+          <w:bCs/>
+        </w:rPr>
+      </w:pPr>
+      <w:r>
+        <w:rPr>
+          <w:rFonts w:ascii="Arial" w:hAnsi="Arial" w:cs="Arial"/>
+          <w:b/>
           <w:bCs/>
         </w:rPr>
         <w:lastRenderedPageBreak/>
-        <w:t>&lt;&lt;es_&gt;&gt;</w:t>
-      </w:r>
-    </w:p>
-    <w:p>
-      <w:pPr>
-        <w:rPr>
-          <w:rFonts w:ascii="Arial" w:hAnsi="Arial" w:cs="Arial"/>
-          <w:lang w:val="en-US"/>
-        </w:rPr>
-      </w:pPr>
-      <w:r>
-        <w:rPr>
-          <w:rFonts w:ascii="Arial" w:hAnsi="Arial" w:cs="Arial"/>
-        </w:rPr>
-        <w:t>&lt;&lt;</w:t>
-      </w:r>
-      <w:r>
-        <w:rPr>
-          <w:rFonts w:ascii="Arial" w:hAnsi="Arial" w:cs="Arial"/>
-        </w:rPr>
-        <w:t>cs</w:t>
-      </w:r>
-      <w:r>
-        <w:rPr>
-          <w:rFonts w:ascii="Arial" w:hAnsi="Arial" w:cs="Arial"/>
-        </w:rPr>
-        <w:t>_{</w:t>
-      </w:r>
-      <w:proofErr w:type="spellStart"/>
-      <w:r>
-        <w:rPr>
-          <w:rFonts w:ascii="Arial" w:hAnsi="Arial" w:cs="Arial"/>
-          <w:lang w:val="en-US"/>
-        </w:rPr>
-        <w:t>smallClaimsWelshLanguageToggle</w:t>
-      </w:r>
-      <w:proofErr w:type="spellEnd"/>
-      <w:r>
-        <w:rPr>
-          <w:rFonts w:ascii="Arial" w:hAnsi="Arial" w:cs="Arial"/>
-          <w:lang w:val="en-US"/>
-        </w:rPr>
-        <w:t>=true</w:t>
-      </w:r>
-      <w:r>
-        <w:rPr>
-          <w:rFonts w:ascii="Arial" w:hAnsi="Arial" w:cs="Arial"/>
-          <w:lang w:val="en-US"/>
-        </w:rPr>
-        <w:t>}&gt;&gt;</w:t>
-      </w:r>
-    </w:p>
-    <w:p>
-      <w:pPr>
-        <w:rPr>
-          <w:rFonts w:ascii="Arial" w:hAnsi="Arial" w:cs="Arial"/>
-        </w:rPr>
-      </w:pPr>
-      <w:r>
-        <w:rPr>
-          <w:rFonts w:ascii="Arial" w:hAnsi="Arial" w:cs="Arial"/>
-          <w:b/>
-          <w:bCs/>
-        </w:rPr>
-        <w:t>Use of the Welsh language</w:t>
-      </w:r>
-    </w:p>
-    <w:p>
-      <w:pPr>
-        <w:pStyle w:val="ListParagraph"/>
-        <w:numPr>
-          <w:ilvl w:val="0"/>
-          <w:numId w:val="1"/>
-        </w:numPr>
-        <w:rPr>
-          <w:rFonts w:ascii="Arial" w:hAnsi="Arial" w:cs="Arial"/>
-        </w:rPr>
-      </w:pPr>
-      <w:r>
-        <w:rPr>
-          <w:rFonts w:ascii="Arial" w:hAnsi="Arial" w:cs="Arial"/>
-        </w:rPr>
-        <w:t>&lt;&lt;</w:t>
-      </w:r>
-      <w:proofErr w:type="spellStart"/>
-      <w:r>
-        <w:rPr>
-          <w:rFonts w:ascii="Arial" w:hAnsi="Arial" w:cs="Arial"/>
-          <w:lang w:val="en-US"/>
-        </w:rPr>
-        <w:t>welshLanguageDescription</w:t>
-      </w:r>
-      <w:proofErr w:type="spellEnd"/>
-      <w:r>
-        <w:rPr>
-          <w:rFonts w:ascii="Arial" w:hAnsi="Arial" w:cs="Arial"/>
-        </w:rPr>
-        <w:t>&gt;&gt;</w:t>
-      </w:r>
-    </w:p>
-    <w:p>
-      <w:pPr>
-        <w:rPr>
-          <w:rFonts w:ascii="Arial" w:hAnsi="Arial" w:cs="Arial"/>
-        </w:rPr>
-      </w:pPr>
-      <w:r>
-        <w:rPr>
-          <w:rFonts w:ascii="Arial" w:hAnsi="Arial" w:cs="Arial"/>
-        </w:rPr>
-        <w:t>&lt;&lt;es</w:t>
-      </w:r>
-      <w:r>
-        <w:rPr>
-          <w:rFonts w:ascii="Arial" w:hAnsi="Arial" w:cs="Arial"/>
-        </w:rPr>
-        <w:t>_</w:t>
-      </w:r>
-      <w:r>
-        <w:rPr>
-          <w:rFonts w:ascii="Arial" w:hAnsi="Arial" w:cs="Arial"/>
-        </w:rPr>
-        <w:t>&gt;&gt;</w:t>
-      </w:r>
-    </w:p>
-    <w:p>
-      <w:pPr>
-        <w:rPr>
-          <w:rFonts w:ascii="Arial" w:hAnsi="Arial" w:cs="Arial"/>
-        </w:rPr>
-      </w:pPr>
-      <w:r>
-        <w:rPr>
-          <w:rFonts w:ascii="Arial" w:hAnsi="Arial" w:cs="Arial"/>
-        </w:rPr>
-        <w:t>&lt;&lt;cs_{</w:t>
-      </w:r>
-      <w:proofErr w:type="spellStart"/>
-      <w:r>
-        <w:rPr>
-          <w:rFonts w:ascii="Arial" w:hAnsi="Arial" w:cs="Arial"/>
-        </w:rPr>
-        <w:t>smallClaimsMediationSectionToggle</w:t>
-      </w:r>
-      <w:proofErr w:type="spellEnd"/>
-      <w:r>
-        <w:rPr>
-          <w:rFonts w:ascii="Arial" w:hAnsi="Arial" w:cs="Arial"/>
-        </w:rPr>
-        <w:t>=true}&gt;&gt;</w:t>
-      </w:r>
-    </w:p>
-    <w:p>
-      <w:pPr>
-        <w:rPr>
-          <w:rFonts w:ascii="Arial" w:hAnsi="Arial" w:cs="Arial"/>
-          <w:b/>
-          <w:bCs/>
-        </w:rPr>
-      </w:pPr>
-      <w:r>
-        <w:rPr>
-          <w:rFonts w:ascii="Arial" w:hAnsi="Arial" w:cs="Arial"/>
-          <w:b/>
-          <w:bCs/>
-        </w:rPr>
         <w:t>Mediation representation</w:t>
       </w:r>
     </w:p>
@@ -5338,7 +5423,7 @@
 </file>
 
 <file path=word/endnotes.xml><?xml version="1.0" encoding="utf-8"?>
-<w:endnotes xmlns:wpc="http://schemas.microsoft.com/office/word/2010/wordprocessingCanvas" xmlns:cx="http://schemas.microsoft.com/office/drawing/2014/chartex" xmlns:cx1="http://schemas.microsoft.com/office/drawing/2015/9/8/chartex" xmlns:cx2="http://schemas.microsoft.com/office/drawing/2015/10/21/chartex" xmlns:cx3="http://schemas.microsoft.com/office/drawing/2016/5/9/chartex" xmlns:cx4="http://schemas.microsoft.com/office/drawing/2016/5/10/chartex" xmlns:cx5="http://schemas.microsoft.com/office/drawing/2016/5/11/chartex" xmlns:cx6="http://schemas.microsoft.com/office/drawing/2016/5/12/chartex" xmlns:cx7="http://schemas.microsoft.com/office/drawing/2016/5/13/chartex" xmlns:cx8="http://schemas.microsoft.com/office/drawing/2016/5/14/chartex" xmlns:mc="http://schemas.openxmlformats.org/markup-compatibility/2006" xmlns:aink="http://schemas.microsoft.com/office/drawing/2016/ink" xmlns:am3d="http://schemas.microsoft.com/office/drawing/2017/model3d" xmlns:o="urn:schemas-microsoft-com:office:office" xmlns:oel="http://schemas.microsoft.com/office/2019/extlst" xmlns:r="http://schemas.openxmlformats.org/officeDocument/2006/relationships" xmlns:m="http://schemas.openxmlformats.org/officeDocument/2006/math" xmlns:v="urn:schemas-microsoft-com:vml" xmlns:wp14="http://schemas.microsoft.com/office/word/2010/wordprocessingDrawing" xmlns:wp="http://schemas.openxmlformats.org/drawingml/2006/wordprocessingDrawing" xmlns:w10="urn:schemas-microsoft-com:office:word" xmlns:w="http://schemas.openxmlformats.org/wordprocessingml/2006/main" xmlns:w14="http://schemas.microsoft.com/office/word/2010/wordml" xmlns:w15="http://schemas.microsoft.com/office/word/2012/wordml" xmlns:w16cex="http://schemas.microsoft.com/office/word/2018/wordml/cex" xmlns:w16cid="http://schemas.microsoft.com/office/word/2016/wordml/cid" xmlns:w16="http://schemas.microsoft.com/office/word/2018/wordml" xmlns:w16sdtdh="http://schemas.microsoft.com/office/word/2020/wordml/sdtdatahash" xmlns:w16se="http://schemas.microsoft.com/office/word/2015/wordml/symex" xmlns:wpg="http://schemas.microsoft.com/office/word/2010/wordprocessingGroup" xmlns:wpi="http://schemas.microsoft.com/office/word/2010/wordprocessingInk" xmlns:wne="http://schemas.microsoft.com/office/word/2006/wordml" xmlns:wps="http://schemas.microsoft.com/office/word/2010/wordprocessingShape" mc:Ignorable="w14 w15 w16se w16cid w16 w16cex w16sdtdh wp14">
+<w:endnotes xmlns:wpc="http://schemas.microsoft.com/office/word/2010/wordprocessingCanvas" xmlns:cx="http://schemas.microsoft.com/office/drawing/2014/chartex" xmlns:cx1="http://schemas.microsoft.com/office/drawing/2015/9/8/chartex" xmlns:cx2="http://schemas.microsoft.com/office/drawing/2015/10/21/chartex" xmlns:cx3="http://schemas.microsoft.com/office/drawing/2016/5/9/chartex" xmlns:cx4="http://schemas.microsoft.com/office/drawing/2016/5/10/chartex" xmlns:cx5="http://schemas.microsoft.com/office/drawing/2016/5/11/chartex" xmlns:cx6="http://schemas.microsoft.com/office/drawing/2016/5/12/chartex" xmlns:cx7="http://schemas.microsoft.com/office/drawing/2016/5/13/chartex" xmlns:cx8="http://schemas.microsoft.com/office/drawing/2016/5/14/chartex" xmlns:mc="http://schemas.openxmlformats.org/markup-compatibility/2006" xmlns:aink="http://schemas.microsoft.com/office/drawing/2016/ink" xmlns:am3d="http://schemas.microsoft.com/office/drawing/2017/model3d" xmlns:o="urn:schemas-microsoft-com:office:office" xmlns:oel="http://schemas.microsoft.com/office/2019/extlst" xmlns:r="http://schemas.openxmlformats.org/officeDocument/2006/relationships" xmlns:m="http://schemas.openxmlformats.org/officeDocument/2006/math" xmlns:v="urn:schemas-microsoft-com:vml" xmlns:wp14="http://schemas.microsoft.com/office/word/2010/wordprocessingDrawing" xmlns:wp="http://schemas.openxmlformats.org/drawingml/2006/wordprocessingDrawing" xmlns:w10="urn:schemas-microsoft-com:office:word" xmlns:w="http://schemas.openxmlformats.org/wordprocessingml/2006/main" xmlns:w14="http://schemas.microsoft.com/office/word/2010/wordml" xmlns:w15="http://schemas.microsoft.com/office/word/2012/wordml" xmlns:w16cex="http://schemas.microsoft.com/office/word/2018/wordml/cex" xmlns:w16cid="http://schemas.microsoft.com/office/word/2016/wordml/cid" xmlns:w16="http://schemas.microsoft.com/office/word/2018/wordml" xmlns:w16du="http://schemas.microsoft.com/office/word/2023/wordml/word16du" xmlns:w16sdtdh="http://schemas.microsoft.com/office/word/2020/wordml/sdtdatahash" xmlns:w16se="http://schemas.microsoft.com/office/word/2015/wordml/symex" xmlns:wpg="http://schemas.microsoft.com/office/word/2010/wordprocessingGroup" xmlns:wpi="http://schemas.microsoft.com/office/word/2010/wordprocessingInk" xmlns:wne="http://schemas.microsoft.com/office/word/2006/wordml" xmlns:wps="http://schemas.microsoft.com/office/word/2010/wordprocessingShape" mc:Ignorable="w14 w15 w16se w16cid w16 w16cex w16sdtdh w16du wp14">
   <w:endnote w:type="separator" w:id="-1">
     <w:p>
       <w:pPr>
@@ -5363,7 +5448,7 @@
 </file>
 
 <file path=word/footer1.xml><?xml version="1.0" encoding="utf-8"?>
-<w:ftr xmlns:wpc="http://schemas.microsoft.com/office/word/2010/wordprocessingCanvas" xmlns:cx="http://schemas.microsoft.com/office/drawing/2014/chartex" xmlns:cx1="http://schemas.microsoft.com/office/drawing/2015/9/8/chartex" xmlns:cx2="http://schemas.microsoft.com/office/drawing/2015/10/21/chartex" xmlns:cx3="http://schemas.microsoft.com/office/drawing/2016/5/9/chartex" xmlns:cx4="http://schemas.microsoft.com/office/drawing/2016/5/10/chartex" xmlns:cx5="http://schemas.microsoft.com/office/drawing/2016/5/11/chartex" xmlns:cx6="http://schemas.microsoft.com/office/drawing/2016/5/12/chartex" xmlns:cx7="http://schemas.microsoft.com/office/drawing/2016/5/13/chartex" xmlns:cx8="http://schemas.microsoft.com/office/drawing/2016/5/14/chartex" xmlns:mc="http://schemas.openxmlformats.org/markup-compatibility/2006" xmlns:aink="http://schemas.microsoft.com/office/drawing/2016/ink" xmlns:am3d="http://schemas.microsoft.com/office/drawing/2017/model3d" xmlns:o="urn:schemas-microsoft-com:office:office" xmlns:oel="http://schemas.microsoft.com/office/2019/extlst" xmlns:r="http://schemas.openxmlformats.org/officeDocument/2006/relationships" xmlns:m="http://schemas.openxmlformats.org/officeDocument/2006/math" xmlns:v="urn:schemas-microsoft-com:vml" xmlns:wp14="http://schemas.microsoft.com/office/word/2010/wordprocessingDrawing" xmlns:wp="http://schemas.openxmlformats.org/drawingml/2006/wordprocessingDrawing" xmlns:w10="urn:schemas-microsoft-com:office:word" xmlns:w="http://schemas.openxmlformats.org/wordprocessingml/2006/main" xmlns:w14="http://schemas.microsoft.com/office/word/2010/wordml" xmlns:w15="http://schemas.microsoft.com/office/word/2012/wordml" xmlns:w16cex="http://schemas.microsoft.com/office/word/2018/wordml/cex" xmlns:w16cid="http://schemas.microsoft.com/office/word/2016/wordml/cid" xmlns:w16="http://schemas.microsoft.com/office/word/2018/wordml" xmlns:w16sdtdh="http://schemas.microsoft.com/office/word/2020/wordml/sdtdatahash" xmlns:w16se="http://schemas.microsoft.com/office/word/2015/wordml/symex" xmlns:wpg="http://schemas.microsoft.com/office/word/2010/wordprocessingGroup" xmlns:wpi="http://schemas.microsoft.com/office/word/2010/wordprocessingInk" xmlns:wne="http://schemas.microsoft.com/office/word/2006/wordml" xmlns:wps="http://schemas.microsoft.com/office/word/2010/wordprocessingShape" mc:Ignorable="w14 w15 w16se w16cid w16 w16cex w16sdtdh wp14">
+<w:ftr xmlns:wpc="http://schemas.microsoft.com/office/word/2010/wordprocessingCanvas" xmlns:cx="http://schemas.microsoft.com/office/drawing/2014/chartex" xmlns:cx1="http://schemas.microsoft.com/office/drawing/2015/9/8/chartex" xmlns:cx2="http://schemas.microsoft.com/office/drawing/2015/10/21/chartex" xmlns:cx3="http://schemas.microsoft.com/office/drawing/2016/5/9/chartex" xmlns:cx4="http://schemas.microsoft.com/office/drawing/2016/5/10/chartex" xmlns:cx5="http://schemas.microsoft.com/office/drawing/2016/5/11/chartex" xmlns:cx6="http://schemas.microsoft.com/office/drawing/2016/5/12/chartex" xmlns:cx7="http://schemas.microsoft.com/office/drawing/2016/5/13/chartex" xmlns:cx8="http://schemas.microsoft.com/office/drawing/2016/5/14/chartex" xmlns:mc="http://schemas.openxmlformats.org/markup-compatibility/2006" xmlns:aink="http://schemas.microsoft.com/office/drawing/2016/ink" xmlns:am3d="http://schemas.microsoft.com/office/drawing/2017/model3d" xmlns:o="urn:schemas-microsoft-com:office:office" xmlns:oel="http://schemas.microsoft.com/office/2019/extlst" xmlns:r="http://schemas.openxmlformats.org/officeDocument/2006/relationships" xmlns:m="http://schemas.openxmlformats.org/officeDocument/2006/math" xmlns:v="urn:schemas-microsoft-com:vml" xmlns:wp14="http://schemas.microsoft.com/office/word/2010/wordprocessingDrawing" xmlns:wp="http://schemas.openxmlformats.org/drawingml/2006/wordprocessingDrawing" xmlns:w10="urn:schemas-microsoft-com:office:word" xmlns:w="http://schemas.openxmlformats.org/wordprocessingml/2006/main" xmlns:w14="http://schemas.microsoft.com/office/word/2010/wordml" xmlns:w15="http://schemas.microsoft.com/office/word/2012/wordml" xmlns:w16cex="http://schemas.microsoft.com/office/word/2018/wordml/cex" xmlns:w16cid="http://schemas.microsoft.com/office/word/2016/wordml/cid" xmlns:w16="http://schemas.microsoft.com/office/word/2018/wordml" xmlns:w16du="http://schemas.microsoft.com/office/word/2023/wordml/word16du" xmlns:w16sdtdh="http://schemas.microsoft.com/office/word/2020/wordml/sdtdatahash" xmlns:w16se="http://schemas.microsoft.com/office/word/2015/wordml/symex" xmlns:wpg="http://schemas.microsoft.com/office/word/2010/wordprocessingGroup" xmlns:wpi="http://schemas.microsoft.com/office/word/2010/wordprocessingInk" xmlns:wne="http://schemas.microsoft.com/office/word/2006/wordml" xmlns:wps="http://schemas.microsoft.com/office/word/2010/wordprocessingShape" mc:Ignorable="w14 w15 w16se w16cid w16 w16cex w16sdtdh w16du wp14">
   <w:p>
     <w:pPr>
       <w:pStyle w:val="Footer"/>
@@ -5373,7 +5458,7 @@
 </file>
 
 <file path=word/footer2.xml><?xml version="1.0" encoding="utf-8"?>
-<w:ftr xmlns:wpc="http://schemas.microsoft.com/office/word/2010/wordprocessingCanvas" xmlns:cx="http://schemas.microsoft.com/office/drawing/2014/chartex" xmlns:cx1="http://schemas.microsoft.com/office/drawing/2015/9/8/chartex" xmlns:cx2="http://schemas.microsoft.com/office/drawing/2015/10/21/chartex" xmlns:cx3="http://schemas.microsoft.com/office/drawing/2016/5/9/chartex" xmlns:cx4="http://schemas.microsoft.com/office/drawing/2016/5/10/chartex" xmlns:cx5="http://schemas.microsoft.com/office/drawing/2016/5/11/chartex" xmlns:cx6="http://schemas.microsoft.com/office/drawing/2016/5/12/chartex" xmlns:cx7="http://schemas.microsoft.com/office/drawing/2016/5/13/chartex" xmlns:cx8="http://schemas.microsoft.com/office/drawing/2016/5/14/chartex" xmlns:mc="http://schemas.openxmlformats.org/markup-compatibility/2006" xmlns:aink="http://schemas.microsoft.com/office/drawing/2016/ink" xmlns:am3d="http://schemas.microsoft.com/office/drawing/2017/model3d" xmlns:o="urn:schemas-microsoft-com:office:office" xmlns:oel="http://schemas.microsoft.com/office/2019/extlst" xmlns:r="http://schemas.openxmlformats.org/officeDocument/2006/relationships" xmlns:m="http://schemas.openxmlformats.org/officeDocument/2006/math" xmlns:v="urn:schemas-microsoft-com:vml" xmlns:wp14="http://schemas.microsoft.com/office/word/2010/wordprocessingDrawing" xmlns:wp="http://schemas.openxmlformats.org/drawingml/2006/wordprocessingDrawing" xmlns:w10="urn:schemas-microsoft-com:office:word" xmlns:w="http://schemas.openxmlformats.org/wordprocessingml/2006/main" xmlns:w14="http://schemas.microsoft.com/office/word/2010/wordml" xmlns:w15="http://schemas.microsoft.com/office/word/2012/wordml" xmlns:w16cex="http://schemas.microsoft.com/office/word/2018/wordml/cex" xmlns:w16cid="http://schemas.microsoft.com/office/word/2016/wordml/cid" xmlns:w16="http://schemas.microsoft.com/office/word/2018/wordml" xmlns:w16sdtdh="http://schemas.microsoft.com/office/word/2020/wordml/sdtdatahash" xmlns:w16se="http://schemas.microsoft.com/office/word/2015/wordml/symex" xmlns:wpg="http://schemas.microsoft.com/office/word/2010/wordprocessingGroup" xmlns:wpi="http://schemas.microsoft.com/office/word/2010/wordprocessingInk" xmlns:wne="http://schemas.microsoft.com/office/word/2006/wordml" xmlns:wps="http://schemas.microsoft.com/office/word/2010/wordprocessingShape" mc:Ignorable="w14 w15 w16se w16cid w16 w16cex w16sdtdh wp14">
+<w:ftr xmlns:wpc="http://schemas.microsoft.com/office/word/2010/wordprocessingCanvas" xmlns:cx="http://schemas.microsoft.com/office/drawing/2014/chartex" xmlns:cx1="http://schemas.microsoft.com/office/drawing/2015/9/8/chartex" xmlns:cx2="http://schemas.microsoft.com/office/drawing/2015/10/21/chartex" xmlns:cx3="http://schemas.microsoft.com/office/drawing/2016/5/9/chartex" xmlns:cx4="http://schemas.microsoft.com/office/drawing/2016/5/10/chartex" xmlns:cx5="http://schemas.microsoft.com/office/drawing/2016/5/11/chartex" xmlns:cx6="http://schemas.microsoft.com/office/drawing/2016/5/12/chartex" xmlns:cx7="http://schemas.microsoft.com/office/drawing/2016/5/13/chartex" xmlns:cx8="http://schemas.microsoft.com/office/drawing/2016/5/14/chartex" xmlns:mc="http://schemas.openxmlformats.org/markup-compatibility/2006" xmlns:aink="http://schemas.microsoft.com/office/drawing/2016/ink" xmlns:am3d="http://schemas.microsoft.com/office/drawing/2017/model3d" xmlns:o="urn:schemas-microsoft-com:office:office" xmlns:oel="http://schemas.microsoft.com/office/2019/extlst" xmlns:r="http://schemas.openxmlformats.org/officeDocument/2006/relationships" xmlns:m="http://schemas.openxmlformats.org/officeDocument/2006/math" xmlns:v="urn:schemas-microsoft-com:vml" xmlns:wp14="http://schemas.microsoft.com/office/word/2010/wordprocessingDrawing" xmlns:wp="http://schemas.openxmlformats.org/drawingml/2006/wordprocessingDrawing" xmlns:w10="urn:schemas-microsoft-com:office:word" xmlns:w="http://schemas.openxmlformats.org/wordprocessingml/2006/main" xmlns:w14="http://schemas.microsoft.com/office/word/2010/wordml" xmlns:w15="http://schemas.microsoft.com/office/word/2012/wordml" xmlns:w16cex="http://schemas.microsoft.com/office/word/2018/wordml/cex" xmlns:w16cid="http://schemas.microsoft.com/office/word/2016/wordml/cid" xmlns:w16="http://schemas.microsoft.com/office/word/2018/wordml" xmlns:w16du="http://schemas.microsoft.com/office/word/2023/wordml/word16du" xmlns:w16sdtdh="http://schemas.microsoft.com/office/word/2020/wordml/sdtdatahash" xmlns:w16se="http://schemas.microsoft.com/office/word/2015/wordml/symex" xmlns:wpg="http://schemas.microsoft.com/office/word/2010/wordprocessingGroup" xmlns:wpi="http://schemas.microsoft.com/office/word/2010/wordprocessingInk" xmlns:wne="http://schemas.microsoft.com/office/word/2006/wordml" xmlns:wps="http://schemas.microsoft.com/office/word/2010/wordprocessingShape" mc:Ignorable="w14 w15 w16se w16cid w16 w16cex w16sdtdh w16du wp14">
   <w:p>
     <w:pPr>
       <w:pStyle w:val="Footer"/>
@@ -5383,7 +5468,7 @@
 </file>
 
 <file path=word/footnotes.xml><?xml version="1.0" encoding="utf-8"?>
-<w:footnotes xmlns:wpc="http://schemas.microsoft.com/office/word/2010/wordprocessingCanvas" xmlns:cx="http://schemas.microsoft.com/office/drawing/2014/chartex" xmlns:cx1="http://schemas.microsoft.com/office/drawing/2015/9/8/chartex" xmlns:cx2="http://schemas.microsoft.com/office/drawing/2015/10/21/chartex" xmlns:cx3="http://schemas.microsoft.com/office/drawing/2016/5/9/chartex" xmlns:cx4="http://schemas.microsoft.com/office/drawing/2016/5/10/chartex" xmlns:cx5="http://schemas.microsoft.com/office/drawing/2016/5/11/chartex" xmlns:cx6="http://schemas.microsoft.com/office/drawing/2016/5/12/chartex" xmlns:cx7="http://schemas.microsoft.com/office/drawing/2016/5/13/chartex" xmlns:cx8="http://schemas.microsoft.com/office/drawing/2016/5/14/chartex" xmlns:mc="http://schemas.openxmlformats.org/markup-compatibility/2006" xmlns:aink="http://schemas.microsoft.com/office/drawing/2016/ink" xmlns:am3d="http://schemas.microsoft.com/office/drawing/2017/model3d" xmlns:o="urn:schemas-microsoft-com:office:office" xmlns:oel="http://schemas.microsoft.com/office/2019/extlst" xmlns:r="http://schemas.openxmlformats.org/officeDocument/2006/relationships" xmlns:m="http://schemas.openxmlformats.org/officeDocument/2006/math" xmlns:v="urn:schemas-microsoft-com:vml" xmlns:wp14="http://schemas.microsoft.com/office/word/2010/wordprocessingDrawing" xmlns:wp="http://schemas.openxmlformats.org/drawingml/2006/wordprocessingDrawing" xmlns:w10="urn:schemas-microsoft-com:office:word" xmlns:w="http://schemas.openxmlformats.org/wordprocessingml/2006/main" xmlns:w14="http://schemas.microsoft.com/office/word/2010/wordml" xmlns:w15="http://schemas.microsoft.com/office/word/2012/wordml" xmlns:w16cex="http://schemas.microsoft.com/office/word/2018/wordml/cex" xmlns:w16cid="http://schemas.microsoft.com/office/word/2016/wordml/cid" xmlns:w16="http://schemas.microsoft.com/office/word/2018/wordml" xmlns:w16sdtdh="http://schemas.microsoft.com/office/word/2020/wordml/sdtdatahash" xmlns:w16se="http://schemas.microsoft.com/office/word/2015/wordml/symex" xmlns:wpg="http://schemas.microsoft.com/office/word/2010/wordprocessingGroup" xmlns:wpi="http://schemas.microsoft.com/office/word/2010/wordprocessingInk" xmlns:wne="http://schemas.microsoft.com/office/word/2006/wordml" xmlns:wps="http://schemas.microsoft.com/office/word/2010/wordprocessingShape" mc:Ignorable="w14 w15 w16se w16cid w16 w16cex w16sdtdh wp14">
+<w:footnotes xmlns:wpc="http://schemas.microsoft.com/office/word/2010/wordprocessingCanvas" xmlns:cx="http://schemas.microsoft.com/office/drawing/2014/chartex" xmlns:cx1="http://schemas.microsoft.com/office/drawing/2015/9/8/chartex" xmlns:cx2="http://schemas.microsoft.com/office/drawing/2015/10/21/chartex" xmlns:cx3="http://schemas.microsoft.com/office/drawing/2016/5/9/chartex" xmlns:cx4="http://schemas.microsoft.com/office/drawing/2016/5/10/chartex" xmlns:cx5="http://schemas.microsoft.com/office/drawing/2016/5/11/chartex" xmlns:cx6="http://schemas.microsoft.com/office/drawing/2016/5/12/chartex" xmlns:cx7="http://schemas.microsoft.com/office/drawing/2016/5/13/chartex" xmlns:cx8="http://schemas.microsoft.com/office/drawing/2016/5/14/chartex" xmlns:mc="http://schemas.openxmlformats.org/markup-compatibility/2006" xmlns:aink="http://schemas.microsoft.com/office/drawing/2016/ink" xmlns:am3d="http://schemas.microsoft.com/office/drawing/2017/model3d" xmlns:o="urn:schemas-microsoft-com:office:office" xmlns:oel="http://schemas.microsoft.com/office/2019/extlst" xmlns:r="http://schemas.openxmlformats.org/officeDocument/2006/relationships" xmlns:m="http://schemas.openxmlformats.org/officeDocument/2006/math" xmlns:v="urn:schemas-microsoft-com:vml" xmlns:wp14="http://schemas.microsoft.com/office/word/2010/wordprocessingDrawing" xmlns:wp="http://schemas.openxmlformats.org/drawingml/2006/wordprocessingDrawing" xmlns:w10="urn:schemas-microsoft-com:office:word" xmlns:w="http://schemas.openxmlformats.org/wordprocessingml/2006/main" xmlns:w14="http://schemas.microsoft.com/office/word/2010/wordml" xmlns:w15="http://schemas.microsoft.com/office/word/2012/wordml" xmlns:w16cex="http://schemas.microsoft.com/office/word/2018/wordml/cex" xmlns:w16cid="http://schemas.microsoft.com/office/word/2016/wordml/cid" xmlns:w16="http://schemas.microsoft.com/office/word/2018/wordml" xmlns:w16du="http://schemas.microsoft.com/office/word/2023/wordml/word16du" xmlns:w16sdtdh="http://schemas.microsoft.com/office/word/2020/wordml/sdtdatahash" xmlns:w16se="http://schemas.microsoft.com/office/word/2015/wordml/symex" xmlns:wpg="http://schemas.microsoft.com/office/word/2010/wordprocessingGroup" xmlns:wpi="http://schemas.microsoft.com/office/word/2010/wordprocessingInk" xmlns:wne="http://schemas.microsoft.com/office/word/2006/wordml" xmlns:wps="http://schemas.microsoft.com/office/word/2010/wordprocessingShape" mc:Ignorable="w14 w15 w16se w16cid w16 w16cex w16sdtdh w16du wp14">
   <w:footnote w:type="separator" w:id="-1">
     <w:p>
       <w:pPr>
@@ -5408,7 +5493,7 @@
 </file>
 
 <file path=word/numbering.xml><?xml version="1.0" encoding="utf-8"?>
-<w:numbering xmlns:wpc="http://schemas.microsoft.com/office/word/2010/wordprocessingCanvas" xmlns:cx="http://schemas.microsoft.com/office/drawing/2014/chartex" xmlns:cx1="http://schemas.microsoft.com/office/drawing/2015/9/8/chartex" xmlns:cx2="http://schemas.microsoft.com/office/drawing/2015/10/21/chartex" xmlns:cx3="http://schemas.microsoft.com/office/drawing/2016/5/9/chartex" xmlns:cx4="http://schemas.microsoft.com/office/drawing/2016/5/10/chartex" xmlns:cx5="http://schemas.microsoft.com/office/drawing/2016/5/11/chartex" xmlns:cx6="http://schemas.microsoft.com/office/drawing/2016/5/12/chartex" xmlns:cx7="http://schemas.microsoft.com/office/drawing/2016/5/13/chartex" xmlns:cx8="http://schemas.microsoft.com/office/drawing/2016/5/14/chartex" xmlns:mc="http://schemas.openxmlformats.org/markup-compatibility/2006" xmlns:aink="http://schemas.microsoft.com/office/drawing/2016/ink" xmlns:am3d="http://schemas.microsoft.com/office/drawing/2017/model3d" xmlns:o="urn:schemas-microsoft-com:office:office" xmlns:oel="http://schemas.microsoft.com/office/2019/extlst" xmlns:r="http://schemas.openxmlformats.org/officeDocument/2006/relationships" xmlns:m="http://schemas.openxmlformats.org/officeDocument/2006/math" xmlns:v="urn:schemas-microsoft-com:vml" xmlns:wp14="http://schemas.microsoft.com/office/word/2010/wordprocessingDrawing" xmlns:wp="http://schemas.openxmlformats.org/drawingml/2006/wordprocessingDrawing" xmlns:w10="urn:schemas-microsoft-com:office:word" xmlns:w="http://schemas.openxmlformats.org/wordprocessingml/2006/main" xmlns:w14="http://schemas.microsoft.com/office/word/2010/wordml" xmlns:w15="http://schemas.microsoft.com/office/word/2012/wordml" xmlns:w16cex="http://schemas.microsoft.com/office/word/2018/wordml/cex" xmlns:w16cid="http://schemas.microsoft.com/office/word/2016/wordml/cid" xmlns:w16="http://schemas.microsoft.com/office/word/2018/wordml" xmlns:w16sdtdh="http://schemas.microsoft.com/office/word/2020/wordml/sdtdatahash" xmlns:w16se="http://schemas.microsoft.com/office/word/2015/wordml/symex" xmlns:wpg="http://schemas.microsoft.com/office/word/2010/wordprocessingGroup" xmlns:wpi="http://schemas.microsoft.com/office/word/2010/wordprocessingInk" xmlns:wne="http://schemas.microsoft.com/office/word/2006/wordml" xmlns:wps="http://schemas.microsoft.com/office/word/2010/wordprocessingShape" mc:Ignorable="w14 w15 w16se w16cid w16 w16cex w16sdtdh wp14">
+<w:numbering xmlns:wpc="http://schemas.microsoft.com/office/word/2010/wordprocessingCanvas" xmlns:cx="http://schemas.microsoft.com/office/drawing/2014/chartex" xmlns:cx1="http://schemas.microsoft.com/office/drawing/2015/9/8/chartex" xmlns:cx2="http://schemas.microsoft.com/office/drawing/2015/10/21/chartex" xmlns:cx3="http://schemas.microsoft.com/office/drawing/2016/5/9/chartex" xmlns:cx4="http://schemas.microsoft.com/office/drawing/2016/5/10/chartex" xmlns:cx5="http://schemas.microsoft.com/office/drawing/2016/5/11/chartex" xmlns:cx6="http://schemas.microsoft.com/office/drawing/2016/5/12/chartex" xmlns:cx7="http://schemas.microsoft.com/office/drawing/2016/5/13/chartex" xmlns:cx8="http://schemas.microsoft.com/office/drawing/2016/5/14/chartex" xmlns:mc="http://schemas.openxmlformats.org/markup-compatibility/2006" xmlns:aink="http://schemas.microsoft.com/office/drawing/2016/ink" xmlns:am3d="http://schemas.microsoft.com/office/drawing/2017/model3d" xmlns:o="urn:schemas-microsoft-com:office:office" xmlns:oel="http://schemas.microsoft.com/office/2019/extlst" xmlns:r="http://schemas.openxmlformats.org/officeDocument/2006/relationships" xmlns:m="http://schemas.openxmlformats.org/officeDocument/2006/math" xmlns:v="urn:schemas-microsoft-com:vml" xmlns:wp14="http://schemas.microsoft.com/office/word/2010/wordprocessingDrawing" xmlns:wp="http://schemas.openxmlformats.org/drawingml/2006/wordprocessingDrawing" xmlns:w10="urn:schemas-microsoft-com:office:word" xmlns:w="http://schemas.openxmlformats.org/wordprocessingml/2006/main" xmlns:w14="http://schemas.microsoft.com/office/word/2010/wordml" xmlns:w15="http://schemas.microsoft.com/office/word/2012/wordml" xmlns:w16cex="http://schemas.microsoft.com/office/word/2018/wordml/cex" xmlns:w16cid="http://schemas.microsoft.com/office/word/2016/wordml/cid" xmlns:w16="http://schemas.microsoft.com/office/word/2018/wordml" xmlns:w16du="http://schemas.microsoft.com/office/word/2023/wordml/word16du" xmlns:w16sdtdh="http://schemas.microsoft.com/office/word/2020/wordml/sdtdatahash" xmlns:w16se="http://schemas.microsoft.com/office/word/2015/wordml/symex" xmlns:wpg="http://schemas.microsoft.com/office/word/2010/wordprocessingGroup" xmlns:wpi="http://schemas.microsoft.com/office/word/2010/wordprocessingInk" xmlns:wne="http://schemas.microsoft.com/office/word/2006/wordml" xmlns:wps="http://schemas.microsoft.com/office/word/2010/wordprocessingShape" mc:Ignorable="w14 w15 w16se w16cid w16 w16cex w16sdtdh w16du wp14">
   <w:abstractNum w:abstractNumId="0" w15:restartNumberingAfterBreak="0">
     <w:nsid w:val="03993200"/>
     <w:multiLevelType w:val="hybridMultilevel"/>
@@ -7312,19 +7397,19 @@
   <w:abstractNum w:abstractNumId="20" w15:restartNumberingAfterBreak="0">
     <w:nsid w:val="675A3587"/>
     <w:multiLevelType w:val="hybridMultilevel"/>
-    <w:tmpl w:val="3968BED2"/>
-    <w:lvl w:ilvl="0" w:tplc="14C2B090">
+    <w:tmpl w:val="A49431C6"/>
+    <w:lvl w:ilvl="0" w:tplc="78DE51D0">
       <w:start w:val="1"/>
       <w:numFmt w:val="decimal"/>
       <w:lvlText w:val="%1."/>
       <w:lvlJc w:val="left"/>
       <w:pPr>
-        <w:ind w:left="720" w:hanging="360"/>
+        <w:ind w:left="794" w:hanging="434"/>
       </w:pPr>
       <w:rPr>
         <w:rFonts w:hint="default"/>
-        <w:b w:val="0"/>
-        <w:bCs w:val="0"/>
+        <w:b/>
+        <w:bCs/>
         <w:sz w:val="22"/>
         <w:szCs w:val="22"/>
       </w:rPr>
@@ -7673,11 +7758,120 @@
   <w:num w:numId="23" w16cid:durableId="1997104028">
     <w:abstractNumId w:val="17"/>
   </w:num>
+  <w:num w:numId="24" w16cid:durableId="1792477916">
+    <w:abstractNumId w:val="20"/>
+    <w:lvlOverride w:ilvl="0">
+      <w:lvl w:ilvl="0" w:tplc="78DE51D0">
+        <w:start w:val="1"/>
+        <w:numFmt w:val="decimal"/>
+        <w:lvlText w:val="%1."/>
+        <w:lvlJc w:val="left"/>
+        <w:pPr>
+          <w:ind w:left="737" w:hanging="377"/>
+        </w:pPr>
+        <w:rPr>
+          <w:rFonts w:hint="default"/>
+          <w:b/>
+          <w:bCs/>
+          <w:sz w:val="22"/>
+          <w:szCs w:val="22"/>
+        </w:rPr>
+      </w:lvl>
+    </w:lvlOverride>
+    <w:lvlOverride w:ilvl="1">
+      <w:lvl w:ilvl="1" w:tplc="08090019" w:tentative="1">
+        <w:start w:val="1"/>
+        <w:numFmt w:val="lowerLetter"/>
+        <w:lvlText w:val="%2."/>
+        <w:lvlJc w:val="left"/>
+        <w:pPr>
+          <w:ind w:left="1440" w:hanging="360"/>
+        </w:pPr>
+      </w:lvl>
+    </w:lvlOverride>
+    <w:lvlOverride w:ilvl="2">
+      <w:lvl w:ilvl="2" w:tplc="0809001B" w:tentative="1">
+        <w:start w:val="1"/>
+        <w:numFmt w:val="lowerRoman"/>
+        <w:lvlText w:val="%3."/>
+        <w:lvlJc w:val="right"/>
+        <w:pPr>
+          <w:ind w:left="2160" w:hanging="180"/>
+        </w:pPr>
+      </w:lvl>
+    </w:lvlOverride>
+    <w:lvlOverride w:ilvl="3">
+      <w:lvl w:ilvl="3" w:tplc="0809000F" w:tentative="1">
+        <w:start w:val="1"/>
+        <w:numFmt w:val="decimal"/>
+        <w:lvlText w:val="%4."/>
+        <w:lvlJc w:val="left"/>
+        <w:pPr>
+          <w:ind w:left="2880" w:hanging="360"/>
+        </w:pPr>
+      </w:lvl>
+    </w:lvlOverride>
+    <w:lvlOverride w:ilvl="4">
+      <w:lvl w:ilvl="4" w:tplc="08090019" w:tentative="1">
+        <w:start w:val="1"/>
+        <w:numFmt w:val="lowerLetter"/>
+        <w:lvlText w:val="%5."/>
+        <w:lvlJc w:val="left"/>
+        <w:pPr>
+          <w:ind w:left="3600" w:hanging="360"/>
+        </w:pPr>
+      </w:lvl>
+    </w:lvlOverride>
+    <w:lvlOverride w:ilvl="5">
+      <w:lvl w:ilvl="5" w:tplc="0809001B" w:tentative="1">
+        <w:start w:val="1"/>
+        <w:numFmt w:val="lowerRoman"/>
+        <w:lvlText w:val="%6."/>
+        <w:lvlJc w:val="right"/>
+        <w:pPr>
+          <w:ind w:left="4320" w:hanging="180"/>
+        </w:pPr>
+      </w:lvl>
+    </w:lvlOverride>
+    <w:lvlOverride w:ilvl="6">
+      <w:lvl w:ilvl="6" w:tplc="0809000F" w:tentative="1">
+        <w:start w:val="1"/>
+        <w:numFmt w:val="decimal"/>
+        <w:lvlText w:val="%7."/>
+        <w:lvlJc w:val="left"/>
+        <w:pPr>
+          <w:ind w:left="5040" w:hanging="360"/>
+        </w:pPr>
+      </w:lvl>
+    </w:lvlOverride>
+    <w:lvlOverride w:ilvl="7">
+      <w:lvl w:ilvl="7" w:tplc="08090019" w:tentative="1">
+        <w:start w:val="1"/>
+        <w:numFmt w:val="lowerLetter"/>
+        <w:lvlText w:val="%8."/>
+        <w:lvlJc w:val="left"/>
+        <w:pPr>
+          <w:ind w:left="5760" w:hanging="360"/>
+        </w:pPr>
+      </w:lvl>
+    </w:lvlOverride>
+    <w:lvlOverride w:ilvl="8">
+      <w:lvl w:ilvl="8" w:tplc="0809001B" w:tentative="1">
+        <w:start w:val="1"/>
+        <w:numFmt w:val="lowerRoman"/>
+        <w:lvlText w:val="%9."/>
+        <w:lvlJc w:val="right"/>
+        <w:pPr>
+          <w:ind w:left="6480" w:hanging="180"/>
+        </w:pPr>
+      </w:lvl>
+    </w:lvlOverride>
+  </w:num>
 </w:numbering>
 </file>
 
 <file path=word/styles.xml><?xml version="1.0" encoding="utf-8"?>
-<w:styles xmlns:mc="http://schemas.openxmlformats.org/markup-compatibility/2006" xmlns:r="http://schemas.openxmlformats.org/officeDocument/2006/relationships" xmlns:w="http://schemas.openxmlformats.org/wordprocessingml/2006/main" xmlns:w14="http://schemas.microsoft.com/office/word/2010/wordml" xmlns:w15="http://schemas.microsoft.com/office/word/2012/wordml" xmlns:w16cex="http://schemas.microsoft.com/office/word/2018/wordml/cex" xmlns:w16cid="http://schemas.microsoft.com/office/word/2016/wordml/cid" xmlns:w16="http://schemas.microsoft.com/office/word/2018/wordml" xmlns:w16sdtdh="http://schemas.microsoft.com/office/word/2020/wordml/sdtdatahash" xmlns:w16se="http://schemas.microsoft.com/office/word/2015/wordml/symex" mc:Ignorable="w14 w15 w16se w16cid w16 w16cex w16sdtdh">
+<w:styles xmlns:mc="http://schemas.openxmlformats.org/markup-compatibility/2006" xmlns:r="http://schemas.openxmlformats.org/officeDocument/2006/relationships" xmlns:w="http://schemas.openxmlformats.org/wordprocessingml/2006/main" xmlns:w14="http://schemas.microsoft.com/office/word/2010/wordml" xmlns:w15="http://schemas.microsoft.com/office/word/2012/wordml" xmlns:w16cex="http://schemas.microsoft.com/office/word/2018/wordml/cex" xmlns:w16cid="http://schemas.microsoft.com/office/word/2016/wordml/cid" xmlns:w16="http://schemas.microsoft.com/office/word/2018/wordml" xmlns:w16du="http://schemas.microsoft.com/office/word/2023/wordml/word16du" xmlns:w16sdtdh="http://schemas.microsoft.com/office/word/2020/wordml/sdtdatahash" xmlns:w16se="http://schemas.microsoft.com/office/word/2015/wordml/symex" mc:Ignorable="w14 w15 w16se w16cid w16 w16cex w16sdtdh w16du">
   <w:docDefaults>
     <w:rPrDefault>
       <w:rPr>
@@ -8606,40 +8800,6 @@
 </file>
 
 <file path=customXml/item1.xml><?xml version="1.0" encoding="utf-8"?>
-<?mso-contentType ?>
-<FormTemplates xmlns="http://schemas.microsoft.com/sharepoint/v3/contenttype/forms">
-  <Display>DocumentLibraryForm</Display>
-  <Edit>DocumentLibraryForm</Edit>
-  <New>DocumentLibraryForm</New>
-</FormTemplates>
-</file>
-
-<file path=customXml/item2.xml><?xml version="1.0" encoding="utf-8"?>
-<p:properties xmlns:p="http://schemas.microsoft.com/office/2006/metadata/properties" xmlns:xsi="http://www.w3.org/2001/XMLSchema-instance" xmlns:pc="http://schemas.microsoft.com/office/infopath/2007/PartnerControls">
-  <documentManagement>
-    <Stage xmlns="f336f4fe-8719-4ea2-b5d6-29b3a580aeb4">In Approval</Stage>
-    <Next_x0020_Stage xmlns="f336f4fe-8719-4ea2-b5d6-29b3a580aeb4">ApproveOrReject</Next_x0020_Stage>
-    <Admin_x0020_Action xmlns="f336f4fe-8719-4ea2-b5d6-29b3a580aeb4" xsi:nil="true"/>
-    <Template_x0020_Category xmlns="f336f4fe-8719-4ea2-b5d6-29b3a580aeb4">Standard Direction - STD</Template_x0020_Category>
-    <Action xmlns="f336f4fe-8719-4ea2-b5d6-29b3a580aeb4" xsi:nil="true"/>
-    <Purpose1 xmlns="f336f4fe-8719-4ea2-b5d6-29b3a580aeb4">SDO</Purpose1>
-    <Template_x0020_Language xmlns="f336f4fe-8719-4ea2-b5d6-29b3a580aeb4">English - ENG</Template_x0020_Language>
-    <Rename xmlns="f336f4fe-8719-4ea2-b5d6-29b3a580aeb4">true</Rename>
-    <Tornado_x0020_Filename xmlns="f336f4fe-8719-4ea2-b5d6-29b3a580aeb4" xsi:nil="true"/>
-    <Approval_x0020_Request_x0020_Comment xmlns="f336f4fe-8719-4ea2-b5d6-29b3a580aeb4">Requesting approval for CIV-10335</Approval_x0020_Request_x0020_Comment>
-    <Publication_x0020_Date xmlns="f336f4fe-8719-4ea2-b5d6-29b3a580aeb4">2023-01-23T00:00:00+00:00</Publication_x0020_Date>
-    <SharedWithUsers xmlns="f336f4fe-8719-4ea2-b5d6-29b3a580aeb4">
-      <UserInfo>
-        <DisplayName>Robert Allright</DisplayName>
-        <AccountId>23</AccountId>
-        <AccountType/>
-      </UserInfo>
-    </SharedWithUsers>
-  </documentManagement>
-</p:properties>
-</file>
-
-<file path=customXml/item3.xml><?xml version="1.0" encoding="utf-8"?>
 <ct:contentTypeSchema xmlns:ct="http://schemas.microsoft.com/office/2006/metadata/contentType" xmlns:ma="http://schemas.microsoft.com/office/2006/metadata/properties/metaAttributes" ct:_="" ma:_="" ma:contentTypeName="_CtTemplate" ma:contentTypeID="0x01010064A5FDCCFB03F540B94405305D7DE14F00A4F8B82F7CEF57469A8FE5CEAB7A0EE0" ma:contentTypeVersion="55" ma:contentTypeDescription="Part of Template Management with Site Columns representing custom attributes." ma:contentTypeScope="" ma:versionID="e48abcd8da7fe05ec90dabdfbb8c2749">
   <xsd:schema xmlns:xsd="http://www.w3.org/2001/XMLSchema" xmlns:xs="http://www.w3.org/2001/XMLSchema" xmlns:p="http://schemas.microsoft.com/office/2006/metadata/properties" xmlns:ns2="f336f4fe-8719-4ea2-b5d6-29b3a580aeb4" xmlns:ns3="b57b892a-dd61-4bba-b372-a8d93da2c7e6" targetNamespace="http://schemas.microsoft.com/office/2006/metadata/properties" ma:root="true" ma:fieldsID="4c733adc908683170864ffc34cec60fa" ns2:_="" ns3:_="">
     <xsd:import namespace="f336f4fe-8719-4ea2-b5d6-29b3a580aeb4"/>
@@ -8961,25 +9121,41 @@
 </ct:contentTypeSchema>
 </file>
 
-<file path=customXml/itemProps1.xml><?xml version="1.0" encoding="utf-8"?>
-<ds:datastoreItem xmlns:ds="http://schemas.openxmlformats.org/officeDocument/2006/customXml" ds:itemID="{B583B4CC-35D2-469F-8442-D174E33954A3}">
-  <ds:schemaRefs>
-    <ds:schemaRef ds:uri="http://schemas.microsoft.com/sharepoint/v3/contenttype/forms"/>
-  </ds:schemaRefs>
-</ds:datastoreItem>
+<file path=customXml/item2.xml><?xml version="1.0" encoding="utf-8"?>
+<p:properties xmlns:p="http://schemas.microsoft.com/office/2006/metadata/properties" xmlns:xsi="http://www.w3.org/2001/XMLSchema-instance" xmlns:pc="http://schemas.microsoft.com/office/infopath/2007/PartnerControls">
+  <documentManagement>
+    <Stage xmlns="f336f4fe-8719-4ea2-b5d6-29b3a580aeb4">In Approval</Stage>
+    <Next_x0020_Stage xmlns="f336f4fe-8719-4ea2-b5d6-29b3a580aeb4">ApproveOrReject</Next_x0020_Stage>
+    <Admin_x0020_Action xmlns="f336f4fe-8719-4ea2-b5d6-29b3a580aeb4" xsi:nil="true"/>
+    <Template_x0020_Category xmlns="f336f4fe-8719-4ea2-b5d6-29b3a580aeb4">Standard Direction - STD</Template_x0020_Category>
+    <Action xmlns="f336f4fe-8719-4ea2-b5d6-29b3a580aeb4" xsi:nil="true"/>
+    <Purpose1 xmlns="f336f4fe-8719-4ea2-b5d6-29b3a580aeb4">SDO</Purpose1>
+    <Template_x0020_Language xmlns="f336f4fe-8719-4ea2-b5d6-29b3a580aeb4">English - ENG</Template_x0020_Language>
+    <Rename xmlns="f336f4fe-8719-4ea2-b5d6-29b3a580aeb4">true</Rename>
+    <Tornado_x0020_Filename xmlns="f336f4fe-8719-4ea2-b5d6-29b3a580aeb4" xsi:nil="true"/>
+    <Approval_x0020_Request_x0020_Comment xmlns="f336f4fe-8719-4ea2-b5d6-29b3a580aeb4">Requesting approval for CIV-10335</Approval_x0020_Request_x0020_Comment>
+    <Publication_x0020_Date xmlns="f336f4fe-8719-4ea2-b5d6-29b3a580aeb4">2023-01-23T00:00:00+00:00</Publication_x0020_Date>
+    <SharedWithUsers xmlns="f336f4fe-8719-4ea2-b5d6-29b3a580aeb4">
+      <UserInfo>
+        <DisplayName>Robert Allright</DisplayName>
+        <AccountId>23</AccountId>
+        <AccountType/>
+      </UserInfo>
+    </SharedWithUsers>
+  </documentManagement>
+</p:properties>
 </file>
 
-<file path=customXml/itemProps2.xml><?xml version="1.0" encoding="utf-8"?>
-<ds:datastoreItem xmlns:ds="http://schemas.openxmlformats.org/officeDocument/2006/customXml" ds:itemID="{465BA454-9CB8-4FFC-A2E1-57E06FB538DD}">
-  <ds:schemaRefs>
-    <ds:schemaRef ds:uri="http://schemas.microsoft.com/office/2006/metadata/properties"/>
-    <ds:schemaRef ds:uri="http://schemas.microsoft.com/office/infopath/2007/PartnerControls"/>
-    <ds:schemaRef ds:uri="f336f4fe-8719-4ea2-b5d6-29b3a580aeb4"/>
-  </ds:schemaRefs>
-</ds:datastoreItem>
+<file path=customXml/item3.xml><?xml version="1.0" encoding="utf-8"?>
+<?mso-contentType ?>
+<FormTemplates xmlns="http://schemas.microsoft.com/sharepoint/v3/contenttype/forms">
+  <Display>DocumentLibraryForm</Display>
+  <Edit>DocumentLibraryForm</Edit>
+  <New>DocumentLibraryForm</New>
+</FormTemplates>
 </file>
 
-<file path=customXml/itemProps3.xml><?xml version="1.0" encoding="utf-8"?>
+<file path=customXml/itemProps1.xml><?xml version="1.0" encoding="utf-8"?>
 <ds:datastoreItem xmlns:ds="http://schemas.openxmlformats.org/officeDocument/2006/customXml" ds:itemID="{E1CB654C-2BA0-4A66-935D-E034A090D8A0}">
   <ds:schemaRefs>
     <ds:schemaRef ds:uri="http://schemas.microsoft.com/office/2006/metadata/contentType"/>
@@ -8998,6 +9174,24 @@
 </ds:datastoreItem>
 </file>
 
+<file path=customXml/itemProps2.xml><?xml version="1.0" encoding="utf-8"?>
+<ds:datastoreItem xmlns:ds="http://schemas.openxmlformats.org/officeDocument/2006/customXml" ds:itemID="{465BA454-9CB8-4FFC-A2E1-57E06FB538DD}">
+  <ds:schemaRefs>
+    <ds:schemaRef ds:uri="http://schemas.microsoft.com/office/2006/metadata/properties"/>
+    <ds:schemaRef ds:uri="http://schemas.microsoft.com/office/infopath/2007/PartnerControls"/>
+    <ds:schemaRef ds:uri="f336f4fe-8719-4ea2-b5d6-29b3a580aeb4"/>
+  </ds:schemaRefs>
+</ds:datastoreItem>
+</file>
+
+<file path=customXml/itemProps3.xml><?xml version="1.0" encoding="utf-8"?>
+<ds:datastoreItem xmlns:ds="http://schemas.openxmlformats.org/officeDocument/2006/customXml" ds:itemID="{B583B4CC-35D2-469F-8442-D174E33954A3}">
+  <ds:schemaRefs>
+    <ds:schemaRef ds:uri="http://schemas.microsoft.com/sharepoint/v3/contenttype/forms"/>
+  </ds:schemaRefs>
+</ds:datastoreItem>
+</file>
+
 <file path=docMetadata/LabelInfo.xml><?xml version="1.0" encoding="utf-8"?>
 <clbl:labelList xmlns:clbl="http://schemas.microsoft.com/office/2020/mipLabelMetadata">
   <clbl:label id="{fa22dce2-39a9-4bf4-a557-7a50b593b56a}" enabled="1" method="Privileged" siteId="{3e0088dc-0629-4ae6-aa8c-813e7a296f50}" contentBits="0" removed="0"/>

</xml_diff>

<commit_message>
Mediation paragraph should only show on SPEC claims, and when legacy before carm
</commit_message>
<xml_diff>
--- a/docker/docmosis/templates/CV-UNS-STD-ENG-01388.docx
+++ b/docker/docmosis/templates/CV-UNS-STD-ENG-01388.docx
@@ -1,6 +1,6 @@
 
 <file path=word/document.xml><?xml version="1.0" encoding="utf-8"?>
-<w:document xmlns:wpc="http://schemas.microsoft.com/office/word/2010/wordprocessingCanvas" xmlns:cx="http://schemas.microsoft.com/office/drawing/2014/chartex" xmlns:cx1="http://schemas.microsoft.com/office/drawing/2015/9/8/chartex" xmlns:cx2="http://schemas.microsoft.com/office/drawing/2015/10/21/chartex" xmlns:cx3="http://schemas.microsoft.com/office/drawing/2016/5/9/chartex" xmlns:cx4="http://schemas.microsoft.com/office/drawing/2016/5/10/chartex" xmlns:cx5="http://schemas.microsoft.com/office/drawing/2016/5/11/chartex" xmlns:cx6="http://schemas.microsoft.com/office/drawing/2016/5/12/chartex" xmlns:cx7="http://schemas.microsoft.com/office/drawing/2016/5/13/chartex" xmlns:cx8="http://schemas.microsoft.com/office/drawing/2016/5/14/chartex" xmlns:mc="http://schemas.openxmlformats.org/markup-compatibility/2006" xmlns:aink="http://schemas.microsoft.com/office/drawing/2016/ink" xmlns:am3d="http://schemas.microsoft.com/office/drawing/2017/model3d" xmlns:o="urn:schemas-microsoft-com:office:office" xmlns:oel="http://schemas.microsoft.com/office/2019/extlst" xmlns:r="http://schemas.openxmlformats.org/officeDocument/2006/relationships" xmlns:m="http://schemas.openxmlformats.org/officeDocument/2006/math" xmlns:v="urn:schemas-microsoft-com:vml" xmlns:wp14="http://schemas.microsoft.com/office/word/2010/wordprocessingDrawing" xmlns:wp="http://schemas.openxmlformats.org/drawingml/2006/wordprocessingDrawing" xmlns:w10="urn:schemas-microsoft-com:office:word" xmlns:w="http://schemas.openxmlformats.org/wordprocessingml/2006/main" xmlns:w14="http://schemas.microsoft.com/office/word/2010/wordml" xmlns:w15="http://schemas.microsoft.com/office/word/2012/wordml" xmlns:w16cex="http://schemas.microsoft.com/office/word/2018/wordml/cex" xmlns:w16cid="http://schemas.microsoft.com/office/word/2016/wordml/cid" xmlns:w16="http://schemas.microsoft.com/office/word/2018/wordml" xmlns:w16du="http://schemas.microsoft.com/office/word/2023/wordml/word16du" xmlns:w16sdtdh="http://schemas.microsoft.com/office/word/2020/wordml/sdtdatahash" xmlns:w16se="http://schemas.microsoft.com/office/word/2015/wordml/symex" xmlns:wpg="http://schemas.microsoft.com/office/word/2010/wordprocessingGroup" xmlns:wpi="http://schemas.microsoft.com/office/word/2010/wordprocessingInk" xmlns:wne="http://schemas.microsoft.com/office/word/2006/wordml" xmlns:wps="http://schemas.microsoft.com/office/word/2010/wordprocessingShape" mc:Ignorable="w14 w15 w16se w16cid w16 w16cex w16sdtdh w16du wp14">
+<w:document xmlns:wpc="http://schemas.microsoft.com/office/word/2010/wordprocessingCanvas" xmlns:cx="http://schemas.microsoft.com/office/drawing/2014/chartex" xmlns:cx1="http://schemas.microsoft.com/office/drawing/2015/9/8/chartex" xmlns:cx2="http://schemas.microsoft.com/office/drawing/2015/10/21/chartex" xmlns:cx3="http://schemas.microsoft.com/office/drawing/2016/5/9/chartex" xmlns:cx4="http://schemas.microsoft.com/office/drawing/2016/5/10/chartex" xmlns:cx5="http://schemas.microsoft.com/office/drawing/2016/5/11/chartex" xmlns:cx6="http://schemas.microsoft.com/office/drawing/2016/5/12/chartex" xmlns:cx7="http://schemas.microsoft.com/office/drawing/2016/5/13/chartex" xmlns:cx8="http://schemas.microsoft.com/office/drawing/2016/5/14/chartex" xmlns:mc="http://schemas.openxmlformats.org/markup-compatibility/2006" xmlns:aink="http://schemas.microsoft.com/office/drawing/2016/ink" xmlns:am3d="http://schemas.microsoft.com/office/drawing/2017/model3d" xmlns:o="urn:schemas-microsoft-com:office:office" xmlns:oel="http://schemas.microsoft.com/office/2019/extlst" xmlns:r="http://schemas.openxmlformats.org/officeDocument/2006/relationships" xmlns:m="http://schemas.openxmlformats.org/officeDocument/2006/math" xmlns:v="urn:schemas-microsoft-com:vml" xmlns:wp14="http://schemas.microsoft.com/office/word/2010/wordprocessingDrawing" xmlns:wp="http://schemas.openxmlformats.org/drawingml/2006/wordprocessingDrawing" xmlns:w10="urn:schemas-microsoft-com:office:word" xmlns:w="http://schemas.openxmlformats.org/wordprocessingml/2006/main" xmlns:w14="http://schemas.microsoft.com/office/word/2010/wordml" xmlns:w15="http://schemas.microsoft.com/office/word/2012/wordml" xmlns:w16cex="http://schemas.microsoft.com/office/word/2018/wordml/cex" xmlns:w16cid="http://schemas.microsoft.com/office/word/2016/wordml/cid" xmlns:w16="http://schemas.microsoft.com/office/word/2018/wordml" xmlns:w16du="http://schemas.microsoft.com/office/word/2023/wordml/word16du" xmlns:w16sdtdh="http://schemas.microsoft.com/office/word/2020/wordml/sdtdatahash" xmlns:w16sdtfl="http://schemas.microsoft.com/office/word/2024/wordml/sdtformatlock" xmlns:w16se="http://schemas.microsoft.com/office/word/2015/wordml/symex" xmlns:wpg="http://schemas.microsoft.com/office/word/2010/wordprocessingGroup" xmlns:wpi="http://schemas.microsoft.com/office/word/2010/wordprocessingInk" xmlns:wne="http://schemas.microsoft.com/office/word/2006/wordml" xmlns:wps="http://schemas.microsoft.com/office/word/2010/wordprocessingShape" mc:Ignorable="w14 w15 w16se w16cid w16 w16cex w16sdtdh w16sdtfl w16du wp14">
   <w:body>
     <w:p>
       <w:pPr>
@@ -21,27 +21,38 @@
         <w:t>&lt;{</w:t>
       </w:r>
       <w:proofErr w:type="spellStart"/>
+      <w:r>
+        <w:t>dateFormat</w:t>
+      </w:r>
+      <w:proofErr w:type="spellEnd"/>
+      <w:r>
+        <w:t>(</w:t>
+      </w:r>
       <w:proofErr w:type="gramEnd"/>
       <w:r>
-        <w:t>dateFormat</w:t>
+        <w:t>$</w:t>
+      </w:r>
+      <w:proofErr w:type="spellStart"/>
+      <w:proofErr w:type="gramStart"/>
+      <w:r>
+        <w:t>nowUTC</w:t>
       </w:r>
       <w:proofErr w:type="spellEnd"/>
       <w:r>
-        <w:t>($</w:t>
-      </w:r>
-      <w:proofErr w:type="spellStart"/>
-      <w:r>
-        <w:t>nowUTC</w:t>
-      </w:r>
-      <w:proofErr w:type="spellEnd"/>
-      <w:r>
         <w:t xml:space="preserve"> </w:t>
       </w:r>
       <w:r>
         <w:rPr>
           <w:rFonts w:eastAsia="Times New Roman"/>
         </w:rPr>
-        <w:t xml:space="preserve">,‘d MMMM </w:t>
+        <w:t>,</w:t>
+      </w:r>
+      <w:proofErr w:type="gramEnd"/>
+      <w:r>
+        <w:rPr>
+          <w:rFonts w:eastAsia="Times New Roman"/>
+        </w:rPr>
+        <w:t xml:space="preserve">‘d MMMM </w:t>
       </w:r>
       <w:proofErr w:type="spellStart"/>
       <w:r>
@@ -454,7 +465,7 @@
               </wp:inline>
             </w:drawing>
           </mc:Choice>
-          <mc:Fallback xmlns:a="http://schemas.openxmlformats.org/drawingml/2006/main" xmlns:pic="http://schemas.openxmlformats.org/drawingml/2006/picture">
+          <mc:Fallback xmlns:pic="http://schemas.openxmlformats.org/drawingml/2006/picture" xmlns:a="http://schemas.openxmlformats.org/drawingml/2006/main">
             <w:pict w14:anchorId="02525EF3">
               <v:group id="Group 2791" style="width:467.95pt;height:68.75pt;mso-position-horizontal-relative:char;mso-position-vertical-relative:line" coordsize="59429,8731" o:spid="_x0000_s1026" w14:anchorId="6D56B9AB" o:gfxdata="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">
                 <v:shapetype id="_x0000_t75" coordsize="21600,21600" filled="f" stroked="f" o:spt="75" o:preferrelative="t" path="m@4@5l@4@11@9@11@9@5xe">
@@ -1082,7 +1093,7 @@
               </wp:inline>
             </w:drawing>
           </mc:Choice>
-          <mc:Fallback xmlns:a="http://schemas.openxmlformats.org/drawingml/2006/main" xmlns:pic="http://schemas.openxmlformats.org/drawingml/2006/picture">
+          <mc:Fallback xmlns:pic="http://schemas.openxmlformats.org/drawingml/2006/picture" xmlns:a="http://schemas.openxmlformats.org/drawingml/2006/main">
             <w:pict w14:anchorId="47815A15">
               <v:group id="Group 2792" style="width:467.95pt;height:.75pt;mso-position-horizontal-relative:char;mso-position-vertical-relative:line" coordsize="59429,95" o:spid="_x0000_s1026" w14:anchorId="0BA703C9" o:gfxdata="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">
                 <v:shape id="Shape 91" style="position:absolute;width:59429;height:0;visibility:visible;mso-wrap-style:square;v-text-anchor:top" coordsize="5942965,0" o:spid="_x0000_s1027" filled="f" path="m5942965,l,e" o:gfxdata="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">
@@ -1161,10 +1172,16 @@
         <w:rPr>
           <w:rFonts w:ascii="Arial" w:hAnsi="Arial" w:cs="Arial"/>
         </w:rPr>
-        <w:t>&lt;&lt;cs_{</w:t>
+        <w:t>&lt;&lt;cs</w:t>
+      </w:r>
+      <w:proofErr w:type="gramStart"/>
+      <w:r>
+        <w:rPr>
+          <w:rFonts w:ascii="Arial" w:hAnsi="Arial" w:cs="Arial"/>
+        </w:rPr>
+        <w:t>_{</w:t>
       </w:r>
       <w:proofErr w:type="spellStart"/>
-      <w:proofErr w:type="gramStart"/>
       <w:r>
         <w:rPr>
           <w:rFonts w:ascii="Arial" w:hAnsi="Arial" w:cs="Arial"/>
@@ -1183,7 +1200,33 @@
         <w:rPr>
           <w:rFonts w:ascii="Arial" w:hAnsi="Arial" w:cs="Arial"/>
         </w:rPr>
-        <w:t>true}&gt;&gt;</w:t>
+        <w:t>true</w:t>
+      </w:r>
+      <w:r>
+        <w:rPr>
+          <w:rFonts w:ascii="Arial" w:hAnsi="Arial" w:cs="Arial"/>
+        </w:rPr>
+        <w:t xml:space="preserve"> &amp;&amp; </w:t>
+      </w:r>
+      <w:proofErr w:type="spellStart"/>
+      <w:r>
+        <w:rPr>
+          <w:rFonts w:ascii="Arial" w:hAnsi="Arial" w:cs="Arial"/>
+        </w:rPr>
+        <w:t>caseAccessCategory</w:t>
+      </w:r>
+      <w:proofErr w:type="spellEnd"/>
+      <w:r>
+        <w:rPr>
+          <w:rFonts w:ascii="Arial" w:hAnsi="Arial" w:cs="Arial"/>
+        </w:rPr>
+        <w:t>=’SPEC_CLAIM’</w:t>
+      </w:r>
+      <w:r>
+        <w:rPr>
+          <w:rFonts w:ascii="Arial" w:hAnsi="Arial" w:cs="Arial"/>
+        </w:rPr>
+        <w:t>}&gt;&gt;</w:t>
       </w:r>
     </w:p>
     <w:p>
@@ -1477,25 +1520,7 @@
           <w:sz w:val="22"/>
           <w:szCs w:val="22"/>
         </w:rPr>
-        <w:t xml:space="preserve">c. the upload function has not become available on the Digital Portal at least 14 </w:t>
-      </w:r>
-      <w:proofErr w:type="gramStart"/>
-      <w:r>
-        <w:rPr>
-          <w:rFonts w:ascii="Arial" w:hAnsi="Arial" w:cs="Arial"/>
-          <w:sz w:val="22"/>
-          <w:szCs w:val="22"/>
-        </w:rPr>
-        <w:t>days</w:t>
-      </w:r>
-      <w:proofErr w:type="gramEnd"/>
-      <w:r>
-        <w:rPr>
-          <w:rFonts w:ascii="Arial" w:hAnsi="Arial" w:cs="Arial"/>
-          <w:sz w:val="22"/>
-          <w:szCs w:val="22"/>
-        </w:rPr>
-        <w:t xml:space="preserve"> </w:t>
+        <w:t xml:space="preserve">c. the upload function has not become available on the Digital Portal at least 14 days </w:t>
       </w:r>
     </w:p>
     <w:p>
@@ -1722,6 +1747,7 @@
         <w:t>drawDirectionsOrderRequired</w:t>
       </w:r>
       <w:proofErr w:type="spellEnd"/>
+      <w:proofErr w:type="gramStart"/>
       <w:r>
         <w:rPr>
           <w:rFonts w:ascii="Arial" w:hAnsi="Arial" w:cs="Arial"/>
@@ -1737,6 +1763,7 @@
         </w:rPr>
         <w:t>‘</w:t>
       </w:r>
+      <w:proofErr w:type="gramEnd"/>
       <w:r>
         <w:rPr>
           <w:rFonts w:ascii="Arial" w:hAnsi="Arial" w:cs="Arial"/>
@@ -1761,6 +1788,7 @@
         <w:t xml:space="preserve"> &amp;&amp; </w:t>
       </w:r>
       <w:proofErr w:type="spellStart"/>
+      <w:proofErr w:type="gramStart"/>
       <w:r>
         <w:rPr>
           <w:rFonts w:ascii="Arial" w:hAnsi="Arial" w:cs="Arial"/>
@@ -1776,6 +1804,7 @@
         </w:rPr>
         <w:t>!=</w:t>
       </w:r>
+      <w:proofErr w:type="gramEnd"/>
       <w:r>
         <w:rPr>
           <w:rFonts w:ascii="Arial" w:hAnsi="Arial" w:cs="Arial"/>
@@ -2118,23 +2147,23 @@
         <w:t>{</w:t>
       </w:r>
       <w:proofErr w:type="spellStart"/>
+      <w:r>
+        <w:rPr>
+          <w:rFonts w:ascii="Arial" w:eastAsia="Arial" w:hAnsi="Arial" w:cs="Arial"/>
+          <w:bCs/>
+        </w:rPr>
+        <w:t>dateFormat</w:t>
+      </w:r>
+      <w:proofErr w:type="spellEnd"/>
+      <w:r>
+        <w:rPr>
+          <w:rFonts w:ascii="Arial" w:eastAsia="Arial" w:hAnsi="Arial" w:cs="Arial"/>
+          <w:bCs/>
+        </w:rPr>
+        <w:t>(</w:t>
+      </w:r>
+      <w:proofErr w:type="spellStart"/>
       <w:proofErr w:type="gramEnd"/>
-      <w:r>
-        <w:rPr>
-          <w:rFonts w:ascii="Arial" w:eastAsia="Arial" w:hAnsi="Arial" w:cs="Arial"/>
-          <w:bCs/>
-        </w:rPr>
-        <w:t>dateFormat</w:t>
-      </w:r>
-      <w:proofErr w:type="spellEnd"/>
-      <w:r>
-        <w:rPr>
-          <w:rFonts w:ascii="Arial" w:eastAsia="Arial" w:hAnsi="Arial" w:cs="Arial"/>
-          <w:bCs/>
-        </w:rPr>
-        <w:t>(</w:t>
-      </w:r>
-      <w:proofErr w:type="spellStart"/>
       <w:r>
         <w:rPr>
           <w:rFonts w:ascii="Arial" w:eastAsia="Times New Roman" w:hAnsi="Arial" w:cs="Arial"/>
@@ -2585,6 +2614,7 @@
         <w:t>=’</w:t>
       </w:r>
       <w:proofErr w:type="spellStart"/>
+      <w:proofErr w:type="gramStart"/>
       <w:r>
         <w:rPr>
           <w:rFonts w:ascii="Arial" w:hAnsi="Arial" w:cs="Arial"/>
@@ -2598,7 +2628,15 @@
           <w:rFonts w:ascii="Arial" w:hAnsi="Arial" w:cs="Arial"/>
           <w:lang w:val="en-US"/>
         </w:rPr>
-        <w:t>’}&gt;&gt;</w:t>
+        <w:t>’}</w:t>
+      </w:r>
+      <w:proofErr w:type="gramEnd"/>
+      <w:r>
+        <w:rPr>
+          <w:rFonts w:ascii="Arial" w:hAnsi="Arial" w:cs="Arial"/>
+          <w:lang w:val="en-US"/>
+        </w:rPr>
+        <w:t>&gt;&gt;</w:t>
       </w:r>
     </w:p>
     <w:p>
@@ -3080,35 +3118,15 @@
           <w:bCs/>
           <w:lang w:val="es-ES"/>
         </w:rPr>
-        <w:t>&lt;&lt;</w:t>
-      </w:r>
-      <w:proofErr w:type="spellStart"/>
-      <w:r>
-        <w:rPr>
-          <w:rFonts w:ascii="Arial" w:hAnsi="Arial" w:cs="Arial"/>
-          <w:bCs/>
+        <w:t>&lt;&lt;cs_{</w:t>
+      </w:r>
+      <w:r>
+        <w:rPr>
+          <w:rFonts w:ascii="Arial" w:hAnsi="Arial" w:cs="Arial"/>
           <w:lang w:val="es-ES"/>
         </w:rPr>
-        <w:t>cs</w:t>
-      </w:r>
-      <w:proofErr w:type="spellEnd"/>
-      <w:r>
-        <w:rPr>
-          <w:rFonts w:ascii="Arial" w:hAnsi="Arial" w:cs="Arial"/>
-          <w:bCs/>
-          <w:lang w:val="es-ES"/>
-        </w:rPr>
-        <w:t>_{</w:t>
-      </w:r>
-      <w:proofErr w:type="spellStart"/>
-      <w:r>
-        <w:rPr>
-          <w:rFonts w:ascii="Arial" w:hAnsi="Arial" w:cs="Arial"/>
-          <w:lang w:val="es-ES"/>
-        </w:rPr>
         <w:t>smallClaimsDocumentsToggle</w:t>
       </w:r>
-      <w:proofErr w:type="spellEnd"/>
       <w:r>
         <w:rPr>
           <w:rFonts w:ascii="Arial" w:hAnsi="Arial" w:cs="Arial"/>
@@ -3278,17 +3296,8 @@
           <w:rFonts w:ascii="Arial" w:hAnsi="Arial" w:cs="Arial"/>
           <w:b/>
         </w:rPr>
-        <w:t xml:space="preserve">Witness </w:t>
-      </w:r>
-      <w:proofErr w:type="gramStart"/>
-      <w:r>
-        <w:rPr>
-          <w:rFonts w:ascii="Arial" w:hAnsi="Arial" w:cs="Arial"/>
-          <w:b/>
-        </w:rPr>
-        <w:t>statements</w:t>
-      </w:r>
-      <w:proofErr w:type="gramEnd"/>
+        <w:t>Witness statements</w:t>
+      </w:r>
     </w:p>
     <w:p>
       <w:pPr>
@@ -4080,18 +4089,8 @@
           <w:b/>
           <w:bCs/>
         </w:rPr>
-        <w:t xml:space="preserve">Credit </w:t>
-      </w:r>
-      <w:proofErr w:type="gramStart"/>
-      <w:r>
-        <w:rPr>
-          <w:rFonts w:ascii="Arial" w:hAnsi="Arial" w:cs="Arial"/>
-          <w:b/>
-          <w:bCs/>
-        </w:rPr>
-        <w:t>hire</w:t>
-      </w:r>
-      <w:proofErr w:type="gramEnd"/>
+        <w:t>Credit hire</w:t>
+      </w:r>
     </w:p>
     <w:p>
       <w:pPr>
@@ -4214,22 +4213,22 @@
         <w:t>{</w:t>
       </w:r>
       <w:proofErr w:type="spellStart"/>
+      <w:r>
+        <w:rPr>
+          <w:rFonts w:ascii="Arial" w:eastAsia="Arial" w:hAnsi="Arial" w:cs="Arial"/>
+          <w:bCs/>
+        </w:rPr>
+        <w:t>dateFormat</w:t>
+      </w:r>
+      <w:proofErr w:type="spellEnd"/>
+      <w:r>
+        <w:rPr>
+          <w:rFonts w:ascii="Arial" w:eastAsia="Arial" w:hAnsi="Arial" w:cs="Arial"/>
+          <w:bCs/>
+        </w:rPr>
+        <w:t>(</w:t>
+      </w:r>
       <w:proofErr w:type="gramEnd"/>
-      <w:r>
-        <w:rPr>
-          <w:rFonts w:ascii="Arial" w:eastAsia="Arial" w:hAnsi="Arial" w:cs="Arial"/>
-          <w:bCs/>
-        </w:rPr>
-        <w:t>dateFormat</w:t>
-      </w:r>
-      <w:proofErr w:type="spellEnd"/>
-      <w:r>
-        <w:rPr>
-          <w:rFonts w:ascii="Arial" w:eastAsia="Arial" w:hAnsi="Arial" w:cs="Arial"/>
-          <w:bCs/>
-        </w:rPr>
-        <w:t>(</w:t>
-      </w:r>
       <w:r>
         <w:rPr>
           <w:rFonts w:ascii="Arial" w:eastAsia="Arial" w:hAnsi="Arial" w:cs="Arial"/>
@@ -4385,12 +4384,168 @@
         <w:t>{</w:t>
       </w:r>
       <w:proofErr w:type="spellStart"/>
+      <w:r>
+        <w:rPr>
+          <w:rFonts w:ascii="Arial" w:eastAsia="Arial" w:hAnsi="Arial" w:cs="Arial"/>
+          <w:bCs/>
+        </w:rPr>
+        <w:t>dateFormat</w:t>
+      </w:r>
+      <w:proofErr w:type="spellEnd"/>
+      <w:r>
+        <w:rPr>
+          <w:rFonts w:ascii="Arial" w:eastAsia="Arial" w:hAnsi="Arial" w:cs="Arial"/>
+          <w:bCs/>
+        </w:rPr>
+        <w:t>(</w:t>
+      </w:r>
       <w:proofErr w:type="gramEnd"/>
       <w:r>
         <w:rPr>
           <w:rFonts w:ascii="Arial" w:eastAsia="Arial" w:hAnsi="Arial" w:cs="Arial"/>
           <w:bCs/>
         </w:rPr>
+        <w:t>smallClaimsCreditHire</w:t>
+      </w:r>
+      <w:r>
+        <w:rPr>
+          <w:rFonts w:ascii="Arial" w:eastAsia="Arial" w:hAnsi="Arial" w:cs="Arial"/>
+          <w:bCs/>
+        </w:rPr>
+        <w:t>.date</w:t>
+      </w:r>
+      <w:r>
+        <w:rPr>
+          <w:rFonts w:ascii="Arial" w:eastAsia="Arial" w:hAnsi="Arial" w:cs="Arial"/>
+          <w:bCs/>
+        </w:rPr>
+        <w:t>2</w:t>
+      </w:r>
+      <w:r>
+        <w:rPr>
+          <w:rFonts w:ascii="Arial" w:eastAsia="Arial" w:hAnsi="Arial" w:cs="Arial"/>
+          <w:bCs/>
+        </w:rPr>
+        <w:t xml:space="preserve">, ‘dd MMMM </w:t>
+      </w:r>
+      <w:proofErr w:type="spellStart"/>
+      <w:r>
+        <w:rPr>
+          <w:rFonts w:ascii="Arial" w:eastAsia="Arial" w:hAnsi="Arial" w:cs="Arial"/>
+          <w:bCs/>
+        </w:rPr>
+        <w:t>yyyy</w:t>
+      </w:r>
+      <w:proofErr w:type="spellEnd"/>
+      <w:r>
+        <w:rPr>
+          <w:rFonts w:ascii="Arial" w:eastAsia="Arial" w:hAnsi="Arial" w:cs="Arial"/>
+          <w:bCs/>
+        </w:rPr>
+        <w:t>’, ‘</w:t>
+      </w:r>
+      <w:proofErr w:type="spellStart"/>
+      <w:r>
+        <w:rPr>
+          <w:rFonts w:ascii="Arial" w:eastAsia="Arial" w:hAnsi="Arial" w:cs="Arial"/>
+          <w:bCs/>
+        </w:rPr>
+        <w:t>yyyy</w:t>
+      </w:r>
+      <w:proofErr w:type="spellEnd"/>
+      <w:r>
+        <w:rPr>
+          <w:rFonts w:ascii="Arial" w:eastAsia="Arial" w:hAnsi="Arial" w:cs="Arial"/>
+          <w:bCs/>
+        </w:rPr>
+        <w:t>-MM-dd’</w:t>
+      </w:r>
+      <w:r>
+        <w:rPr>
+          <w:rFonts w:ascii="Arial" w:eastAsia="Arial" w:hAnsi="Arial" w:cs="Arial"/>
+          <w:bCs/>
+        </w:rPr>
+        <w:t>)}</w:t>
+      </w:r>
+      <w:r>
+        <w:rPr>
+          <w:rFonts w:ascii="Arial" w:hAnsi="Arial" w:cs="Arial"/>
+          <w:b/>
+          <w:bCs/>
+        </w:rPr>
+        <w:t>&gt;&gt;</w:t>
+      </w:r>
+      <w:r>
+        <w:rPr>
+          <w:rFonts w:ascii="Arial" w:hAnsi="Arial" w:cs="Arial"/>
+        </w:rPr>
+        <w:t>.</w:t>
+      </w:r>
+      <w:r>
+        <w:rPr>
+          <w:rFonts w:ascii="Arial" w:hAnsi="Arial" w:cs="Arial"/>
+        </w:rPr>
+        <w:t xml:space="preserve"> </w:t>
+      </w:r>
+      <w:r>
+        <w:rPr>
+          <w:rFonts w:ascii="Arial" w:hAnsi="Arial" w:cs="Arial"/>
+        </w:rPr>
+        <w:t>&lt;&lt;</w:t>
+      </w:r>
+      <w:r>
+        <w:rPr>
+          <w:rFonts w:ascii="Arial" w:hAnsi="Arial" w:cs="Arial"/>
+          <w:lang w:val="en-US"/>
+        </w:rPr>
+        <w:t>smallClaimsCreditHire.input5&gt;&gt; &lt;&lt;smallClaimsCreditHire.input6</w:t>
+      </w:r>
+      <w:r>
+        <w:rPr>
+          <w:rFonts w:ascii="Arial" w:hAnsi="Arial" w:cs="Arial"/>
+          <w:lang w:val="en-US"/>
+        </w:rPr>
+        <w:t>&gt;&gt;</w:t>
+      </w:r>
+      <w:r>
+        <w:rPr>
+          <w:rFonts w:ascii="Arial" w:hAnsi="Arial" w:cs="Arial"/>
+          <w:lang w:val="en-US"/>
+        </w:rPr>
+        <w:t xml:space="preserve"> </w:t>
+      </w:r>
+      <w:r>
+        <w:rPr>
+          <w:rFonts w:ascii="Arial" w:hAnsi="Arial" w:cs="Arial"/>
+          <w:b/>
+          <w:bCs/>
+          <w:lang w:val="en-US"/>
+        </w:rPr>
+        <w:t>&lt;</w:t>
+      </w:r>
+      <w:proofErr w:type="gramStart"/>
+      <w:r>
+        <w:rPr>
+          <w:rFonts w:ascii="Arial" w:hAnsi="Arial" w:cs="Arial"/>
+          <w:b/>
+          <w:bCs/>
+          <w:lang w:val="en-US"/>
+        </w:rPr>
+        <w:t>&lt;</w:t>
+      </w:r>
+      <w:r>
+        <w:rPr>
+          <w:rFonts w:ascii="Arial" w:eastAsia="Arial" w:hAnsi="Arial" w:cs="Arial"/>
+          <w:bCs/>
+        </w:rPr>
+        <w:t>{</w:t>
+      </w:r>
+      <w:proofErr w:type="spellStart"/>
+      <w:r>
+        <w:rPr>
+          <w:rFonts w:ascii="Arial" w:eastAsia="Arial" w:hAnsi="Arial" w:cs="Arial"/>
+          <w:bCs/>
+        </w:rPr>
         <w:t>dateFormat</w:t>
       </w:r>
       <w:proofErr w:type="spellEnd"/>
@@ -4401,6 +4556,7 @@
         </w:rPr>
         <w:t>(</w:t>
       </w:r>
+      <w:proofErr w:type="gramEnd"/>
       <w:r>
         <w:rPr>
           <w:rFonts w:ascii="Arial" w:eastAsia="Arial" w:hAnsi="Arial" w:cs="Arial"/>
@@ -4420,14 +4576,23 @@
           <w:rFonts w:ascii="Arial" w:eastAsia="Arial" w:hAnsi="Arial" w:cs="Arial"/>
           <w:bCs/>
         </w:rPr>
-        <w:t>2</w:t>
-      </w:r>
+        <w:t xml:space="preserve">3, ‘dd MMMM </w:t>
+      </w:r>
+      <w:proofErr w:type="spellStart"/>
       <w:r>
         <w:rPr>
           <w:rFonts w:ascii="Arial" w:eastAsia="Arial" w:hAnsi="Arial" w:cs="Arial"/>
           <w:bCs/>
         </w:rPr>
-        <w:t xml:space="preserve">, ‘dd MMMM </w:t>
+        <w:t>yyyy</w:t>
+      </w:r>
+      <w:proofErr w:type="spellEnd"/>
+      <w:r>
+        <w:rPr>
+          <w:rFonts w:ascii="Arial" w:eastAsia="Arial" w:hAnsi="Arial" w:cs="Arial"/>
+          <w:bCs/>
+        </w:rPr>
+        <w:t>’, ‘</w:t>
       </w:r>
       <w:proofErr w:type="spellStart"/>
       <w:r>
@@ -4443,7 +4608,80 @@
           <w:rFonts w:ascii="Arial" w:eastAsia="Arial" w:hAnsi="Arial" w:cs="Arial"/>
           <w:bCs/>
         </w:rPr>
-        <w:t>’, ‘</w:t>
+        <w:t>-MM-dd’</w:t>
+      </w:r>
+      <w:r>
+        <w:rPr>
+          <w:rFonts w:ascii="Arial" w:eastAsia="Arial" w:hAnsi="Arial" w:cs="Arial"/>
+          <w:bCs/>
+        </w:rPr>
+        <w:t>)</w:t>
+      </w:r>
+      <w:r>
+        <w:rPr>
+          <w:rFonts w:ascii="Arial" w:eastAsia="Arial" w:hAnsi="Arial" w:cs="Arial"/>
+          <w:bCs/>
+        </w:rPr>
+        <w:t>}</w:t>
+      </w:r>
+      <w:r>
+        <w:rPr>
+          <w:rFonts w:ascii="Arial" w:hAnsi="Arial" w:cs="Arial"/>
+          <w:b/>
+          <w:bCs/>
+          <w:lang w:val="en-US"/>
+        </w:rPr>
+        <w:t>&gt;&gt;</w:t>
+      </w:r>
+      <w:r>
+        <w:rPr>
+          <w:rFonts w:ascii="Arial" w:hAnsi="Arial" w:cs="Arial"/>
+          <w:lang w:val="en-US"/>
+        </w:rPr>
+        <w:t xml:space="preserve">, </w:t>
+      </w:r>
+      <w:r>
+        <w:rPr>
+          <w:rFonts w:ascii="Arial" w:hAnsi="Arial" w:cs="Arial"/>
+        </w:rPr>
+        <w:t>&lt;&lt;</w:t>
+      </w:r>
+      <w:r>
+        <w:rPr>
+          <w:rFonts w:ascii="Arial" w:hAnsi="Arial" w:cs="Arial"/>
+          <w:lang w:val="en-US"/>
+        </w:rPr>
+        <w:t>smallClaimsCreditHire.input7</w:t>
+      </w:r>
+      <w:r>
+        <w:rPr>
+          <w:rFonts w:ascii="Arial" w:hAnsi="Arial" w:cs="Arial"/>
+        </w:rPr>
+        <w:t xml:space="preserve">&gt;&gt; </w:t>
+      </w:r>
+      <w:r>
+        <w:rPr>
+          <w:rFonts w:ascii="Arial" w:hAnsi="Arial" w:cs="Arial"/>
+          <w:b/>
+          <w:bCs/>
+        </w:rPr>
+        <w:t>&lt;</w:t>
+      </w:r>
+      <w:proofErr w:type="gramStart"/>
+      <w:r>
+        <w:rPr>
+          <w:rFonts w:ascii="Arial" w:hAnsi="Arial" w:cs="Arial"/>
+          <w:b/>
+          <w:bCs/>
+        </w:rPr>
+        <w:t>&lt;</w:t>
+      </w:r>
+      <w:r>
+        <w:rPr>
+          <w:rFonts w:ascii="Arial" w:eastAsia="Arial" w:hAnsi="Arial" w:cs="Arial"/>
+          <w:bCs/>
+        </w:rPr>
+        <w:t>{</w:t>
       </w:r>
       <w:proofErr w:type="spellStart"/>
       <w:r>
@@ -4451,7 +4689,7 @@
           <w:rFonts w:ascii="Arial" w:eastAsia="Arial" w:hAnsi="Arial" w:cs="Arial"/>
           <w:bCs/>
         </w:rPr>
-        <w:t>yyyy</w:t>
+        <w:t>dateFormat</w:t>
       </w:r>
       <w:proofErr w:type="spellEnd"/>
       <w:r>
@@ -4459,238 +4697,9 @@
           <w:rFonts w:ascii="Arial" w:eastAsia="Arial" w:hAnsi="Arial" w:cs="Arial"/>
           <w:bCs/>
         </w:rPr>
-        <w:t>-MM-dd’</w:t>
-      </w:r>
-      <w:r>
-        <w:rPr>
-          <w:rFonts w:ascii="Arial" w:eastAsia="Arial" w:hAnsi="Arial" w:cs="Arial"/>
-          <w:bCs/>
-        </w:rPr>
-        <w:t>)}</w:t>
-      </w:r>
-      <w:r>
-        <w:rPr>
-          <w:rFonts w:ascii="Arial" w:hAnsi="Arial" w:cs="Arial"/>
-          <w:b/>
-          <w:bCs/>
-        </w:rPr>
-        <w:t>&gt;&gt;</w:t>
-      </w:r>
-      <w:r>
-        <w:rPr>
-          <w:rFonts w:ascii="Arial" w:hAnsi="Arial" w:cs="Arial"/>
-        </w:rPr>
-        <w:t>.</w:t>
-      </w:r>
-      <w:r>
-        <w:rPr>
-          <w:rFonts w:ascii="Arial" w:hAnsi="Arial" w:cs="Arial"/>
-        </w:rPr>
-        <w:t xml:space="preserve"> </w:t>
-      </w:r>
-      <w:r>
-        <w:rPr>
-          <w:rFonts w:ascii="Arial" w:hAnsi="Arial" w:cs="Arial"/>
-        </w:rPr>
-        <w:t>&lt;&lt;</w:t>
-      </w:r>
-      <w:r>
-        <w:rPr>
-          <w:rFonts w:ascii="Arial" w:hAnsi="Arial" w:cs="Arial"/>
-          <w:lang w:val="en-US"/>
-        </w:rPr>
-        <w:t>smallClaimsCreditHire.input5&gt;&gt; &lt;&lt;smallClaimsCreditHire.input6</w:t>
-      </w:r>
-      <w:r>
-        <w:rPr>
-          <w:rFonts w:ascii="Arial" w:hAnsi="Arial" w:cs="Arial"/>
-          <w:lang w:val="en-US"/>
-        </w:rPr>
-        <w:t>&gt;&gt;</w:t>
-      </w:r>
-      <w:r>
-        <w:rPr>
-          <w:rFonts w:ascii="Arial" w:hAnsi="Arial" w:cs="Arial"/>
-          <w:lang w:val="en-US"/>
-        </w:rPr>
-        <w:t xml:space="preserve"> </w:t>
-      </w:r>
-      <w:r>
-        <w:rPr>
-          <w:rFonts w:ascii="Arial" w:hAnsi="Arial" w:cs="Arial"/>
-          <w:b/>
-          <w:bCs/>
-          <w:lang w:val="en-US"/>
-        </w:rPr>
-        <w:t>&lt;</w:t>
-      </w:r>
-      <w:proofErr w:type="gramStart"/>
-      <w:r>
-        <w:rPr>
-          <w:rFonts w:ascii="Arial" w:hAnsi="Arial" w:cs="Arial"/>
-          <w:b/>
-          <w:bCs/>
-          <w:lang w:val="en-US"/>
-        </w:rPr>
-        <w:t>&lt;</w:t>
-      </w:r>
-      <w:r>
-        <w:rPr>
-          <w:rFonts w:ascii="Arial" w:eastAsia="Arial" w:hAnsi="Arial" w:cs="Arial"/>
-          <w:bCs/>
-        </w:rPr>
-        <w:t>{</w:t>
-      </w:r>
-      <w:proofErr w:type="spellStart"/>
+        <w:t>(</w:t>
+      </w:r>
       <w:proofErr w:type="gramEnd"/>
-      <w:r>
-        <w:rPr>
-          <w:rFonts w:ascii="Arial" w:eastAsia="Arial" w:hAnsi="Arial" w:cs="Arial"/>
-          <w:bCs/>
-        </w:rPr>
-        <w:t>dateFormat</w:t>
-      </w:r>
-      <w:proofErr w:type="spellEnd"/>
-      <w:r>
-        <w:rPr>
-          <w:rFonts w:ascii="Arial" w:eastAsia="Arial" w:hAnsi="Arial" w:cs="Arial"/>
-          <w:bCs/>
-        </w:rPr>
-        <w:t>(</w:t>
-      </w:r>
-      <w:r>
-        <w:rPr>
-          <w:rFonts w:ascii="Arial" w:eastAsia="Arial" w:hAnsi="Arial" w:cs="Arial"/>
-          <w:bCs/>
-        </w:rPr>
-        <w:t>smallClaimsCreditHire</w:t>
-      </w:r>
-      <w:r>
-        <w:rPr>
-          <w:rFonts w:ascii="Arial" w:eastAsia="Arial" w:hAnsi="Arial" w:cs="Arial"/>
-          <w:bCs/>
-        </w:rPr>
-        <w:t>.date</w:t>
-      </w:r>
-      <w:r>
-        <w:rPr>
-          <w:rFonts w:ascii="Arial" w:eastAsia="Arial" w:hAnsi="Arial" w:cs="Arial"/>
-          <w:bCs/>
-        </w:rPr>
-        <w:t xml:space="preserve">3, ‘dd MMMM </w:t>
-      </w:r>
-      <w:proofErr w:type="spellStart"/>
-      <w:r>
-        <w:rPr>
-          <w:rFonts w:ascii="Arial" w:eastAsia="Arial" w:hAnsi="Arial" w:cs="Arial"/>
-          <w:bCs/>
-        </w:rPr>
-        <w:t>yyyy</w:t>
-      </w:r>
-      <w:proofErr w:type="spellEnd"/>
-      <w:r>
-        <w:rPr>
-          <w:rFonts w:ascii="Arial" w:eastAsia="Arial" w:hAnsi="Arial" w:cs="Arial"/>
-          <w:bCs/>
-        </w:rPr>
-        <w:t>’, ‘</w:t>
-      </w:r>
-      <w:proofErr w:type="spellStart"/>
-      <w:r>
-        <w:rPr>
-          <w:rFonts w:ascii="Arial" w:eastAsia="Arial" w:hAnsi="Arial" w:cs="Arial"/>
-          <w:bCs/>
-        </w:rPr>
-        <w:t>yyyy</w:t>
-      </w:r>
-      <w:proofErr w:type="spellEnd"/>
-      <w:r>
-        <w:rPr>
-          <w:rFonts w:ascii="Arial" w:eastAsia="Arial" w:hAnsi="Arial" w:cs="Arial"/>
-          <w:bCs/>
-        </w:rPr>
-        <w:t>-MM-dd’</w:t>
-      </w:r>
-      <w:r>
-        <w:rPr>
-          <w:rFonts w:ascii="Arial" w:eastAsia="Arial" w:hAnsi="Arial" w:cs="Arial"/>
-          <w:bCs/>
-        </w:rPr>
-        <w:t>)</w:t>
-      </w:r>
-      <w:r>
-        <w:rPr>
-          <w:rFonts w:ascii="Arial" w:eastAsia="Arial" w:hAnsi="Arial" w:cs="Arial"/>
-          <w:bCs/>
-        </w:rPr>
-        <w:t>}</w:t>
-      </w:r>
-      <w:r>
-        <w:rPr>
-          <w:rFonts w:ascii="Arial" w:hAnsi="Arial" w:cs="Arial"/>
-          <w:b/>
-          <w:bCs/>
-          <w:lang w:val="en-US"/>
-        </w:rPr>
-        <w:t>&gt;&gt;</w:t>
-      </w:r>
-      <w:r>
-        <w:rPr>
-          <w:rFonts w:ascii="Arial" w:hAnsi="Arial" w:cs="Arial"/>
-          <w:lang w:val="en-US"/>
-        </w:rPr>
-        <w:t xml:space="preserve">, </w:t>
-      </w:r>
-      <w:r>
-        <w:rPr>
-          <w:rFonts w:ascii="Arial" w:hAnsi="Arial" w:cs="Arial"/>
-        </w:rPr>
-        <w:t>&lt;&lt;</w:t>
-      </w:r>
-      <w:r>
-        <w:rPr>
-          <w:rFonts w:ascii="Arial" w:hAnsi="Arial" w:cs="Arial"/>
-          <w:lang w:val="en-US"/>
-        </w:rPr>
-        <w:t>smallClaimsCreditHire.input7</w:t>
-      </w:r>
-      <w:r>
-        <w:rPr>
-          <w:rFonts w:ascii="Arial" w:hAnsi="Arial" w:cs="Arial"/>
-        </w:rPr>
-        <w:t xml:space="preserve">&gt;&gt; </w:t>
-      </w:r>
-      <w:r>
-        <w:rPr>
-          <w:rFonts w:ascii="Arial" w:hAnsi="Arial" w:cs="Arial"/>
-          <w:b/>
-          <w:bCs/>
-        </w:rPr>
-        <w:t>&lt;&lt;</w:t>
-      </w:r>
-      <w:r>
-        <w:rPr>
-          <w:rFonts w:ascii="Arial" w:eastAsia="Arial" w:hAnsi="Arial" w:cs="Arial"/>
-          <w:bCs/>
-        </w:rPr>
-        <w:t>{</w:t>
-      </w:r>
-      <w:proofErr w:type="spellStart"/>
-      <w:r>
-        <w:rPr>
-          <w:rFonts w:ascii="Arial" w:eastAsia="Arial" w:hAnsi="Arial" w:cs="Arial"/>
-          <w:bCs/>
-        </w:rPr>
-        <w:t>dateFormat</w:t>
-      </w:r>
-      <w:proofErr w:type="spellEnd"/>
-      <w:r>
-        <w:rPr>
-          <w:rFonts w:ascii="Arial" w:eastAsia="Arial" w:hAnsi="Arial" w:cs="Arial"/>
-          <w:bCs/>
-        </w:rPr>
-        <w:t>(</w:t>
-      </w:r>
       <w:r>
         <w:rPr>
           <w:rFonts w:ascii="Arial" w:eastAsia="Arial" w:hAnsi="Arial" w:cs="Arial"/>
@@ -5423,7 +5432,7 @@
 </file>
 
 <file path=word/endnotes.xml><?xml version="1.0" encoding="utf-8"?>
-<w:endnotes xmlns:wpc="http://schemas.microsoft.com/office/word/2010/wordprocessingCanvas" xmlns:cx="http://schemas.microsoft.com/office/drawing/2014/chartex" xmlns:cx1="http://schemas.microsoft.com/office/drawing/2015/9/8/chartex" xmlns:cx2="http://schemas.microsoft.com/office/drawing/2015/10/21/chartex" xmlns:cx3="http://schemas.microsoft.com/office/drawing/2016/5/9/chartex" xmlns:cx4="http://schemas.microsoft.com/office/drawing/2016/5/10/chartex" xmlns:cx5="http://schemas.microsoft.com/office/drawing/2016/5/11/chartex" xmlns:cx6="http://schemas.microsoft.com/office/drawing/2016/5/12/chartex" xmlns:cx7="http://schemas.microsoft.com/office/drawing/2016/5/13/chartex" xmlns:cx8="http://schemas.microsoft.com/office/drawing/2016/5/14/chartex" xmlns:mc="http://schemas.openxmlformats.org/markup-compatibility/2006" xmlns:aink="http://schemas.microsoft.com/office/drawing/2016/ink" xmlns:am3d="http://schemas.microsoft.com/office/drawing/2017/model3d" xmlns:o="urn:schemas-microsoft-com:office:office" xmlns:oel="http://schemas.microsoft.com/office/2019/extlst" xmlns:r="http://schemas.openxmlformats.org/officeDocument/2006/relationships" xmlns:m="http://schemas.openxmlformats.org/officeDocument/2006/math" xmlns:v="urn:schemas-microsoft-com:vml" xmlns:wp14="http://schemas.microsoft.com/office/word/2010/wordprocessingDrawing" xmlns:wp="http://schemas.openxmlformats.org/drawingml/2006/wordprocessingDrawing" xmlns:w10="urn:schemas-microsoft-com:office:word" xmlns:w="http://schemas.openxmlformats.org/wordprocessingml/2006/main" xmlns:w14="http://schemas.microsoft.com/office/word/2010/wordml" xmlns:w15="http://schemas.microsoft.com/office/word/2012/wordml" xmlns:w16cex="http://schemas.microsoft.com/office/word/2018/wordml/cex" xmlns:w16cid="http://schemas.microsoft.com/office/word/2016/wordml/cid" xmlns:w16="http://schemas.microsoft.com/office/word/2018/wordml" xmlns:w16du="http://schemas.microsoft.com/office/word/2023/wordml/word16du" xmlns:w16sdtdh="http://schemas.microsoft.com/office/word/2020/wordml/sdtdatahash" xmlns:w16se="http://schemas.microsoft.com/office/word/2015/wordml/symex" xmlns:wpg="http://schemas.microsoft.com/office/word/2010/wordprocessingGroup" xmlns:wpi="http://schemas.microsoft.com/office/word/2010/wordprocessingInk" xmlns:wne="http://schemas.microsoft.com/office/word/2006/wordml" xmlns:wps="http://schemas.microsoft.com/office/word/2010/wordprocessingShape" mc:Ignorable="w14 w15 w16se w16cid w16 w16cex w16sdtdh w16du wp14">
+<w:endnotes xmlns:wpc="http://schemas.microsoft.com/office/word/2010/wordprocessingCanvas" xmlns:cx="http://schemas.microsoft.com/office/drawing/2014/chartex" xmlns:cx1="http://schemas.microsoft.com/office/drawing/2015/9/8/chartex" xmlns:cx2="http://schemas.microsoft.com/office/drawing/2015/10/21/chartex" xmlns:cx3="http://schemas.microsoft.com/office/drawing/2016/5/9/chartex" xmlns:cx4="http://schemas.microsoft.com/office/drawing/2016/5/10/chartex" xmlns:cx5="http://schemas.microsoft.com/office/drawing/2016/5/11/chartex" xmlns:cx6="http://schemas.microsoft.com/office/drawing/2016/5/12/chartex" xmlns:cx7="http://schemas.microsoft.com/office/drawing/2016/5/13/chartex" xmlns:cx8="http://schemas.microsoft.com/office/drawing/2016/5/14/chartex" xmlns:mc="http://schemas.openxmlformats.org/markup-compatibility/2006" xmlns:aink="http://schemas.microsoft.com/office/drawing/2016/ink" xmlns:am3d="http://schemas.microsoft.com/office/drawing/2017/model3d" xmlns:o="urn:schemas-microsoft-com:office:office" xmlns:oel="http://schemas.microsoft.com/office/2019/extlst" xmlns:r="http://schemas.openxmlformats.org/officeDocument/2006/relationships" xmlns:m="http://schemas.openxmlformats.org/officeDocument/2006/math" xmlns:v="urn:schemas-microsoft-com:vml" xmlns:wp14="http://schemas.microsoft.com/office/word/2010/wordprocessingDrawing" xmlns:wp="http://schemas.openxmlformats.org/drawingml/2006/wordprocessingDrawing" xmlns:w10="urn:schemas-microsoft-com:office:word" xmlns:w="http://schemas.openxmlformats.org/wordprocessingml/2006/main" xmlns:w14="http://schemas.microsoft.com/office/word/2010/wordml" xmlns:w15="http://schemas.microsoft.com/office/word/2012/wordml" xmlns:w16cex="http://schemas.microsoft.com/office/word/2018/wordml/cex" xmlns:w16cid="http://schemas.microsoft.com/office/word/2016/wordml/cid" xmlns:w16="http://schemas.microsoft.com/office/word/2018/wordml" xmlns:w16du="http://schemas.microsoft.com/office/word/2023/wordml/word16du" xmlns:w16sdtdh="http://schemas.microsoft.com/office/word/2020/wordml/sdtdatahash" xmlns:w16sdtfl="http://schemas.microsoft.com/office/word/2024/wordml/sdtformatlock" xmlns:w16se="http://schemas.microsoft.com/office/word/2015/wordml/symex" xmlns:wpg="http://schemas.microsoft.com/office/word/2010/wordprocessingGroup" xmlns:wpi="http://schemas.microsoft.com/office/word/2010/wordprocessingInk" xmlns:wne="http://schemas.microsoft.com/office/word/2006/wordml" xmlns:wps="http://schemas.microsoft.com/office/word/2010/wordprocessingShape" mc:Ignorable="w14 w15 w16se w16cid w16 w16cex w16sdtdh w16sdtfl w16du wp14">
   <w:endnote w:type="separator" w:id="-1">
     <w:p>
       <w:pPr>
@@ -5448,7 +5457,7 @@
 </file>
 
 <file path=word/footer1.xml><?xml version="1.0" encoding="utf-8"?>
-<w:ftr xmlns:wpc="http://schemas.microsoft.com/office/word/2010/wordprocessingCanvas" xmlns:cx="http://schemas.microsoft.com/office/drawing/2014/chartex" xmlns:cx1="http://schemas.microsoft.com/office/drawing/2015/9/8/chartex" xmlns:cx2="http://schemas.microsoft.com/office/drawing/2015/10/21/chartex" xmlns:cx3="http://schemas.microsoft.com/office/drawing/2016/5/9/chartex" xmlns:cx4="http://schemas.microsoft.com/office/drawing/2016/5/10/chartex" xmlns:cx5="http://schemas.microsoft.com/office/drawing/2016/5/11/chartex" xmlns:cx6="http://schemas.microsoft.com/office/drawing/2016/5/12/chartex" xmlns:cx7="http://schemas.microsoft.com/office/drawing/2016/5/13/chartex" xmlns:cx8="http://schemas.microsoft.com/office/drawing/2016/5/14/chartex" xmlns:mc="http://schemas.openxmlformats.org/markup-compatibility/2006" xmlns:aink="http://schemas.microsoft.com/office/drawing/2016/ink" xmlns:am3d="http://schemas.microsoft.com/office/drawing/2017/model3d" xmlns:o="urn:schemas-microsoft-com:office:office" xmlns:oel="http://schemas.microsoft.com/office/2019/extlst" xmlns:r="http://schemas.openxmlformats.org/officeDocument/2006/relationships" xmlns:m="http://schemas.openxmlformats.org/officeDocument/2006/math" xmlns:v="urn:schemas-microsoft-com:vml" xmlns:wp14="http://schemas.microsoft.com/office/word/2010/wordprocessingDrawing" xmlns:wp="http://schemas.openxmlformats.org/drawingml/2006/wordprocessingDrawing" xmlns:w10="urn:schemas-microsoft-com:office:word" xmlns:w="http://schemas.openxmlformats.org/wordprocessingml/2006/main" xmlns:w14="http://schemas.microsoft.com/office/word/2010/wordml" xmlns:w15="http://schemas.microsoft.com/office/word/2012/wordml" xmlns:w16cex="http://schemas.microsoft.com/office/word/2018/wordml/cex" xmlns:w16cid="http://schemas.microsoft.com/office/word/2016/wordml/cid" xmlns:w16="http://schemas.microsoft.com/office/word/2018/wordml" xmlns:w16du="http://schemas.microsoft.com/office/word/2023/wordml/word16du" xmlns:w16sdtdh="http://schemas.microsoft.com/office/word/2020/wordml/sdtdatahash" xmlns:w16se="http://schemas.microsoft.com/office/word/2015/wordml/symex" xmlns:wpg="http://schemas.microsoft.com/office/word/2010/wordprocessingGroup" xmlns:wpi="http://schemas.microsoft.com/office/word/2010/wordprocessingInk" xmlns:wne="http://schemas.microsoft.com/office/word/2006/wordml" xmlns:wps="http://schemas.microsoft.com/office/word/2010/wordprocessingShape" mc:Ignorable="w14 w15 w16se w16cid w16 w16cex w16sdtdh w16du wp14">
+<w:ftr xmlns:wpc="http://schemas.microsoft.com/office/word/2010/wordprocessingCanvas" xmlns:cx="http://schemas.microsoft.com/office/drawing/2014/chartex" xmlns:cx1="http://schemas.microsoft.com/office/drawing/2015/9/8/chartex" xmlns:cx2="http://schemas.microsoft.com/office/drawing/2015/10/21/chartex" xmlns:cx3="http://schemas.microsoft.com/office/drawing/2016/5/9/chartex" xmlns:cx4="http://schemas.microsoft.com/office/drawing/2016/5/10/chartex" xmlns:cx5="http://schemas.microsoft.com/office/drawing/2016/5/11/chartex" xmlns:cx6="http://schemas.microsoft.com/office/drawing/2016/5/12/chartex" xmlns:cx7="http://schemas.microsoft.com/office/drawing/2016/5/13/chartex" xmlns:cx8="http://schemas.microsoft.com/office/drawing/2016/5/14/chartex" xmlns:mc="http://schemas.openxmlformats.org/markup-compatibility/2006" xmlns:aink="http://schemas.microsoft.com/office/drawing/2016/ink" xmlns:am3d="http://schemas.microsoft.com/office/drawing/2017/model3d" xmlns:o="urn:schemas-microsoft-com:office:office" xmlns:oel="http://schemas.microsoft.com/office/2019/extlst" xmlns:r="http://schemas.openxmlformats.org/officeDocument/2006/relationships" xmlns:m="http://schemas.openxmlformats.org/officeDocument/2006/math" xmlns:v="urn:schemas-microsoft-com:vml" xmlns:wp14="http://schemas.microsoft.com/office/word/2010/wordprocessingDrawing" xmlns:wp="http://schemas.openxmlformats.org/drawingml/2006/wordprocessingDrawing" xmlns:w10="urn:schemas-microsoft-com:office:word" xmlns:w="http://schemas.openxmlformats.org/wordprocessingml/2006/main" xmlns:w14="http://schemas.microsoft.com/office/word/2010/wordml" xmlns:w15="http://schemas.microsoft.com/office/word/2012/wordml" xmlns:w16cex="http://schemas.microsoft.com/office/word/2018/wordml/cex" xmlns:w16cid="http://schemas.microsoft.com/office/word/2016/wordml/cid" xmlns:w16="http://schemas.microsoft.com/office/word/2018/wordml" xmlns:w16du="http://schemas.microsoft.com/office/word/2023/wordml/word16du" xmlns:w16sdtdh="http://schemas.microsoft.com/office/word/2020/wordml/sdtdatahash" xmlns:w16sdtfl="http://schemas.microsoft.com/office/word/2024/wordml/sdtformatlock" xmlns:w16se="http://schemas.microsoft.com/office/word/2015/wordml/symex" xmlns:wpg="http://schemas.microsoft.com/office/word/2010/wordprocessingGroup" xmlns:wpi="http://schemas.microsoft.com/office/word/2010/wordprocessingInk" xmlns:wne="http://schemas.microsoft.com/office/word/2006/wordml" xmlns:wps="http://schemas.microsoft.com/office/word/2010/wordprocessingShape" mc:Ignorable="w14 w15 w16se w16cid w16 w16cex w16sdtdh w16sdtfl w16du wp14">
   <w:p>
     <w:pPr>
       <w:pStyle w:val="Footer"/>
@@ -5458,7 +5467,7 @@
 </file>
 
 <file path=word/footer2.xml><?xml version="1.0" encoding="utf-8"?>
-<w:ftr xmlns:wpc="http://schemas.microsoft.com/office/word/2010/wordprocessingCanvas" xmlns:cx="http://schemas.microsoft.com/office/drawing/2014/chartex" xmlns:cx1="http://schemas.microsoft.com/office/drawing/2015/9/8/chartex" xmlns:cx2="http://schemas.microsoft.com/office/drawing/2015/10/21/chartex" xmlns:cx3="http://schemas.microsoft.com/office/drawing/2016/5/9/chartex" xmlns:cx4="http://schemas.microsoft.com/office/drawing/2016/5/10/chartex" xmlns:cx5="http://schemas.microsoft.com/office/drawing/2016/5/11/chartex" xmlns:cx6="http://schemas.microsoft.com/office/drawing/2016/5/12/chartex" xmlns:cx7="http://schemas.microsoft.com/office/drawing/2016/5/13/chartex" xmlns:cx8="http://schemas.microsoft.com/office/drawing/2016/5/14/chartex" xmlns:mc="http://schemas.openxmlformats.org/markup-compatibility/2006" xmlns:aink="http://schemas.microsoft.com/office/drawing/2016/ink" xmlns:am3d="http://schemas.microsoft.com/office/drawing/2017/model3d" xmlns:o="urn:schemas-microsoft-com:office:office" xmlns:oel="http://schemas.microsoft.com/office/2019/extlst" xmlns:r="http://schemas.openxmlformats.org/officeDocument/2006/relationships" xmlns:m="http://schemas.openxmlformats.org/officeDocument/2006/math" xmlns:v="urn:schemas-microsoft-com:vml" xmlns:wp14="http://schemas.microsoft.com/office/word/2010/wordprocessingDrawing" xmlns:wp="http://schemas.openxmlformats.org/drawingml/2006/wordprocessingDrawing" xmlns:w10="urn:schemas-microsoft-com:office:word" xmlns:w="http://schemas.openxmlformats.org/wordprocessingml/2006/main" xmlns:w14="http://schemas.microsoft.com/office/word/2010/wordml" xmlns:w15="http://schemas.microsoft.com/office/word/2012/wordml" xmlns:w16cex="http://schemas.microsoft.com/office/word/2018/wordml/cex" xmlns:w16cid="http://schemas.microsoft.com/office/word/2016/wordml/cid" xmlns:w16="http://schemas.microsoft.com/office/word/2018/wordml" xmlns:w16du="http://schemas.microsoft.com/office/word/2023/wordml/word16du" xmlns:w16sdtdh="http://schemas.microsoft.com/office/word/2020/wordml/sdtdatahash" xmlns:w16se="http://schemas.microsoft.com/office/word/2015/wordml/symex" xmlns:wpg="http://schemas.microsoft.com/office/word/2010/wordprocessingGroup" xmlns:wpi="http://schemas.microsoft.com/office/word/2010/wordprocessingInk" xmlns:wne="http://schemas.microsoft.com/office/word/2006/wordml" xmlns:wps="http://schemas.microsoft.com/office/word/2010/wordprocessingShape" mc:Ignorable="w14 w15 w16se w16cid w16 w16cex w16sdtdh w16du wp14">
+<w:ftr xmlns:wpc="http://schemas.microsoft.com/office/word/2010/wordprocessingCanvas" xmlns:cx="http://schemas.microsoft.com/office/drawing/2014/chartex" xmlns:cx1="http://schemas.microsoft.com/office/drawing/2015/9/8/chartex" xmlns:cx2="http://schemas.microsoft.com/office/drawing/2015/10/21/chartex" xmlns:cx3="http://schemas.microsoft.com/office/drawing/2016/5/9/chartex" xmlns:cx4="http://schemas.microsoft.com/office/drawing/2016/5/10/chartex" xmlns:cx5="http://schemas.microsoft.com/office/drawing/2016/5/11/chartex" xmlns:cx6="http://schemas.microsoft.com/office/drawing/2016/5/12/chartex" xmlns:cx7="http://schemas.microsoft.com/office/drawing/2016/5/13/chartex" xmlns:cx8="http://schemas.microsoft.com/office/drawing/2016/5/14/chartex" xmlns:mc="http://schemas.openxmlformats.org/markup-compatibility/2006" xmlns:aink="http://schemas.microsoft.com/office/drawing/2016/ink" xmlns:am3d="http://schemas.microsoft.com/office/drawing/2017/model3d" xmlns:o="urn:schemas-microsoft-com:office:office" xmlns:oel="http://schemas.microsoft.com/office/2019/extlst" xmlns:r="http://schemas.openxmlformats.org/officeDocument/2006/relationships" xmlns:m="http://schemas.openxmlformats.org/officeDocument/2006/math" xmlns:v="urn:schemas-microsoft-com:vml" xmlns:wp14="http://schemas.microsoft.com/office/word/2010/wordprocessingDrawing" xmlns:wp="http://schemas.openxmlformats.org/drawingml/2006/wordprocessingDrawing" xmlns:w10="urn:schemas-microsoft-com:office:word" xmlns:w="http://schemas.openxmlformats.org/wordprocessingml/2006/main" xmlns:w14="http://schemas.microsoft.com/office/word/2010/wordml" xmlns:w15="http://schemas.microsoft.com/office/word/2012/wordml" xmlns:w16cex="http://schemas.microsoft.com/office/word/2018/wordml/cex" xmlns:w16cid="http://schemas.microsoft.com/office/word/2016/wordml/cid" xmlns:w16="http://schemas.microsoft.com/office/word/2018/wordml" xmlns:w16du="http://schemas.microsoft.com/office/word/2023/wordml/word16du" xmlns:w16sdtdh="http://schemas.microsoft.com/office/word/2020/wordml/sdtdatahash" xmlns:w16sdtfl="http://schemas.microsoft.com/office/word/2024/wordml/sdtformatlock" xmlns:w16se="http://schemas.microsoft.com/office/word/2015/wordml/symex" xmlns:wpg="http://schemas.microsoft.com/office/word/2010/wordprocessingGroup" xmlns:wpi="http://schemas.microsoft.com/office/word/2010/wordprocessingInk" xmlns:wne="http://schemas.microsoft.com/office/word/2006/wordml" xmlns:wps="http://schemas.microsoft.com/office/word/2010/wordprocessingShape" mc:Ignorable="w14 w15 w16se w16cid w16 w16cex w16sdtdh w16sdtfl w16du wp14">
   <w:p>
     <w:pPr>
       <w:pStyle w:val="Footer"/>
@@ -5468,7 +5477,7 @@
 </file>
 
 <file path=word/footnotes.xml><?xml version="1.0" encoding="utf-8"?>
-<w:footnotes xmlns:wpc="http://schemas.microsoft.com/office/word/2010/wordprocessingCanvas" xmlns:cx="http://schemas.microsoft.com/office/drawing/2014/chartex" xmlns:cx1="http://schemas.microsoft.com/office/drawing/2015/9/8/chartex" xmlns:cx2="http://schemas.microsoft.com/office/drawing/2015/10/21/chartex" xmlns:cx3="http://schemas.microsoft.com/office/drawing/2016/5/9/chartex" xmlns:cx4="http://schemas.microsoft.com/office/drawing/2016/5/10/chartex" xmlns:cx5="http://schemas.microsoft.com/office/drawing/2016/5/11/chartex" xmlns:cx6="http://schemas.microsoft.com/office/drawing/2016/5/12/chartex" xmlns:cx7="http://schemas.microsoft.com/office/drawing/2016/5/13/chartex" xmlns:cx8="http://schemas.microsoft.com/office/drawing/2016/5/14/chartex" xmlns:mc="http://schemas.openxmlformats.org/markup-compatibility/2006" xmlns:aink="http://schemas.microsoft.com/office/drawing/2016/ink" xmlns:am3d="http://schemas.microsoft.com/office/drawing/2017/model3d" xmlns:o="urn:schemas-microsoft-com:office:office" xmlns:oel="http://schemas.microsoft.com/office/2019/extlst" xmlns:r="http://schemas.openxmlformats.org/officeDocument/2006/relationships" xmlns:m="http://schemas.openxmlformats.org/officeDocument/2006/math" xmlns:v="urn:schemas-microsoft-com:vml" xmlns:wp14="http://schemas.microsoft.com/office/word/2010/wordprocessingDrawing" xmlns:wp="http://schemas.openxmlformats.org/drawingml/2006/wordprocessingDrawing" xmlns:w10="urn:schemas-microsoft-com:office:word" xmlns:w="http://schemas.openxmlformats.org/wordprocessingml/2006/main" xmlns:w14="http://schemas.microsoft.com/office/word/2010/wordml" xmlns:w15="http://schemas.microsoft.com/office/word/2012/wordml" xmlns:w16cex="http://schemas.microsoft.com/office/word/2018/wordml/cex" xmlns:w16cid="http://schemas.microsoft.com/office/word/2016/wordml/cid" xmlns:w16="http://schemas.microsoft.com/office/word/2018/wordml" xmlns:w16du="http://schemas.microsoft.com/office/word/2023/wordml/word16du" xmlns:w16sdtdh="http://schemas.microsoft.com/office/word/2020/wordml/sdtdatahash" xmlns:w16se="http://schemas.microsoft.com/office/word/2015/wordml/symex" xmlns:wpg="http://schemas.microsoft.com/office/word/2010/wordprocessingGroup" xmlns:wpi="http://schemas.microsoft.com/office/word/2010/wordprocessingInk" xmlns:wne="http://schemas.microsoft.com/office/word/2006/wordml" xmlns:wps="http://schemas.microsoft.com/office/word/2010/wordprocessingShape" mc:Ignorable="w14 w15 w16se w16cid w16 w16cex w16sdtdh w16du wp14">
+<w:footnotes xmlns:wpc="http://schemas.microsoft.com/office/word/2010/wordprocessingCanvas" xmlns:cx="http://schemas.microsoft.com/office/drawing/2014/chartex" xmlns:cx1="http://schemas.microsoft.com/office/drawing/2015/9/8/chartex" xmlns:cx2="http://schemas.microsoft.com/office/drawing/2015/10/21/chartex" xmlns:cx3="http://schemas.microsoft.com/office/drawing/2016/5/9/chartex" xmlns:cx4="http://schemas.microsoft.com/office/drawing/2016/5/10/chartex" xmlns:cx5="http://schemas.microsoft.com/office/drawing/2016/5/11/chartex" xmlns:cx6="http://schemas.microsoft.com/office/drawing/2016/5/12/chartex" xmlns:cx7="http://schemas.microsoft.com/office/drawing/2016/5/13/chartex" xmlns:cx8="http://schemas.microsoft.com/office/drawing/2016/5/14/chartex" xmlns:mc="http://schemas.openxmlformats.org/markup-compatibility/2006" xmlns:aink="http://schemas.microsoft.com/office/drawing/2016/ink" xmlns:am3d="http://schemas.microsoft.com/office/drawing/2017/model3d" xmlns:o="urn:schemas-microsoft-com:office:office" xmlns:oel="http://schemas.microsoft.com/office/2019/extlst" xmlns:r="http://schemas.openxmlformats.org/officeDocument/2006/relationships" xmlns:m="http://schemas.openxmlformats.org/officeDocument/2006/math" xmlns:v="urn:schemas-microsoft-com:vml" xmlns:wp14="http://schemas.microsoft.com/office/word/2010/wordprocessingDrawing" xmlns:wp="http://schemas.openxmlformats.org/drawingml/2006/wordprocessingDrawing" xmlns:w10="urn:schemas-microsoft-com:office:word" xmlns:w="http://schemas.openxmlformats.org/wordprocessingml/2006/main" xmlns:w14="http://schemas.microsoft.com/office/word/2010/wordml" xmlns:w15="http://schemas.microsoft.com/office/word/2012/wordml" xmlns:w16cex="http://schemas.microsoft.com/office/word/2018/wordml/cex" xmlns:w16cid="http://schemas.microsoft.com/office/word/2016/wordml/cid" xmlns:w16="http://schemas.microsoft.com/office/word/2018/wordml" xmlns:w16du="http://schemas.microsoft.com/office/word/2023/wordml/word16du" xmlns:w16sdtdh="http://schemas.microsoft.com/office/word/2020/wordml/sdtdatahash" xmlns:w16sdtfl="http://schemas.microsoft.com/office/word/2024/wordml/sdtformatlock" xmlns:w16se="http://schemas.microsoft.com/office/word/2015/wordml/symex" xmlns:wpg="http://schemas.microsoft.com/office/word/2010/wordprocessingGroup" xmlns:wpi="http://schemas.microsoft.com/office/word/2010/wordprocessingInk" xmlns:wne="http://schemas.microsoft.com/office/word/2006/wordml" xmlns:wps="http://schemas.microsoft.com/office/word/2010/wordprocessingShape" mc:Ignorable="w14 w15 w16se w16cid w16 w16cex w16sdtdh w16sdtfl w16du wp14">
   <w:footnote w:type="separator" w:id="-1">
     <w:p>
       <w:pPr>
@@ -5493,7 +5502,7 @@
 </file>
 
 <file path=word/numbering.xml><?xml version="1.0" encoding="utf-8"?>
-<w:numbering xmlns:wpc="http://schemas.microsoft.com/office/word/2010/wordprocessingCanvas" xmlns:cx="http://schemas.microsoft.com/office/drawing/2014/chartex" xmlns:cx1="http://schemas.microsoft.com/office/drawing/2015/9/8/chartex" xmlns:cx2="http://schemas.microsoft.com/office/drawing/2015/10/21/chartex" xmlns:cx3="http://schemas.microsoft.com/office/drawing/2016/5/9/chartex" xmlns:cx4="http://schemas.microsoft.com/office/drawing/2016/5/10/chartex" xmlns:cx5="http://schemas.microsoft.com/office/drawing/2016/5/11/chartex" xmlns:cx6="http://schemas.microsoft.com/office/drawing/2016/5/12/chartex" xmlns:cx7="http://schemas.microsoft.com/office/drawing/2016/5/13/chartex" xmlns:cx8="http://schemas.microsoft.com/office/drawing/2016/5/14/chartex" xmlns:mc="http://schemas.openxmlformats.org/markup-compatibility/2006" xmlns:aink="http://schemas.microsoft.com/office/drawing/2016/ink" xmlns:am3d="http://schemas.microsoft.com/office/drawing/2017/model3d" xmlns:o="urn:schemas-microsoft-com:office:office" xmlns:oel="http://schemas.microsoft.com/office/2019/extlst" xmlns:r="http://schemas.openxmlformats.org/officeDocument/2006/relationships" xmlns:m="http://schemas.openxmlformats.org/officeDocument/2006/math" xmlns:v="urn:schemas-microsoft-com:vml" xmlns:wp14="http://schemas.microsoft.com/office/word/2010/wordprocessingDrawing" xmlns:wp="http://schemas.openxmlformats.org/drawingml/2006/wordprocessingDrawing" xmlns:w10="urn:schemas-microsoft-com:office:word" xmlns:w="http://schemas.openxmlformats.org/wordprocessingml/2006/main" xmlns:w14="http://schemas.microsoft.com/office/word/2010/wordml" xmlns:w15="http://schemas.microsoft.com/office/word/2012/wordml" xmlns:w16cex="http://schemas.microsoft.com/office/word/2018/wordml/cex" xmlns:w16cid="http://schemas.microsoft.com/office/word/2016/wordml/cid" xmlns:w16="http://schemas.microsoft.com/office/word/2018/wordml" xmlns:w16du="http://schemas.microsoft.com/office/word/2023/wordml/word16du" xmlns:w16sdtdh="http://schemas.microsoft.com/office/word/2020/wordml/sdtdatahash" xmlns:w16se="http://schemas.microsoft.com/office/word/2015/wordml/symex" xmlns:wpg="http://schemas.microsoft.com/office/word/2010/wordprocessingGroup" xmlns:wpi="http://schemas.microsoft.com/office/word/2010/wordprocessingInk" xmlns:wne="http://schemas.microsoft.com/office/word/2006/wordml" xmlns:wps="http://schemas.microsoft.com/office/word/2010/wordprocessingShape" mc:Ignorable="w14 w15 w16se w16cid w16 w16cex w16sdtdh w16du wp14">
+<w:numbering xmlns:wpc="http://schemas.microsoft.com/office/word/2010/wordprocessingCanvas" xmlns:cx="http://schemas.microsoft.com/office/drawing/2014/chartex" xmlns:cx1="http://schemas.microsoft.com/office/drawing/2015/9/8/chartex" xmlns:cx2="http://schemas.microsoft.com/office/drawing/2015/10/21/chartex" xmlns:cx3="http://schemas.microsoft.com/office/drawing/2016/5/9/chartex" xmlns:cx4="http://schemas.microsoft.com/office/drawing/2016/5/10/chartex" xmlns:cx5="http://schemas.microsoft.com/office/drawing/2016/5/11/chartex" xmlns:cx6="http://schemas.microsoft.com/office/drawing/2016/5/12/chartex" xmlns:cx7="http://schemas.microsoft.com/office/drawing/2016/5/13/chartex" xmlns:cx8="http://schemas.microsoft.com/office/drawing/2016/5/14/chartex" xmlns:mc="http://schemas.openxmlformats.org/markup-compatibility/2006" xmlns:aink="http://schemas.microsoft.com/office/drawing/2016/ink" xmlns:am3d="http://schemas.microsoft.com/office/drawing/2017/model3d" xmlns:o="urn:schemas-microsoft-com:office:office" xmlns:oel="http://schemas.microsoft.com/office/2019/extlst" xmlns:r="http://schemas.openxmlformats.org/officeDocument/2006/relationships" xmlns:m="http://schemas.openxmlformats.org/officeDocument/2006/math" xmlns:v="urn:schemas-microsoft-com:vml" xmlns:wp14="http://schemas.microsoft.com/office/word/2010/wordprocessingDrawing" xmlns:wp="http://schemas.openxmlformats.org/drawingml/2006/wordprocessingDrawing" xmlns:w10="urn:schemas-microsoft-com:office:word" xmlns:w="http://schemas.openxmlformats.org/wordprocessingml/2006/main" xmlns:w14="http://schemas.microsoft.com/office/word/2010/wordml" xmlns:w15="http://schemas.microsoft.com/office/word/2012/wordml" xmlns:w16cex="http://schemas.microsoft.com/office/word/2018/wordml/cex" xmlns:w16cid="http://schemas.microsoft.com/office/word/2016/wordml/cid" xmlns:w16="http://schemas.microsoft.com/office/word/2018/wordml" xmlns:w16du="http://schemas.microsoft.com/office/word/2023/wordml/word16du" xmlns:w16sdtdh="http://schemas.microsoft.com/office/word/2020/wordml/sdtdatahash" xmlns:w16sdtfl="http://schemas.microsoft.com/office/word/2024/wordml/sdtformatlock" xmlns:w16se="http://schemas.microsoft.com/office/word/2015/wordml/symex" xmlns:wpg="http://schemas.microsoft.com/office/word/2010/wordprocessingGroup" xmlns:wpi="http://schemas.microsoft.com/office/word/2010/wordprocessingInk" xmlns:wne="http://schemas.microsoft.com/office/word/2006/wordml" xmlns:wps="http://schemas.microsoft.com/office/word/2010/wordprocessingShape" mc:Ignorable="w14 w15 w16se w16cid w16 w16cex w16sdtdh w16sdtfl w16du wp14">
   <w:abstractNum w:abstractNumId="0" w15:restartNumberingAfterBreak="0">
     <w:nsid w:val="03993200"/>
     <w:multiLevelType w:val="hybridMultilevel"/>
@@ -7871,7 +7880,7 @@
 </file>
 
 <file path=word/styles.xml><?xml version="1.0" encoding="utf-8"?>
-<w:styles xmlns:mc="http://schemas.openxmlformats.org/markup-compatibility/2006" xmlns:r="http://schemas.openxmlformats.org/officeDocument/2006/relationships" xmlns:w="http://schemas.openxmlformats.org/wordprocessingml/2006/main" xmlns:w14="http://schemas.microsoft.com/office/word/2010/wordml" xmlns:w15="http://schemas.microsoft.com/office/word/2012/wordml" xmlns:w16cex="http://schemas.microsoft.com/office/word/2018/wordml/cex" xmlns:w16cid="http://schemas.microsoft.com/office/word/2016/wordml/cid" xmlns:w16="http://schemas.microsoft.com/office/word/2018/wordml" xmlns:w16du="http://schemas.microsoft.com/office/word/2023/wordml/word16du" xmlns:w16sdtdh="http://schemas.microsoft.com/office/word/2020/wordml/sdtdatahash" xmlns:w16se="http://schemas.microsoft.com/office/word/2015/wordml/symex" mc:Ignorable="w14 w15 w16se w16cid w16 w16cex w16sdtdh w16du">
+<w:styles xmlns:mc="http://schemas.openxmlformats.org/markup-compatibility/2006" xmlns:r="http://schemas.openxmlformats.org/officeDocument/2006/relationships" xmlns:w="http://schemas.openxmlformats.org/wordprocessingml/2006/main" xmlns:w14="http://schemas.microsoft.com/office/word/2010/wordml" xmlns:w15="http://schemas.microsoft.com/office/word/2012/wordml" xmlns:w16cex="http://schemas.microsoft.com/office/word/2018/wordml/cex" xmlns:w16cid="http://schemas.microsoft.com/office/word/2016/wordml/cid" xmlns:w16="http://schemas.microsoft.com/office/word/2018/wordml" xmlns:w16du="http://schemas.microsoft.com/office/word/2023/wordml/word16du" xmlns:w16sdtdh="http://schemas.microsoft.com/office/word/2020/wordml/sdtdatahash" xmlns:w16sdtfl="http://schemas.microsoft.com/office/word/2024/wordml/sdtformatlock" xmlns:w16se="http://schemas.microsoft.com/office/word/2015/wordml/symex" mc:Ignorable="w14 w15 w16se w16cid w16 w16cex w16sdtdh w16sdtfl w16du">
   <w:docDefaults>
     <w:rPrDefault>
       <w:rPr>
@@ -8296,7 +8305,6 @@
   <w:style w:type="character" w:default="1" w:styleId="DefaultParagraphFont">
     <w:name w:val="Default Paragraph Font"/>
     <w:uiPriority w:val="1"/>
-    <w:semiHidden/>
     <w:unhideWhenUsed/>
   </w:style>
   <w:style w:type="table" w:default="1" w:styleId="TableNormal">
@@ -8800,6 +8808,40 @@
 </file>
 
 <file path=customXml/item1.xml><?xml version="1.0" encoding="utf-8"?>
+<?mso-contentType ?>
+<FormTemplates xmlns="http://schemas.microsoft.com/sharepoint/v3/contenttype/forms">
+  <Display>DocumentLibraryForm</Display>
+  <Edit>DocumentLibraryForm</Edit>
+  <New>DocumentLibraryForm</New>
+</FormTemplates>
+</file>
+
+<file path=customXml/item2.xml><?xml version="1.0" encoding="utf-8"?>
+<p:properties xmlns:p="http://schemas.microsoft.com/office/2006/metadata/properties" xmlns:xsi="http://www.w3.org/2001/XMLSchema-instance" xmlns:pc="http://schemas.microsoft.com/office/infopath/2007/PartnerControls">
+  <documentManagement>
+    <Stage xmlns="f336f4fe-8719-4ea2-b5d6-29b3a580aeb4">In Approval</Stage>
+    <Next_x0020_Stage xmlns="f336f4fe-8719-4ea2-b5d6-29b3a580aeb4">ApproveOrReject</Next_x0020_Stage>
+    <Admin_x0020_Action xmlns="f336f4fe-8719-4ea2-b5d6-29b3a580aeb4" xsi:nil="true"/>
+    <Template_x0020_Category xmlns="f336f4fe-8719-4ea2-b5d6-29b3a580aeb4">Standard Direction - STD</Template_x0020_Category>
+    <Action xmlns="f336f4fe-8719-4ea2-b5d6-29b3a580aeb4" xsi:nil="true"/>
+    <Purpose1 xmlns="f336f4fe-8719-4ea2-b5d6-29b3a580aeb4">SDO</Purpose1>
+    <Template_x0020_Language xmlns="f336f4fe-8719-4ea2-b5d6-29b3a580aeb4">English - ENG</Template_x0020_Language>
+    <Rename xmlns="f336f4fe-8719-4ea2-b5d6-29b3a580aeb4">true</Rename>
+    <Tornado_x0020_Filename xmlns="f336f4fe-8719-4ea2-b5d6-29b3a580aeb4" xsi:nil="true"/>
+    <Approval_x0020_Request_x0020_Comment xmlns="f336f4fe-8719-4ea2-b5d6-29b3a580aeb4">Requesting approval for CIV-10335</Approval_x0020_Request_x0020_Comment>
+    <Publication_x0020_Date xmlns="f336f4fe-8719-4ea2-b5d6-29b3a580aeb4">2023-01-23T00:00:00+00:00</Publication_x0020_Date>
+    <SharedWithUsers xmlns="f336f4fe-8719-4ea2-b5d6-29b3a580aeb4">
+      <UserInfo>
+        <DisplayName>Robert Allright</DisplayName>
+        <AccountId>23</AccountId>
+        <AccountType/>
+      </UserInfo>
+    </SharedWithUsers>
+  </documentManagement>
+</p:properties>
+</file>
+
+<file path=customXml/item3.xml><?xml version="1.0" encoding="utf-8"?>
 <ct:contentTypeSchema xmlns:ct="http://schemas.microsoft.com/office/2006/metadata/contentType" xmlns:ma="http://schemas.microsoft.com/office/2006/metadata/properties/metaAttributes" ct:_="" ma:_="" ma:contentTypeName="_CtTemplate" ma:contentTypeID="0x01010064A5FDCCFB03F540B94405305D7DE14F00A4F8B82F7CEF57469A8FE5CEAB7A0EE0" ma:contentTypeVersion="55" ma:contentTypeDescription="Part of Template Management with Site Columns representing custom attributes." ma:contentTypeScope="" ma:versionID="e48abcd8da7fe05ec90dabdfbb8c2749">
   <xsd:schema xmlns:xsd="http://www.w3.org/2001/XMLSchema" xmlns:xs="http://www.w3.org/2001/XMLSchema" xmlns:p="http://schemas.microsoft.com/office/2006/metadata/properties" xmlns:ns2="f336f4fe-8719-4ea2-b5d6-29b3a580aeb4" xmlns:ns3="b57b892a-dd61-4bba-b372-a8d93da2c7e6" targetNamespace="http://schemas.microsoft.com/office/2006/metadata/properties" ma:root="true" ma:fieldsID="4c733adc908683170864ffc34cec60fa" ns2:_="" ns3:_="">
     <xsd:import namespace="f336f4fe-8719-4ea2-b5d6-29b3a580aeb4"/>
@@ -9121,41 +9163,25 @@
 </ct:contentTypeSchema>
 </file>
 
-<file path=customXml/item2.xml><?xml version="1.0" encoding="utf-8"?>
-<p:properties xmlns:p="http://schemas.microsoft.com/office/2006/metadata/properties" xmlns:xsi="http://www.w3.org/2001/XMLSchema-instance" xmlns:pc="http://schemas.microsoft.com/office/infopath/2007/PartnerControls">
-  <documentManagement>
-    <Stage xmlns="f336f4fe-8719-4ea2-b5d6-29b3a580aeb4">In Approval</Stage>
-    <Next_x0020_Stage xmlns="f336f4fe-8719-4ea2-b5d6-29b3a580aeb4">ApproveOrReject</Next_x0020_Stage>
-    <Admin_x0020_Action xmlns="f336f4fe-8719-4ea2-b5d6-29b3a580aeb4" xsi:nil="true"/>
-    <Template_x0020_Category xmlns="f336f4fe-8719-4ea2-b5d6-29b3a580aeb4">Standard Direction - STD</Template_x0020_Category>
-    <Action xmlns="f336f4fe-8719-4ea2-b5d6-29b3a580aeb4" xsi:nil="true"/>
-    <Purpose1 xmlns="f336f4fe-8719-4ea2-b5d6-29b3a580aeb4">SDO</Purpose1>
-    <Template_x0020_Language xmlns="f336f4fe-8719-4ea2-b5d6-29b3a580aeb4">English - ENG</Template_x0020_Language>
-    <Rename xmlns="f336f4fe-8719-4ea2-b5d6-29b3a580aeb4">true</Rename>
-    <Tornado_x0020_Filename xmlns="f336f4fe-8719-4ea2-b5d6-29b3a580aeb4" xsi:nil="true"/>
-    <Approval_x0020_Request_x0020_Comment xmlns="f336f4fe-8719-4ea2-b5d6-29b3a580aeb4">Requesting approval for CIV-10335</Approval_x0020_Request_x0020_Comment>
-    <Publication_x0020_Date xmlns="f336f4fe-8719-4ea2-b5d6-29b3a580aeb4">2023-01-23T00:00:00+00:00</Publication_x0020_Date>
-    <SharedWithUsers xmlns="f336f4fe-8719-4ea2-b5d6-29b3a580aeb4">
-      <UserInfo>
-        <DisplayName>Robert Allright</DisplayName>
-        <AccountId>23</AccountId>
-        <AccountType/>
-      </UserInfo>
-    </SharedWithUsers>
-  </documentManagement>
-</p:properties>
+<file path=customXml/itemProps1.xml><?xml version="1.0" encoding="utf-8"?>
+<ds:datastoreItem xmlns:ds="http://schemas.openxmlformats.org/officeDocument/2006/customXml" ds:itemID="{B583B4CC-35D2-469F-8442-D174E33954A3}">
+  <ds:schemaRefs>
+    <ds:schemaRef ds:uri="http://schemas.microsoft.com/sharepoint/v3/contenttype/forms"/>
+  </ds:schemaRefs>
+</ds:datastoreItem>
 </file>
 
-<file path=customXml/item3.xml><?xml version="1.0" encoding="utf-8"?>
-<?mso-contentType ?>
-<FormTemplates xmlns="http://schemas.microsoft.com/sharepoint/v3/contenttype/forms">
-  <Display>DocumentLibraryForm</Display>
-  <Edit>DocumentLibraryForm</Edit>
-  <New>DocumentLibraryForm</New>
-</FormTemplates>
+<file path=customXml/itemProps2.xml><?xml version="1.0" encoding="utf-8"?>
+<ds:datastoreItem xmlns:ds="http://schemas.openxmlformats.org/officeDocument/2006/customXml" ds:itemID="{465BA454-9CB8-4FFC-A2E1-57E06FB538DD}">
+  <ds:schemaRefs>
+    <ds:schemaRef ds:uri="http://schemas.microsoft.com/office/2006/metadata/properties"/>
+    <ds:schemaRef ds:uri="http://schemas.microsoft.com/office/infopath/2007/PartnerControls"/>
+    <ds:schemaRef ds:uri="f336f4fe-8719-4ea2-b5d6-29b3a580aeb4"/>
+  </ds:schemaRefs>
+</ds:datastoreItem>
 </file>
 
-<file path=customXml/itemProps1.xml><?xml version="1.0" encoding="utf-8"?>
+<file path=customXml/itemProps3.xml><?xml version="1.0" encoding="utf-8"?>
 <ds:datastoreItem xmlns:ds="http://schemas.openxmlformats.org/officeDocument/2006/customXml" ds:itemID="{E1CB654C-2BA0-4A66-935D-E034A090D8A0}">
   <ds:schemaRefs>
     <ds:schemaRef ds:uri="http://schemas.microsoft.com/office/2006/metadata/contentType"/>
@@ -9174,24 +9200,6 @@
 </ds:datastoreItem>
 </file>
 
-<file path=customXml/itemProps2.xml><?xml version="1.0" encoding="utf-8"?>
-<ds:datastoreItem xmlns:ds="http://schemas.openxmlformats.org/officeDocument/2006/customXml" ds:itemID="{465BA454-9CB8-4FFC-A2E1-57E06FB538DD}">
-  <ds:schemaRefs>
-    <ds:schemaRef ds:uri="http://schemas.microsoft.com/office/2006/metadata/properties"/>
-    <ds:schemaRef ds:uri="http://schemas.microsoft.com/office/infopath/2007/PartnerControls"/>
-    <ds:schemaRef ds:uri="f336f4fe-8719-4ea2-b5d6-29b3a580aeb4"/>
-  </ds:schemaRefs>
-</ds:datastoreItem>
-</file>
-
-<file path=customXml/itemProps3.xml><?xml version="1.0" encoding="utf-8"?>
-<ds:datastoreItem xmlns:ds="http://schemas.openxmlformats.org/officeDocument/2006/customXml" ds:itemID="{B583B4CC-35D2-469F-8442-D174E33954A3}">
-  <ds:schemaRefs>
-    <ds:schemaRef ds:uri="http://schemas.microsoft.com/sharepoint/v3/contenttype/forms"/>
-  </ds:schemaRefs>
-</ds:datastoreItem>
-</file>
-
 <file path=docMetadata/LabelInfo.xml><?xml version="1.0" encoding="utf-8"?>
 <clbl:labelList xmlns:clbl="http://schemas.microsoft.com/office/2020/mipLabelMetadata">
   <clbl:label id="{fa22dce2-39a9-4bf4-a557-7a50b593b56a}" enabled="1" method="Privileged" siteId="{3e0088dc-0629-4ae6-aa8c-813e7a296f50}" contentBits="0" removed="0"/>

</xml_diff>

<commit_message>
Mediation paragraph should only show on SPEC claims, and when legacy before carm (#6422)
</commit_message>
<xml_diff>
--- a/docker/docmosis/templates/CV-UNS-STD-ENG-01388.docx
+++ b/docker/docmosis/templates/CV-UNS-STD-ENG-01388.docx
@@ -1,6 +1,6 @@
 
 <file path=word/document.xml><?xml version="1.0" encoding="utf-8"?>
-<w:document xmlns:wpc="http://schemas.microsoft.com/office/word/2010/wordprocessingCanvas" xmlns:cx="http://schemas.microsoft.com/office/drawing/2014/chartex" xmlns:cx1="http://schemas.microsoft.com/office/drawing/2015/9/8/chartex" xmlns:cx2="http://schemas.microsoft.com/office/drawing/2015/10/21/chartex" xmlns:cx3="http://schemas.microsoft.com/office/drawing/2016/5/9/chartex" xmlns:cx4="http://schemas.microsoft.com/office/drawing/2016/5/10/chartex" xmlns:cx5="http://schemas.microsoft.com/office/drawing/2016/5/11/chartex" xmlns:cx6="http://schemas.microsoft.com/office/drawing/2016/5/12/chartex" xmlns:cx7="http://schemas.microsoft.com/office/drawing/2016/5/13/chartex" xmlns:cx8="http://schemas.microsoft.com/office/drawing/2016/5/14/chartex" xmlns:mc="http://schemas.openxmlformats.org/markup-compatibility/2006" xmlns:aink="http://schemas.microsoft.com/office/drawing/2016/ink" xmlns:am3d="http://schemas.microsoft.com/office/drawing/2017/model3d" xmlns:o="urn:schemas-microsoft-com:office:office" xmlns:oel="http://schemas.microsoft.com/office/2019/extlst" xmlns:r="http://schemas.openxmlformats.org/officeDocument/2006/relationships" xmlns:m="http://schemas.openxmlformats.org/officeDocument/2006/math" xmlns:v="urn:schemas-microsoft-com:vml" xmlns:wp14="http://schemas.microsoft.com/office/word/2010/wordprocessingDrawing" xmlns:wp="http://schemas.openxmlformats.org/drawingml/2006/wordprocessingDrawing" xmlns:w10="urn:schemas-microsoft-com:office:word" xmlns:w="http://schemas.openxmlformats.org/wordprocessingml/2006/main" xmlns:w14="http://schemas.microsoft.com/office/word/2010/wordml" xmlns:w15="http://schemas.microsoft.com/office/word/2012/wordml" xmlns:w16cex="http://schemas.microsoft.com/office/word/2018/wordml/cex" xmlns:w16cid="http://schemas.microsoft.com/office/word/2016/wordml/cid" xmlns:w16="http://schemas.microsoft.com/office/word/2018/wordml" xmlns:w16du="http://schemas.microsoft.com/office/word/2023/wordml/word16du" xmlns:w16sdtdh="http://schemas.microsoft.com/office/word/2020/wordml/sdtdatahash" xmlns:w16se="http://schemas.microsoft.com/office/word/2015/wordml/symex" xmlns:wpg="http://schemas.microsoft.com/office/word/2010/wordprocessingGroup" xmlns:wpi="http://schemas.microsoft.com/office/word/2010/wordprocessingInk" xmlns:wne="http://schemas.microsoft.com/office/word/2006/wordml" xmlns:wps="http://schemas.microsoft.com/office/word/2010/wordprocessingShape" mc:Ignorable="w14 w15 w16se w16cid w16 w16cex w16sdtdh w16du wp14">
+<w:document xmlns:wpc="http://schemas.microsoft.com/office/word/2010/wordprocessingCanvas" xmlns:cx="http://schemas.microsoft.com/office/drawing/2014/chartex" xmlns:cx1="http://schemas.microsoft.com/office/drawing/2015/9/8/chartex" xmlns:cx2="http://schemas.microsoft.com/office/drawing/2015/10/21/chartex" xmlns:cx3="http://schemas.microsoft.com/office/drawing/2016/5/9/chartex" xmlns:cx4="http://schemas.microsoft.com/office/drawing/2016/5/10/chartex" xmlns:cx5="http://schemas.microsoft.com/office/drawing/2016/5/11/chartex" xmlns:cx6="http://schemas.microsoft.com/office/drawing/2016/5/12/chartex" xmlns:cx7="http://schemas.microsoft.com/office/drawing/2016/5/13/chartex" xmlns:cx8="http://schemas.microsoft.com/office/drawing/2016/5/14/chartex" xmlns:mc="http://schemas.openxmlformats.org/markup-compatibility/2006" xmlns:aink="http://schemas.microsoft.com/office/drawing/2016/ink" xmlns:am3d="http://schemas.microsoft.com/office/drawing/2017/model3d" xmlns:o="urn:schemas-microsoft-com:office:office" xmlns:oel="http://schemas.microsoft.com/office/2019/extlst" xmlns:r="http://schemas.openxmlformats.org/officeDocument/2006/relationships" xmlns:m="http://schemas.openxmlformats.org/officeDocument/2006/math" xmlns:v="urn:schemas-microsoft-com:vml" xmlns:wp14="http://schemas.microsoft.com/office/word/2010/wordprocessingDrawing" xmlns:wp="http://schemas.openxmlformats.org/drawingml/2006/wordprocessingDrawing" xmlns:w10="urn:schemas-microsoft-com:office:word" xmlns:w="http://schemas.openxmlformats.org/wordprocessingml/2006/main" xmlns:w14="http://schemas.microsoft.com/office/word/2010/wordml" xmlns:w15="http://schemas.microsoft.com/office/word/2012/wordml" xmlns:w16cex="http://schemas.microsoft.com/office/word/2018/wordml/cex" xmlns:w16cid="http://schemas.microsoft.com/office/word/2016/wordml/cid" xmlns:w16="http://schemas.microsoft.com/office/word/2018/wordml" xmlns:w16du="http://schemas.microsoft.com/office/word/2023/wordml/word16du" xmlns:w16sdtdh="http://schemas.microsoft.com/office/word/2020/wordml/sdtdatahash" xmlns:w16sdtfl="http://schemas.microsoft.com/office/word/2024/wordml/sdtformatlock" xmlns:w16se="http://schemas.microsoft.com/office/word/2015/wordml/symex" xmlns:wpg="http://schemas.microsoft.com/office/word/2010/wordprocessingGroup" xmlns:wpi="http://schemas.microsoft.com/office/word/2010/wordprocessingInk" xmlns:wne="http://schemas.microsoft.com/office/word/2006/wordml" xmlns:wps="http://schemas.microsoft.com/office/word/2010/wordprocessingShape" mc:Ignorable="w14 w15 w16se w16cid w16 w16cex w16sdtdh w16sdtfl w16du wp14">
   <w:body>
     <w:p>
       <w:pPr>
@@ -21,27 +21,38 @@
         <w:t>&lt;{</w:t>
       </w:r>
       <w:proofErr w:type="spellStart"/>
+      <w:r>
+        <w:t>dateFormat</w:t>
+      </w:r>
+      <w:proofErr w:type="spellEnd"/>
+      <w:r>
+        <w:t>(</w:t>
+      </w:r>
       <w:proofErr w:type="gramEnd"/>
       <w:r>
-        <w:t>dateFormat</w:t>
+        <w:t>$</w:t>
+      </w:r>
+      <w:proofErr w:type="spellStart"/>
+      <w:proofErr w:type="gramStart"/>
+      <w:r>
+        <w:t>nowUTC</w:t>
       </w:r>
       <w:proofErr w:type="spellEnd"/>
       <w:r>
-        <w:t>($</w:t>
-      </w:r>
-      <w:proofErr w:type="spellStart"/>
-      <w:r>
-        <w:t>nowUTC</w:t>
-      </w:r>
-      <w:proofErr w:type="spellEnd"/>
-      <w:r>
         <w:t xml:space="preserve"> </w:t>
       </w:r>
       <w:r>
         <w:rPr>
           <w:rFonts w:eastAsia="Times New Roman"/>
         </w:rPr>
-        <w:t xml:space="preserve">,‘d MMMM </w:t>
+        <w:t>,</w:t>
+      </w:r>
+      <w:proofErr w:type="gramEnd"/>
+      <w:r>
+        <w:rPr>
+          <w:rFonts w:eastAsia="Times New Roman"/>
+        </w:rPr>
+        <w:t xml:space="preserve">‘d MMMM </w:t>
       </w:r>
       <w:proofErr w:type="spellStart"/>
       <w:r>
@@ -454,7 +465,7 @@
               </wp:inline>
             </w:drawing>
           </mc:Choice>
-          <mc:Fallback xmlns:a="http://schemas.openxmlformats.org/drawingml/2006/main" xmlns:pic="http://schemas.openxmlformats.org/drawingml/2006/picture">
+          <mc:Fallback xmlns:pic="http://schemas.openxmlformats.org/drawingml/2006/picture" xmlns:a="http://schemas.openxmlformats.org/drawingml/2006/main">
             <w:pict w14:anchorId="02525EF3">
               <v:group id="Group 2791" style="width:467.95pt;height:68.75pt;mso-position-horizontal-relative:char;mso-position-vertical-relative:line" coordsize="59429,8731" o:spid="_x0000_s1026" w14:anchorId="6D56B9AB" o:gfxdata="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">
                 <v:shapetype id="_x0000_t75" coordsize="21600,21600" filled="f" stroked="f" o:spt="75" o:preferrelative="t" path="m@4@5l@4@11@9@11@9@5xe">
@@ -1082,7 +1093,7 @@
               </wp:inline>
             </w:drawing>
           </mc:Choice>
-          <mc:Fallback xmlns:a="http://schemas.openxmlformats.org/drawingml/2006/main" xmlns:pic="http://schemas.openxmlformats.org/drawingml/2006/picture">
+          <mc:Fallback xmlns:pic="http://schemas.openxmlformats.org/drawingml/2006/picture" xmlns:a="http://schemas.openxmlformats.org/drawingml/2006/main">
             <w:pict w14:anchorId="47815A15">
               <v:group id="Group 2792" style="width:467.95pt;height:.75pt;mso-position-horizontal-relative:char;mso-position-vertical-relative:line" coordsize="59429,95" o:spid="_x0000_s1026" w14:anchorId="0BA703C9" o:gfxdata="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">
                 <v:shape id="Shape 91" style="position:absolute;width:59429;height:0;visibility:visible;mso-wrap-style:square;v-text-anchor:top" coordsize="5942965,0" o:spid="_x0000_s1027" filled="f" path="m5942965,l,e" o:gfxdata="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">
@@ -1161,10 +1172,16 @@
         <w:rPr>
           <w:rFonts w:ascii="Arial" w:hAnsi="Arial" w:cs="Arial"/>
         </w:rPr>
-        <w:t>&lt;&lt;cs_{</w:t>
+        <w:t>&lt;&lt;cs</w:t>
+      </w:r>
+      <w:proofErr w:type="gramStart"/>
+      <w:r>
+        <w:rPr>
+          <w:rFonts w:ascii="Arial" w:hAnsi="Arial" w:cs="Arial"/>
+        </w:rPr>
+        <w:t>_{</w:t>
       </w:r>
       <w:proofErr w:type="spellStart"/>
-      <w:proofErr w:type="gramStart"/>
       <w:r>
         <w:rPr>
           <w:rFonts w:ascii="Arial" w:hAnsi="Arial" w:cs="Arial"/>
@@ -1183,7 +1200,33 @@
         <w:rPr>
           <w:rFonts w:ascii="Arial" w:hAnsi="Arial" w:cs="Arial"/>
         </w:rPr>
-        <w:t>true}&gt;&gt;</w:t>
+        <w:t>true</w:t>
+      </w:r>
+      <w:r>
+        <w:rPr>
+          <w:rFonts w:ascii="Arial" w:hAnsi="Arial" w:cs="Arial"/>
+        </w:rPr>
+        <w:t xml:space="preserve"> &amp;&amp; </w:t>
+      </w:r>
+      <w:proofErr w:type="spellStart"/>
+      <w:r>
+        <w:rPr>
+          <w:rFonts w:ascii="Arial" w:hAnsi="Arial" w:cs="Arial"/>
+        </w:rPr>
+        <w:t>caseAccessCategory</w:t>
+      </w:r>
+      <w:proofErr w:type="spellEnd"/>
+      <w:r>
+        <w:rPr>
+          <w:rFonts w:ascii="Arial" w:hAnsi="Arial" w:cs="Arial"/>
+        </w:rPr>
+        <w:t>=’SPEC_CLAIM’</w:t>
+      </w:r>
+      <w:r>
+        <w:rPr>
+          <w:rFonts w:ascii="Arial" w:hAnsi="Arial" w:cs="Arial"/>
+        </w:rPr>
+        <w:t>}&gt;&gt;</w:t>
       </w:r>
     </w:p>
     <w:p>
@@ -1477,25 +1520,7 @@
           <w:sz w:val="22"/>
           <w:szCs w:val="22"/>
         </w:rPr>
-        <w:t xml:space="preserve">c. the upload function has not become available on the Digital Portal at least 14 </w:t>
-      </w:r>
-      <w:proofErr w:type="gramStart"/>
-      <w:r>
-        <w:rPr>
-          <w:rFonts w:ascii="Arial" w:hAnsi="Arial" w:cs="Arial"/>
-          <w:sz w:val="22"/>
-          <w:szCs w:val="22"/>
-        </w:rPr>
-        <w:t>days</w:t>
-      </w:r>
-      <w:proofErr w:type="gramEnd"/>
-      <w:r>
-        <w:rPr>
-          <w:rFonts w:ascii="Arial" w:hAnsi="Arial" w:cs="Arial"/>
-          <w:sz w:val="22"/>
-          <w:szCs w:val="22"/>
-        </w:rPr>
-        <w:t xml:space="preserve"> </w:t>
+        <w:t xml:space="preserve">c. the upload function has not become available on the Digital Portal at least 14 days </w:t>
       </w:r>
     </w:p>
     <w:p>
@@ -1722,6 +1747,7 @@
         <w:t>drawDirectionsOrderRequired</w:t>
       </w:r>
       <w:proofErr w:type="spellEnd"/>
+      <w:proofErr w:type="gramStart"/>
       <w:r>
         <w:rPr>
           <w:rFonts w:ascii="Arial" w:hAnsi="Arial" w:cs="Arial"/>
@@ -1737,6 +1763,7 @@
         </w:rPr>
         <w:t>‘</w:t>
       </w:r>
+      <w:proofErr w:type="gramEnd"/>
       <w:r>
         <w:rPr>
           <w:rFonts w:ascii="Arial" w:hAnsi="Arial" w:cs="Arial"/>
@@ -1761,6 +1788,7 @@
         <w:t xml:space="preserve"> &amp;&amp; </w:t>
       </w:r>
       <w:proofErr w:type="spellStart"/>
+      <w:proofErr w:type="gramStart"/>
       <w:r>
         <w:rPr>
           <w:rFonts w:ascii="Arial" w:hAnsi="Arial" w:cs="Arial"/>
@@ -1776,6 +1804,7 @@
         </w:rPr>
         <w:t>!=</w:t>
       </w:r>
+      <w:proofErr w:type="gramEnd"/>
       <w:r>
         <w:rPr>
           <w:rFonts w:ascii="Arial" w:hAnsi="Arial" w:cs="Arial"/>
@@ -2118,23 +2147,23 @@
         <w:t>{</w:t>
       </w:r>
       <w:proofErr w:type="spellStart"/>
+      <w:r>
+        <w:rPr>
+          <w:rFonts w:ascii="Arial" w:eastAsia="Arial" w:hAnsi="Arial" w:cs="Arial"/>
+          <w:bCs/>
+        </w:rPr>
+        <w:t>dateFormat</w:t>
+      </w:r>
+      <w:proofErr w:type="spellEnd"/>
+      <w:r>
+        <w:rPr>
+          <w:rFonts w:ascii="Arial" w:eastAsia="Arial" w:hAnsi="Arial" w:cs="Arial"/>
+          <w:bCs/>
+        </w:rPr>
+        <w:t>(</w:t>
+      </w:r>
+      <w:proofErr w:type="spellStart"/>
       <w:proofErr w:type="gramEnd"/>
-      <w:r>
-        <w:rPr>
-          <w:rFonts w:ascii="Arial" w:eastAsia="Arial" w:hAnsi="Arial" w:cs="Arial"/>
-          <w:bCs/>
-        </w:rPr>
-        <w:t>dateFormat</w:t>
-      </w:r>
-      <w:proofErr w:type="spellEnd"/>
-      <w:r>
-        <w:rPr>
-          <w:rFonts w:ascii="Arial" w:eastAsia="Arial" w:hAnsi="Arial" w:cs="Arial"/>
-          <w:bCs/>
-        </w:rPr>
-        <w:t>(</w:t>
-      </w:r>
-      <w:proofErr w:type="spellStart"/>
       <w:r>
         <w:rPr>
           <w:rFonts w:ascii="Arial" w:eastAsia="Times New Roman" w:hAnsi="Arial" w:cs="Arial"/>
@@ -2585,6 +2614,7 @@
         <w:t>=’</w:t>
       </w:r>
       <w:proofErr w:type="spellStart"/>
+      <w:proofErr w:type="gramStart"/>
       <w:r>
         <w:rPr>
           <w:rFonts w:ascii="Arial" w:hAnsi="Arial" w:cs="Arial"/>
@@ -2598,7 +2628,15 @@
           <w:rFonts w:ascii="Arial" w:hAnsi="Arial" w:cs="Arial"/>
           <w:lang w:val="en-US"/>
         </w:rPr>
-        <w:t>’}&gt;&gt;</w:t>
+        <w:t>’}</w:t>
+      </w:r>
+      <w:proofErr w:type="gramEnd"/>
+      <w:r>
+        <w:rPr>
+          <w:rFonts w:ascii="Arial" w:hAnsi="Arial" w:cs="Arial"/>
+          <w:lang w:val="en-US"/>
+        </w:rPr>
+        <w:t>&gt;&gt;</w:t>
       </w:r>
     </w:p>
     <w:p>
@@ -3080,35 +3118,15 @@
           <w:bCs/>
           <w:lang w:val="es-ES"/>
         </w:rPr>
-        <w:t>&lt;&lt;</w:t>
-      </w:r>
-      <w:proofErr w:type="spellStart"/>
-      <w:r>
-        <w:rPr>
-          <w:rFonts w:ascii="Arial" w:hAnsi="Arial" w:cs="Arial"/>
-          <w:bCs/>
+        <w:t>&lt;&lt;cs_{</w:t>
+      </w:r>
+      <w:r>
+        <w:rPr>
+          <w:rFonts w:ascii="Arial" w:hAnsi="Arial" w:cs="Arial"/>
           <w:lang w:val="es-ES"/>
         </w:rPr>
-        <w:t>cs</w:t>
-      </w:r>
-      <w:proofErr w:type="spellEnd"/>
-      <w:r>
-        <w:rPr>
-          <w:rFonts w:ascii="Arial" w:hAnsi="Arial" w:cs="Arial"/>
-          <w:bCs/>
-          <w:lang w:val="es-ES"/>
-        </w:rPr>
-        <w:t>_{</w:t>
-      </w:r>
-      <w:proofErr w:type="spellStart"/>
-      <w:r>
-        <w:rPr>
-          <w:rFonts w:ascii="Arial" w:hAnsi="Arial" w:cs="Arial"/>
-          <w:lang w:val="es-ES"/>
-        </w:rPr>
         <w:t>smallClaimsDocumentsToggle</w:t>
       </w:r>
-      <w:proofErr w:type="spellEnd"/>
       <w:r>
         <w:rPr>
           <w:rFonts w:ascii="Arial" w:hAnsi="Arial" w:cs="Arial"/>
@@ -3278,17 +3296,8 @@
           <w:rFonts w:ascii="Arial" w:hAnsi="Arial" w:cs="Arial"/>
           <w:b/>
         </w:rPr>
-        <w:t xml:space="preserve">Witness </w:t>
-      </w:r>
-      <w:proofErr w:type="gramStart"/>
-      <w:r>
-        <w:rPr>
-          <w:rFonts w:ascii="Arial" w:hAnsi="Arial" w:cs="Arial"/>
-          <w:b/>
-        </w:rPr>
-        <w:t>statements</w:t>
-      </w:r>
-      <w:proofErr w:type="gramEnd"/>
+        <w:t>Witness statements</w:t>
+      </w:r>
     </w:p>
     <w:p>
       <w:pPr>
@@ -4080,18 +4089,8 @@
           <w:b/>
           <w:bCs/>
         </w:rPr>
-        <w:t xml:space="preserve">Credit </w:t>
-      </w:r>
-      <w:proofErr w:type="gramStart"/>
-      <w:r>
-        <w:rPr>
-          <w:rFonts w:ascii="Arial" w:hAnsi="Arial" w:cs="Arial"/>
-          <w:b/>
-          <w:bCs/>
-        </w:rPr>
-        <w:t>hire</w:t>
-      </w:r>
-      <w:proofErr w:type="gramEnd"/>
+        <w:t>Credit hire</w:t>
+      </w:r>
     </w:p>
     <w:p>
       <w:pPr>
@@ -4214,22 +4213,22 @@
         <w:t>{</w:t>
       </w:r>
       <w:proofErr w:type="spellStart"/>
+      <w:r>
+        <w:rPr>
+          <w:rFonts w:ascii="Arial" w:eastAsia="Arial" w:hAnsi="Arial" w:cs="Arial"/>
+          <w:bCs/>
+        </w:rPr>
+        <w:t>dateFormat</w:t>
+      </w:r>
+      <w:proofErr w:type="spellEnd"/>
+      <w:r>
+        <w:rPr>
+          <w:rFonts w:ascii="Arial" w:eastAsia="Arial" w:hAnsi="Arial" w:cs="Arial"/>
+          <w:bCs/>
+        </w:rPr>
+        <w:t>(</w:t>
+      </w:r>
       <w:proofErr w:type="gramEnd"/>
-      <w:r>
-        <w:rPr>
-          <w:rFonts w:ascii="Arial" w:eastAsia="Arial" w:hAnsi="Arial" w:cs="Arial"/>
-          <w:bCs/>
-        </w:rPr>
-        <w:t>dateFormat</w:t>
-      </w:r>
-      <w:proofErr w:type="spellEnd"/>
-      <w:r>
-        <w:rPr>
-          <w:rFonts w:ascii="Arial" w:eastAsia="Arial" w:hAnsi="Arial" w:cs="Arial"/>
-          <w:bCs/>
-        </w:rPr>
-        <w:t>(</w:t>
-      </w:r>
       <w:r>
         <w:rPr>
           <w:rFonts w:ascii="Arial" w:eastAsia="Arial" w:hAnsi="Arial" w:cs="Arial"/>
@@ -4385,12 +4384,168 @@
         <w:t>{</w:t>
       </w:r>
       <w:proofErr w:type="spellStart"/>
+      <w:r>
+        <w:rPr>
+          <w:rFonts w:ascii="Arial" w:eastAsia="Arial" w:hAnsi="Arial" w:cs="Arial"/>
+          <w:bCs/>
+        </w:rPr>
+        <w:t>dateFormat</w:t>
+      </w:r>
+      <w:proofErr w:type="spellEnd"/>
+      <w:r>
+        <w:rPr>
+          <w:rFonts w:ascii="Arial" w:eastAsia="Arial" w:hAnsi="Arial" w:cs="Arial"/>
+          <w:bCs/>
+        </w:rPr>
+        <w:t>(</w:t>
+      </w:r>
       <w:proofErr w:type="gramEnd"/>
       <w:r>
         <w:rPr>
           <w:rFonts w:ascii="Arial" w:eastAsia="Arial" w:hAnsi="Arial" w:cs="Arial"/>
           <w:bCs/>
         </w:rPr>
+        <w:t>smallClaimsCreditHire</w:t>
+      </w:r>
+      <w:r>
+        <w:rPr>
+          <w:rFonts w:ascii="Arial" w:eastAsia="Arial" w:hAnsi="Arial" w:cs="Arial"/>
+          <w:bCs/>
+        </w:rPr>
+        <w:t>.date</w:t>
+      </w:r>
+      <w:r>
+        <w:rPr>
+          <w:rFonts w:ascii="Arial" w:eastAsia="Arial" w:hAnsi="Arial" w:cs="Arial"/>
+          <w:bCs/>
+        </w:rPr>
+        <w:t>2</w:t>
+      </w:r>
+      <w:r>
+        <w:rPr>
+          <w:rFonts w:ascii="Arial" w:eastAsia="Arial" w:hAnsi="Arial" w:cs="Arial"/>
+          <w:bCs/>
+        </w:rPr>
+        <w:t xml:space="preserve">, ‘dd MMMM </w:t>
+      </w:r>
+      <w:proofErr w:type="spellStart"/>
+      <w:r>
+        <w:rPr>
+          <w:rFonts w:ascii="Arial" w:eastAsia="Arial" w:hAnsi="Arial" w:cs="Arial"/>
+          <w:bCs/>
+        </w:rPr>
+        <w:t>yyyy</w:t>
+      </w:r>
+      <w:proofErr w:type="spellEnd"/>
+      <w:r>
+        <w:rPr>
+          <w:rFonts w:ascii="Arial" w:eastAsia="Arial" w:hAnsi="Arial" w:cs="Arial"/>
+          <w:bCs/>
+        </w:rPr>
+        <w:t>’, ‘</w:t>
+      </w:r>
+      <w:proofErr w:type="spellStart"/>
+      <w:r>
+        <w:rPr>
+          <w:rFonts w:ascii="Arial" w:eastAsia="Arial" w:hAnsi="Arial" w:cs="Arial"/>
+          <w:bCs/>
+        </w:rPr>
+        <w:t>yyyy</w:t>
+      </w:r>
+      <w:proofErr w:type="spellEnd"/>
+      <w:r>
+        <w:rPr>
+          <w:rFonts w:ascii="Arial" w:eastAsia="Arial" w:hAnsi="Arial" w:cs="Arial"/>
+          <w:bCs/>
+        </w:rPr>
+        <w:t>-MM-dd’</w:t>
+      </w:r>
+      <w:r>
+        <w:rPr>
+          <w:rFonts w:ascii="Arial" w:eastAsia="Arial" w:hAnsi="Arial" w:cs="Arial"/>
+          <w:bCs/>
+        </w:rPr>
+        <w:t>)}</w:t>
+      </w:r>
+      <w:r>
+        <w:rPr>
+          <w:rFonts w:ascii="Arial" w:hAnsi="Arial" w:cs="Arial"/>
+          <w:b/>
+          <w:bCs/>
+        </w:rPr>
+        <w:t>&gt;&gt;</w:t>
+      </w:r>
+      <w:r>
+        <w:rPr>
+          <w:rFonts w:ascii="Arial" w:hAnsi="Arial" w:cs="Arial"/>
+        </w:rPr>
+        <w:t>.</w:t>
+      </w:r>
+      <w:r>
+        <w:rPr>
+          <w:rFonts w:ascii="Arial" w:hAnsi="Arial" w:cs="Arial"/>
+        </w:rPr>
+        <w:t xml:space="preserve"> </w:t>
+      </w:r>
+      <w:r>
+        <w:rPr>
+          <w:rFonts w:ascii="Arial" w:hAnsi="Arial" w:cs="Arial"/>
+        </w:rPr>
+        <w:t>&lt;&lt;</w:t>
+      </w:r>
+      <w:r>
+        <w:rPr>
+          <w:rFonts w:ascii="Arial" w:hAnsi="Arial" w:cs="Arial"/>
+          <w:lang w:val="en-US"/>
+        </w:rPr>
+        <w:t>smallClaimsCreditHire.input5&gt;&gt; &lt;&lt;smallClaimsCreditHire.input6</w:t>
+      </w:r>
+      <w:r>
+        <w:rPr>
+          <w:rFonts w:ascii="Arial" w:hAnsi="Arial" w:cs="Arial"/>
+          <w:lang w:val="en-US"/>
+        </w:rPr>
+        <w:t>&gt;&gt;</w:t>
+      </w:r>
+      <w:r>
+        <w:rPr>
+          <w:rFonts w:ascii="Arial" w:hAnsi="Arial" w:cs="Arial"/>
+          <w:lang w:val="en-US"/>
+        </w:rPr>
+        <w:t xml:space="preserve"> </w:t>
+      </w:r>
+      <w:r>
+        <w:rPr>
+          <w:rFonts w:ascii="Arial" w:hAnsi="Arial" w:cs="Arial"/>
+          <w:b/>
+          <w:bCs/>
+          <w:lang w:val="en-US"/>
+        </w:rPr>
+        <w:t>&lt;</w:t>
+      </w:r>
+      <w:proofErr w:type="gramStart"/>
+      <w:r>
+        <w:rPr>
+          <w:rFonts w:ascii="Arial" w:hAnsi="Arial" w:cs="Arial"/>
+          <w:b/>
+          <w:bCs/>
+          <w:lang w:val="en-US"/>
+        </w:rPr>
+        <w:t>&lt;</w:t>
+      </w:r>
+      <w:r>
+        <w:rPr>
+          <w:rFonts w:ascii="Arial" w:eastAsia="Arial" w:hAnsi="Arial" w:cs="Arial"/>
+          <w:bCs/>
+        </w:rPr>
+        <w:t>{</w:t>
+      </w:r>
+      <w:proofErr w:type="spellStart"/>
+      <w:r>
+        <w:rPr>
+          <w:rFonts w:ascii="Arial" w:eastAsia="Arial" w:hAnsi="Arial" w:cs="Arial"/>
+          <w:bCs/>
+        </w:rPr>
         <w:t>dateFormat</w:t>
       </w:r>
       <w:proofErr w:type="spellEnd"/>
@@ -4401,6 +4556,7 @@
         </w:rPr>
         <w:t>(</w:t>
       </w:r>
+      <w:proofErr w:type="gramEnd"/>
       <w:r>
         <w:rPr>
           <w:rFonts w:ascii="Arial" w:eastAsia="Arial" w:hAnsi="Arial" w:cs="Arial"/>
@@ -4420,14 +4576,23 @@
           <w:rFonts w:ascii="Arial" w:eastAsia="Arial" w:hAnsi="Arial" w:cs="Arial"/>
           <w:bCs/>
         </w:rPr>
-        <w:t>2</w:t>
-      </w:r>
+        <w:t xml:space="preserve">3, ‘dd MMMM </w:t>
+      </w:r>
+      <w:proofErr w:type="spellStart"/>
       <w:r>
         <w:rPr>
           <w:rFonts w:ascii="Arial" w:eastAsia="Arial" w:hAnsi="Arial" w:cs="Arial"/>
           <w:bCs/>
         </w:rPr>
-        <w:t xml:space="preserve">, ‘dd MMMM </w:t>
+        <w:t>yyyy</w:t>
+      </w:r>
+      <w:proofErr w:type="spellEnd"/>
+      <w:r>
+        <w:rPr>
+          <w:rFonts w:ascii="Arial" w:eastAsia="Arial" w:hAnsi="Arial" w:cs="Arial"/>
+          <w:bCs/>
+        </w:rPr>
+        <w:t>’, ‘</w:t>
       </w:r>
       <w:proofErr w:type="spellStart"/>
       <w:r>
@@ -4443,7 +4608,80 @@
           <w:rFonts w:ascii="Arial" w:eastAsia="Arial" w:hAnsi="Arial" w:cs="Arial"/>
           <w:bCs/>
         </w:rPr>
-        <w:t>’, ‘</w:t>
+        <w:t>-MM-dd’</w:t>
+      </w:r>
+      <w:r>
+        <w:rPr>
+          <w:rFonts w:ascii="Arial" w:eastAsia="Arial" w:hAnsi="Arial" w:cs="Arial"/>
+          <w:bCs/>
+        </w:rPr>
+        <w:t>)</w:t>
+      </w:r>
+      <w:r>
+        <w:rPr>
+          <w:rFonts w:ascii="Arial" w:eastAsia="Arial" w:hAnsi="Arial" w:cs="Arial"/>
+          <w:bCs/>
+        </w:rPr>
+        <w:t>}</w:t>
+      </w:r>
+      <w:r>
+        <w:rPr>
+          <w:rFonts w:ascii="Arial" w:hAnsi="Arial" w:cs="Arial"/>
+          <w:b/>
+          <w:bCs/>
+          <w:lang w:val="en-US"/>
+        </w:rPr>
+        <w:t>&gt;&gt;</w:t>
+      </w:r>
+      <w:r>
+        <w:rPr>
+          <w:rFonts w:ascii="Arial" w:hAnsi="Arial" w:cs="Arial"/>
+          <w:lang w:val="en-US"/>
+        </w:rPr>
+        <w:t xml:space="preserve">, </w:t>
+      </w:r>
+      <w:r>
+        <w:rPr>
+          <w:rFonts w:ascii="Arial" w:hAnsi="Arial" w:cs="Arial"/>
+        </w:rPr>
+        <w:t>&lt;&lt;</w:t>
+      </w:r>
+      <w:r>
+        <w:rPr>
+          <w:rFonts w:ascii="Arial" w:hAnsi="Arial" w:cs="Arial"/>
+          <w:lang w:val="en-US"/>
+        </w:rPr>
+        <w:t>smallClaimsCreditHire.input7</w:t>
+      </w:r>
+      <w:r>
+        <w:rPr>
+          <w:rFonts w:ascii="Arial" w:hAnsi="Arial" w:cs="Arial"/>
+        </w:rPr>
+        <w:t xml:space="preserve">&gt;&gt; </w:t>
+      </w:r>
+      <w:r>
+        <w:rPr>
+          <w:rFonts w:ascii="Arial" w:hAnsi="Arial" w:cs="Arial"/>
+          <w:b/>
+          <w:bCs/>
+        </w:rPr>
+        <w:t>&lt;</w:t>
+      </w:r>
+      <w:proofErr w:type="gramStart"/>
+      <w:r>
+        <w:rPr>
+          <w:rFonts w:ascii="Arial" w:hAnsi="Arial" w:cs="Arial"/>
+          <w:b/>
+          <w:bCs/>
+        </w:rPr>
+        <w:t>&lt;</w:t>
+      </w:r>
+      <w:r>
+        <w:rPr>
+          <w:rFonts w:ascii="Arial" w:eastAsia="Arial" w:hAnsi="Arial" w:cs="Arial"/>
+          <w:bCs/>
+        </w:rPr>
+        <w:t>{</w:t>
       </w:r>
       <w:proofErr w:type="spellStart"/>
       <w:r>
@@ -4451,7 +4689,7 @@
           <w:rFonts w:ascii="Arial" w:eastAsia="Arial" w:hAnsi="Arial" w:cs="Arial"/>
           <w:bCs/>
         </w:rPr>
-        <w:t>yyyy</w:t>
+        <w:t>dateFormat</w:t>
       </w:r>
       <w:proofErr w:type="spellEnd"/>
       <w:r>
@@ -4459,238 +4697,9 @@
           <w:rFonts w:ascii="Arial" w:eastAsia="Arial" w:hAnsi="Arial" w:cs="Arial"/>
           <w:bCs/>
         </w:rPr>
-        <w:t>-MM-dd’</w:t>
-      </w:r>
-      <w:r>
-        <w:rPr>
-          <w:rFonts w:ascii="Arial" w:eastAsia="Arial" w:hAnsi="Arial" w:cs="Arial"/>
-          <w:bCs/>
-        </w:rPr>
-        <w:t>)}</w:t>
-      </w:r>
-      <w:r>
-        <w:rPr>
-          <w:rFonts w:ascii="Arial" w:hAnsi="Arial" w:cs="Arial"/>
-          <w:b/>
-          <w:bCs/>
-        </w:rPr>
-        <w:t>&gt;&gt;</w:t>
-      </w:r>
-      <w:r>
-        <w:rPr>
-          <w:rFonts w:ascii="Arial" w:hAnsi="Arial" w:cs="Arial"/>
-        </w:rPr>
-        <w:t>.</w:t>
-      </w:r>
-      <w:r>
-        <w:rPr>
-          <w:rFonts w:ascii="Arial" w:hAnsi="Arial" w:cs="Arial"/>
-        </w:rPr>
-        <w:t xml:space="preserve"> </w:t>
-      </w:r>
-      <w:r>
-        <w:rPr>
-          <w:rFonts w:ascii="Arial" w:hAnsi="Arial" w:cs="Arial"/>
-        </w:rPr>
-        <w:t>&lt;&lt;</w:t>
-      </w:r>
-      <w:r>
-        <w:rPr>
-          <w:rFonts w:ascii="Arial" w:hAnsi="Arial" w:cs="Arial"/>
-          <w:lang w:val="en-US"/>
-        </w:rPr>
-        <w:t>smallClaimsCreditHire.input5&gt;&gt; &lt;&lt;smallClaimsCreditHire.input6</w:t>
-      </w:r>
-      <w:r>
-        <w:rPr>
-          <w:rFonts w:ascii="Arial" w:hAnsi="Arial" w:cs="Arial"/>
-          <w:lang w:val="en-US"/>
-        </w:rPr>
-        <w:t>&gt;&gt;</w:t>
-      </w:r>
-      <w:r>
-        <w:rPr>
-          <w:rFonts w:ascii="Arial" w:hAnsi="Arial" w:cs="Arial"/>
-          <w:lang w:val="en-US"/>
-        </w:rPr>
-        <w:t xml:space="preserve"> </w:t>
-      </w:r>
-      <w:r>
-        <w:rPr>
-          <w:rFonts w:ascii="Arial" w:hAnsi="Arial" w:cs="Arial"/>
-          <w:b/>
-          <w:bCs/>
-          <w:lang w:val="en-US"/>
-        </w:rPr>
-        <w:t>&lt;</w:t>
-      </w:r>
-      <w:proofErr w:type="gramStart"/>
-      <w:r>
-        <w:rPr>
-          <w:rFonts w:ascii="Arial" w:hAnsi="Arial" w:cs="Arial"/>
-          <w:b/>
-          <w:bCs/>
-          <w:lang w:val="en-US"/>
-        </w:rPr>
-        <w:t>&lt;</w:t>
-      </w:r>
-      <w:r>
-        <w:rPr>
-          <w:rFonts w:ascii="Arial" w:eastAsia="Arial" w:hAnsi="Arial" w:cs="Arial"/>
-          <w:bCs/>
-        </w:rPr>
-        <w:t>{</w:t>
-      </w:r>
-      <w:proofErr w:type="spellStart"/>
+        <w:t>(</w:t>
+      </w:r>
       <w:proofErr w:type="gramEnd"/>
-      <w:r>
-        <w:rPr>
-          <w:rFonts w:ascii="Arial" w:eastAsia="Arial" w:hAnsi="Arial" w:cs="Arial"/>
-          <w:bCs/>
-        </w:rPr>
-        <w:t>dateFormat</w:t>
-      </w:r>
-      <w:proofErr w:type="spellEnd"/>
-      <w:r>
-        <w:rPr>
-          <w:rFonts w:ascii="Arial" w:eastAsia="Arial" w:hAnsi="Arial" w:cs="Arial"/>
-          <w:bCs/>
-        </w:rPr>
-        <w:t>(</w:t>
-      </w:r>
-      <w:r>
-        <w:rPr>
-          <w:rFonts w:ascii="Arial" w:eastAsia="Arial" w:hAnsi="Arial" w:cs="Arial"/>
-          <w:bCs/>
-        </w:rPr>
-        <w:t>smallClaimsCreditHire</w:t>
-      </w:r>
-      <w:r>
-        <w:rPr>
-          <w:rFonts w:ascii="Arial" w:eastAsia="Arial" w:hAnsi="Arial" w:cs="Arial"/>
-          <w:bCs/>
-        </w:rPr>
-        <w:t>.date</w:t>
-      </w:r>
-      <w:r>
-        <w:rPr>
-          <w:rFonts w:ascii="Arial" w:eastAsia="Arial" w:hAnsi="Arial" w:cs="Arial"/>
-          <w:bCs/>
-        </w:rPr>
-        <w:t xml:space="preserve">3, ‘dd MMMM </w:t>
-      </w:r>
-      <w:proofErr w:type="spellStart"/>
-      <w:r>
-        <w:rPr>
-          <w:rFonts w:ascii="Arial" w:eastAsia="Arial" w:hAnsi="Arial" w:cs="Arial"/>
-          <w:bCs/>
-        </w:rPr>
-        <w:t>yyyy</w:t>
-      </w:r>
-      <w:proofErr w:type="spellEnd"/>
-      <w:r>
-        <w:rPr>
-          <w:rFonts w:ascii="Arial" w:eastAsia="Arial" w:hAnsi="Arial" w:cs="Arial"/>
-          <w:bCs/>
-        </w:rPr>
-        <w:t>’, ‘</w:t>
-      </w:r>
-      <w:proofErr w:type="spellStart"/>
-      <w:r>
-        <w:rPr>
-          <w:rFonts w:ascii="Arial" w:eastAsia="Arial" w:hAnsi="Arial" w:cs="Arial"/>
-          <w:bCs/>
-        </w:rPr>
-        <w:t>yyyy</w:t>
-      </w:r>
-      <w:proofErr w:type="spellEnd"/>
-      <w:r>
-        <w:rPr>
-          <w:rFonts w:ascii="Arial" w:eastAsia="Arial" w:hAnsi="Arial" w:cs="Arial"/>
-          <w:bCs/>
-        </w:rPr>
-        <w:t>-MM-dd’</w:t>
-      </w:r>
-      <w:r>
-        <w:rPr>
-          <w:rFonts w:ascii="Arial" w:eastAsia="Arial" w:hAnsi="Arial" w:cs="Arial"/>
-          <w:bCs/>
-        </w:rPr>
-        <w:t>)</w:t>
-      </w:r>
-      <w:r>
-        <w:rPr>
-          <w:rFonts w:ascii="Arial" w:eastAsia="Arial" w:hAnsi="Arial" w:cs="Arial"/>
-          <w:bCs/>
-        </w:rPr>
-        <w:t>}</w:t>
-      </w:r>
-      <w:r>
-        <w:rPr>
-          <w:rFonts w:ascii="Arial" w:hAnsi="Arial" w:cs="Arial"/>
-          <w:b/>
-          <w:bCs/>
-          <w:lang w:val="en-US"/>
-        </w:rPr>
-        <w:t>&gt;&gt;</w:t>
-      </w:r>
-      <w:r>
-        <w:rPr>
-          <w:rFonts w:ascii="Arial" w:hAnsi="Arial" w:cs="Arial"/>
-          <w:lang w:val="en-US"/>
-        </w:rPr>
-        <w:t xml:space="preserve">, </w:t>
-      </w:r>
-      <w:r>
-        <w:rPr>
-          <w:rFonts w:ascii="Arial" w:hAnsi="Arial" w:cs="Arial"/>
-        </w:rPr>
-        <w:t>&lt;&lt;</w:t>
-      </w:r>
-      <w:r>
-        <w:rPr>
-          <w:rFonts w:ascii="Arial" w:hAnsi="Arial" w:cs="Arial"/>
-          <w:lang w:val="en-US"/>
-        </w:rPr>
-        <w:t>smallClaimsCreditHire.input7</w:t>
-      </w:r>
-      <w:r>
-        <w:rPr>
-          <w:rFonts w:ascii="Arial" w:hAnsi="Arial" w:cs="Arial"/>
-        </w:rPr>
-        <w:t xml:space="preserve">&gt;&gt; </w:t>
-      </w:r>
-      <w:r>
-        <w:rPr>
-          <w:rFonts w:ascii="Arial" w:hAnsi="Arial" w:cs="Arial"/>
-          <w:b/>
-          <w:bCs/>
-        </w:rPr>
-        <w:t>&lt;&lt;</w:t>
-      </w:r>
-      <w:r>
-        <w:rPr>
-          <w:rFonts w:ascii="Arial" w:eastAsia="Arial" w:hAnsi="Arial" w:cs="Arial"/>
-          <w:bCs/>
-        </w:rPr>
-        <w:t>{</w:t>
-      </w:r>
-      <w:proofErr w:type="spellStart"/>
-      <w:r>
-        <w:rPr>
-          <w:rFonts w:ascii="Arial" w:eastAsia="Arial" w:hAnsi="Arial" w:cs="Arial"/>
-          <w:bCs/>
-        </w:rPr>
-        <w:t>dateFormat</w:t>
-      </w:r>
-      <w:proofErr w:type="spellEnd"/>
-      <w:r>
-        <w:rPr>
-          <w:rFonts w:ascii="Arial" w:eastAsia="Arial" w:hAnsi="Arial" w:cs="Arial"/>
-          <w:bCs/>
-        </w:rPr>
-        <w:t>(</w:t>
-      </w:r>
       <w:r>
         <w:rPr>
           <w:rFonts w:ascii="Arial" w:eastAsia="Arial" w:hAnsi="Arial" w:cs="Arial"/>
@@ -5423,7 +5432,7 @@
 </file>
 
 <file path=word/endnotes.xml><?xml version="1.0" encoding="utf-8"?>
-<w:endnotes xmlns:wpc="http://schemas.microsoft.com/office/word/2010/wordprocessingCanvas" xmlns:cx="http://schemas.microsoft.com/office/drawing/2014/chartex" xmlns:cx1="http://schemas.microsoft.com/office/drawing/2015/9/8/chartex" xmlns:cx2="http://schemas.microsoft.com/office/drawing/2015/10/21/chartex" xmlns:cx3="http://schemas.microsoft.com/office/drawing/2016/5/9/chartex" xmlns:cx4="http://schemas.microsoft.com/office/drawing/2016/5/10/chartex" xmlns:cx5="http://schemas.microsoft.com/office/drawing/2016/5/11/chartex" xmlns:cx6="http://schemas.microsoft.com/office/drawing/2016/5/12/chartex" xmlns:cx7="http://schemas.microsoft.com/office/drawing/2016/5/13/chartex" xmlns:cx8="http://schemas.microsoft.com/office/drawing/2016/5/14/chartex" xmlns:mc="http://schemas.openxmlformats.org/markup-compatibility/2006" xmlns:aink="http://schemas.microsoft.com/office/drawing/2016/ink" xmlns:am3d="http://schemas.microsoft.com/office/drawing/2017/model3d" xmlns:o="urn:schemas-microsoft-com:office:office" xmlns:oel="http://schemas.microsoft.com/office/2019/extlst" xmlns:r="http://schemas.openxmlformats.org/officeDocument/2006/relationships" xmlns:m="http://schemas.openxmlformats.org/officeDocument/2006/math" xmlns:v="urn:schemas-microsoft-com:vml" xmlns:wp14="http://schemas.microsoft.com/office/word/2010/wordprocessingDrawing" xmlns:wp="http://schemas.openxmlformats.org/drawingml/2006/wordprocessingDrawing" xmlns:w10="urn:schemas-microsoft-com:office:word" xmlns:w="http://schemas.openxmlformats.org/wordprocessingml/2006/main" xmlns:w14="http://schemas.microsoft.com/office/word/2010/wordml" xmlns:w15="http://schemas.microsoft.com/office/word/2012/wordml" xmlns:w16cex="http://schemas.microsoft.com/office/word/2018/wordml/cex" xmlns:w16cid="http://schemas.microsoft.com/office/word/2016/wordml/cid" xmlns:w16="http://schemas.microsoft.com/office/word/2018/wordml" xmlns:w16du="http://schemas.microsoft.com/office/word/2023/wordml/word16du" xmlns:w16sdtdh="http://schemas.microsoft.com/office/word/2020/wordml/sdtdatahash" xmlns:w16se="http://schemas.microsoft.com/office/word/2015/wordml/symex" xmlns:wpg="http://schemas.microsoft.com/office/word/2010/wordprocessingGroup" xmlns:wpi="http://schemas.microsoft.com/office/word/2010/wordprocessingInk" xmlns:wne="http://schemas.microsoft.com/office/word/2006/wordml" xmlns:wps="http://schemas.microsoft.com/office/word/2010/wordprocessingShape" mc:Ignorable="w14 w15 w16se w16cid w16 w16cex w16sdtdh w16du wp14">
+<w:endnotes xmlns:wpc="http://schemas.microsoft.com/office/word/2010/wordprocessingCanvas" xmlns:cx="http://schemas.microsoft.com/office/drawing/2014/chartex" xmlns:cx1="http://schemas.microsoft.com/office/drawing/2015/9/8/chartex" xmlns:cx2="http://schemas.microsoft.com/office/drawing/2015/10/21/chartex" xmlns:cx3="http://schemas.microsoft.com/office/drawing/2016/5/9/chartex" xmlns:cx4="http://schemas.microsoft.com/office/drawing/2016/5/10/chartex" xmlns:cx5="http://schemas.microsoft.com/office/drawing/2016/5/11/chartex" xmlns:cx6="http://schemas.microsoft.com/office/drawing/2016/5/12/chartex" xmlns:cx7="http://schemas.microsoft.com/office/drawing/2016/5/13/chartex" xmlns:cx8="http://schemas.microsoft.com/office/drawing/2016/5/14/chartex" xmlns:mc="http://schemas.openxmlformats.org/markup-compatibility/2006" xmlns:aink="http://schemas.microsoft.com/office/drawing/2016/ink" xmlns:am3d="http://schemas.microsoft.com/office/drawing/2017/model3d" xmlns:o="urn:schemas-microsoft-com:office:office" xmlns:oel="http://schemas.microsoft.com/office/2019/extlst" xmlns:r="http://schemas.openxmlformats.org/officeDocument/2006/relationships" xmlns:m="http://schemas.openxmlformats.org/officeDocument/2006/math" xmlns:v="urn:schemas-microsoft-com:vml" xmlns:wp14="http://schemas.microsoft.com/office/word/2010/wordprocessingDrawing" xmlns:wp="http://schemas.openxmlformats.org/drawingml/2006/wordprocessingDrawing" xmlns:w10="urn:schemas-microsoft-com:office:word" xmlns:w="http://schemas.openxmlformats.org/wordprocessingml/2006/main" xmlns:w14="http://schemas.microsoft.com/office/word/2010/wordml" xmlns:w15="http://schemas.microsoft.com/office/word/2012/wordml" xmlns:w16cex="http://schemas.microsoft.com/office/word/2018/wordml/cex" xmlns:w16cid="http://schemas.microsoft.com/office/word/2016/wordml/cid" xmlns:w16="http://schemas.microsoft.com/office/word/2018/wordml" xmlns:w16du="http://schemas.microsoft.com/office/word/2023/wordml/word16du" xmlns:w16sdtdh="http://schemas.microsoft.com/office/word/2020/wordml/sdtdatahash" xmlns:w16sdtfl="http://schemas.microsoft.com/office/word/2024/wordml/sdtformatlock" xmlns:w16se="http://schemas.microsoft.com/office/word/2015/wordml/symex" xmlns:wpg="http://schemas.microsoft.com/office/word/2010/wordprocessingGroup" xmlns:wpi="http://schemas.microsoft.com/office/word/2010/wordprocessingInk" xmlns:wne="http://schemas.microsoft.com/office/word/2006/wordml" xmlns:wps="http://schemas.microsoft.com/office/word/2010/wordprocessingShape" mc:Ignorable="w14 w15 w16se w16cid w16 w16cex w16sdtdh w16sdtfl w16du wp14">
   <w:endnote w:type="separator" w:id="-1">
     <w:p>
       <w:pPr>
@@ -5448,7 +5457,7 @@
 </file>
 
 <file path=word/footer1.xml><?xml version="1.0" encoding="utf-8"?>
-<w:ftr xmlns:wpc="http://schemas.microsoft.com/office/word/2010/wordprocessingCanvas" xmlns:cx="http://schemas.microsoft.com/office/drawing/2014/chartex" xmlns:cx1="http://schemas.microsoft.com/office/drawing/2015/9/8/chartex" xmlns:cx2="http://schemas.microsoft.com/office/drawing/2015/10/21/chartex" xmlns:cx3="http://schemas.microsoft.com/office/drawing/2016/5/9/chartex" xmlns:cx4="http://schemas.microsoft.com/office/drawing/2016/5/10/chartex" xmlns:cx5="http://schemas.microsoft.com/office/drawing/2016/5/11/chartex" xmlns:cx6="http://schemas.microsoft.com/office/drawing/2016/5/12/chartex" xmlns:cx7="http://schemas.microsoft.com/office/drawing/2016/5/13/chartex" xmlns:cx8="http://schemas.microsoft.com/office/drawing/2016/5/14/chartex" xmlns:mc="http://schemas.openxmlformats.org/markup-compatibility/2006" xmlns:aink="http://schemas.microsoft.com/office/drawing/2016/ink" xmlns:am3d="http://schemas.microsoft.com/office/drawing/2017/model3d" xmlns:o="urn:schemas-microsoft-com:office:office" xmlns:oel="http://schemas.microsoft.com/office/2019/extlst" xmlns:r="http://schemas.openxmlformats.org/officeDocument/2006/relationships" xmlns:m="http://schemas.openxmlformats.org/officeDocument/2006/math" xmlns:v="urn:schemas-microsoft-com:vml" xmlns:wp14="http://schemas.microsoft.com/office/word/2010/wordprocessingDrawing" xmlns:wp="http://schemas.openxmlformats.org/drawingml/2006/wordprocessingDrawing" xmlns:w10="urn:schemas-microsoft-com:office:word" xmlns:w="http://schemas.openxmlformats.org/wordprocessingml/2006/main" xmlns:w14="http://schemas.microsoft.com/office/word/2010/wordml" xmlns:w15="http://schemas.microsoft.com/office/word/2012/wordml" xmlns:w16cex="http://schemas.microsoft.com/office/word/2018/wordml/cex" xmlns:w16cid="http://schemas.microsoft.com/office/word/2016/wordml/cid" xmlns:w16="http://schemas.microsoft.com/office/word/2018/wordml" xmlns:w16du="http://schemas.microsoft.com/office/word/2023/wordml/word16du" xmlns:w16sdtdh="http://schemas.microsoft.com/office/word/2020/wordml/sdtdatahash" xmlns:w16se="http://schemas.microsoft.com/office/word/2015/wordml/symex" xmlns:wpg="http://schemas.microsoft.com/office/word/2010/wordprocessingGroup" xmlns:wpi="http://schemas.microsoft.com/office/word/2010/wordprocessingInk" xmlns:wne="http://schemas.microsoft.com/office/word/2006/wordml" xmlns:wps="http://schemas.microsoft.com/office/word/2010/wordprocessingShape" mc:Ignorable="w14 w15 w16se w16cid w16 w16cex w16sdtdh w16du wp14">
+<w:ftr xmlns:wpc="http://schemas.microsoft.com/office/word/2010/wordprocessingCanvas" xmlns:cx="http://schemas.microsoft.com/office/drawing/2014/chartex" xmlns:cx1="http://schemas.microsoft.com/office/drawing/2015/9/8/chartex" xmlns:cx2="http://schemas.microsoft.com/office/drawing/2015/10/21/chartex" xmlns:cx3="http://schemas.microsoft.com/office/drawing/2016/5/9/chartex" xmlns:cx4="http://schemas.microsoft.com/office/drawing/2016/5/10/chartex" xmlns:cx5="http://schemas.microsoft.com/office/drawing/2016/5/11/chartex" xmlns:cx6="http://schemas.microsoft.com/office/drawing/2016/5/12/chartex" xmlns:cx7="http://schemas.microsoft.com/office/drawing/2016/5/13/chartex" xmlns:cx8="http://schemas.microsoft.com/office/drawing/2016/5/14/chartex" xmlns:mc="http://schemas.openxmlformats.org/markup-compatibility/2006" xmlns:aink="http://schemas.microsoft.com/office/drawing/2016/ink" xmlns:am3d="http://schemas.microsoft.com/office/drawing/2017/model3d" xmlns:o="urn:schemas-microsoft-com:office:office" xmlns:oel="http://schemas.microsoft.com/office/2019/extlst" xmlns:r="http://schemas.openxmlformats.org/officeDocument/2006/relationships" xmlns:m="http://schemas.openxmlformats.org/officeDocument/2006/math" xmlns:v="urn:schemas-microsoft-com:vml" xmlns:wp14="http://schemas.microsoft.com/office/word/2010/wordprocessingDrawing" xmlns:wp="http://schemas.openxmlformats.org/drawingml/2006/wordprocessingDrawing" xmlns:w10="urn:schemas-microsoft-com:office:word" xmlns:w="http://schemas.openxmlformats.org/wordprocessingml/2006/main" xmlns:w14="http://schemas.microsoft.com/office/word/2010/wordml" xmlns:w15="http://schemas.microsoft.com/office/word/2012/wordml" xmlns:w16cex="http://schemas.microsoft.com/office/word/2018/wordml/cex" xmlns:w16cid="http://schemas.microsoft.com/office/word/2016/wordml/cid" xmlns:w16="http://schemas.microsoft.com/office/word/2018/wordml" xmlns:w16du="http://schemas.microsoft.com/office/word/2023/wordml/word16du" xmlns:w16sdtdh="http://schemas.microsoft.com/office/word/2020/wordml/sdtdatahash" xmlns:w16sdtfl="http://schemas.microsoft.com/office/word/2024/wordml/sdtformatlock" xmlns:w16se="http://schemas.microsoft.com/office/word/2015/wordml/symex" xmlns:wpg="http://schemas.microsoft.com/office/word/2010/wordprocessingGroup" xmlns:wpi="http://schemas.microsoft.com/office/word/2010/wordprocessingInk" xmlns:wne="http://schemas.microsoft.com/office/word/2006/wordml" xmlns:wps="http://schemas.microsoft.com/office/word/2010/wordprocessingShape" mc:Ignorable="w14 w15 w16se w16cid w16 w16cex w16sdtdh w16sdtfl w16du wp14">
   <w:p>
     <w:pPr>
       <w:pStyle w:val="Footer"/>
@@ -5458,7 +5467,7 @@
 </file>
 
 <file path=word/footer2.xml><?xml version="1.0" encoding="utf-8"?>
-<w:ftr xmlns:wpc="http://schemas.microsoft.com/office/word/2010/wordprocessingCanvas" xmlns:cx="http://schemas.microsoft.com/office/drawing/2014/chartex" xmlns:cx1="http://schemas.microsoft.com/office/drawing/2015/9/8/chartex" xmlns:cx2="http://schemas.microsoft.com/office/drawing/2015/10/21/chartex" xmlns:cx3="http://schemas.microsoft.com/office/drawing/2016/5/9/chartex" xmlns:cx4="http://schemas.microsoft.com/office/drawing/2016/5/10/chartex" xmlns:cx5="http://schemas.microsoft.com/office/drawing/2016/5/11/chartex" xmlns:cx6="http://schemas.microsoft.com/office/drawing/2016/5/12/chartex" xmlns:cx7="http://schemas.microsoft.com/office/drawing/2016/5/13/chartex" xmlns:cx8="http://schemas.microsoft.com/office/drawing/2016/5/14/chartex" xmlns:mc="http://schemas.openxmlformats.org/markup-compatibility/2006" xmlns:aink="http://schemas.microsoft.com/office/drawing/2016/ink" xmlns:am3d="http://schemas.microsoft.com/office/drawing/2017/model3d" xmlns:o="urn:schemas-microsoft-com:office:office" xmlns:oel="http://schemas.microsoft.com/office/2019/extlst" xmlns:r="http://schemas.openxmlformats.org/officeDocument/2006/relationships" xmlns:m="http://schemas.openxmlformats.org/officeDocument/2006/math" xmlns:v="urn:schemas-microsoft-com:vml" xmlns:wp14="http://schemas.microsoft.com/office/word/2010/wordprocessingDrawing" xmlns:wp="http://schemas.openxmlformats.org/drawingml/2006/wordprocessingDrawing" xmlns:w10="urn:schemas-microsoft-com:office:word" xmlns:w="http://schemas.openxmlformats.org/wordprocessingml/2006/main" xmlns:w14="http://schemas.microsoft.com/office/word/2010/wordml" xmlns:w15="http://schemas.microsoft.com/office/word/2012/wordml" xmlns:w16cex="http://schemas.microsoft.com/office/word/2018/wordml/cex" xmlns:w16cid="http://schemas.microsoft.com/office/word/2016/wordml/cid" xmlns:w16="http://schemas.microsoft.com/office/word/2018/wordml" xmlns:w16du="http://schemas.microsoft.com/office/word/2023/wordml/word16du" xmlns:w16sdtdh="http://schemas.microsoft.com/office/word/2020/wordml/sdtdatahash" xmlns:w16se="http://schemas.microsoft.com/office/word/2015/wordml/symex" xmlns:wpg="http://schemas.microsoft.com/office/word/2010/wordprocessingGroup" xmlns:wpi="http://schemas.microsoft.com/office/word/2010/wordprocessingInk" xmlns:wne="http://schemas.microsoft.com/office/word/2006/wordml" xmlns:wps="http://schemas.microsoft.com/office/word/2010/wordprocessingShape" mc:Ignorable="w14 w15 w16se w16cid w16 w16cex w16sdtdh w16du wp14">
+<w:ftr xmlns:wpc="http://schemas.microsoft.com/office/word/2010/wordprocessingCanvas" xmlns:cx="http://schemas.microsoft.com/office/drawing/2014/chartex" xmlns:cx1="http://schemas.microsoft.com/office/drawing/2015/9/8/chartex" xmlns:cx2="http://schemas.microsoft.com/office/drawing/2015/10/21/chartex" xmlns:cx3="http://schemas.microsoft.com/office/drawing/2016/5/9/chartex" xmlns:cx4="http://schemas.microsoft.com/office/drawing/2016/5/10/chartex" xmlns:cx5="http://schemas.microsoft.com/office/drawing/2016/5/11/chartex" xmlns:cx6="http://schemas.microsoft.com/office/drawing/2016/5/12/chartex" xmlns:cx7="http://schemas.microsoft.com/office/drawing/2016/5/13/chartex" xmlns:cx8="http://schemas.microsoft.com/office/drawing/2016/5/14/chartex" xmlns:mc="http://schemas.openxmlformats.org/markup-compatibility/2006" xmlns:aink="http://schemas.microsoft.com/office/drawing/2016/ink" xmlns:am3d="http://schemas.microsoft.com/office/drawing/2017/model3d" xmlns:o="urn:schemas-microsoft-com:office:office" xmlns:oel="http://schemas.microsoft.com/office/2019/extlst" xmlns:r="http://schemas.openxmlformats.org/officeDocument/2006/relationships" xmlns:m="http://schemas.openxmlformats.org/officeDocument/2006/math" xmlns:v="urn:schemas-microsoft-com:vml" xmlns:wp14="http://schemas.microsoft.com/office/word/2010/wordprocessingDrawing" xmlns:wp="http://schemas.openxmlformats.org/drawingml/2006/wordprocessingDrawing" xmlns:w10="urn:schemas-microsoft-com:office:word" xmlns:w="http://schemas.openxmlformats.org/wordprocessingml/2006/main" xmlns:w14="http://schemas.microsoft.com/office/word/2010/wordml" xmlns:w15="http://schemas.microsoft.com/office/word/2012/wordml" xmlns:w16cex="http://schemas.microsoft.com/office/word/2018/wordml/cex" xmlns:w16cid="http://schemas.microsoft.com/office/word/2016/wordml/cid" xmlns:w16="http://schemas.microsoft.com/office/word/2018/wordml" xmlns:w16du="http://schemas.microsoft.com/office/word/2023/wordml/word16du" xmlns:w16sdtdh="http://schemas.microsoft.com/office/word/2020/wordml/sdtdatahash" xmlns:w16sdtfl="http://schemas.microsoft.com/office/word/2024/wordml/sdtformatlock" xmlns:w16se="http://schemas.microsoft.com/office/word/2015/wordml/symex" xmlns:wpg="http://schemas.microsoft.com/office/word/2010/wordprocessingGroup" xmlns:wpi="http://schemas.microsoft.com/office/word/2010/wordprocessingInk" xmlns:wne="http://schemas.microsoft.com/office/word/2006/wordml" xmlns:wps="http://schemas.microsoft.com/office/word/2010/wordprocessingShape" mc:Ignorable="w14 w15 w16se w16cid w16 w16cex w16sdtdh w16sdtfl w16du wp14">
   <w:p>
     <w:pPr>
       <w:pStyle w:val="Footer"/>
@@ -5468,7 +5477,7 @@
 </file>
 
 <file path=word/footnotes.xml><?xml version="1.0" encoding="utf-8"?>
-<w:footnotes xmlns:wpc="http://schemas.microsoft.com/office/word/2010/wordprocessingCanvas" xmlns:cx="http://schemas.microsoft.com/office/drawing/2014/chartex" xmlns:cx1="http://schemas.microsoft.com/office/drawing/2015/9/8/chartex" xmlns:cx2="http://schemas.microsoft.com/office/drawing/2015/10/21/chartex" xmlns:cx3="http://schemas.microsoft.com/office/drawing/2016/5/9/chartex" xmlns:cx4="http://schemas.microsoft.com/office/drawing/2016/5/10/chartex" xmlns:cx5="http://schemas.microsoft.com/office/drawing/2016/5/11/chartex" xmlns:cx6="http://schemas.microsoft.com/office/drawing/2016/5/12/chartex" xmlns:cx7="http://schemas.microsoft.com/office/drawing/2016/5/13/chartex" xmlns:cx8="http://schemas.microsoft.com/office/drawing/2016/5/14/chartex" xmlns:mc="http://schemas.openxmlformats.org/markup-compatibility/2006" xmlns:aink="http://schemas.microsoft.com/office/drawing/2016/ink" xmlns:am3d="http://schemas.microsoft.com/office/drawing/2017/model3d" xmlns:o="urn:schemas-microsoft-com:office:office" xmlns:oel="http://schemas.microsoft.com/office/2019/extlst" xmlns:r="http://schemas.openxmlformats.org/officeDocument/2006/relationships" xmlns:m="http://schemas.openxmlformats.org/officeDocument/2006/math" xmlns:v="urn:schemas-microsoft-com:vml" xmlns:wp14="http://schemas.microsoft.com/office/word/2010/wordprocessingDrawing" xmlns:wp="http://schemas.openxmlformats.org/drawingml/2006/wordprocessingDrawing" xmlns:w10="urn:schemas-microsoft-com:office:word" xmlns:w="http://schemas.openxmlformats.org/wordprocessingml/2006/main" xmlns:w14="http://schemas.microsoft.com/office/word/2010/wordml" xmlns:w15="http://schemas.microsoft.com/office/word/2012/wordml" xmlns:w16cex="http://schemas.microsoft.com/office/word/2018/wordml/cex" xmlns:w16cid="http://schemas.microsoft.com/office/word/2016/wordml/cid" xmlns:w16="http://schemas.microsoft.com/office/word/2018/wordml" xmlns:w16du="http://schemas.microsoft.com/office/word/2023/wordml/word16du" xmlns:w16sdtdh="http://schemas.microsoft.com/office/word/2020/wordml/sdtdatahash" xmlns:w16se="http://schemas.microsoft.com/office/word/2015/wordml/symex" xmlns:wpg="http://schemas.microsoft.com/office/word/2010/wordprocessingGroup" xmlns:wpi="http://schemas.microsoft.com/office/word/2010/wordprocessingInk" xmlns:wne="http://schemas.microsoft.com/office/word/2006/wordml" xmlns:wps="http://schemas.microsoft.com/office/word/2010/wordprocessingShape" mc:Ignorable="w14 w15 w16se w16cid w16 w16cex w16sdtdh w16du wp14">
+<w:footnotes xmlns:wpc="http://schemas.microsoft.com/office/word/2010/wordprocessingCanvas" xmlns:cx="http://schemas.microsoft.com/office/drawing/2014/chartex" xmlns:cx1="http://schemas.microsoft.com/office/drawing/2015/9/8/chartex" xmlns:cx2="http://schemas.microsoft.com/office/drawing/2015/10/21/chartex" xmlns:cx3="http://schemas.microsoft.com/office/drawing/2016/5/9/chartex" xmlns:cx4="http://schemas.microsoft.com/office/drawing/2016/5/10/chartex" xmlns:cx5="http://schemas.microsoft.com/office/drawing/2016/5/11/chartex" xmlns:cx6="http://schemas.microsoft.com/office/drawing/2016/5/12/chartex" xmlns:cx7="http://schemas.microsoft.com/office/drawing/2016/5/13/chartex" xmlns:cx8="http://schemas.microsoft.com/office/drawing/2016/5/14/chartex" xmlns:mc="http://schemas.openxmlformats.org/markup-compatibility/2006" xmlns:aink="http://schemas.microsoft.com/office/drawing/2016/ink" xmlns:am3d="http://schemas.microsoft.com/office/drawing/2017/model3d" xmlns:o="urn:schemas-microsoft-com:office:office" xmlns:oel="http://schemas.microsoft.com/office/2019/extlst" xmlns:r="http://schemas.openxmlformats.org/officeDocument/2006/relationships" xmlns:m="http://schemas.openxmlformats.org/officeDocument/2006/math" xmlns:v="urn:schemas-microsoft-com:vml" xmlns:wp14="http://schemas.microsoft.com/office/word/2010/wordprocessingDrawing" xmlns:wp="http://schemas.openxmlformats.org/drawingml/2006/wordprocessingDrawing" xmlns:w10="urn:schemas-microsoft-com:office:word" xmlns:w="http://schemas.openxmlformats.org/wordprocessingml/2006/main" xmlns:w14="http://schemas.microsoft.com/office/word/2010/wordml" xmlns:w15="http://schemas.microsoft.com/office/word/2012/wordml" xmlns:w16cex="http://schemas.microsoft.com/office/word/2018/wordml/cex" xmlns:w16cid="http://schemas.microsoft.com/office/word/2016/wordml/cid" xmlns:w16="http://schemas.microsoft.com/office/word/2018/wordml" xmlns:w16du="http://schemas.microsoft.com/office/word/2023/wordml/word16du" xmlns:w16sdtdh="http://schemas.microsoft.com/office/word/2020/wordml/sdtdatahash" xmlns:w16sdtfl="http://schemas.microsoft.com/office/word/2024/wordml/sdtformatlock" xmlns:w16se="http://schemas.microsoft.com/office/word/2015/wordml/symex" xmlns:wpg="http://schemas.microsoft.com/office/word/2010/wordprocessingGroup" xmlns:wpi="http://schemas.microsoft.com/office/word/2010/wordprocessingInk" xmlns:wne="http://schemas.microsoft.com/office/word/2006/wordml" xmlns:wps="http://schemas.microsoft.com/office/word/2010/wordprocessingShape" mc:Ignorable="w14 w15 w16se w16cid w16 w16cex w16sdtdh w16sdtfl w16du wp14">
   <w:footnote w:type="separator" w:id="-1">
     <w:p>
       <w:pPr>
@@ -5493,7 +5502,7 @@
 </file>
 
 <file path=word/numbering.xml><?xml version="1.0" encoding="utf-8"?>
-<w:numbering xmlns:wpc="http://schemas.microsoft.com/office/word/2010/wordprocessingCanvas" xmlns:cx="http://schemas.microsoft.com/office/drawing/2014/chartex" xmlns:cx1="http://schemas.microsoft.com/office/drawing/2015/9/8/chartex" xmlns:cx2="http://schemas.microsoft.com/office/drawing/2015/10/21/chartex" xmlns:cx3="http://schemas.microsoft.com/office/drawing/2016/5/9/chartex" xmlns:cx4="http://schemas.microsoft.com/office/drawing/2016/5/10/chartex" xmlns:cx5="http://schemas.microsoft.com/office/drawing/2016/5/11/chartex" xmlns:cx6="http://schemas.microsoft.com/office/drawing/2016/5/12/chartex" xmlns:cx7="http://schemas.microsoft.com/office/drawing/2016/5/13/chartex" xmlns:cx8="http://schemas.microsoft.com/office/drawing/2016/5/14/chartex" xmlns:mc="http://schemas.openxmlformats.org/markup-compatibility/2006" xmlns:aink="http://schemas.microsoft.com/office/drawing/2016/ink" xmlns:am3d="http://schemas.microsoft.com/office/drawing/2017/model3d" xmlns:o="urn:schemas-microsoft-com:office:office" xmlns:oel="http://schemas.microsoft.com/office/2019/extlst" xmlns:r="http://schemas.openxmlformats.org/officeDocument/2006/relationships" xmlns:m="http://schemas.openxmlformats.org/officeDocument/2006/math" xmlns:v="urn:schemas-microsoft-com:vml" xmlns:wp14="http://schemas.microsoft.com/office/word/2010/wordprocessingDrawing" xmlns:wp="http://schemas.openxmlformats.org/drawingml/2006/wordprocessingDrawing" xmlns:w10="urn:schemas-microsoft-com:office:word" xmlns:w="http://schemas.openxmlformats.org/wordprocessingml/2006/main" xmlns:w14="http://schemas.microsoft.com/office/word/2010/wordml" xmlns:w15="http://schemas.microsoft.com/office/word/2012/wordml" xmlns:w16cex="http://schemas.microsoft.com/office/word/2018/wordml/cex" xmlns:w16cid="http://schemas.microsoft.com/office/word/2016/wordml/cid" xmlns:w16="http://schemas.microsoft.com/office/word/2018/wordml" xmlns:w16du="http://schemas.microsoft.com/office/word/2023/wordml/word16du" xmlns:w16sdtdh="http://schemas.microsoft.com/office/word/2020/wordml/sdtdatahash" xmlns:w16se="http://schemas.microsoft.com/office/word/2015/wordml/symex" xmlns:wpg="http://schemas.microsoft.com/office/word/2010/wordprocessingGroup" xmlns:wpi="http://schemas.microsoft.com/office/word/2010/wordprocessingInk" xmlns:wne="http://schemas.microsoft.com/office/word/2006/wordml" xmlns:wps="http://schemas.microsoft.com/office/word/2010/wordprocessingShape" mc:Ignorable="w14 w15 w16se w16cid w16 w16cex w16sdtdh w16du wp14">
+<w:numbering xmlns:wpc="http://schemas.microsoft.com/office/word/2010/wordprocessingCanvas" xmlns:cx="http://schemas.microsoft.com/office/drawing/2014/chartex" xmlns:cx1="http://schemas.microsoft.com/office/drawing/2015/9/8/chartex" xmlns:cx2="http://schemas.microsoft.com/office/drawing/2015/10/21/chartex" xmlns:cx3="http://schemas.microsoft.com/office/drawing/2016/5/9/chartex" xmlns:cx4="http://schemas.microsoft.com/office/drawing/2016/5/10/chartex" xmlns:cx5="http://schemas.microsoft.com/office/drawing/2016/5/11/chartex" xmlns:cx6="http://schemas.microsoft.com/office/drawing/2016/5/12/chartex" xmlns:cx7="http://schemas.microsoft.com/office/drawing/2016/5/13/chartex" xmlns:cx8="http://schemas.microsoft.com/office/drawing/2016/5/14/chartex" xmlns:mc="http://schemas.openxmlformats.org/markup-compatibility/2006" xmlns:aink="http://schemas.microsoft.com/office/drawing/2016/ink" xmlns:am3d="http://schemas.microsoft.com/office/drawing/2017/model3d" xmlns:o="urn:schemas-microsoft-com:office:office" xmlns:oel="http://schemas.microsoft.com/office/2019/extlst" xmlns:r="http://schemas.openxmlformats.org/officeDocument/2006/relationships" xmlns:m="http://schemas.openxmlformats.org/officeDocument/2006/math" xmlns:v="urn:schemas-microsoft-com:vml" xmlns:wp14="http://schemas.microsoft.com/office/word/2010/wordprocessingDrawing" xmlns:wp="http://schemas.openxmlformats.org/drawingml/2006/wordprocessingDrawing" xmlns:w10="urn:schemas-microsoft-com:office:word" xmlns:w="http://schemas.openxmlformats.org/wordprocessingml/2006/main" xmlns:w14="http://schemas.microsoft.com/office/word/2010/wordml" xmlns:w15="http://schemas.microsoft.com/office/word/2012/wordml" xmlns:w16cex="http://schemas.microsoft.com/office/word/2018/wordml/cex" xmlns:w16cid="http://schemas.microsoft.com/office/word/2016/wordml/cid" xmlns:w16="http://schemas.microsoft.com/office/word/2018/wordml" xmlns:w16du="http://schemas.microsoft.com/office/word/2023/wordml/word16du" xmlns:w16sdtdh="http://schemas.microsoft.com/office/word/2020/wordml/sdtdatahash" xmlns:w16sdtfl="http://schemas.microsoft.com/office/word/2024/wordml/sdtformatlock" xmlns:w16se="http://schemas.microsoft.com/office/word/2015/wordml/symex" xmlns:wpg="http://schemas.microsoft.com/office/word/2010/wordprocessingGroup" xmlns:wpi="http://schemas.microsoft.com/office/word/2010/wordprocessingInk" xmlns:wne="http://schemas.microsoft.com/office/word/2006/wordml" xmlns:wps="http://schemas.microsoft.com/office/word/2010/wordprocessingShape" mc:Ignorable="w14 w15 w16se w16cid w16 w16cex w16sdtdh w16sdtfl w16du wp14">
   <w:abstractNum w:abstractNumId="0" w15:restartNumberingAfterBreak="0">
     <w:nsid w:val="03993200"/>
     <w:multiLevelType w:val="hybridMultilevel"/>
@@ -7871,7 +7880,7 @@
 </file>
 
 <file path=word/styles.xml><?xml version="1.0" encoding="utf-8"?>
-<w:styles xmlns:mc="http://schemas.openxmlformats.org/markup-compatibility/2006" xmlns:r="http://schemas.openxmlformats.org/officeDocument/2006/relationships" xmlns:w="http://schemas.openxmlformats.org/wordprocessingml/2006/main" xmlns:w14="http://schemas.microsoft.com/office/word/2010/wordml" xmlns:w15="http://schemas.microsoft.com/office/word/2012/wordml" xmlns:w16cex="http://schemas.microsoft.com/office/word/2018/wordml/cex" xmlns:w16cid="http://schemas.microsoft.com/office/word/2016/wordml/cid" xmlns:w16="http://schemas.microsoft.com/office/word/2018/wordml" xmlns:w16du="http://schemas.microsoft.com/office/word/2023/wordml/word16du" xmlns:w16sdtdh="http://schemas.microsoft.com/office/word/2020/wordml/sdtdatahash" xmlns:w16se="http://schemas.microsoft.com/office/word/2015/wordml/symex" mc:Ignorable="w14 w15 w16se w16cid w16 w16cex w16sdtdh w16du">
+<w:styles xmlns:mc="http://schemas.openxmlformats.org/markup-compatibility/2006" xmlns:r="http://schemas.openxmlformats.org/officeDocument/2006/relationships" xmlns:w="http://schemas.openxmlformats.org/wordprocessingml/2006/main" xmlns:w14="http://schemas.microsoft.com/office/word/2010/wordml" xmlns:w15="http://schemas.microsoft.com/office/word/2012/wordml" xmlns:w16cex="http://schemas.microsoft.com/office/word/2018/wordml/cex" xmlns:w16cid="http://schemas.microsoft.com/office/word/2016/wordml/cid" xmlns:w16="http://schemas.microsoft.com/office/word/2018/wordml" xmlns:w16du="http://schemas.microsoft.com/office/word/2023/wordml/word16du" xmlns:w16sdtdh="http://schemas.microsoft.com/office/word/2020/wordml/sdtdatahash" xmlns:w16sdtfl="http://schemas.microsoft.com/office/word/2024/wordml/sdtformatlock" xmlns:w16se="http://schemas.microsoft.com/office/word/2015/wordml/symex" mc:Ignorable="w14 w15 w16se w16cid w16 w16cex w16sdtdh w16sdtfl w16du">
   <w:docDefaults>
     <w:rPrDefault>
       <w:rPr>
@@ -8296,7 +8305,6 @@
   <w:style w:type="character" w:default="1" w:styleId="DefaultParagraphFont">
     <w:name w:val="Default Paragraph Font"/>
     <w:uiPriority w:val="1"/>
-    <w:semiHidden/>
     <w:unhideWhenUsed/>
   </w:style>
   <w:style w:type="table" w:default="1" w:styleId="TableNormal">
@@ -8800,6 +8808,40 @@
 </file>
 
 <file path=customXml/item1.xml><?xml version="1.0" encoding="utf-8"?>
+<?mso-contentType ?>
+<FormTemplates xmlns="http://schemas.microsoft.com/sharepoint/v3/contenttype/forms">
+  <Display>DocumentLibraryForm</Display>
+  <Edit>DocumentLibraryForm</Edit>
+  <New>DocumentLibraryForm</New>
+</FormTemplates>
+</file>
+
+<file path=customXml/item2.xml><?xml version="1.0" encoding="utf-8"?>
+<p:properties xmlns:p="http://schemas.microsoft.com/office/2006/metadata/properties" xmlns:xsi="http://www.w3.org/2001/XMLSchema-instance" xmlns:pc="http://schemas.microsoft.com/office/infopath/2007/PartnerControls">
+  <documentManagement>
+    <Stage xmlns="f336f4fe-8719-4ea2-b5d6-29b3a580aeb4">In Approval</Stage>
+    <Next_x0020_Stage xmlns="f336f4fe-8719-4ea2-b5d6-29b3a580aeb4">ApproveOrReject</Next_x0020_Stage>
+    <Admin_x0020_Action xmlns="f336f4fe-8719-4ea2-b5d6-29b3a580aeb4" xsi:nil="true"/>
+    <Template_x0020_Category xmlns="f336f4fe-8719-4ea2-b5d6-29b3a580aeb4">Standard Direction - STD</Template_x0020_Category>
+    <Action xmlns="f336f4fe-8719-4ea2-b5d6-29b3a580aeb4" xsi:nil="true"/>
+    <Purpose1 xmlns="f336f4fe-8719-4ea2-b5d6-29b3a580aeb4">SDO</Purpose1>
+    <Template_x0020_Language xmlns="f336f4fe-8719-4ea2-b5d6-29b3a580aeb4">English - ENG</Template_x0020_Language>
+    <Rename xmlns="f336f4fe-8719-4ea2-b5d6-29b3a580aeb4">true</Rename>
+    <Tornado_x0020_Filename xmlns="f336f4fe-8719-4ea2-b5d6-29b3a580aeb4" xsi:nil="true"/>
+    <Approval_x0020_Request_x0020_Comment xmlns="f336f4fe-8719-4ea2-b5d6-29b3a580aeb4">Requesting approval for CIV-10335</Approval_x0020_Request_x0020_Comment>
+    <Publication_x0020_Date xmlns="f336f4fe-8719-4ea2-b5d6-29b3a580aeb4">2023-01-23T00:00:00+00:00</Publication_x0020_Date>
+    <SharedWithUsers xmlns="f336f4fe-8719-4ea2-b5d6-29b3a580aeb4">
+      <UserInfo>
+        <DisplayName>Robert Allright</DisplayName>
+        <AccountId>23</AccountId>
+        <AccountType/>
+      </UserInfo>
+    </SharedWithUsers>
+  </documentManagement>
+</p:properties>
+</file>
+
+<file path=customXml/item3.xml><?xml version="1.0" encoding="utf-8"?>
 <ct:contentTypeSchema xmlns:ct="http://schemas.microsoft.com/office/2006/metadata/contentType" xmlns:ma="http://schemas.microsoft.com/office/2006/metadata/properties/metaAttributes" ct:_="" ma:_="" ma:contentTypeName="_CtTemplate" ma:contentTypeID="0x01010064A5FDCCFB03F540B94405305D7DE14F00A4F8B82F7CEF57469A8FE5CEAB7A0EE0" ma:contentTypeVersion="55" ma:contentTypeDescription="Part of Template Management with Site Columns representing custom attributes." ma:contentTypeScope="" ma:versionID="e48abcd8da7fe05ec90dabdfbb8c2749">
   <xsd:schema xmlns:xsd="http://www.w3.org/2001/XMLSchema" xmlns:xs="http://www.w3.org/2001/XMLSchema" xmlns:p="http://schemas.microsoft.com/office/2006/metadata/properties" xmlns:ns2="f336f4fe-8719-4ea2-b5d6-29b3a580aeb4" xmlns:ns3="b57b892a-dd61-4bba-b372-a8d93da2c7e6" targetNamespace="http://schemas.microsoft.com/office/2006/metadata/properties" ma:root="true" ma:fieldsID="4c733adc908683170864ffc34cec60fa" ns2:_="" ns3:_="">
     <xsd:import namespace="f336f4fe-8719-4ea2-b5d6-29b3a580aeb4"/>
@@ -9121,41 +9163,25 @@
 </ct:contentTypeSchema>
 </file>
 
-<file path=customXml/item2.xml><?xml version="1.0" encoding="utf-8"?>
-<p:properties xmlns:p="http://schemas.microsoft.com/office/2006/metadata/properties" xmlns:xsi="http://www.w3.org/2001/XMLSchema-instance" xmlns:pc="http://schemas.microsoft.com/office/infopath/2007/PartnerControls">
-  <documentManagement>
-    <Stage xmlns="f336f4fe-8719-4ea2-b5d6-29b3a580aeb4">In Approval</Stage>
-    <Next_x0020_Stage xmlns="f336f4fe-8719-4ea2-b5d6-29b3a580aeb4">ApproveOrReject</Next_x0020_Stage>
-    <Admin_x0020_Action xmlns="f336f4fe-8719-4ea2-b5d6-29b3a580aeb4" xsi:nil="true"/>
-    <Template_x0020_Category xmlns="f336f4fe-8719-4ea2-b5d6-29b3a580aeb4">Standard Direction - STD</Template_x0020_Category>
-    <Action xmlns="f336f4fe-8719-4ea2-b5d6-29b3a580aeb4" xsi:nil="true"/>
-    <Purpose1 xmlns="f336f4fe-8719-4ea2-b5d6-29b3a580aeb4">SDO</Purpose1>
-    <Template_x0020_Language xmlns="f336f4fe-8719-4ea2-b5d6-29b3a580aeb4">English - ENG</Template_x0020_Language>
-    <Rename xmlns="f336f4fe-8719-4ea2-b5d6-29b3a580aeb4">true</Rename>
-    <Tornado_x0020_Filename xmlns="f336f4fe-8719-4ea2-b5d6-29b3a580aeb4" xsi:nil="true"/>
-    <Approval_x0020_Request_x0020_Comment xmlns="f336f4fe-8719-4ea2-b5d6-29b3a580aeb4">Requesting approval for CIV-10335</Approval_x0020_Request_x0020_Comment>
-    <Publication_x0020_Date xmlns="f336f4fe-8719-4ea2-b5d6-29b3a580aeb4">2023-01-23T00:00:00+00:00</Publication_x0020_Date>
-    <SharedWithUsers xmlns="f336f4fe-8719-4ea2-b5d6-29b3a580aeb4">
-      <UserInfo>
-        <DisplayName>Robert Allright</DisplayName>
-        <AccountId>23</AccountId>
-        <AccountType/>
-      </UserInfo>
-    </SharedWithUsers>
-  </documentManagement>
-</p:properties>
+<file path=customXml/itemProps1.xml><?xml version="1.0" encoding="utf-8"?>
+<ds:datastoreItem xmlns:ds="http://schemas.openxmlformats.org/officeDocument/2006/customXml" ds:itemID="{B583B4CC-35D2-469F-8442-D174E33954A3}">
+  <ds:schemaRefs>
+    <ds:schemaRef ds:uri="http://schemas.microsoft.com/sharepoint/v3/contenttype/forms"/>
+  </ds:schemaRefs>
+</ds:datastoreItem>
 </file>
 
-<file path=customXml/item3.xml><?xml version="1.0" encoding="utf-8"?>
-<?mso-contentType ?>
-<FormTemplates xmlns="http://schemas.microsoft.com/sharepoint/v3/contenttype/forms">
-  <Display>DocumentLibraryForm</Display>
-  <Edit>DocumentLibraryForm</Edit>
-  <New>DocumentLibraryForm</New>
-</FormTemplates>
+<file path=customXml/itemProps2.xml><?xml version="1.0" encoding="utf-8"?>
+<ds:datastoreItem xmlns:ds="http://schemas.openxmlformats.org/officeDocument/2006/customXml" ds:itemID="{465BA454-9CB8-4FFC-A2E1-57E06FB538DD}">
+  <ds:schemaRefs>
+    <ds:schemaRef ds:uri="http://schemas.microsoft.com/office/2006/metadata/properties"/>
+    <ds:schemaRef ds:uri="http://schemas.microsoft.com/office/infopath/2007/PartnerControls"/>
+    <ds:schemaRef ds:uri="f336f4fe-8719-4ea2-b5d6-29b3a580aeb4"/>
+  </ds:schemaRefs>
+</ds:datastoreItem>
 </file>
 
-<file path=customXml/itemProps1.xml><?xml version="1.0" encoding="utf-8"?>
+<file path=customXml/itemProps3.xml><?xml version="1.0" encoding="utf-8"?>
 <ds:datastoreItem xmlns:ds="http://schemas.openxmlformats.org/officeDocument/2006/customXml" ds:itemID="{E1CB654C-2BA0-4A66-935D-E034A090D8A0}">
   <ds:schemaRefs>
     <ds:schemaRef ds:uri="http://schemas.microsoft.com/office/2006/metadata/contentType"/>
@@ -9174,24 +9200,6 @@
 </ds:datastoreItem>
 </file>
 
-<file path=customXml/itemProps2.xml><?xml version="1.0" encoding="utf-8"?>
-<ds:datastoreItem xmlns:ds="http://schemas.openxmlformats.org/officeDocument/2006/customXml" ds:itemID="{465BA454-9CB8-4FFC-A2E1-57E06FB538DD}">
-  <ds:schemaRefs>
-    <ds:schemaRef ds:uri="http://schemas.microsoft.com/office/2006/metadata/properties"/>
-    <ds:schemaRef ds:uri="http://schemas.microsoft.com/office/infopath/2007/PartnerControls"/>
-    <ds:schemaRef ds:uri="f336f4fe-8719-4ea2-b5d6-29b3a580aeb4"/>
-  </ds:schemaRefs>
-</ds:datastoreItem>
-</file>
-
-<file path=customXml/itemProps3.xml><?xml version="1.0" encoding="utf-8"?>
-<ds:datastoreItem xmlns:ds="http://schemas.openxmlformats.org/officeDocument/2006/customXml" ds:itemID="{B583B4CC-35D2-469F-8442-D174E33954A3}">
-  <ds:schemaRefs>
-    <ds:schemaRef ds:uri="http://schemas.microsoft.com/sharepoint/v3/contenttype/forms"/>
-  </ds:schemaRefs>
-</ds:datastoreItem>
-</file>
-
 <file path=docMetadata/LabelInfo.xml><?xml version="1.0" encoding="utf-8"?>
 <clbl:labelList xmlns:clbl="http://schemas.microsoft.com/office/2020/mipLabelMetadata">
   <clbl:label id="{fa22dce2-39a9-4bf4-a557-7a50b593b56a}" enabled="1" method="Privileged" siteId="{3e0088dc-0629-4ae6-aa8c-813e7a296f50}" contentBits="0" removed="0"/>

</xml_diff>